<commit_message>
Updated "Laporan", added several assets, updated Level 1
</commit_message>
<xml_diff>
--- a/Laporan/LaporanSkripsi-TopiaFabricator-Albert.docx
+++ b/Laporan/LaporanSkripsi-TopiaFabricator-Albert.docx
@@ -105,9 +105,10 @@
       <w:r>
         <w:rPr>
           <w:noProof/>
+          <w:lang w:eastAsia="en-US"/>
         </w:rPr>
         <w:drawing>
-          <wp:inline distT="0" distB="0" distL="0" distR="0" wp14:anchorId="0690F239" wp14:editId="01A92A82">
+          <wp:inline distT="0" distB="0" distL="0" distR="0" wp14:anchorId="4B702A84" wp14:editId="291BDB8D">
             <wp:extent cx="1562986" cy="3275717"/>
             <wp:effectExtent l="0" t="0" r="0" b="1270"/>
             <wp:docPr id="2" name="Picture 2" descr="http://beta286.print.kompas.com/tipsklasika/wp-content/uploads/sites/8/2014/11/3012-INFOKLASIKA-UMN-IMG.jpg"/>
@@ -292,8 +293,6 @@
           <w:szCs w:val="24"/>
         </w:rPr>
       </w:pPr>
-      <w:bookmarkStart w:id="0" w:name="_Toc423825007"/>
-      <w:bookmarkStart w:id="1" w:name="_Toc423945406"/>
       <w:r>
         <w:rPr>
           <w:sz w:val="24"/>
@@ -304,19 +303,16 @@
     </w:p>
     <w:p>
       <w:pPr>
-        <w:spacing w:line="259" w:lineRule="auto"/>
-        <w:jc w:val="left"/>
-        <w:rPr>
-          <w:b/>
-          <w:szCs w:val="24"/>
-        </w:rPr>
-      </w:pPr>
-      <w:r>
-        <w:rPr>
-          <w:szCs w:val="24"/>
-        </w:rPr>
-        <w:br w:type="page"/>
-      </w:r>
+        <w:sectPr>
+          <w:footerReference w:type="default" r:id="rId9"/>
+          <w:footerReference w:type="first" r:id="rId10"/>
+          <w:pgSz w:w="11906" w:h="16838"/>
+          <w:pgMar w:top="1701" w:right="1701" w:bottom="1701" w:left="2268" w:header="850" w:footer="0" w:gutter="0"/>
+          <w:cols w:space="425"/>
+          <w:titlePg/>
+          <w:docGrid w:type="lines" w:linePitch="360"/>
+        </w:sectPr>
+      </w:pPr>
     </w:p>
     <w:p>
       <w:pPr>
@@ -1071,31 +1067,15 @@
     </w:tbl>
     <w:p>
       <w:pPr>
-        <w:sectPr>
-          <w:footerReference w:type="default" r:id="rId9"/>
-          <w:footerReference w:type="first" r:id="rId10"/>
-          <w:pgSz w:w="11906" w:h="16838"/>
-          <w:pgMar w:top="1701" w:right="1701" w:bottom="1701" w:left="2268" w:header="850" w:footer="0" w:gutter="0"/>
-          <w:pgNumType w:fmt="lowerRoman" w:start="1"/>
-          <w:cols w:space="425"/>
-          <w:titlePg/>
-          <w:docGrid w:type="lines" w:linePitch="360"/>
-        </w:sectPr>
-      </w:pPr>
-    </w:p>
-    <w:p>
-      <w:pPr>
         <w:pStyle w:val="Heading1"/>
         <w:spacing w:after="0"/>
       </w:pPr>
-      <w:bookmarkStart w:id="2" w:name="_Toc464779967"/>
-      <w:bookmarkEnd w:id="0"/>
-      <w:bookmarkEnd w:id="1"/>
+      <w:bookmarkStart w:id="0" w:name="_Toc464779967"/>
       <w:r>
         <w:lastRenderedPageBreak/>
         <w:t>PERNYATAAN TIDAK MELAKUKAN PLAGIAT</w:t>
       </w:r>
-      <w:bookmarkEnd w:id="2"/>
+      <w:bookmarkEnd w:id="0"/>
       <w:r>
         <w:t xml:space="preserve"> </w:t>
       </w:r>
@@ -1388,22 +1368,13 @@
         <w:spacing w:after="0"/>
       </w:pPr>
       <w:r>
-        <w:t xml:space="preserve">Menyatakan bahwa skripsi yang berjudul </w:t>
-      </w:r>
-      <w:r>
-        <w:t>“</w:t>
+        <w:t>Menyatakan bahwa skripsi yang berjudul “</w:t>
       </w:r>
       <w:r>
         <w:rPr>
           <w:b/>
         </w:rPr>
-        <w:t xml:space="preserve">Rancang Bangun </w:t>
-      </w:r>
-      <w:r>
-        <w:rPr>
-          <w:b/>
-        </w:rPr>
-        <w:t>Aplikasi Puzzle Game ‘Match Shape’ Berbasis Leap Motion Controller</w:t>
+        <w:t>Rancang Bangun Aplikasi Puzzle Game ‘Match Shape’ Berbasis Leap Motion Controller</w:t>
       </w:r>
       <w:r>
         <w:t>” adalah karya ilmiah pribadi saya, bukan karya ilmiah yang ditulis oleh orang atau lembaga lain, dan semua karya ilmiah orang lain yang dirujuk dalam skripsi ini telah disebutkan sumber kutipannya serta dicantumkan di Daftar Pustaka.</w:t>
@@ -1480,10 +1451,7 @@
         <w:t>Tangerang</w:t>
       </w:r>
       <w:r>
-        <w:t xml:space="preserve">, </w:t>
-      </w:r>
-      <w:r>
-        <w:t>___________</w:t>
+        <w:t>, ___________</w:t>
       </w:r>
       <w:r>
         <w:t xml:space="preserve"> </w:t>
@@ -1497,14 +1465,10 @@
     </w:p>
     <w:p>
       <w:pPr>
-        <w:spacing w:after="0"/>
         <w:jc w:val="right"/>
       </w:pPr>
       <w:r>
         <w:t>Albert Van Otto</w:t>
-      </w:r>
-      <w:r>
-        <w:br w:type="page"/>
       </w:r>
     </w:p>
     <w:p>
@@ -1544,11 +1508,11 @@
       <w:pPr>
         <w:pStyle w:val="Heading1"/>
       </w:pPr>
-      <w:bookmarkStart w:id="3" w:name="_Toc464779968"/>
+      <w:bookmarkStart w:id="1" w:name="_Toc464779968"/>
       <w:r>
         <w:t>ABSTRAKSI</w:t>
       </w:r>
-      <w:bookmarkEnd w:id="3"/>
+      <w:bookmarkEnd w:id="1"/>
     </w:p>
     <w:p>
       <w:pPr>
@@ -1590,20 +1554,18 @@
       <w:r>
         <w:br w:type="page"/>
       </w:r>
-      <w:bookmarkStart w:id="4" w:name="_GoBack"/>
-      <w:bookmarkEnd w:id="4"/>
     </w:p>
     <w:p>
       <w:pPr>
         <w:pStyle w:val="Heading1"/>
         <w:spacing w:after="0"/>
       </w:pPr>
-      <w:bookmarkStart w:id="5" w:name="_Toc464779969"/>
+      <w:bookmarkStart w:id="2" w:name="_Toc464779969"/>
       <w:r>
         <w:lastRenderedPageBreak/>
         <w:t>KATA PENGANTAR</w:t>
       </w:r>
-      <w:bookmarkEnd w:id="5"/>
+      <w:bookmarkEnd w:id="2"/>
     </w:p>
     <w:p>
       <w:pPr>
@@ -1637,19 +1599,7 @@
         <w:ind w:hanging="720"/>
       </w:pPr>
       <w:r>
-        <w:t xml:space="preserve">Alvin William, yang telah membantu desain </w:t>
-      </w:r>
-      <w:r>
-        <w:t xml:space="preserve">rancangan </w:t>
-      </w:r>
-      <w:r>
-        <w:t>program dan memberikan semangat selama pembangunan aplikasi</w:t>
-      </w:r>
-      <w:r>
-        <w:t xml:space="preserve"> dan laporan</w:t>
-      </w:r>
-      <w:r>
-        <w:t>,</w:t>
+        <w:t>Alvin William, yang telah membantu desain rancangan program dan memberikan semangat selama pembangunan aplikasi dan laporan,</w:t>
       </w:r>
     </w:p>
     <w:p>
@@ -1715,23 +1665,7 @@
           <w:szCs w:val="24"/>
           <w:lang w:eastAsia="en-US"/>
         </w:rPr>
-        <w:t xml:space="preserve">., M.Sc., </w:t>
-      </w:r>
-      <w:r>
-        <w:rPr>
-          <w:rFonts w:eastAsia="Calibri"/>
-          <w:szCs w:val="24"/>
-          <w:lang w:eastAsia="en-US"/>
-        </w:rPr>
-        <w:t xml:space="preserve">selaku Pembimbing Skripsi 1 dan 2 </w:t>
-      </w:r>
-      <w:r>
-        <w:rPr>
-          <w:rFonts w:eastAsia="Calibri"/>
-          <w:szCs w:val="24"/>
-          <w:lang w:eastAsia="en-US"/>
-        </w:rPr>
-        <w:t>yang memberikan bimbingan dan semangat selama pembuatan aplikasi dan laporan,</w:t>
+        <w:t>., M.Sc., selaku Pembimbing Skripsi 1 dan 2 yang memberikan bimbingan dan semangat selama pembuatan aplikasi dan laporan,</w:t>
       </w:r>
     </w:p>
     <w:p>
@@ -1864,7 +1798,7 @@
         <w:t>Albert Van Otto</w:t>
       </w:r>
     </w:p>
-    <w:bookmarkStart w:id="6" w:name="_Toc464779970" w:displacedByCustomXml="next"/>
+    <w:bookmarkStart w:id="3" w:name="_Toc464779970" w:displacedByCustomXml="next"/>
     <w:sdt>
       <w:sdtPr>
         <w:rPr>
@@ -1895,7 +1829,7 @@
           <w:r>
             <w:t>DAFTAR ISI</w:t>
           </w:r>
-          <w:bookmarkEnd w:id="6"/>
+          <w:bookmarkEnd w:id="3"/>
         </w:p>
         <w:p>
           <w:pPr>
@@ -5324,6 +5258,7 @@
           <w:pPr>
             <w:spacing w:after="0"/>
             <w:rPr>
+              <w:noProof/>
               <w:szCs w:val="24"/>
             </w:rPr>
           </w:pPr>
@@ -5340,18 +5275,21 @@
     </w:sdt>
     <w:p>
       <w:pPr>
+        <w:spacing w:line="259" w:lineRule="auto"/>
+        <w:jc w:val="left"/>
+      </w:pPr>
+      <w:r>
+        <w:br w:type="page"/>
+      </w:r>
+    </w:p>
+    <w:p>
+      <w:pPr>
         <w:spacing w:after="0"/>
         <w:jc w:val="center"/>
         <w:rPr>
           <w:b/>
         </w:rPr>
       </w:pPr>
-      <w:r>
-        <w:rPr>
-          <w:szCs w:val="24"/>
-        </w:rPr>
-        <w:br w:type="page"/>
-      </w:r>
       <w:r>
         <w:rPr>
           <w:b/>
@@ -6569,13 +6507,7 @@
     </w:p>
     <w:p>
       <w:pPr>
-        <w:spacing w:after="0" w:line="240" w:lineRule="auto"/>
-        <w:jc w:val="left"/>
-        <w:rPr>
-          <w:rFonts w:eastAsiaTheme="majorEastAsia"/>
-          <w:b/>
-          <w:szCs w:val="24"/>
-        </w:rPr>
+        <w:jc w:val="right"/>
       </w:pPr>
       <w:r>
         <w:fldChar w:fldCharType="end"/>
@@ -6585,11 +6517,6 @@
       <w:pPr>
         <w:spacing w:line="259" w:lineRule="auto"/>
         <w:jc w:val="left"/>
-        <w:rPr>
-          <w:rFonts w:eastAsiaTheme="majorEastAsia"/>
-          <w:b/>
-          <w:szCs w:val="24"/>
-        </w:rPr>
       </w:pPr>
       <w:r>
         <w:br w:type="page"/>
@@ -6604,7 +6531,7 @@
         </w:tabs>
         <w:spacing w:after="0" w:line="240" w:lineRule="auto"/>
       </w:pPr>
-      <w:bookmarkStart w:id="7" w:name="_Toc464779971"/>
+      <w:bookmarkStart w:id="4" w:name="_Toc464779971"/>
       <w:r>
         <w:lastRenderedPageBreak/>
         <w:t xml:space="preserve">DAFTAR </w:t>
@@ -6612,7 +6539,7 @@
       <w:r>
         <w:t>TABEL</w:t>
       </w:r>
-      <w:bookmarkEnd w:id="7"/>
+      <w:bookmarkEnd w:id="4"/>
     </w:p>
     <w:p>
       <w:pPr>
@@ -6707,7 +6634,7 @@
           <w:footerReference w:type="first" r:id="rId14"/>
           <w:pgSz w:w="11906" w:h="16838"/>
           <w:pgMar w:top="1701" w:right="1701" w:bottom="1701" w:left="2268" w:header="850" w:footer="0" w:gutter="0"/>
-          <w:pgNumType w:fmt="lowerRoman" w:start="3"/>
+          <w:pgNumType w:fmt="lowerRoman" w:start="2"/>
           <w:cols w:space="425"/>
           <w:titlePg/>
           <w:docGrid w:type="lines" w:linePitch="360"/>
@@ -6721,7 +6648,7 @@
       <w:pPr>
         <w:pStyle w:val="Heading1"/>
       </w:pPr>
-      <w:bookmarkStart w:id="8" w:name="_Toc464779972"/>
+      <w:bookmarkStart w:id="5" w:name="_Toc464779972"/>
       <w:r>
         <w:lastRenderedPageBreak/>
         <w:t xml:space="preserve">BAB I </w:t>
@@ -6732,17 +6659,17 @@
       <w:r>
         <w:t>PENDAHULUAN</w:t>
       </w:r>
-      <w:bookmarkEnd w:id="8"/>
+      <w:bookmarkEnd w:id="5"/>
     </w:p>
     <w:p>
       <w:pPr>
         <w:pStyle w:val="Heading2"/>
       </w:pPr>
-      <w:bookmarkStart w:id="9" w:name="_Toc464779973"/>
+      <w:bookmarkStart w:id="6" w:name="_Toc464779973"/>
       <w:r>
         <w:t>Latar Belakang</w:t>
       </w:r>
-      <w:bookmarkEnd w:id="9"/>
+      <w:bookmarkEnd w:id="6"/>
     </w:p>
     <w:p>
       <w:pPr>
@@ -7089,11 +7016,11 @@
       <w:pPr>
         <w:pStyle w:val="Heading2"/>
       </w:pPr>
-      <w:bookmarkStart w:id="10" w:name="_Toc464779974"/>
+      <w:bookmarkStart w:id="7" w:name="_Toc464779974"/>
       <w:r>
         <w:t>Rumusan Masalah</w:t>
       </w:r>
-      <w:bookmarkEnd w:id="10"/>
+      <w:bookmarkEnd w:id="7"/>
     </w:p>
     <w:p>
       <w:pPr>
@@ -7139,11 +7066,11 @@
       <w:pPr>
         <w:pStyle w:val="Heading2"/>
       </w:pPr>
-      <w:bookmarkStart w:id="11" w:name="_Toc464779975"/>
+      <w:bookmarkStart w:id="8" w:name="_Toc464779975"/>
       <w:r>
         <w:t>Batasan Masalah</w:t>
       </w:r>
-      <w:bookmarkEnd w:id="11"/>
+      <w:bookmarkEnd w:id="8"/>
     </w:p>
     <w:p>
       <w:pPr>
@@ -7155,8 +7082,8 @@
           <w:szCs w:val="24"/>
         </w:rPr>
       </w:pPr>
-      <w:bookmarkStart w:id="12" w:name="OLE_LINK3"/>
-      <w:bookmarkStart w:id="13" w:name="OLE_LINK4"/>
+      <w:bookmarkStart w:id="9" w:name="OLE_LINK3"/>
+      <w:bookmarkStart w:id="10" w:name="OLE_LINK4"/>
       <w:r>
         <w:rPr>
           <w:rFonts w:hint="eastAsia"/>
@@ -7424,14 +7351,14 @@
       <w:pPr>
         <w:pStyle w:val="Heading2"/>
       </w:pPr>
-      <w:bookmarkStart w:id="14" w:name="_Toc464779976"/>
-      <w:bookmarkEnd w:id="12"/>
-      <w:bookmarkEnd w:id="13"/>
+      <w:bookmarkStart w:id="11" w:name="_Toc464779976"/>
+      <w:bookmarkEnd w:id="9"/>
+      <w:bookmarkEnd w:id="10"/>
       <w:r>
         <w:lastRenderedPageBreak/>
         <w:t>Tujuan Penelitian</w:t>
       </w:r>
-      <w:bookmarkEnd w:id="14"/>
+      <w:bookmarkEnd w:id="11"/>
     </w:p>
     <w:p>
       <w:pPr>
@@ -7481,11 +7408,11 @@
       <w:pPr>
         <w:pStyle w:val="Heading2"/>
       </w:pPr>
-      <w:bookmarkStart w:id="15" w:name="_Toc464779977"/>
+      <w:bookmarkStart w:id="12" w:name="_Toc464779977"/>
       <w:r>
         <w:t>Manfaat Penelitian</w:t>
       </w:r>
-      <w:bookmarkEnd w:id="15"/>
+      <w:bookmarkEnd w:id="12"/>
     </w:p>
     <w:p>
       <w:pPr>
@@ -7519,11 +7446,11 @@
       <w:pPr>
         <w:pStyle w:val="Heading2"/>
       </w:pPr>
-      <w:bookmarkStart w:id="16" w:name="_Toc464779978"/>
+      <w:bookmarkStart w:id="13" w:name="_Toc464779978"/>
       <w:r>
         <w:t>Sistematika Penulisan</w:t>
       </w:r>
-      <w:bookmarkEnd w:id="16"/>
+      <w:bookmarkEnd w:id="13"/>
     </w:p>
     <w:p>
       <w:pPr>
@@ -7695,15 +7622,8 @@
       <w:pPr>
         <w:spacing w:after="0"/>
         <w:ind w:firstLine="720"/>
-      </w:pPr>
-      <w:r>
-        <w:t>Berisi kesimpulan dan saran untuk penelitian selanjutnya.</w:t>
-      </w:r>
-    </w:p>
-    <w:p>
-      <w:pPr>
         <w:sectPr>
-          <w:headerReference w:type="first" r:id="rId15"/>
+          <w:footerReference w:type="default" r:id="rId15"/>
           <w:footerReference w:type="first" r:id="rId16"/>
           <w:pgSz w:w="11906" w:h="16838"/>
           <w:pgMar w:top="1701" w:right="1701" w:bottom="1701" w:left="2268" w:header="850" w:footer="0" w:gutter="0"/>
@@ -7713,12 +7633,15 @@
           <w:docGrid w:type="lines" w:linePitch="360"/>
         </w:sectPr>
       </w:pPr>
+      <w:r>
+        <w:t>Berisi kesimpulan dan saran untuk penelitian selanjutnya.</w:t>
+      </w:r>
     </w:p>
     <w:p>
       <w:pPr>
         <w:pStyle w:val="Heading1"/>
       </w:pPr>
-      <w:bookmarkStart w:id="17" w:name="_Toc464779979"/>
+      <w:bookmarkStart w:id="14" w:name="_Toc464779979"/>
       <w:r>
         <w:lastRenderedPageBreak/>
         <w:t>BAB II</w:t>
@@ -7729,7 +7652,7 @@
       <w:r>
         <w:t>TINJAUAN PUSTAKA</w:t>
       </w:r>
-      <w:bookmarkEnd w:id="17"/>
+      <w:bookmarkEnd w:id="14"/>
     </w:p>
     <w:p>
       <w:pPr>
@@ -7750,14 +7673,14 @@
           <w:szCs w:val="24"/>
         </w:rPr>
       </w:pPr>
-      <w:bookmarkStart w:id="18" w:name="_Toc464779748"/>
-      <w:bookmarkStart w:id="19" w:name="_Toc464779792"/>
-      <w:bookmarkStart w:id="20" w:name="_Toc464779935"/>
-      <w:bookmarkStart w:id="21" w:name="_Toc464779980"/>
+      <w:bookmarkStart w:id="15" w:name="_Toc464779748"/>
+      <w:bookmarkStart w:id="16" w:name="_Toc464779792"/>
+      <w:bookmarkStart w:id="17" w:name="_Toc464779935"/>
+      <w:bookmarkStart w:id="18" w:name="_Toc464779980"/>
+      <w:bookmarkEnd w:id="15"/>
+      <w:bookmarkEnd w:id="16"/>
+      <w:bookmarkEnd w:id="17"/>
       <w:bookmarkEnd w:id="18"/>
-      <w:bookmarkEnd w:id="19"/>
-      <w:bookmarkEnd w:id="20"/>
-      <w:bookmarkEnd w:id="21"/>
     </w:p>
     <w:p>
       <w:pPr>
@@ -7778,14 +7701,14 @@
           <w:szCs w:val="24"/>
         </w:rPr>
       </w:pPr>
-      <w:bookmarkStart w:id="22" w:name="_Toc464779749"/>
-      <w:bookmarkStart w:id="23" w:name="_Toc464779793"/>
-      <w:bookmarkStart w:id="24" w:name="_Toc464779936"/>
-      <w:bookmarkStart w:id="25" w:name="_Toc464779981"/>
+      <w:bookmarkStart w:id="19" w:name="_Toc464779749"/>
+      <w:bookmarkStart w:id="20" w:name="_Toc464779793"/>
+      <w:bookmarkStart w:id="21" w:name="_Toc464779936"/>
+      <w:bookmarkStart w:id="22" w:name="_Toc464779981"/>
+      <w:bookmarkEnd w:id="19"/>
+      <w:bookmarkEnd w:id="20"/>
+      <w:bookmarkEnd w:id="21"/>
       <w:bookmarkEnd w:id="22"/>
-      <w:bookmarkEnd w:id="23"/>
-      <w:bookmarkEnd w:id="24"/>
-      <w:bookmarkEnd w:id="25"/>
     </w:p>
     <w:p>
       <w:pPr>
@@ -7795,7 +7718,7 @@
           <w:numId w:val="32"/>
         </w:numPr>
       </w:pPr>
-      <w:bookmarkStart w:id="26" w:name="_Toc464779982"/>
+      <w:bookmarkStart w:id="23" w:name="_Toc464779982"/>
       <w:r>
         <w:rPr>
           <w:rFonts w:hint="eastAsia"/>
@@ -7805,7 +7728,7 @@
       <w:r>
         <w:t>ntarmuka Natural</w:t>
       </w:r>
-      <w:bookmarkEnd w:id="26"/>
+      <w:bookmarkEnd w:id="23"/>
     </w:p>
     <w:p>
       <w:pPr>
@@ -7948,7 +7871,7 @@
       <w:pPr>
         <w:pStyle w:val="Heading2"/>
       </w:pPr>
-      <w:bookmarkStart w:id="27" w:name="_Toc464779983"/>
+      <w:bookmarkStart w:id="24" w:name="_Toc464779983"/>
       <w:r>
         <w:rPr>
           <w:rFonts w:hint="eastAsia"/>
@@ -7956,7 +7879,7 @@
         <w:lastRenderedPageBreak/>
         <w:t>Leap Motion Controller</w:t>
       </w:r>
-      <w:bookmarkEnd w:id="27"/>
+      <w:bookmarkEnd w:id="24"/>
     </w:p>
     <w:p>
       <w:pPr>
@@ -8056,9 +7979,10 @@
         <w:rPr>
           <w:noProof/>
           <w:szCs w:val="24"/>
+          <w:lang w:eastAsia="en-US"/>
         </w:rPr>
         <w:drawing>
-          <wp:inline distT="0" distB="0" distL="0" distR="0" wp14:anchorId="36A6170F" wp14:editId="1CCF6A1A">
+          <wp:inline distT="0" distB="0" distL="0" distR="0" wp14:anchorId="584BF575" wp14:editId="7514637D">
             <wp:extent cx="4903177" cy="3333750"/>
             <wp:effectExtent l="19050" t="19050" r="12065" b="19050"/>
             <wp:docPr id="23" name="Picture 23" descr="Leap Motion Field Of View"/>
@@ -8270,7 +8194,7 @@
       <w:pPr>
         <w:pStyle w:val="Heading2"/>
       </w:pPr>
-      <w:bookmarkStart w:id="28" w:name="_Toc464779984"/>
+      <w:bookmarkStart w:id="25" w:name="_Toc464779984"/>
       <w:r>
         <w:rPr>
           <w:rFonts w:hint="eastAsia"/>
@@ -8280,7 +8204,7 @@
       <w:r>
         <w:t>ermainan</w:t>
       </w:r>
-      <w:bookmarkEnd w:id="28"/>
+      <w:bookmarkEnd w:id="25"/>
     </w:p>
     <w:p>
       <w:pPr>
@@ -8801,14 +8725,14 @@
       <w:pPr>
         <w:pStyle w:val="Heading2"/>
       </w:pPr>
-      <w:bookmarkStart w:id="29" w:name="_Toc464779985"/>
+      <w:bookmarkStart w:id="26" w:name="_Toc464779985"/>
       <w:r>
         <w:rPr>
           <w:rFonts w:hint="eastAsia"/>
         </w:rPr>
         <w:t>Post Study Usability Questionnaire</w:t>
       </w:r>
-      <w:bookmarkEnd w:id="29"/>
+      <w:bookmarkEnd w:id="26"/>
     </w:p>
     <w:p>
       <w:pPr>
@@ -10095,7 +10019,7 @@
       <w:pPr>
         <w:pStyle w:val="Heading2"/>
       </w:pPr>
-      <w:bookmarkStart w:id="30" w:name="_Toc464779986"/>
+      <w:bookmarkStart w:id="27" w:name="_Toc464779986"/>
       <w:r>
         <w:rPr>
           <w:rFonts w:hint="eastAsia"/>
@@ -10106,7 +10030,7 @@
       <w:r>
         <w:t>ncarian Problem Usability</w:t>
       </w:r>
-      <w:bookmarkEnd w:id="30"/>
+      <w:bookmarkEnd w:id="27"/>
     </w:p>
     <w:p>
       <w:pPr>
@@ -10313,9 +10237,10 @@
       <w:r>
         <w:rPr>
           <w:noProof/>
+          <w:lang w:eastAsia="en-US"/>
         </w:rPr>
         <w:drawing>
-          <wp:inline distT="0" distB="0" distL="0" distR="0" wp14:anchorId="69B0E9E0" wp14:editId="43091B9A">
+          <wp:inline distT="0" distB="0" distL="0" distR="0" wp14:anchorId="2A39B862" wp14:editId="036358C1">
             <wp:extent cx="3448869" cy="2152650"/>
             <wp:effectExtent l="19050" t="19050" r="18415" b="19050"/>
             <wp:docPr id="24" name="Picture 24" descr="Increase in proportion of usability problems found as a function of number of users tested"/>
@@ -10423,18 +10348,7 @@
         <w:rPr>
           <w:szCs w:val="24"/>
         </w:rPr>
-      </w:pPr>
-      <w:r>
-        <w:rPr>
-          <w:szCs w:val="24"/>
-        </w:rPr>
-        <w:t>Hasil menunjukan bahwa pengujian dari 0 orang menghasilkan 0% problem. Pada saat lebih banyak pengujian dilakukan, problem yang didapatkan oleh penguji pertama meningkat hingga 31%, penguji kedua akan memberikan peningkatan yang menyerupai penguji pertama, begitu juga dengan penguji ketiga. Namun semakin bertambahnya penguji yang ada, peningkatan problem akan berkurang karena mereka akan melihat problem yang sama lagi dan lagi. Sehingga pengujian akan lebih optimal pada saat membatasi pengujian pada orang ke-5 (Jakob Nielsen, 2000).</w:t>
-      </w:r>
-    </w:p>
-    <w:p>
-      <w:pPr>
         <w:sectPr>
-          <w:footerReference w:type="default" r:id="rId19"/>
           <w:pgSz w:w="11906" w:h="16838"/>
           <w:pgMar w:top="1701" w:right="1701" w:bottom="1701" w:left="2268" w:header="850" w:footer="0" w:gutter="0"/>
           <w:cols w:space="425"/>
@@ -10442,12 +10356,18 @@
           <w:docGrid w:type="lines" w:linePitch="360"/>
         </w:sectPr>
       </w:pPr>
+      <w:r>
+        <w:rPr>
+          <w:szCs w:val="24"/>
+        </w:rPr>
+        <w:t>Hasil menunjukan bahwa pengujian dari 0 orang menghasilkan 0% problem. Pada saat lebih banyak pengujian dilakukan, problem yang didapatkan oleh penguji pertama meningkat hingga 31%, penguji kedua akan memberikan peningkatan yang menyerupai penguji pertama, begitu juga dengan penguji ketiga. Namun semakin bertambahnya penguji yang ada, peningkatan problem akan berkurang karena mereka akan melihat problem yang sama lagi dan lagi. Sehingga pengujian akan lebih optimal pada saat membatasi pengujian pada orang ke-5 (Jakob Nielsen, 2000)</w:t>
+      </w:r>
     </w:p>
     <w:p>
       <w:pPr>
         <w:pStyle w:val="Heading1"/>
       </w:pPr>
-      <w:bookmarkStart w:id="31" w:name="_Toc464779987"/>
+      <w:bookmarkStart w:id="28" w:name="_Toc464779987"/>
       <w:r>
         <w:lastRenderedPageBreak/>
         <w:t>BAB III</w:t>
@@ -10458,7 +10378,7 @@
       <w:r>
         <w:t>METODOLOGI PENELITIAN DAN PERANCANGAN SISTEM</w:t>
       </w:r>
-      <w:bookmarkEnd w:id="31"/>
+      <w:bookmarkEnd w:id="28"/>
     </w:p>
     <w:p>
       <w:pPr>
@@ -10479,26 +10399,20 @@
           <w:szCs w:val="24"/>
         </w:rPr>
       </w:pPr>
-      <w:bookmarkStart w:id="32" w:name="_Toc464779943"/>
-      <w:bookmarkStart w:id="33" w:name="_Toc464779988"/>
-      <w:bookmarkEnd w:id="32"/>
-      <w:bookmarkEnd w:id="33"/>
+      <w:bookmarkStart w:id="29" w:name="_Toc464779943"/>
+      <w:bookmarkStart w:id="30" w:name="_Toc464779988"/>
+      <w:bookmarkEnd w:id="29"/>
+      <w:bookmarkEnd w:id="30"/>
     </w:p>
     <w:p>
       <w:pPr>
         <w:pStyle w:val="Heading2"/>
       </w:pPr>
-      <w:bookmarkStart w:id="34" w:name="_Toc464779989"/>
-      <w:r>
-        <w:t>Metod</w:t>
-      </w:r>
-      <w:r>
-        <w:t>e</w:t>
-      </w:r>
-      <w:r>
-        <w:t xml:space="preserve"> Penelitian</w:t>
-      </w:r>
-      <w:bookmarkEnd w:id="34"/>
+      <w:bookmarkStart w:id="31" w:name="_Toc464779989"/>
+      <w:r>
+        <w:t>Metode Penelitian</w:t>
+      </w:r>
+      <w:bookmarkEnd w:id="31"/>
     </w:p>
     <w:p>
       <w:pPr>
@@ -10935,14 +10849,14 @@
       <w:pPr>
         <w:pStyle w:val="Heading3"/>
       </w:pPr>
-      <w:bookmarkStart w:id="35" w:name="_Toc464779990"/>
+      <w:bookmarkStart w:id="32" w:name="_Toc464779990"/>
       <w:r>
         <w:rPr>
           <w:rFonts w:hint="eastAsia"/>
         </w:rPr>
         <w:t>Variabel Penelitian</w:t>
       </w:r>
-      <w:bookmarkEnd w:id="35"/>
+      <w:bookmarkEnd w:id="32"/>
     </w:p>
     <w:p>
       <w:pPr>
@@ -11016,14 +10930,14 @@
       <w:pPr>
         <w:pStyle w:val="Heading3"/>
       </w:pPr>
-      <w:bookmarkStart w:id="36" w:name="_Toc464779991"/>
+      <w:bookmarkStart w:id="33" w:name="_Toc464779991"/>
       <w:r>
         <w:rPr>
           <w:rFonts w:hint="eastAsia"/>
         </w:rPr>
         <w:t>Teknik Pengumpulan Data</w:t>
       </w:r>
-      <w:bookmarkEnd w:id="36"/>
+      <w:bookmarkEnd w:id="33"/>
     </w:p>
     <w:p>
       <w:pPr>
@@ -11074,14 +10988,11 @@
       <w:pPr>
         <w:pStyle w:val="Heading3"/>
       </w:pPr>
-      <w:bookmarkStart w:id="37" w:name="_Toc464779992"/>
-      <w:r>
-        <w:t>S</w:t>
-      </w:r>
-      <w:r>
-        <w:t>truktur Permainan</w:t>
-      </w:r>
-      <w:bookmarkEnd w:id="37"/>
+      <w:bookmarkStart w:id="34" w:name="_Toc464779992"/>
+      <w:r>
+        <w:t>Struktur Permainan</w:t>
+      </w:r>
+      <w:bookmarkEnd w:id="34"/>
     </w:p>
     <w:p>
       <w:pPr>
@@ -11089,10 +11000,7 @@
         <w:ind w:left="709" w:hanging="142"/>
       </w:pPr>
       <w:r>
-        <w:t xml:space="preserve">Judul Permainan: </w:t>
-      </w:r>
-      <w:r>
-        <w:t>Topia Fabricator</w:t>
+        <w:t>Judul Permainan: Topia Fabricator</w:t>
       </w:r>
     </w:p>
     <w:p>
@@ -11504,40 +11412,69 @@
         <w:rPr>
           <w:szCs w:val="24"/>
         </w:rPr>
-        <w:t xml:space="preserve">Permainan hanya dapat dikontrol menggunakan gestur tangan dengan bantuan </w:t>
+        <w:t>Permainan</w:t>
+      </w:r>
+      <w:r>
+        <w:rPr>
+          <w:szCs w:val="24"/>
+        </w:rPr>
+        <w:t xml:space="preserve"> dikontrol menggunakan gestur tangan</w:t>
+      </w:r>
+      <w:r>
+        <w:rPr>
+          <w:szCs w:val="24"/>
+        </w:rPr>
+        <w:t xml:space="preserve"> untuk interaksi objek</w:t>
+      </w:r>
+      <w:r>
+        <w:rPr>
+          <w:szCs w:val="24"/>
+        </w:rPr>
+        <w:t xml:space="preserve"> d</w:t>
+      </w:r>
+      <w:r>
+        <w:rPr>
+          <w:szCs w:val="24"/>
+        </w:rPr>
+        <w:t>an</w:t>
+      </w:r>
+      <w:r>
+        <w:rPr>
+          <w:szCs w:val="24"/>
+        </w:rPr>
+        <w:t xml:space="preserve"> </w:t>
       </w:r>
       <w:r>
         <w:rPr>
           <w:i/>
           <w:szCs w:val="24"/>
         </w:rPr>
-        <w:t>keyboard</w:t>
-      </w:r>
-      <w:r>
-        <w:rPr>
-          <w:szCs w:val="24"/>
-        </w:rPr>
-        <w:t xml:space="preserve"> untuk bantuan kalibrasi atau melakukan </w:t>
+        <w:t>gamepad</w:t>
+      </w:r>
+      <w:r>
+        <w:rPr>
+          <w:szCs w:val="24"/>
+        </w:rPr>
+        <w:t xml:space="preserve"> untuk </w:t>
+      </w:r>
+      <w:r>
+        <w:rPr>
+          <w:szCs w:val="24"/>
+        </w:rPr>
+        <w:t xml:space="preserve">mengendalikan kamera, melakukan kalibrasi, dan mengulang </w:t>
       </w:r>
       <w:r>
         <w:rPr>
           <w:i/>
           <w:szCs w:val="24"/>
         </w:rPr>
-        <w:t>restart</w:t>
-      </w:r>
-      <w:r>
-        <w:rPr>
-          <w:szCs w:val="24"/>
-        </w:rPr>
-        <w:t xml:space="preserve"> </w:t>
-      </w:r>
-      <w:r>
-        <w:rPr>
-          <w:i/>
-          <w:szCs w:val="24"/>
-        </w:rPr>
         <w:t>level</w:t>
+      </w:r>
+      <w:r>
+        <w:rPr>
+          <w:szCs w:val="24"/>
+        </w:rPr>
+        <w:t>.</w:t>
       </w:r>
     </w:p>
     <w:p>
@@ -11604,7 +11541,19 @@
         <w:rPr>
           <w:szCs w:val="24"/>
         </w:rPr>
-        <w:t xml:space="preserve">Terdapat gravitasi yang memberi pengaruh terhadap objek yang pemain ambil, bila objek yang diambil dilepas oleh pemain, objek akan terpengaruh dengan efek gravitasi dan jatuh </w:t>
+        <w:t>Terdapat gravitasi yang memberi pengaruh terhadap objek yang pemain ambil, bila objek yang diambil dilepas oleh pemain, objek akan terpengaruh dengan efek gravitasi dan jatuh</w:t>
+      </w:r>
+      <w:r>
+        <w:rPr>
+          <w:szCs w:val="24"/>
+        </w:rPr>
+        <w:t xml:space="preserve"> ke</w:t>
+      </w:r>
+      <w:r>
+        <w:rPr>
+          <w:szCs w:val="24"/>
+        </w:rPr>
+        <w:t xml:space="preserve"> </w:t>
       </w:r>
       <w:r>
         <w:rPr>
@@ -11640,7 +11589,20 @@
         <w:rPr>
           <w:szCs w:val="24"/>
         </w:rPr>
-        <w:t>Pemilihan menu dapat dilakukan dengan gestur menunjuk diikuti dengan menekan ke area yang diinginkan.</w:t>
+        <w:t xml:space="preserve">Pemilihan </w:t>
+      </w:r>
+      <w:r>
+        <w:rPr>
+          <w:i/>
+          <w:szCs w:val="24"/>
+        </w:rPr>
+        <w:t>menu</w:t>
+      </w:r>
+      <w:r>
+        <w:rPr>
+          <w:szCs w:val="24"/>
+        </w:rPr>
+        <w:t xml:space="preserve"> dapat dilakukan dengan gestur menunjuk diikuti dengan menekan ke area yang diinginkan.</w:t>
       </w:r>
     </w:p>
     <w:p>
@@ -11663,19 +11625,7 @@
         <w:rPr>
           <w:szCs w:val="24"/>
         </w:rPr>
-        <w:t xml:space="preserve">Pengambilan barang dapat dilakukan dengan gestur </w:t>
-      </w:r>
-      <w:r>
-        <w:rPr>
-          <w:szCs w:val="24"/>
-        </w:rPr>
-        <w:t xml:space="preserve">menjepit dengan jari telunjuk dan ibu jari </w:t>
-      </w:r>
-      <w:r>
-        <w:rPr>
-          <w:szCs w:val="24"/>
-        </w:rPr>
-        <w:t xml:space="preserve">setelah mendekatkan atau menyentuk objek yang ada di dalam </w:t>
+        <w:t xml:space="preserve">Pengambilan barang dapat dilakukan dengan gestur menjepit dengan jari telunjuk dan ibu jari setelah mendekatkan atau menyentuk objek yang ada di dalam </w:t>
       </w:r>
       <w:r>
         <w:rPr>
@@ -11711,7 +11661,26 @@
         <w:rPr>
           <w:szCs w:val="24"/>
         </w:rPr>
-        <w:t>Rotasi kamera dapat dilakukan dengan gestur kedua tangan di genggam pada ketinggian yang sama, lalu menggerakan tangan yang satu ke ketinggian yang berbeda dengan yang lain.</w:t>
+        <w:t xml:space="preserve">Rotasi kamera dapat dilakukan dengan </w:t>
+      </w:r>
+      <w:r>
+        <w:rPr>
+          <w:szCs w:val="24"/>
+        </w:rPr>
+        <w:t xml:space="preserve">menggerakan </w:t>
+      </w:r>
+      <w:r>
+        <w:rPr>
+          <w:i/>
+          <w:szCs w:val="24"/>
+        </w:rPr>
+        <w:t>analog stick</w:t>
+      </w:r>
+      <w:r>
+        <w:rPr>
+          <w:szCs w:val="24"/>
+        </w:rPr>
+        <w:t xml:space="preserve"> kiri kearah kiri atau kanan.</w:t>
       </w:r>
     </w:p>
     <w:p>
@@ -11734,7 +11703,44 @@
         <w:rPr>
           <w:szCs w:val="24"/>
         </w:rPr>
-        <w:t>Pembesaran kamera dapat dilakukan dengan gestur kedua tangan digenggam pada ketinggian yang sama, lalu menggerakan kedua tangan menjauhi badan pemain.</w:t>
+        <w:t>Pembesaran</w:t>
+      </w:r>
+      <w:r>
+        <w:rPr>
+          <w:szCs w:val="24"/>
+        </w:rPr>
+        <w:t xml:space="preserve"> atau pengecilan</w:t>
+      </w:r>
+      <w:r>
+        <w:rPr>
+          <w:szCs w:val="24"/>
+        </w:rPr>
+        <w:t xml:space="preserve"> kamera dapat dilakukan dengan </w:t>
+      </w:r>
+      <w:r>
+        <w:rPr>
+          <w:szCs w:val="24"/>
+        </w:rPr>
+        <w:t xml:space="preserve">menggerakan </w:t>
+      </w:r>
+      <w:r>
+        <w:rPr>
+          <w:i/>
+          <w:szCs w:val="24"/>
+        </w:rPr>
+        <w:t>analog stick</w:t>
+      </w:r>
+      <w:r>
+        <w:rPr>
+          <w:szCs w:val="24"/>
+        </w:rPr>
+        <w:t xml:space="preserve"> kiri kearah </w:t>
+      </w:r>
+      <w:r>
+        <w:rPr>
+          <w:szCs w:val="24"/>
+        </w:rPr>
+        <w:t>atas atau bawah.</w:t>
       </w:r>
     </w:p>
     <w:p>
@@ -11757,7 +11763,14 @@
         <w:rPr>
           <w:szCs w:val="24"/>
         </w:rPr>
-        <w:t>Pengecilan kamera dapat dilakukan dengan gestur kedua tangan digenggam pada ketinggian yang sama, lalu menggerakan kedua tangan mendekati badan pemain.</w:t>
+        <w:t xml:space="preserve">Untuk melakukan kalibrasi posisi, pemain dapat menggunakan tombol “L1” pada </w:t>
+      </w:r>
+      <w:r>
+        <w:rPr>
+          <w:i/>
+          <w:szCs w:val="24"/>
+        </w:rPr>
+        <w:t>gamepad.</w:t>
       </w:r>
     </w:p>
     <w:p>
@@ -11793,20 +11806,33 @@
         <w:rPr>
           <w:szCs w:val="24"/>
         </w:rPr>
-        <w:t xml:space="preserve"> bila terjadi kesalahan total yang pemain ingin perbaiki, dapat menggunakan tombol “R” di </w:t>
+        <w:t xml:space="preserve"> bila terjadi kesalahan total yang pemain ingin perbaiki, dapat menggunakan tombol </w:t>
+      </w:r>
+      <w:r>
+        <w:rPr>
+          <w:szCs w:val="24"/>
+        </w:rPr>
+        <w:t>“</w:t>
       </w:r>
       <w:r>
         <w:rPr>
           <w:i/>
           <w:szCs w:val="24"/>
         </w:rPr>
-        <w:t>keyboard</w:t>
-      </w:r>
-      <w:r>
-        <w:rPr>
-          <w:szCs w:val="24"/>
-        </w:rPr>
-        <w:t>.</w:t>
+        <w:t>L2</w:t>
+      </w:r>
+      <w:r>
+        <w:rPr>
+          <w:szCs w:val="24"/>
+        </w:rPr>
+        <w:t xml:space="preserve">” pada </w:t>
+      </w:r>
+      <w:r>
+        <w:rPr>
+          <w:i/>
+          <w:szCs w:val="24"/>
+        </w:rPr>
+        <w:t>gamepad.</w:t>
       </w:r>
     </w:p>
     <w:p>
@@ -11842,20 +11868,191 @@
         <w:rPr>
           <w:szCs w:val="24"/>
         </w:rPr>
-        <w:t xml:space="preserve">, dapat menggunakan tombol “Q” di </w:t>
+        <w:t xml:space="preserve">, dapat menggunakan tombol </w:t>
+      </w:r>
+      <w:r>
+        <w:rPr>
+          <w:szCs w:val="24"/>
+        </w:rPr>
+        <w:t>“</w:t>
       </w:r>
       <w:r>
         <w:rPr>
           <w:i/>
           <w:szCs w:val="24"/>
         </w:rPr>
-        <w:t>keyboard</w:t>
+        <w:t>Options</w:t>
+      </w:r>
+      <w:r>
+        <w:rPr>
+          <w:szCs w:val="24"/>
+        </w:rPr>
+        <w:t xml:space="preserve">” pada </w:t>
+      </w:r>
+      <w:r>
+        <w:rPr>
+          <w:i/>
+          <w:szCs w:val="24"/>
+        </w:rPr>
+        <w:t>gamepad.</w:t>
+      </w:r>
+    </w:p>
+    <w:p>
+      <w:pPr>
+        <w:pStyle w:val="ListParagraph"/>
+        <w:numPr>
+          <w:ilvl w:val="0"/>
+          <w:numId w:val="23"/>
+        </w:numPr>
+        <w:autoSpaceDE w:val="0"/>
+        <w:autoSpaceDN w:val="0"/>
+        <w:adjustRightInd w:val="0"/>
+        <w:spacing w:after="0"/>
+        <w:ind w:left="1134" w:hanging="567"/>
+        <w:rPr>
+          <w:b/>
+          <w:szCs w:val="24"/>
+        </w:rPr>
+      </w:pPr>
+      <w:r>
+        <w:rPr>
+          <w:b/>
+          <w:szCs w:val="24"/>
+          <w:lang w:val="id-ID"/>
+        </w:rPr>
+        <w:t>Resources</w:t>
+      </w:r>
+    </w:p>
+    <w:p>
+      <w:pPr>
+        <w:pStyle w:val="ListParagraph"/>
+        <w:numPr>
+          <w:ilvl w:val="0"/>
+          <w:numId w:val="37"/>
+        </w:numPr>
+        <w:autoSpaceDE w:val="0"/>
+        <w:autoSpaceDN w:val="0"/>
+        <w:adjustRightInd w:val="0"/>
+        <w:spacing w:after="0"/>
+        <w:rPr>
+          <w:szCs w:val="24"/>
+          <w:lang w:val="id-ID"/>
+        </w:rPr>
+      </w:pPr>
+      <w:r>
+        <w:rPr>
+          <w:szCs w:val="24"/>
+          <w:lang w:val="id-ID"/>
+        </w:rPr>
+        <w:t>Pemain dapat memindahkan, memutar, dan menjatuhkan benda.</w:t>
+      </w:r>
+    </w:p>
+    <w:p>
+      <w:pPr>
+        <w:pStyle w:val="ListParagraph"/>
+        <w:numPr>
+          <w:ilvl w:val="0"/>
+          <w:numId w:val="37"/>
+        </w:numPr>
+        <w:autoSpaceDE w:val="0"/>
+        <w:autoSpaceDN w:val="0"/>
+        <w:adjustRightInd w:val="0"/>
+        <w:spacing w:after="0"/>
+        <w:rPr>
+          <w:szCs w:val="24"/>
+          <w:lang w:val="id-ID"/>
+        </w:rPr>
+      </w:pPr>
+      <w:r>
+        <w:rPr>
+          <w:szCs w:val="24"/>
+          <w:lang w:val="id-ID"/>
+        </w:rPr>
+        <w:t>Pemain dapat memutar, dan memperbesar kamera.</w:t>
+      </w:r>
+    </w:p>
+    <w:p>
+      <w:pPr>
+        <w:pStyle w:val="ListParagraph"/>
+        <w:numPr>
+          <w:ilvl w:val="0"/>
+          <w:numId w:val="23"/>
+        </w:numPr>
+        <w:autoSpaceDE w:val="0"/>
+        <w:autoSpaceDN w:val="0"/>
+        <w:adjustRightInd w:val="0"/>
+        <w:spacing w:after="0"/>
+        <w:ind w:left="1134" w:hanging="567"/>
+        <w:rPr>
+          <w:b/>
+          <w:szCs w:val="24"/>
+        </w:rPr>
+      </w:pPr>
+      <w:r>
+        <w:rPr>
+          <w:b/>
+          <w:szCs w:val="24"/>
+          <w:lang w:val="id-ID"/>
+        </w:rPr>
+        <w:t>Conflict</w:t>
+      </w:r>
+    </w:p>
+    <w:p>
+      <w:pPr>
+        <w:autoSpaceDE w:val="0"/>
+        <w:autoSpaceDN w:val="0"/>
+        <w:adjustRightInd w:val="0"/>
+        <w:spacing w:after="0"/>
+        <w:ind w:left="1134"/>
+        <w:rPr>
+          <w:szCs w:val="24"/>
+        </w:rPr>
+      </w:pPr>
+      <w:r>
+        <w:rPr>
+          <w:szCs w:val="24"/>
+        </w:rPr>
+        <w:t xml:space="preserve">Kesulitan dalam penyelesaian </w:t>
+      </w:r>
+      <w:r>
+        <w:rPr>
+          <w:i/>
+          <w:szCs w:val="24"/>
+        </w:rPr>
+        <w:t>level</w:t>
       </w:r>
       <w:r>
         <w:rPr>
           <w:szCs w:val="24"/>
         </w:rPr>
         <w:t>.</w:t>
+      </w:r>
+    </w:p>
+    <w:p>
+      <w:pPr>
+        <w:pStyle w:val="ListParagraph"/>
+        <w:numPr>
+          <w:ilvl w:val="0"/>
+          <w:numId w:val="23"/>
+        </w:numPr>
+        <w:autoSpaceDE w:val="0"/>
+        <w:autoSpaceDN w:val="0"/>
+        <w:adjustRightInd w:val="0"/>
+        <w:spacing w:after="0"/>
+        <w:ind w:left="1134" w:hanging="567"/>
+        <w:rPr>
+          <w:b/>
+          <w:szCs w:val="24"/>
+        </w:rPr>
+      </w:pPr>
+      <w:r>
+        <w:rPr>
+          <w:b/>
+          <w:szCs w:val="24"/>
+          <w:lang w:val="id-ID"/>
+        </w:rPr>
+        <w:lastRenderedPageBreak/>
+        <w:t>Boundaries</w:t>
       </w:r>
     </w:p>
     <w:p>
@@ -11878,20 +12075,81 @@
         <w:rPr>
           <w:szCs w:val="24"/>
         </w:rPr>
-        <w:t xml:space="preserve">Untuk melakukan kalibrasi posisi, pemain dapat menggunakan tombol “TAB” di </w:t>
+        <w:t xml:space="preserve">Interaksi terbatas untuk mengambil benda, meletakan benda, menjatuhkan beda, menggerakan kamera dalam </w:t>
       </w:r>
       <w:r>
         <w:rPr>
           <w:i/>
           <w:szCs w:val="24"/>
         </w:rPr>
-        <w:t>keyboard</w:t>
+        <w:t>level</w:t>
       </w:r>
       <w:r>
         <w:rPr>
           <w:szCs w:val="24"/>
         </w:rPr>
         <w:t>.</w:t>
+      </w:r>
+    </w:p>
+    <w:p>
+      <w:pPr>
+        <w:pStyle w:val="ListParagraph"/>
+        <w:numPr>
+          <w:ilvl w:val="1"/>
+          <w:numId w:val="23"/>
+        </w:numPr>
+        <w:autoSpaceDE w:val="0"/>
+        <w:autoSpaceDN w:val="0"/>
+        <w:adjustRightInd w:val="0"/>
+        <w:spacing w:after="0"/>
+        <w:ind w:left="1701" w:hanging="567"/>
+        <w:rPr>
+          <w:szCs w:val="24"/>
+        </w:rPr>
+      </w:pPr>
+      <w:r>
+        <w:rPr>
+          <w:szCs w:val="24"/>
+        </w:rPr>
+        <w:t xml:space="preserve">Kendali terbatas menggunakan gestur dan </w:t>
+      </w:r>
+      <w:bookmarkStart w:id="35" w:name="_GoBack"/>
+      <w:bookmarkEnd w:id="35"/>
+      <w:r>
+        <w:rPr>
+          <w:i/>
+          <w:szCs w:val="24"/>
+        </w:rPr>
+        <w:t>gamepad</w:t>
+      </w:r>
+      <w:r>
+        <w:rPr>
+          <w:szCs w:val="24"/>
+        </w:rPr>
+        <w:t>.</w:t>
+      </w:r>
+    </w:p>
+    <w:p>
+      <w:pPr>
+        <w:pStyle w:val="ListParagraph"/>
+        <w:numPr>
+          <w:ilvl w:val="1"/>
+          <w:numId w:val="23"/>
+        </w:numPr>
+        <w:autoSpaceDE w:val="0"/>
+        <w:autoSpaceDN w:val="0"/>
+        <w:adjustRightInd w:val="0"/>
+        <w:spacing w:after="0"/>
+        <w:ind w:left="1701" w:hanging="567"/>
+        <w:rPr>
+          <w:szCs w:val="24"/>
+        </w:rPr>
+      </w:pPr>
+      <w:r>
+        <w:rPr>
+          <w:szCs w:val="24"/>
+        </w:rPr>
+        <w:t>Tidak dapat menghentikan sementara permainan.</w:t>
       </w:r>
     </w:p>
     <w:p>
@@ -11917,274 +12175,16 @@
           <w:szCs w:val="24"/>
           <w:lang w:val="id-ID"/>
         </w:rPr>
-        <w:lastRenderedPageBreak/>
-        <w:t>Resources</w:t>
-      </w:r>
-    </w:p>
-    <w:p>
-      <w:pPr>
-        <w:pStyle w:val="ListParagraph"/>
-        <w:numPr>
-          <w:ilvl w:val="0"/>
-          <w:numId w:val="37"/>
-        </w:numPr>
+        <w:t>Outcome</w:t>
+      </w:r>
+    </w:p>
+    <w:p>
+      <w:pPr>
         <w:autoSpaceDE w:val="0"/>
         <w:autoSpaceDN w:val="0"/>
         <w:adjustRightInd w:val="0"/>
         <w:spacing w:after="0"/>
-        <w:rPr>
-          <w:szCs w:val="24"/>
-          <w:lang w:val="id-ID"/>
-        </w:rPr>
-      </w:pPr>
-      <w:r>
-        <w:rPr>
-          <w:szCs w:val="24"/>
-          <w:lang w:val="id-ID"/>
-        </w:rPr>
-        <w:t>Pemain dapat memindahkan, memutar, dan menjatuhkan benda.</w:t>
-      </w:r>
-    </w:p>
-    <w:p>
-      <w:pPr>
-        <w:pStyle w:val="ListParagraph"/>
-        <w:numPr>
-          <w:ilvl w:val="0"/>
-          <w:numId w:val="37"/>
-        </w:numPr>
-        <w:autoSpaceDE w:val="0"/>
-        <w:autoSpaceDN w:val="0"/>
-        <w:adjustRightInd w:val="0"/>
-        <w:spacing w:after="0"/>
-        <w:rPr>
-          <w:szCs w:val="24"/>
-          <w:lang w:val="id-ID"/>
-        </w:rPr>
-      </w:pPr>
-      <w:r>
-        <w:rPr>
-          <w:szCs w:val="24"/>
-          <w:lang w:val="id-ID"/>
-        </w:rPr>
-        <w:t>Pemain dapat memutar, dan memperbesar kamera.</w:t>
-      </w:r>
-    </w:p>
-    <w:p>
-      <w:pPr>
-        <w:pStyle w:val="ListParagraph"/>
-        <w:numPr>
-          <w:ilvl w:val="0"/>
-          <w:numId w:val="23"/>
-        </w:numPr>
-        <w:autoSpaceDE w:val="0"/>
-        <w:autoSpaceDN w:val="0"/>
-        <w:adjustRightInd w:val="0"/>
-        <w:spacing w:after="0"/>
-        <w:ind w:left="1134" w:hanging="567"/>
-        <w:rPr>
-          <w:b/>
-          <w:szCs w:val="24"/>
-        </w:rPr>
-      </w:pPr>
-      <w:r>
-        <w:rPr>
-          <w:b/>
-          <w:szCs w:val="24"/>
-          <w:lang w:val="id-ID"/>
-        </w:rPr>
-        <w:t>Conflict</w:t>
-      </w:r>
-    </w:p>
-    <w:p>
-      <w:pPr>
-        <w:autoSpaceDE w:val="0"/>
-        <w:autoSpaceDN w:val="0"/>
-        <w:adjustRightInd w:val="0"/>
-        <w:spacing w:after="0"/>
-        <w:ind w:left="1134"/>
-        <w:rPr>
-          <w:szCs w:val="24"/>
-        </w:rPr>
-      </w:pPr>
-      <w:r>
-        <w:rPr>
-          <w:szCs w:val="24"/>
-        </w:rPr>
-        <w:t xml:space="preserve">Kesulitan dalam penyelesaian </w:t>
-      </w:r>
-      <w:r>
-        <w:rPr>
-          <w:i/>
-          <w:szCs w:val="24"/>
-        </w:rPr>
-        <w:t>level</w:t>
-      </w:r>
-      <w:r>
-        <w:rPr>
-          <w:szCs w:val="24"/>
-        </w:rPr>
-        <w:t>.</w:t>
-      </w:r>
-    </w:p>
-    <w:p>
-      <w:pPr>
-        <w:pStyle w:val="ListParagraph"/>
-        <w:numPr>
-          <w:ilvl w:val="0"/>
-          <w:numId w:val="23"/>
-        </w:numPr>
-        <w:autoSpaceDE w:val="0"/>
-        <w:autoSpaceDN w:val="0"/>
-        <w:adjustRightInd w:val="0"/>
-        <w:spacing w:after="0"/>
-        <w:ind w:left="1134" w:hanging="567"/>
-        <w:rPr>
-          <w:b/>
-          <w:szCs w:val="24"/>
-        </w:rPr>
-      </w:pPr>
-      <w:r>
-        <w:rPr>
-          <w:b/>
-          <w:szCs w:val="24"/>
-          <w:lang w:val="id-ID"/>
-        </w:rPr>
-        <w:t>Boundaries</w:t>
-      </w:r>
-    </w:p>
-    <w:p>
-      <w:pPr>
-        <w:pStyle w:val="ListParagraph"/>
-        <w:numPr>
-          <w:ilvl w:val="1"/>
-          <w:numId w:val="23"/>
-        </w:numPr>
-        <w:autoSpaceDE w:val="0"/>
-        <w:autoSpaceDN w:val="0"/>
-        <w:adjustRightInd w:val="0"/>
-        <w:spacing w:after="0"/>
-        <w:ind w:left="1701" w:hanging="567"/>
-        <w:rPr>
-          <w:szCs w:val="24"/>
-        </w:rPr>
-      </w:pPr>
-      <w:r>
-        <w:rPr>
-          <w:szCs w:val="24"/>
-        </w:rPr>
-        <w:t xml:space="preserve">Interaksi terbatas untuk mengambil benda, meletakan benda, menjatuhkan beda, menggerakan kamera dalam </w:t>
-      </w:r>
-      <w:r>
-        <w:rPr>
-          <w:i/>
-          <w:szCs w:val="24"/>
-        </w:rPr>
-        <w:t>level</w:t>
-      </w:r>
-      <w:r>
-        <w:rPr>
-          <w:szCs w:val="24"/>
-        </w:rPr>
-        <w:t>.</w:t>
-      </w:r>
-    </w:p>
-    <w:p>
-      <w:pPr>
-        <w:pStyle w:val="ListParagraph"/>
-        <w:numPr>
-          <w:ilvl w:val="1"/>
-          <w:numId w:val="23"/>
-        </w:numPr>
-        <w:autoSpaceDE w:val="0"/>
-        <w:autoSpaceDN w:val="0"/>
-        <w:adjustRightInd w:val="0"/>
-        <w:spacing w:after="0"/>
-        <w:ind w:left="1701" w:hanging="567"/>
-        <w:rPr>
-          <w:szCs w:val="24"/>
-        </w:rPr>
-      </w:pPr>
-      <w:r>
-        <w:rPr>
-          <w:szCs w:val="24"/>
-        </w:rPr>
-        <w:t xml:space="preserve">Kendali terbatas menggunakan gestur dan </w:t>
-      </w:r>
-      <w:r>
-        <w:rPr>
-          <w:i/>
-          <w:szCs w:val="24"/>
-        </w:rPr>
-        <w:t>keyboard</w:t>
-      </w:r>
-      <w:r>
-        <w:rPr>
-          <w:szCs w:val="24"/>
-        </w:rPr>
-        <w:t>.</w:t>
-      </w:r>
-    </w:p>
-    <w:p>
-      <w:pPr>
-        <w:pStyle w:val="ListParagraph"/>
-        <w:numPr>
-          <w:ilvl w:val="1"/>
-          <w:numId w:val="23"/>
-        </w:numPr>
-        <w:autoSpaceDE w:val="0"/>
-        <w:autoSpaceDN w:val="0"/>
-        <w:adjustRightInd w:val="0"/>
-        <w:spacing w:after="0"/>
-        <w:ind w:left="1701" w:hanging="567"/>
-        <w:rPr>
-          <w:szCs w:val="24"/>
-        </w:rPr>
-      </w:pPr>
-      <w:r>
-        <w:rPr>
-          <w:szCs w:val="24"/>
-        </w:rPr>
-        <w:t>Tidak dapat menghentikan sementara permainan.</w:t>
-      </w:r>
-    </w:p>
-    <w:p>
-      <w:pPr>
-        <w:pStyle w:val="ListParagraph"/>
-        <w:numPr>
-          <w:ilvl w:val="0"/>
-          <w:numId w:val="23"/>
-        </w:numPr>
-        <w:autoSpaceDE w:val="0"/>
-        <w:autoSpaceDN w:val="0"/>
-        <w:adjustRightInd w:val="0"/>
-        <w:spacing w:after="0"/>
-        <w:ind w:left="1134" w:hanging="567"/>
-        <w:rPr>
-          <w:b/>
-          <w:szCs w:val="24"/>
-        </w:rPr>
-      </w:pPr>
-      <w:r>
-        <w:rPr>
-          <w:b/>
-          <w:szCs w:val="24"/>
-          <w:lang w:val="id-ID"/>
-        </w:rPr>
-        <w:t>Outcome</w:t>
-      </w:r>
-    </w:p>
-    <w:p>
-      <w:pPr>
-        <w:pStyle w:val="ListParagraph"/>
-        <w:numPr>
-          <w:ilvl w:val="1"/>
-          <w:numId w:val="23"/>
-        </w:numPr>
-        <w:autoSpaceDE w:val="0"/>
-        <w:autoSpaceDN w:val="0"/>
-        <w:adjustRightInd w:val="0"/>
-        <w:spacing w:after="0"/>
-        <w:ind w:left="1701" w:hanging="567"/>
+        <w:ind w:left="414" w:firstLine="720"/>
         <w:rPr>
           <w:szCs w:val="24"/>
         </w:rPr>
@@ -12198,75 +12198,84 @@
     </w:p>
     <w:p>
       <w:pPr>
-        <w:pStyle w:val="ListParagraph"/>
-        <w:numPr>
-          <w:ilvl w:val="1"/>
-          <w:numId w:val="23"/>
-        </w:numPr>
-        <w:autoSpaceDE w:val="0"/>
-        <w:autoSpaceDN w:val="0"/>
-        <w:adjustRightInd w:val="0"/>
-        <w:spacing w:after="0"/>
-        <w:ind w:left="1701" w:hanging="567"/>
-        <w:rPr>
-          <w:szCs w:val="24"/>
-        </w:rPr>
-      </w:pPr>
-    </w:p>
-    <w:p>
-      <w:pPr>
         <w:pStyle w:val="Heading2"/>
       </w:pPr>
-      <w:bookmarkStart w:id="38" w:name="_Toc464779993"/>
+      <w:bookmarkStart w:id="36" w:name="_Toc464779993"/>
       <w:r>
         <w:t>Penggunaan Aset</w:t>
       </w:r>
-      <w:bookmarkEnd w:id="38"/>
+      <w:bookmarkEnd w:id="36"/>
     </w:p>
     <w:p>
       <w:pPr>
         <w:pStyle w:val="Caption"/>
         <w:keepNext/>
       </w:pPr>
-      <w:bookmarkStart w:id="39" w:name="_Toc461759780"/>
-      <w:bookmarkStart w:id="40" w:name="_Toc461760067"/>
-      <w:bookmarkStart w:id="41" w:name="_Toc461760229"/>
-      <w:bookmarkStart w:id="42" w:name="_Toc461760679"/>
-      <w:bookmarkStart w:id="43" w:name="_Toc461760766"/>
-      <w:bookmarkStart w:id="44" w:name="_Toc461761608"/>
-      <w:bookmarkStart w:id="45" w:name="_Toc461761680"/>
+      <w:bookmarkStart w:id="37" w:name="_Toc461759780"/>
+      <w:bookmarkStart w:id="38" w:name="_Toc461760067"/>
+      <w:bookmarkStart w:id="39" w:name="_Toc461760229"/>
+      <w:bookmarkStart w:id="40" w:name="_Toc461760679"/>
+      <w:bookmarkStart w:id="41" w:name="_Toc461760766"/>
+      <w:bookmarkStart w:id="42" w:name="_Toc461761608"/>
+      <w:bookmarkStart w:id="43" w:name="_Toc461761680"/>
       <w:r>
         <w:t xml:space="preserve">Tabel </w:t>
       </w:r>
-      <w:fldSimple w:instr=" STYLEREF 1 \s ">
-        <w:r>
-          <w:rPr>
-            <w:noProof/>
-          </w:rPr>
-          <w:t>3</w:t>
-        </w:r>
-      </w:fldSimple>
+      <w:r>
+        <w:fldChar w:fldCharType="begin"/>
+      </w:r>
+      <w:r>
+        <w:instrText xml:space="preserve"> STYLEREF 1 \s </w:instrText>
+      </w:r>
+      <w:r>
+        <w:fldChar w:fldCharType="separate"/>
+      </w:r>
+      <w:r>
+        <w:rPr>
+          <w:noProof/>
+        </w:rPr>
+        <w:t>3</w:t>
+      </w:r>
+      <w:r>
+        <w:rPr>
+          <w:noProof/>
+        </w:rPr>
+        <w:fldChar w:fldCharType="end"/>
+      </w:r>
       <w:r>
         <w:t>.</w:t>
       </w:r>
-      <w:fldSimple w:instr=" SEQ Tabel \* ARABIC \s 1 ">
-        <w:r>
-          <w:rPr>
-            <w:noProof/>
-          </w:rPr>
-          <w:t>1</w:t>
-        </w:r>
-      </w:fldSimple>
+      <w:r>
+        <w:fldChar w:fldCharType="begin"/>
+      </w:r>
+      <w:r>
+        <w:instrText xml:space="preserve"> SEQ Tabel \* ARABIC \s 1 </w:instrText>
+      </w:r>
+      <w:r>
+        <w:fldChar w:fldCharType="separate"/>
+      </w:r>
+      <w:r>
+        <w:rPr>
+          <w:noProof/>
+        </w:rPr>
+        <w:t>1</w:t>
+      </w:r>
+      <w:r>
+        <w:rPr>
+          <w:noProof/>
+        </w:rPr>
+        <w:fldChar w:fldCharType="end"/>
+      </w:r>
       <w:r>
         <w:t xml:space="preserve"> Daftar Aset</w:t>
       </w:r>
+      <w:bookmarkEnd w:id="37"/>
+      <w:bookmarkEnd w:id="38"/>
       <w:bookmarkEnd w:id="39"/>
       <w:bookmarkEnd w:id="40"/>
       <w:bookmarkEnd w:id="41"/>
       <w:bookmarkEnd w:id="42"/>
       <w:bookmarkEnd w:id="43"/>
-      <w:bookmarkEnd w:id="44"/>
-      <w:bookmarkEnd w:id="45"/>
     </w:p>
     <w:tbl>
       <w:tblPr>
@@ -12351,9 +12360,10 @@
             <w:r>
               <w:rPr>
                 <w:noProof/>
+                <w:lang w:eastAsia="en-US"/>
               </w:rPr>
               <w:drawing>
-                <wp:inline distT="0" distB="0" distL="0" distR="0" wp14:anchorId="47B166E4" wp14:editId="744E7E07">
+                <wp:inline distT="0" distB="0" distL="0" distR="0" wp14:anchorId="41AB8BFF" wp14:editId="6D268AFA">
                   <wp:extent cx="904875" cy="904875"/>
                   <wp:effectExtent l="0" t="0" r="9525" b="0"/>
                   <wp:docPr id="25" name="Picture 25" descr="F:\Unity Projects\PuzzleGila\Assets\LeapMotion\Gizmos\leap_motion.png"/>
@@ -12370,7 +12380,7 @@
                           </pic:cNvPicPr>
                         </pic:nvPicPr>
                         <pic:blipFill>
-                          <a:blip r:embed="rId20" cstate="print">
+                          <a:blip r:embed="rId19" cstate="print">
                             <a:extLst>
                               <a:ext uri="{28A0092B-C50C-407E-A947-70E740481C1C}">
                                 <a14:useLocalDpi xmlns:a14="http://schemas.microsoft.com/office/drawing/2010/main" val="0"/>
@@ -12454,9 +12464,10 @@
             <w:r>
               <w:rPr>
                 <w:noProof/>
+                <w:lang w:eastAsia="en-US"/>
               </w:rPr>
               <w:drawing>
-                <wp:inline distT="0" distB="0" distL="0" distR="0" wp14:anchorId="6A2B8D92" wp14:editId="23E319B8">
+                <wp:inline distT="0" distB="0" distL="0" distR="0" wp14:anchorId="7AAE94C0" wp14:editId="168D7460">
                   <wp:extent cx="857250" cy="857250"/>
                   <wp:effectExtent l="0" t="0" r="0" b="0"/>
                   <wp:docPr id="1" name="Picture 1"/>
@@ -12471,11 +12482,11 @@
                           <pic:cNvPicPr/>
                         </pic:nvPicPr>
                         <pic:blipFill rotWithShape="1">
-                          <a:blip r:embed="rId21">
+                          <a:blip r:embed="rId20">
                             <a:extLst>
                               <a:ext uri="{BEBA8EAE-BF5A-486C-A8C5-ECC9F3942E4B}">
                                 <a14:imgProps xmlns:a14="http://schemas.microsoft.com/office/drawing/2010/main">
-                                  <a14:imgLayer r:embed="rId22">
+                                  <a14:imgLayer r:embed="rId21">
                                     <a14:imgEffect>
                                       <a14:backgroundRemoval t="16500" b="91750" l="23500" r="87250"/>
                                     </a14:imgEffect>
@@ -12562,10 +12573,10 @@
             <w:r>
               <w:rPr>
                 <w:noProof/>
-              </w:rPr>
-              <w:lastRenderedPageBreak/>
+                <w:lang w:eastAsia="en-US"/>
+              </w:rPr>
               <w:drawing>
-                <wp:inline distT="0" distB="0" distL="0" distR="0" wp14:anchorId="54A5C9CE" wp14:editId="773BD3ED">
+                <wp:inline distT="0" distB="0" distL="0" distR="0" wp14:anchorId="4BB64CA2" wp14:editId="2BA6C0D0">
                   <wp:extent cx="837065" cy="981075"/>
                   <wp:effectExtent l="0" t="0" r="0" b="0"/>
                   <wp:docPr id="3" name="Picture 3"/>
@@ -12580,11 +12591,11 @@
                           <pic:cNvPicPr/>
                         </pic:nvPicPr>
                         <pic:blipFill rotWithShape="1">
-                          <a:blip r:embed="rId23">
+                          <a:blip r:embed="rId22">
                             <a:extLst>
                               <a:ext uri="{BEBA8EAE-BF5A-486C-A8C5-ECC9F3942E4B}">
                                 <a14:imgProps xmlns:a14="http://schemas.microsoft.com/office/drawing/2010/main">
-                                  <a14:imgLayer r:embed="rId24">
+                                  <a14:imgLayer r:embed="rId23">
                                     <a14:imgEffect>
                                       <a14:backgroundRemoval t="23401" b="86391" l="40232" r="90724">
                                         <a14:foregroundMark x1="55438" y1="24598" x2="75378" y2="25241"/>
@@ -12683,12 +12694,116 @@
             <w:r>
               <w:rPr>
                 <w:noProof/>
+                <w:lang w:eastAsia="en-US"/>
               </w:rPr>
               <w:drawing>
-                <wp:inline distT="0" distB="0" distL="0" distR="0" wp14:anchorId="25BFF69F" wp14:editId="5064E77C">
+                <wp:inline distT="0" distB="0" distL="0" distR="0" wp14:anchorId="373FBCDC" wp14:editId="233D20D6">
                   <wp:extent cx="850265" cy="850265"/>
                   <wp:effectExtent l="0" t="0" r="6985" b="6985"/>
                   <wp:docPr id="26" name="Picture 26"/>
+                  <wp:cNvGraphicFramePr>
+                    <a:graphicFrameLocks xmlns:a="http://schemas.openxmlformats.org/drawingml/2006/main" noChangeAspect="1"/>
+                  </wp:cNvGraphicFramePr>
+                  <a:graphic xmlns:a="http://schemas.openxmlformats.org/drawingml/2006/main">
+                    <a:graphicData uri="http://schemas.openxmlformats.org/drawingml/2006/picture">
+                      <pic:pic xmlns:pic="http://schemas.openxmlformats.org/drawingml/2006/picture">
+                        <pic:nvPicPr>
+                          <pic:cNvPr id="1" name=""/>
+                          <pic:cNvPicPr/>
+                        </pic:nvPicPr>
+                        <pic:blipFill>
+                          <a:blip r:embed="rId24"/>
+                          <a:stretch>
+                            <a:fillRect/>
+                          </a:stretch>
+                        </pic:blipFill>
+                        <pic:spPr>
+                          <a:xfrm>
+                            <a:off x="0" y="0"/>
+                            <a:ext cx="850265" cy="850265"/>
+                          </a:xfrm>
+                          <a:prstGeom prst="rect">
+                            <a:avLst/>
+                          </a:prstGeom>
+                        </pic:spPr>
+                      </pic:pic>
+                    </a:graphicData>
+                  </a:graphic>
+                </wp:inline>
+              </w:drawing>
+            </w:r>
+          </w:p>
+        </w:tc>
+        <w:tc>
+          <w:tcPr>
+            <w:tcW w:w="3543" w:type="dxa"/>
+          </w:tcPr>
+          <w:p>
+            <w:r>
+              <w:rPr>
+                <w:i/>
+              </w:rPr>
+              <w:t>Low Poly Ultimate Pack</w:t>
+            </w:r>
+            <w:r>
+              <w:t xml:space="preserve">: </w:t>
+            </w:r>
+            <w:r>
+              <w:t xml:space="preserve">Sebuah </w:t>
+            </w:r>
+            <w:r>
+              <w:rPr>
+                <w:i/>
+              </w:rPr>
+              <w:t>Asset Pack</w:t>
+            </w:r>
+            <w:r>
+              <w:t xml:space="preserve"> untuk pembangunan </w:t>
+            </w:r>
+            <w:r>
+              <w:rPr>
+                <w:i/>
+              </w:rPr>
+              <w:t>level</w:t>
+            </w:r>
+            <w:r>
+              <w:t>.</w:t>
+            </w:r>
+          </w:p>
+        </w:tc>
+        <w:tc>
+          <w:tcPr>
+            <w:tcW w:w="2834" w:type="dxa"/>
+          </w:tcPr>
+          <w:p>
+            <w:r>
+              <w:t>Pavel Novák</w:t>
+            </w:r>
+          </w:p>
+        </w:tc>
+      </w:tr>
+      <w:tr>
+        <w:tc>
+          <w:tcPr>
+            <w:tcW w:w="1555" w:type="dxa"/>
+          </w:tcPr>
+          <w:p>
+            <w:pPr>
+              <w:rPr>
+                <w:noProof/>
+              </w:rPr>
+            </w:pPr>
+            <w:r>
+              <w:rPr>
+                <w:noProof/>
+                <w:lang w:eastAsia="en-US"/>
+              </w:rPr>
+              <w:lastRenderedPageBreak/>
+              <w:drawing>
+                <wp:inline distT="0" distB="0" distL="0" distR="0" wp14:anchorId="7B216E35" wp14:editId="4C8DD77F">
+                  <wp:extent cx="850265" cy="850265"/>
+                  <wp:effectExtent l="0" t="0" r="6985" b="6985"/>
+                  <wp:docPr id="4" name="Picture 4"/>
                   <wp:cNvGraphicFramePr>
                     <a:graphicFrameLocks xmlns:a="http://schemas.openxmlformats.org/drawingml/2006/main" noChangeAspect="1"/>
                   </wp:cNvGraphicFramePr>
@@ -12731,31 +12846,26 @@
               <w:rPr>
                 <w:i/>
               </w:rPr>
-              <w:t>Low Poly Ultimate Pack</w:t>
-            </w:r>
-            <w:r>
-              <w:t xml:space="preserve">: </w:t>
-            </w:r>
-            <w:r>
-              <w:t xml:space="preserve">Sebuah </w:t>
-            </w:r>
-            <w:r>
-              <w:rPr>
+              <w:t>Farland Skies – Cloudy Crown:</w:t>
+            </w:r>
+            <w:r>
+              <w:rPr>
+                <w:rFonts w:hint="eastAsia"/>
                 <w:i/>
               </w:rPr>
-              <w:t>Asset Pack</w:t>
-            </w:r>
-            <w:r>
-              <w:t xml:space="preserve"> untuk pembangunan </w:t>
+              <w:t xml:space="preserve"> Asset Pack</w:t>
+            </w:r>
+            <w:r>
+              <w:t xml:space="preserve"> untuk memberikan visualisasi </w:t>
             </w:r>
             <w:r>
               <w:rPr>
                 <w:i/>
               </w:rPr>
-              <w:t>level</w:t>
-            </w:r>
-            <w:r>
-              <w:t>.</w:t>
+              <w:t>skybox</w:t>
+            </w:r>
+            <w:r>
+              <w:t xml:space="preserve"> dalam permainan.</w:t>
             </w:r>
           </w:p>
         </w:tc>
@@ -12765,7 +12875,10 @@
           </w:tcPr>
           <w:p>
             <w:r>
-              <w:t>Pavel Novák</w:t>
+              <w:rPr>
+                <w:rFonts w:hint="eastAsia"/>
+              </w:rPr>
+              <w:t>Borodar</w:t>
             </w:r>
           </w:p>
         </w:tc>
@@ -12779,114 +12892,16 @@
             <w:pPr>
               <w:rPr>
                 <w:noProof/>
+                <w:lang w:eastAsia="en-US"/>
               </w:rPr>
             </w:pPr>
             <w:r>
               <w:rPr>
                 <w:noProof/>
+                <w:lang w:eastAsia="en-US"/>
               </w:rPr>
               <w:drawing>
-                <wp:inline distT="0" distB="0" distL="0" distR="0" wp14:anchorId="29F059A3" wp14:editId="04AB9B15">
-                  <wp:extent cx="850265" cy="850265"/>
-                  <wp:effectExtent l="0" t="0" r="6985" b="6985"/>
-                  <wp:docPr id="4" name="Picture 4"/>
-                  <wp:cNvGraphicFramePr>
-                    <a:graphicFrameLocks xmlns:a="http://schemas.openxmlformats.org/drawingml/2006/main" noChangeAspect="1"/>
-                  </wp:cNvGraphicFramePr>
-                  <a:graphic xmlns:a="http://schemas.openxmlformats.org/drawingml/2006/main">
-                    <a:graphicData uri="http://schemas.openxmlformats.org/drawingml/2006/picture">
-                      <pic:pic xmlns:pic="http://schemas.openxmlformats.org/drawingml/2006/picture">
-                        <pic:nvPicPr>
-                          <pic:cNvPr id="1" name=""/>
-                          <pic:cNvPicPr/>
-                        </pic:nvPicPr>
-                        <pic:blipFill>
-                          <a:blip r:embed="rId26"/>
-                          <a:stretch>
-                            <a:fillRect/>
-                          </a:stretch>
-                        </pic:blipFill>
-                        <pic:spPr>
-                          <a:xfrm>
-                            <a:off x="0" y="0"/>
-                            <a:ext cx="850265" cy="850265"/>
-                          </a:xfrm>
-                          <a:prstGeom prst="rect">
-                            <a:avLst/>
-                          </a:prstGeom>
-                        </pic:spPr>
-                      </pic:pic>
-                    </a:graphicData>
-                  </a:graphic>
-                </wp:inline>
-              </w:drawing>
-            </w:r>
-          </w:p>
-        </w:tc>
-        <w:tc>
-          <w:tcPr>
-            <w:tcW w:w="3543" w:type="dxa"/>
-          </w:tcPr>
-          <w:p>
-            <w:r>
-              <w:rPr>
-                <w:i/>
-              </w:rPr>
-              <w:t>Farland Skies – Cloudy Crown:</w:t>
-            </w:r>
-            <w:r>
-              <w:rPr>
-                <w:rFonts w:hint="eastAsia"/>
-                <w:i/>
-              </w:rPr>
-              <w:t xml:space="preserve"> Asset Pack</w:t>
-            </w:r>
-            <w:r>
-              <w:t xml:space="preserve"> untuk memberikan visualisasi </w:t>
-            </w:r>
-            <w:r>
-              <w:rPr>
-                <w:i/>
-              </w:rPr>
-              <w:t>skybox</w:t>
-            </w:r>
-            <w:r>
-              <w:t xml:space="preserve"> dalam permainan.</w:t>
-            </w:r>
-          </w:p>
-        </w:tc>
-        <w:tc>
-          <w:tcPr>
-            <w:tcW w:w="2834" w:type="dxa"/>
-          </w:tcPr>
-          <w:p>
-            <w:r>
-              <w:rPr>
-                <w:rFonts w:hint="eastAsia"/>
-              </w:rPr>
-              <w:t>Borodar</w:t>
-            </w:r>
-          </w:p>
-        </w:tc>
-      </w:tr>
-      <w:tr>
-        <w:tc>
-          <w:tcPr>
-            <w:tcW w:w="1555" w:type="dxa"/>
-          </w:tcPr>
-          <w:p>
-            <w:pPr>
-              <w:rPr>
-                <w:noProof/>
-                <w:lang w:eastAsia="en-US"/>
-              </w:rPr>
-            </w:pPr>
-            <w:r>
-              <w:rPr>
-                <w:noProof/>
-              </w:rPr>
-              <w:drawing>
-                <wp:inline distT="0" distB="0" distL="0" distR="0" wp14:anchorId="036EA5A3" wp14:editId="045A34A6">
+                <wp:inline distT="0" distB="0" distL="0" distR="0" wp14:anchorId="789100DE" wp14:editId="6DDB4DC4">
                   <wp:extent cx="875080" cy="845389"/>
                   <wp:effectExtent l="0" t="0" r="1270" b="0"/>
                   <wp:docPr id="5" name="Picture 5" descr="http://core0.staticworld.net/images/article/2015/03/unity-logo-100571261-orig.png"/>
@@ -12903,7 +12918,7 @@
                           </pic:cNvPicPr>
                         </pic:nvPicPr>
                         <pic:blipFill rotWithShape="1">
-                          <a:blip r:embed="rId27" cstate="print">
+                          <a:blip r:embed="rId26" cstate="print">
                             <a:extLst>
                               <a:ext uri="{28A0092B-C50C-407E-A947-70E740481C1C}">
                                 <a14:useLocalDpi xmlns:a14="http://schemas.microsoft.com/office/drawing/2010/main" val="0"/>
@@ -12978,6 +12993,234 @@
           </w:p>
         </w:tc>
       </w:tr>
+      <w:tr>
+        <w:tc>
+          <w:tcPr>
+            <w:tcW w:w="1555" w:type="dxa"/>
+          </w:tcPr>
+          <w:p>
+            <w:pPr>
+              <w:rPr>
+                <w:noProof/>
+                <w:lang w:eastAsia="en-US"/>
+              </w:rPr>
+            </w:pPr>
+            <w:r>
+              <w:rPr>
+                <w:noProof/>
+                <w:lang w:eastAsia="en-US"/>
+              </w:rPr>
+              <w:drawing>
+                <wp:inline distT="0" distB="0" distL="0" distR="0" wp14:anchorId="68AB4EF7" wp14:editId="0F0138AB">
+                  <wp:extent cx="861147" cy="342900"/>
+                  <wp:effectExtent l="0" t="0" r="0" b="0"/>
+                  <wp:docPr id="8" name="Picture 8" descr="Audio Network"/>
+                  <wp:cNvGraphicFramePr>
+                    <a:graphicFrameLocks xmlns:a="http://schemas.openxmlformats.org/drawingml/2006/main" noChangeAspect="1"/>
+                  </wp:cNvGraphicFramePr>
+                  <a:graphic xmlns:a="http://schemas.openxmlformats.org/drawingml/2006/main">
+                    <a:graphicData uri="http://schemas.openxmlformats.org/drawingml/2006/picture">
+                      <pic:pic xmlns:pic="http://schemas.openxmlformats.org/drawingml/2006/picture">
+                        <pic:nvPicPr>
+                          <pic:cNvPr id="0" name="Picture 1" descr="Audio Network"/>
+                          <pic:cNvPicPr>
+                            <a:picLocks noChangeAspect="1" noChangeArrowheads="1"/>
+                          </pic:cNvPicPr>
+                        </pic:nvPicPr>
+                        <pic:blipFill>
+                          <a:blip r:embed="rId27" cstate="print">
+                            <a:extLst>
+                              <a:ext uri="{28A0092B-C50C-407E-A947-70E740481C1C}">
+                                <a14:useLocalDpi xmlns:a14="http://schemas.microsoft.com/office/drawing/2010/main" val="0"/>
+                              </a:ext>
+                            </a:extLst>
+                          </a:blip>
+                          <a:srcRect/>
+                          <a:stretch>
+                            <a:fillRect/>
+                          </a:stretch>
+                        </pic:blipFill>
+                        <pic:spPr bwMode="auto">
+                          <a:xfrm>
+                            <a:off x="0" y="0"/>
+                            <a:ext cx="894435" cy="356155"/>
+                          </a:xfrm>
+                          <a:prstGeom prst="rect">
+                            <a:avLst/>
+                          </a:prstGeom>
+                          <a:noFill/>
+                          <a:ln>
+                            <a:noFill/>
+                          </a:ln>
+                        </pic:spPr>
+                      </pic:pic>
+                    </a:graphicData>
+                  </a:graphic>
+                </wp:inline>
+              </w:drawing>
+            </w:r>
+          </w:p>
+        </w:tc>
+        <w:tc>
+          <w:tcPr>
+            <w:tcW w:w="3543" w:type="dxa"/>
+          </w:tcPr>
+          <w:p>
+            <w:r>
+              <w:rPr>
+                <w:i/>
+              </w:rPr>
+              <w:t xml:space="preserve">Brighton Bossa: </w:t>
+            </w:r>
+            <w:r>
+              <w:t xml:space="preserve">Lagu yang digunakan sebagai tema awal permainan dan tema </w:t>
+            </w:r>
+            <w:r>
+              <w:rPr>
+                <w:i/>
+              </w:rPr>
+              <w:t>level</w:t>
+            </w:r>
+            <w:r>
+              <w:t xml:space="preserve"> selesai.</w:t>
+            </w:r>
+          </w:p>
+        </w:tc>
+        <w:tc>
+          <w:tcPr>
+            <w:tcW w:w="2834" w:type="dxa"/>
+          </w:tcPr>
+          <w:p>
+            <w:r>
+              <w:t>Jair Claudino Rodrigues Junior</w:t>
+            </w:r>
+            <w:r>
+              <w:t xml:space="preserve">, </w:t>
+            </w:r>
+            <w:r>
+              <w:t>Guilherme Lopes Rodrigues</w:t>
+            </w:r>
+            <w:r>
+              <w:t xml:space="preserve">, </w:t>
+            </w:r>
+            <w:r>
+              <w:t>Pablo Love</w:t>
+            </w:r>
+            <w:r>
+              <w:t>,</w:t>
+            </w:r>
+            <w:r>
+              <w:t xml:space="preserve"> Campbell E Browning</w:t>
+            </w:r>
+          </w:p>
+        </w:tc>
+      </w:tr>
+      <w:tr>
+        <w:tc>
+          <w:tcPr>
+            <w:tcW w:w="1555" w:type="dxa"/>
+          </w:tcPr>
+          <w:p>
+            <w:pPr>
+              <w:rPr>
+                <w:noProof/>
+                <w:lang w:eastAsia="en-US"/>
+              </w:rPr>
+            </w:pPr>
+            <w:r>
+              <w:rPr>
+                <w:noProof/>
+                <w:lang w:eastAsia="en-US"/>
+              </w:rPr>
+              <w:drawing>
+                <wp:inline distT="0" distB="0" distL="0" distR="0" wp14:anchorId="5A164AC1" wp14:editId="2914B0E3">
+                  <wp:extent cx="861147" cy="342900"/>
+                  <wp:effectExtent l="0" t="0" r="0" b="0"/>
+                  <wp:docPr id="7" name="Picture 7" descr="Audio Network"/>
+                  <wp:cNvGraphicFramePr>
+                    <a:graphicFrameLocks xmlns:a="http://schemas.openxmlformats.org/drawingml/2006/main" noChangeAspect="1"/>
+                  </wp:cNvGraphicFramePr>
+                  <a:graphic xmlns:a="http://schemas.openxmlformats.org/drawingml/2006/main">
+                    <a:graphicData uri="http://schemas.openxmlformats.org/drawingml/2006/picture">
+                      <pic:pic xmlns:pic="http://schemas.openxmlformats.org/drawingml/2006/picture">
+                        <pic:nvPicPr>
+                          <pic:cNvPr id="0" name="Picture 1" descr="Audio Network"/>
+                          <pic:cNvPicPr>
+                            <a:picLocks noChangeAspect="1" noChangeArrowheads="1"/>
+                          </pic:cNvPicPr>
+                        </pic:nvPicPr>
+                        <pic:blipFill>
+                          <a:blip r:embed="rId27" cstate="print">
+                            <a:extLst>
+                              <a:ext uri="{28A0092B-C50C-407E-A947-70E740481C1C}">
+                                <a14:useLocalDpi xmlns:a14="http://schemas.microsoft.com/office/drawing/2010/main" val="0"/>
+                              </a:ext>
+                            </a:extLst>
+                          </a:blip>
+                          <a:srcRect/>
+                          <a:stretch>
+                            <a:fillRect/>
+                          </a:stretch>
+                        </pic:blipFill>
+                        <pic:spPr bwMode="auto">
+                          <a:xfrm>
+                            <a:off x="0" y="0"/>
+                            <a:ext cx="894435" cy="356155"/>
+                          </a:xfrm>
+                          <a:prstGeom prst="rect">
+                            <a:avLst/>
+                          </a:prstGeom>
+                          <a:noFill/>
+                          <a:ln>
+                            <a:noFill/>
+                          </a:ln>
+                        </pic:spPr>
+                      </pic:pic>
+                    </a:graphicData>
+                  </a:graphic>
+                </wp:inline>
+              </w:drawing>
+            </w:r>
+          </w:p>
+        </w:tc>
+        <w:tc>
+          <w:tcPr>
+            <w:tcW w:w="3543" w:type="dxa"/>
+          </w:tcPr>
+          <w:p>
+            <w:pPr>
+              <w:rPr>
+                <w:i/>
+              </w:rPr>
+            </w:pPr>
+            <w:r>
+              <w:rPr>
+                <w:i/>
+              </w:rPr>
+              <w:t xml:space="preserve">Samba Flamenca: </w:t>
+            </w:r>
+            <w:r>
+              <w:t xml:space="preserve">Lagu yang digunakan sebagai iringan penyelesaian </w:t>
+            </w:r>
+            <w:r>
+              <w:rPr>
+                <w:i/>
+              </w:rPr>
+              <w:t>level.</w:t>
+            </w:r>
+          </w:p>
+        </w:tc>
+        <w:tc>
+          <w:tcPr>
+            <w:tcW w:w="2834" w:type="dxa"/>
+          </w:tcPr>
+          <w:p>
+            <w:r>
+              <w:t>Miguel Moreno</w:t>
+            </w:r>
+          </w:p>
+        </w:tc>
+      </w:tr>
     </w:tbl>
     <w:p>
       <w:pPr>
@@ -12992,11 +13235,11 @@
       <w:pPr>
         <w:pStyle w:val="Heading2"/>
       </w:pPr>
-      <w:bookmarkStart w:id="46" w:name="_Toc464779994"/>
+      <w:bookmarkStart w:id="44" w:name="_Toc464779994"/>
       <w:r>
         <w:t>Perancangan Sistem</w:t>
       </w:r>
-      <w:bookmarkEnd w:id="46"/>
+      <w:bookmarkEnd w:id="44"/>
       <w:r>
         <w:tab/>
       </w:r>
@@ -13005,11 +13248,11 @@
       <w:pPr>
         <w:pStyle w:val="Heading2"/>
       </w:pPr>
-      <w:bookmarkStart w:id="47" w:name="_Toc464779995"/>
+      <w:bookmarkStart w:id="45" w:name="_Toc464779995"/>
       <w:r>
         <w:t>Perancangan Tampilan Antarmuka</w:t>
       </w:r>
-      <w:bookmarkEnd w:id="47"/>
+      <w:bookmarkEnd w:id="45"/>
       <w:r>
         <w:tab/>
       </w:r>
@@ -13071,8 +13314,28 @@
     </w:p>
     <w:p>
       <w:pPr>
+        <w:autoSpaceDE w:val="0"/>
+        <w:autoSpaceDN w:val="0"/>
+        <w:adjustRightInd w:val="0"/>
+        <w:spacing w:after="0"/>
+        <w:rPr>
+          <w:b/>
+          <w:szCs w:val="24"/>
+        </w:rPr>
+      </w:pPr>
+    </w:p>
+    <w:p>
+      <w:pPr>
+        <w:autoSpaceDE w:val="0"/>
+        <w:autoSpaceDN w:val="0"/>
+        <w:adjustRightInd w:val="0"/>
+        <w:spacing w:after="0"/>
+        <w:rPr>
+          <w:b/>
+          <w:szCs w:val="24"/>
+        </w:rPr>
         <w:sectPr>
-          <w:footerReference w:type="first" r:id="rId28"/>
+          <w:footerReference w:type="default" r:id="rId28"/>
           <w:pgSz w:w="11906" w:h="16838"/>
           <w:pgMar w:top="1701" w:right="1701" w:bottom="1701" w:left="2268" w:header="850" w:footer="0" w:gutter="0"/>
           <w:cols w:space="425"/>
@@ -13085,7 +13348,7 @@
       <w:pPr>
         <w:pStyle w:val="Heading1"/>
       </w:pPr>
-      <w:bookmarkStart w:id="48" w:name="_Toc464779996"/>
+      <w:bookmarkStart w:id="46" w:name="_Toc464779996"/>
       <w:r>
         <w:lastRenderedPageBreak/>
         <w:t>BAB IV</w:t>
@@ -13096,27 +13359,27 @@
       <w:r>
         <w:t>IMPLEMENTASI DAN UJI COBA</w:t>
       </w:r>
+      <w:bookmarkEnd w:id="46"/>
+    </w:p>
+    <w:p>
+      <w:pPr>
+        <w:pStyle w:val="Heading2"/>
+      </w:pPr>
+      <w:bookmarkStart w:id="47" w:name="_Toc464779997"/>
+      <w:r>
+        <w:t>Spesifikasi Perangkat</w:t>
+      </w:r>
+      <w:bookmarkEnd w:id="47"/>
+    </w:p>
+    <w:p>
+      <w:pPr>
+        <w:pStyle w:val="Heading3"/>
+      </w:pPr>
+      <w:bookmarkStart w:id="48" w:name="_Toc464779998"/>
+      <w:r>
+        <w:t>Perangkat Keras</w:t>
+      </w:r>
       <w:bookmarkEnd w:id="48"/>
-    </w:p>
-    <w:p>
-      <w:pPr>
-        <w:pStyle w:val="Heading2"/>
-      </w:pPr>
-      <w:bookmarkStart w:id="49" w:name="_Toc464779997"/>
-      <w:r>
-        <w:t>Spesifikasi Perangkat</w:t>
-      </w:r>
-      <w:bookmarkEnd w:id="49"/>
-    </w:p>
-    <w:p>
-      <w:pPr>
-        <w:pStyle w:val="Heading3"/>
-      </w:pPr>
-      <w:bookmarkStart w:id="50" w:name="_Toc464779998"/>
-      <w:r>
-        <w:t>Perangkat Keras</w:t>
-      </w:r>
-      <w:bookmarkEnd w:id="50"/>
     </w:p>
     <w:p>
       <w:pPr>
@@ -13359,11 +13622,11 @@
       <w:pPr>
         <w:pStyle w:val="Heading3"/>
       </w:pPr>
-      <w:bookmarkStart w:id="51" w:name="_Toc464779999"/>
+      <w:bookmarkStart w:id="49" w:name="_Toc464779999"/>
       <w:r>
         <w:t>Perangkat Lunak</w:t>
       </w:r>
-      <w:bookmarkEnd w:id="51"/>
+      <w:bookmarkEnd w:id="49"/>
     </w:p>
     <w:p>
       <w:pPr>
@@ -13485,11 +13748,11 @@
       <w:pPr>
         <w:pStyle w:val="Heading2"/>
       </w:pPr>
-      <w:bookmarkStart w:id="52" w:name="_Toc464780000"/>
+      <w:bookmarkStart w:id="50" w:name="_Toc464780000"/>
       <w:r>
         <w:t>Implementasi</w:t>
       </w:r>
-      <w:bookmarkEnd w:id="52"/>
+      <w:bookmarkEnd w:id="50"/>
     </w:p>
     <w:p>
       <w:pPr>
@@ -13559,33 +13822,24 @@
       <w:pPr>
         <w:pStyle w:val="Heading2"/>
       </w:pPr>
-      <w:bookmarkStart w:id="53" w:name="_Toc464780001"/>
+      <w:bookmarkStart w:id="51" w:name="_Toc464780001"/>
       <w:r>
         <w:t>Pengujian</w:t>
       </w:r>
-      <w:bookmarkEnd w:id="53"/>
-    </w:p>
-    <w:p>
-      <w:pPr>
-        <w:tabs>
-          <w:tab w:val="left" w:pos="1836"/>
-        </w:tabs>
-      </w:pPr>
-    </w:p>
-    <w:p>
-      <w:pPr>
-        <w:tabs>
-          <w:tab w:val="left" w:pos="1836"/>
-        </w:tabs>
-      </w:pPr>
-    </w:p>
-    <w:p>
-      <w:pPr>
-        <w:tabs>
-          <w:tab w:val="left" w:pos="1836"/>
-        </w:tabs>
+      <w:bookmarkEnd w:id="51"/>
+    </w:p>
+    <w:p>
+      <w:pPr>
+        <w:autoSpaceDE w:val="0"/>
+        <w:autoSpaceDN w:val="0"/>
+        <w:adjustRightInd w:val="0"/>
+        <w:spacing w:after="0"/>
+        <w:rPr>
+          <w:b/>
+          <w:szCs w:val="24"/>
+        </w:rPr>
         <w:sectPr>
-          <w:footerReference w:type="first" r:id="rId29"/>
+          <w:footerReference w:type="default" r:id="rId29"/>
           <w:pgSz w:w="11906" w:h="16838"/>
           <w:pgMar w:top="1701" w:right="1701" w:bottom="1701" w:left="2268" w:header="850" w:footer="0" w:gutter="0"/>
           <w:cols w:space="425"/>
@@ -13598,7 +13852,7 @@
       <w:pPr>
         <w:pStyle w:val="Heading1"/>
       </w:pPr>
-      <w:bookmarkStart w:id="54" w:name="_Toc464780002"/>
+      <w:bookmarkStart w:id="52" w:name="_Toc464780002"/>
       <w:r>
         <w:lastRenderedPageBreak/>
         <w:t xml:space="preserve">BAB </w:t>
@@ -13610,453 +13864,36 @@
         <w:br/>
         <w:t>KESIMPULAN DAN SARAN</w:t>
       </w:r>
+      <w:bookmarkEnd w:id="52"/>
+    </w:p>
+    <w:p>
+      <w:pPr>
+        <w:pStyle w:val="Heading2"/>
+      </w:pPr>
+      <w:bookmarkStart w:id="53" w:name="_Toc464780003"/>
+      <w:r>
+        <w:t>Kesimpulan</w:t>
+      </w:r>
+      <w:bookmarkEnd w:id="53"/>
+    </w:p>
+    <w:p>
+      <w:pPr>
+        <w:pStyle w:val="Heading2"/>
+      </w:pPr>
+      <w:bookmarkStart w:id="54" w:name="_Toc464780004"/>
+      <w:r>
+        <w:t>Saran</w:t>
+      </w:r>
       <w:bookmarkEnd w:id="54"/>
-    </w:p>
-    <w:p>
-      <w:pPr>
-        <w:pStyle w:val="Heading2"/>
-      </w:pPr>
-      <w:bookmarkStart w:id="55" w:name="_Toc464780003"/>
-      <w:r>
-        <w:t>Kesimpulan</w:t>
-      </w:r>
-      <w:bookmarkEnd w:id="55"/>
-    </w:p>
-    <w:p>
-      <w:pPr>
-        <w:pStyle w:val="Heading2"/>
-      </w:pPr>
-      <w:bookmarkStart w:id="56" w:name="_Toc464780004"/>
-      <w:r>
-        <w:t>Saran</w:t>
-      </w:r>
-      <w:bookmarkEnd w:id="56"/>
-    </w:p>
-    <w:p>
-      <w:pPr>
-        <w:pStyle w:val="Heading1"/>
-        <w:spacing w:after="0"/>
-        <w:rPr>
-          <w:b w:val="0"/>
-        </w:rPr>
-        <w:sectPr>
-          <w:footerReference w:type="first" r:id="rId30"/>
-          <w:pgSz w:w="11906" w:h="16838"/>
-          <w:pgMar w:top="1701" w:right="1701" w:bottom="1701" w:left="2268" w:header="850" w:footer="0" w:gutter="0"/>
-          <w:cols w:space="425"/>
-          <w:titlePg/>
-          <w:docGrid w:type="lines" w:linePitch="360"/>
-        </w:sectPr>
-      </w:pPr>
-    </w:p>
-    <w:p>
-      <w:pPr>
-        <w:pStyle w:val="Heading1"/>
-      </w:pPr>
-      <w:bookmarkStart w:id="57" w:name="_Toc464780005"/>
-      <w:r>
-        <w:lastRenderedPageBreak/>
-        <w:t>DAFTAR PUSTAKA</w:t>
-      </w:r>
-      <w:bookmarkEnd w:id="57"/>
     </w:p>
     <w:p>
       <w:pPr>
         <w:autoSpaceDE w:val="0"/>
         <w:autoSpaceDN w:val="0"/>
         <w:adjustRightInd w:val="0"/>
-        <w:spacing w:after="0" w:line="240" w:lineRule="auto"/>
-        <w:ind w:left="567" w:hanging="567"/>
-        <w:rPr>
-          <w:szCs w:val="24"/>
-        </w:rPr>
-      </w:pPr>
-      <w:r>
-        <w:rPr>
-          <w:szCs w:val="24"/>
-        </w:rPr>
-        <w:t xml:space="preserve">Fullerton, T. </w:t>
-      </w:r>
-      <w:r>
-        <w:rPr>
-          <w:szCs w:val="24"/>
-        </w:rPr>
-        <w:t xml:space="preserve">2008. </w:t>
-      </w:r>
-      <w:r>
-        <w:rPr>
-          <w:i/>
-          <w:iCs/>
-          <w:szCs w:val="24"/>
-        </w:rPr>
-        <w:t xml:space="preserve">Game Design Workshop </w:t>
-      </w:r>
-      <w:proofErr w:type="gramStart"/>
-      <w:r>
-        <w:rPr>
-          <w:i/>
-          <w:iCs/>
-          <w:szCs w:val="24"/>
-        </w:rPr>
-        <w:t>A</w:t>
-      </w:r>
-      <w:proofErr w:type="gramEnd"/>
-      <w:r>
-        <w:rPr>
-          <w:i/>
-          <w:iCs/>
-          <w:szCs w:val="24"/>
-        </w:rPr>
-        <w:t xml:space="preserve"> Playcentric Approach To Creating Innovative Games</w:t>
-      </w:r>
-      <w:r>
-        <w:rPr>
-          <w:szCs w:val="24"/>
-        </w:rPr>
-        <w:t xml:space="preserve">. </w:t>
-      </w:r>
-      <w:r>
-        <w:rPr>
-          <w:szCs w:val="24"/>
-        </w:rPr>
-        <w:t>2</w:t>
-      </w:r>
-      <w:r>
-        <w:rPr>
-          <w:szCs w:val="24"/>
-          <w:vertAlign w:val="superscript"/>
-        </w:rPr>
-        <w:t>nd</w:t>
-      </w:r>
-      <w:r>
-        <w:rPr>
-          <w:szCs w:val="24"/>
-        </w:rPr>
-        <w:t xml:space="preserve"> Edition. Morgan Kaufmann, San Fransisco.</w:t>
-      </w:r>
-    </w:p>
-    <w:p>
-      <w:pPr>
-        <w:autoSpaceDE w:val="0"/>
-        <w:autoSpaceDN w:val="0"/>
-        <w:adjustRightInd w:val="0"/>
-        <w:spacing w:after="0" w:line="240" w:lineRule="auto"/>
+        <w:spacing w:after="0"/>
         <w:rPr>
           <w:b/>
-          <w:szCs w:val="24"/>
-        </w:rPr>
-      </w:pPr>
-    </w:p>
-    <w:p>
-      <w:pPr>
-        <w:spacing w:line="240" w:lineRule="auto"/>
-        <w:ind w:left="567" w:hanging="567"/>
-      </w:pPr>
-      <w:r>
-        <w:t xml:space="preserve">Glonek. G., Pietruszka. M. 2012. Natural User Interfaces (NUI): Review. </w:t>
-      </w:r>
-      <w:r>
-        <w:rPr>
-          <w:i/>
-        </w:rPr>
-        <w:t>Journal of Applied Computer Science</w:t>
-      </w:r>
-      <w:r>
-        <w:t xml:space="preserve"> 20(2), hal. 27-45.</w:t>
-      </w:r>
-    </w:p>
-    <w:p>
-      <w:pPr>
-        <w:spacing w:line="240" w:lineRule="auto"/>
-        <w:ind w:left="567" w:hanging="567"/>
-      </w:pPr>
-      <w:r>
-        <w:t xml:space="preserve">Leap Motion, 2014. </w:t>
-      </w:r>
-      <w:r>
-        <w:rPr>
-          <w:i/>
-        </w:rPr>
-        <w:t>Gestures — Leap Motion C# SDK v2.3</w:t>
-      </w:r>
-      <w:r>
-        <w:rPr>
-          <w:i/>
-        </w:rPr>
-        <w:t>.</w:t>
-      </w:r>
-      <w:r>
-        <w:t xml:space="preserve"> documentation</w:t>
-      </w:r>
-      <w:r>
-        <w:t xml:space="preserve">. Tersedia dalam: </w:t>
-      </w:r>
-      <w:r>
-        <w:t>https://developer.leapmotion.com/documentation/csharp/devguide/Leap_Gestures.html</w:t>
-      </w:r>
-      <w:r>
-        <w:t xml:space="preserve"> [diakses 30 Maret 2016]</w:t>
-      </w:r>
-    </w:p>
-    <w:p>
-      <w:pPr>
-        <w:spacing w:line="240" w:lineRule="auto"/>
-        <w:ind w:left="567" w:hanging="567"/>
-      </w:pPr>
-      <w:r>
-        <w:t xml:space="preserve">Leap Motion, 2014. </w:t>
-      </w:r>
-      <w:r>
-        <w:rPr>
-          <w:i/>
-        </w:rPr>
-        <w:t>Developer Marketing Assets | Leap Motion Developers</w:t>
-      </w:r>
-      <w:r>
-        <w:t xml:space="preserve">. Tersedia dalam: </w:t>
-      </w:r>
-      <w:r>
-        <w:t>https://developer.leapmotion.com/downloads/developer-marketing-assets</w:t>
-      </w:r>
-      <w:r>
-        <w:t xml:space="preserve"> [diakses 30 Maret 2016]</w:t>
-      </w:r>
-    </w:p>
-    <w:p>
-      <w:pPr>
-        <w:spacing w:line="240" w:lineRule="auto"/>
-        <w:ind w:left="567" w:hanging="567"/>
-      </w:pPr>
-      <w:r>
-        <w:t xml:space="preserve">Lewis, J.R. 1995. </w:t>
-      </w:r>
-      <w:r>
-        <w:t>IBM Computer Usabili</w:t>
-      </w:r>
-      <w:r>
-        <w:t xml:space="preserve">ty Satisfaction Questionnaires: </w:t>
-      </w:r>
-      <w:r>
-        <w:t>Psychometric Evaluation and Instructions for Use</w:t>
-      </w:r>
-      <w:r>
-        <w:t xml:space="preserve">. </w:t>
-      </w:r>
-      <w:r>
-        <w:rPr>
-          <w:i/>
-        </w:rPr>
-        <w:t>International Journal of Human-Computer Interaction</w:t>
-      </w:r>
-      <w:r>
-        <w:t xml:space="preserve"> 7(1), hal. 57-78.</w:t>
-      </w:r>
-    </w:p>
-    <w:p>
-      <w:pPr>
-        <w:spacing w:line="240" w:lineRule="auto"/>
-        <w:ind w:left="567" w:hanging="567"/>
-      </w:pPr>
-      <w:r>
-        <w:t xml:space="preserve">Lewis, J.R. 2002. Psychometric Evaluation of the PSSUQ Using Data from Five Years of Usuability Studies. </w:t>
-      </w:r>
-      <w:r>
-        <w:rPr>
-          <w:i/>
-        </w:rPr>
-        <w:t>International Journal of Human-Computer Interaction</w:t>
-      </w:r>
-      <w:r>
-        <w:t xml:space="preserve"> 14(3-4), hal. 463-488.</w:t>
-      </w:r>
-    </w:p>
-    <w:p>
-      <w:pPr>
-        <w:spacing w:line="240" w:lineRule="auto"/>
-        <w:ind w:left="567" w:hanging="567"/>
-      </w:pPr>
-      <w:r>
-        <w:t xml:space="preserve">McCartney, R., Yuan, J., Bischof, H.-P. 2015. </w:t>
-      </w:r>
-      <w:r>
-        <w:t>Gesture Recognition with the Leap Motion Controller</w:t>
-      </w:r>
-      <w:r>
-        <w:t xml:space="preserve">. Dalam </w:t>
-      </w:r>
-      <w:r>
-        <w:rPr>
-          <w:i/>
-        </w:rPr>
-        <w:t>Int’l Conf. IP, Comp. Vision, and Pattern Recognition 2015</w:t>
-      </w:r>
-      <w:r>
-        <w:t>, hal. 3-9.</w:t>
-      </w:r>
-    </w:p>
-    <w:p>
-      <w:pPr>
-        <w:spacing w:line="240" w:lineRule="auto"/>
-        <w:ind w:left="567" w:hanging="567"/>
-      </w:pPr>
-      <w:r>
-        <w:t xml:space="preserve">Nielsen. J., Laundauer, T.K. 1993. A Mathematical Model of the Finding of Usuability Problems. Dalam </w:t>
-      </w:r>
-      <w:r>
-        <w:rPr>
-          <w:i/>
-        </w:rPr>
-        <w:t>INTERCHI’93 Conference</w:t>
-      </w:r>
-      <w:r>
-        <w:t>, hal. 206-213.</w:t>
-      </w:r>
-    </w:p>
-    <w:p>
-      <w:pPr>
-        <w:spacing w:line="240" w:lineRule="auto"/>
-        <w:ind w:left="567" w:hanging="567"/>
-      </w:pPr>
-      <w:r>
-        <w:t xml:space="preserve">Nielsen, J. 2000. </w:t>
-      </w:r>
-      <w:r>
-        <w:rPr>
-          <w:i/>
-        </w:rPr>
-        <w:t>Why You Only Need to Test with 5 Users</w:t>
-      </w:r>
-      <w:r>
-        <w:t xml:space="preserve">. Tersedia dalam: </w:t>
-      </w:r>
-      <w:r>
-        <w:t>https://www.nngroup.com/articles/why-you-only-need-to-test-with-5-users/</w:t>
-      </w:r>
-      <w:r>
-        <w:t xml:space="preserve"> [diakses 30 Maret 2016].</w:t>
-      </w:r>
-    </w:p>
-    <w:p>
-      <w:pPr>
-        <w:spacing w:line="240" w:lineRule="auto"/>
-        <w:ind w:left="567" w:hanging="567"/>
-      </w:pPr>
-      <w:r>
-        <w:t xml:space="preserve">Oei, A.C., Patterson, M.D., 2014. Playing a puzzle video game with changing requirements improves executive functions. </w:t>
-      </w:r>
-      <w:r>
-        <w:rPr>
-          <w:i/>
-        </w:rPr>
-        <w:t>Computers in Human Behavious</w:t>
-      </w:r>
-      <w:r>
-        <w:t xml:space="preserve"> 37, hal. 216-228.</w:t>
-      </w:r>
-    </w:p>
-    <w:p>
-      <w:pPr>
-        <w:spacing w:line="240" w:lineRule="auto"/>
-        <w:ind w:left="567" w:hanging="567"/>
-      </w:pPr>
-      <w:r>
-        <w:lastRenderedPageBreak/>
-        <w:t xml:space="preserve">Russoniello, C.V., O’Brien, K., Parks, J.M. 2009. EEG, HRV and Psychological Correlates while Playing Bejeweled II: A Randomized Controller Study. </w:t>
-      </w:r>
-      <w:r>
-        <w:rPr>
-          <w:i/>
-        </w:rPr>
-        <w:t>Annual Review of Cybertherapy and Telemedicine</w:t>
-      </w:r>
-      <w:r>
-        <w:t xml:space="preserve"> 7, hal. 189-192.</w:t>
-      </w:r>
-    </w:p>
-    <w:p>
-      <w:pPr>
-        <w:spacing w:line="240" w:lineRule="auto"/>
-        <w:ind w:left="567" w:hanging="567"/>
-      </w:pPr>
-      <w:r>
-        <w:t xml:space="preserve">Spence, I., Feng, J. 2010. Video games and spatial cognition. </w:t>
-      </w:r>
-      <w:r>
-        <w:rPr>
-          <w:i/>
-        </w:rPr>
-        <w:t>Review of General Psychology</w:t>
-      </w:r>
-      <w:r>
-        <w:t xml:space="preserve"> 14(2), hal 92-104.</w:t>
-      </w:r>
-    </w:p>
-    <w:p>
-      <w:pPr>
-        <w:spacing w:line="240" w:lineRule="auto"/>
-        <w:ind w:left="567" w:hanging="567"/>
-      </w:pPr>
-      <w:r>
-        <w:t xml:space="preserve">Wigdor, D., Wixon, D. 2011. </w:t>
-      </w:r>
-      <w:r>
-        <w:rPr>
-          <w:i/>
-        </w:rPr>
-        <w:t>Brave NUI World Designing Natural User Interfaces for Touch and Gesture</w:t>
-      </w:r>
-      <w:r>
-        <w:t>. Morgan Kaufmann, San Fransisco.</w:t>
-      </w:r>
-    </w:p>
-    <w:p>
-      <w:pPr>
-        <w:spacing w:line="240" w:lineRule="auto"/>
-        <w:ind w:left="567" w:hanging="567"/>
-        <w:sectPr>
-          <w:footerReference w:type="first" r:id="rId31"/>
-          <w:pgSz w:w="11906" w:h="16838"/>
-          <w:pgMar w:top="1701" w:right="1701" w:bottom="1701" w:left="2268" w:header="850" w:footer="0" w:gutter="0"/>
-          <w:cols w:space="425"/>
-          <w:titlePg/>
-          <w:docGrid w:type="lines" w:linePitch="360"/>
-        </w:sectPr>
-      </w:pPr>
-      <w:r>
-        <w:t xml:space="preserve">Wolf, M.J.P., 2001. </w:t>
-      </w:r>
-      <w:r>
-        <w:rPr>
-          <w:i/>
-        </w:rPr>
-        <w:t>The Medium of the VIDEO GAME</w:t>
-      </w:r>
-      <w:r>
-        <w:t>. University of Texas Press, Austin.</w:t>
-      </w:r>
-    </w:p>
-    <w:p>
-      <w:pPr>
-        <w:pStyle w:val="Heading1"/>
-        <w:spacing w:after="0"/>
-      </w:pPr>
-      <w:bookmarkStart w:id="58" w:name="_Toc461179145"/>
-      <w:bookmarkStart w:id="59" w:name="_Toc464780006"/>
-      <w:r>
-        <w:lastRenderedPageBreak/>
-        <w:t>LAMPIRAN</w:t>
-      </w:r>
-      <w:r>
-        <w:t xml:space="preserve"> 1</w:t>
-      </w:r>
-      <w:bookmarkEnd w:id="58"/>
-      <w:bookmarkEnd w:id="59"/>
-    </w:p>
-    <w:p>
-      <w:pPr>
-        <w:spacing w:after="0"/>
-        <w:rPr>
-          <w:rFonts w:eastAsiaTheme="majorEastAsia"/>
           <w:szCs w:val="24"/>
         </w:rPr>
         <w:sectPr>
@@ -14071,10 +13908,433 @@
     <w:p>
       <w:pPr>
         <w:pStyle w:val="Heading1"/>
-        <w:spacing w:after="0"/>
-      </w:pPr>
-      <w:bookmarkStart w:id="60" w:name="_Toc461179146"/>
-      <w:bookmarkStart w:id="61" w:name="_Toc464780007"/>
+      </w:pPr>
+      <w:bookmarkStart w:id="55" w:name="_Toc464780005"/>
+      <w:r>
+        <w:lastRenderedPageBreak/>
+        <w:t>DAFTAR PUSTAKA</w:t>
+      </w:r>
+      <w:bookmarkEnd w:id="55"/>
+    </w:p>
+    <w:p>
+      <w:pPr>
+        <w:autoSpaceDE w:val="0"/>
+        <w:autoSpaceDN w:val="0"/>
+        <w:adjustRightInd w:val="0"/>
+        <w:spacing w:after="0" w:line="240" w:lineRule="auto"/>
+        <w:ind w:left="567" w:hanging="567"/>
+        <w:rPr>
+          <w:szCs w:val="24"/>
+        </w:rPr>
+      </w:pPr>
+      <w:r>
+        <w:rPr>
+          <w:szCs w:val="24"/>
+        </w:rPr>
+        <w:t xml:space="preserve">Fullerton, T. </w:t>
+      </w:r>
+      <w:r>
+        <w:rPr>
+          <w:szCs w:val="24"/>
+        </w:rPr>
+        <w:t xml:space="preserve">2008. </w:t>
+      </w:r>
+      <w:r>
+        <w:rPr>
+          <w:i/>
+          <w:iCs/>
+          <w:szCs w:val="24"/>
+        </w:rPr>
+        <w:t xml:space="preserve">Game Design Workshop </w:t>
+      </w:r>
+      <w:proofErr w:type="gramStart"/>
+      <w:r>
+        <w:rPr>
+          <w:i/>
+          <w:iCs/>
+          <w:szCs w:val="24"/>
+        </w:rPr>
+        <w:t>A</w:t>
+      </w:r>
+      <w:proofErr w:type="gramEnd"/>
+      <w:r>
+        <w:rPr>
+          <w:i/>
+          <w:iCs/>
+          <w:szCs w:val="24"/>
+        </w:rPr>
+        <w:t xml:space="preserve"> Playcentric Approach To Creating Innovative Games</w:t>
+      </w:r>
+      <w:r>
+        <w:rPr>
+          <w:szCs w:val="24"/>
+        </w:rPr>
+        <w:t xml:space="preserve">. </w:t>
+      </w:r>
+      <w:r>
+        <w:rPr>
+          <w:szCs w:val="24"/>
+        </w:rPr>
+        <w:t>2</w:t>
+      </w:r>
+      <w:r>
+        <w:rPr>
+          <w:szCs w:val="24"/>
+          <w:vertAlign w:val="superscript"/>
+        </w:rPr>
+        <w:t>nd</w:t>
+      </w:r>
+      <w:r>
+        <w:rPr>
+          <w:szCs w:val="24"/>
+        </w:rPr>
+        <w:t xml:space="preserve"> Edition. Morgan Kaufmann, San Fransisco.</w:t>
+      </w:r>
+    </w:p>
+    <w:p>
+      <w:pPr>
+        <w:autoSpaceDE w:val="0"/>
+        <w:autoSpaceDN w:val="0"/>
+        <w:adjustRightInd w:val="0"/>
+        <w:spacing w:after="0" w:line="240" w:lineRule="auto"/>
+        <w:rPr>
+          <w:b/>
+          <w:szCs w:val="24"/>
+        </w:rPr>
+      </w:pPr>
+    </w:p>
+    <w:p>
+      <w:pPr>
+        <w:spacing w:line="240" w:lineRule="auto"/>
+        <w:ind w:left="567" w:hanging="567"/>
+      </w:pPr>
+      <w:r>
+        <w:t xml:space="preserve">Glonek. G., Pietruszka. M. 2012. Natural User Interfaces (NUI): Review. </w:t>
+      </w:r>
+      <w:r>
+        <w:rPr>
+          <w:i/>
+        </w:rPr>
+        <w:t>Journal of Applied Computer Science</w:t>
+      </w:r>
+      <w:r>
+        <w:t xml:space="preserve"> 20(2), hal. 27-45.</w:t>
+      </w:r>
+    </w:p>
+    <w:p>
+      <w:pPr>
+        <w:spacing w:line="240" w:lineRule="auto"/>
+        <w:ind w:left="567" w:hanging="567"/>
+      </w:pPr>
+      <w:r>
+        <w:t xml:space="preserve">Leap Motion, 2014. </w:t>
+      </w:r>
+      <w:r>
+        <w:rPr>
+          <w:i/>
+        </w:rPr>
+        <w:t>Gestures — Leap Motion C# SDK v2.3</w:t>
+      </w:r>
+      <w:r>
+        <w:rPr>
+          <w:i/>
+        </w:rPr>
+        <w:t>.</w:t>
+      </w:r>
+      <w:r>
+        <w:t xml:space="preserve"> documentation</w:t>
+      </w:r>
+      <w:r>
+        <w:t xml:space="preserve">. Tersedia dalam: </w:t>
+      </w:r>
+      <w:r>
+        <w:t>https://developer.leapmotion.com/documentation/csharp/devguide/Leap_Gestures.html</w:t>
+      </w:r>
+      <w:r>
+        <w:t xml:space="preserve"> [diakses 30 Maret 2016]</w:t>
+      </w:r>
+    </w:p>
+    <w:p>
+      <w:pPr>
+        <w:spacing w:line="240" w:lineRule="auto"/>
+        <w:ind w:left="567" w:hanging="567"/>
+      </w:pPr>
+      <w:r>
+        <w:t xml:space="preserve">Leap Motion, 2014. </w:t>
+      </w:r>
+      <w:r>
+        <w:rPr>
+          <w:i/>
+        </w:rPr>
+        <w:t>Developer Marketing Assets | Leap Motion Developers</w:t>
+      </w:r>
+      <w:r>
+        <w:t xml:space="preserve">. Tersedia dalam: </w:t>
+      </w:r>
+      <w:r>
+        <w:t>https://developer.leapmotion.com/downloads/developer-marketing-assets</w:t>
+      </w:r>
+      <w:r>
+        <w:t xml:space="preserve"> [diakses 30 Maret 2016]</w:t>
+      </w:r>
+    </w:p>
+    <w:p>
+      <w:pPr>
+        <w:spacing w:line="240" w:lineRule="auto"/>
+        <w:ind w:left="567" w:hanging="567"/>
+      </w:pPr>
+      <w:r>
+        <w:t xml:space="preserve">Lewis, J.R. 1995. </w:t>
+      </w:r>
+      <w:r>
+        <w:t>IBM Computer Usabili</w:t>
+      </w:r>
+      <w:r>
+        <w:t xml:space="preserve">ty Satisfaction Questionnaires: </w:t>
+      </w:r>
+      <w:r>
+        <w:t>Psychometric Evaluation and Instructions for Use</w:t>
+      </w:r>
+      <w:r>
+        <w:t xml:space="preserve">. </w:t>
+      </w:r>
+      <w:r>
+        <w:rPr>
+          <w:i/>
+        </w:rPr>
+        <w:t>International Journal of Human-Computer Interaction</w:t>
+      </w:r>
+      <w:r>
+        <w:t xml:space="preserve"> 7(1), hal. 57-78.</w:t>
+      </w:r>
+    </w:p>
+    <w:p>
+      <w:pPr>
+        <w:spacing w:line="240" w:lineRule="auto"/>
+        <w:ind w:left="567" w:hanging="567"/>
+      </w:pPr>
+      <w:r>
+        <w:t xml:space="preserve">Lewis, J.R. 2002. Psychometric Evaluation of the PSSUQ Using Data from Five Years of Usuability Studies. </w:t>
+      </w:r>
+      <w:r>
+        <w:rPr>
+          <w:i/>
+        </w:rPr>
+        <w:t>International Journal of Human-Computer Interaction</w:t>
+      </w:r>
+      <w:r>
+        <w:t xml:space="preserve"> 14(3-4), hal. 463-488.</w:t>
+      </w:r>
+    </w:p>
+    <w:p>
+      <w:pPr>
+        <w:spacing w:line="240" w:lineRule="auto"/>
+        <w:ind w:left="567" w:hanging="567"/>
+      </w:pPr>
+      <w:r>
+        <w:t xml:space="preserve">McCartney, R., Yuan, J., Bischof, H.-P. 2015. </w:t>
+      </w:r>
+      <w:r>
+        <w:t>Gesture Recognition with the Leap Motion Controller</w:t>
+      </w:r>
+      <w:r>
+        <w:t xml:space="preserve">. Dalam </w:t>
+      </w:r>
+      <w:r>
+        <w:rPr>
+          <w:i/>
+        </w:rPr>
+        <w:t>Int’l Conf. IP, Comp. Vision, and Pattern Recognition 2015</w:t>
+      </w:r>
+      <w:r>
+        <w:t>, hal. 3-9.</w:t>
+      </w:r>
+    </w:p>
+    <w:p>
+      <w:pPr>
+        <w:spacing w:line="240" w:lineRule="auto"/>
+        <w:ind w:left="567" w:hanging="567"/>
+      </w:pPr>
+      <w:r>
+        <w:t xml:space="preserve">Nielsen. J., Laundauer, T.K. 1993. A Mathematical Model of the Finding of Usuability Problems. Dalam </w:t>
+      </w:r>
+      <w:r>
+        <w:rPr>
+          <w:i/>
+        </w:rPr>
+        <w:t>INTERCHI’93 Conference</w:t>
+      </w:r>
+      <w:r>
+        <w:t>, hal. 206-213.</w:t>
+      </w:r>
+    </w:p>
+    <w:p>
+      <w:pPr>
+        <w:spacing w:line="240" w:lineRule="auto"/>
+        <w:ind w:left="567" w:hanging="567"/>
+      </w:pPr>
+      <w:r>
+        <w:t xml:space="preserve">Nielsen, J. 2000. </w:t>
+      </w:r>
+      <w:r>
+        <w:rPr>
+          <w:i/>
+        </w:rPr>
+        <w:t>Why You Only Need to Test with 5 Users</w:t>
+      </w:r>
+      <w:r>
+        <w:t xml:space="preserve">. Tersedia dalam: </w:t>
+      </w:r>
+      <w:r>
+        <w:t>https://www.nngroup.com/articles/why-you-only-need-to-test-with-5-users/</w:t>
+      </w:r>
+      <w:r>
+        <w:t xml:space="preserve"> [diakses 30 Maret 2016].</w:t>
+      </w:r>
+    </w:p>
+    <w:p>
+      <w:pPr>
+        <w:spacing w:line="240" w:lineRule="auto"/>
+        <w:ind w:left="567" w:hanging="567"/>
+      </w:pPr>
+      <w:r>
+        <w:t xml:space="preserve">Oei, A.C., Patterson, M.D., 2014. Playing a puzzle video game with changing requirements improves executive functions. </w:t>
+      </w:r>
+      <w:r>
+        <w:rPr>
+          <w:i/>
+        </w:rPr>
+        <w:t>Computers in Human Behavious</w:t>
+      </w:r>
+      <w:r>
+        <w:t xml:space="preserve"> 37, hal. 216-228.</w:t>
+      </w:r>
+    </w:p>
+    <w:p>
+      <w:pPr>
+        <w:spacing w:line="240" w:lineRule="auto"/>
+        <w:ind w:left="567" w:hanging="567"/>
+      </w:pPr>
+      <w:r>
+        <w:lastRenderedPageBreak/>
+        <w:t xml:space="preserve">Russoniello, C.V., O’Brien, K., Parks, J.M. 2009. EEG, HRV and Psychological Correlates while Playing Bejeweled II: A Randomized Controller Study. </w:t>
+      </w:r>
+      <w:r>
+        <w:rPr>
+          <w:i/>
+        </w:rPr>
+        <w:t>Annual Review of Cybertherapy and Telemedicine</w:t>
+      </w:r>
+      <w:r>
+        <w:t xml:space="preserve"> 7, hal. 189-192.</w:t>
+      </w:r>
+    </w:p>
+    <w:p>
+      <w:pPr>
+        <w:spacing w:line="240" w:lineRule="auto"/>
+        <w:ind w:left="567" w:hanging="567"/>
+      </w:pPr>
+      <w:r>
+        <w:t xml:space="preserve">Spence, I., Feng, J. 2010. Video games and spatial cognition. </w:t>
+      </w:r>
+      <w:r>
+        <w:rPr>
+          <w:i/>
+        </w:rPr>
+        <w:t>Review of General Psychology</w:t>
+      </w:r>
+      <w:r>
+        <w:t xml:space="preserve"> 14(2), hal 92-104.</w:t>
+      </w:r>
+    </w:p>
+    <w:p>
+      <w:pPr>
+        <w:spacing w:line="240" w:lineRule="auto"/>
+        <w:ind w:left="567" w:hanging="567"/>
+      </w:pPr>
+      <w:r>
+        <w:t xml:space="preserve">Wigdor, D., Wixon, D. 2011. </w:t>
+      </w:r>
+      <w:r>
+        <w:rPr>
+          <w:i/>
+        </w:rPr>
+        <w:t>Brave NUI World Designing Natural User Interfaces for Touch and Gesture</w:t>
+      </w:r>
+      <w:r>
+        <w:t>. Morgan Kaufmann, San Fransisco.</w:t>
+      </w:r>
+    </w:p>
+    <w:p>
+      <w:pPr>
+        <w:autoSpaceDE w:val="0"/>
+        <w:autoSpaceDN w:val="0"/>
+        <w:adjustRightInd w:val="0"/>
+        <w:spacing w:after="0"/>
+        <w:sectPr>
+          <w:pgSz w:w="11906" w:h="16838"/>
+          <w:pgMar w:top="1701" w:right="1701" w:bottom="1701" w:left="2268" w:header="850" w:footer="0" w:gutter="0"/>
+          <w:cols w:space="425"/>
+          <w:titlePg/>
+          <w:docGrid w:type="lines" w:linePitch="360"/>
+        </w:sectPr>
+      </w:pPr>
+      <w:r>
+        <w:t xml:space="preserve">Wolf, M.J.P., 2001. </w:t>
+      </w:r>
+      <w:r>
+        <w:rPr>
+          <w:i/>
+        </w:rPr>
+        <w:t>The Medium of the VIDEO GAME</w:t>
+      </w:r>
+      <w:r>
+        <w:t>. University of Texas Press, Austin.</w:t>
+      </w:r>
+    </w:p>
+    <w:p>
+      <w:pPr>
+        <w:pStyle w:val="Heading1"/>
+        <w:spacing w:after="0"/>
+      </w:pPr>
+      <w:bookmarkStart w:id="56" w:name="_Toc461179145"/>
+      <w:bookmarkStart w:id="57" w:name="_Toc464780006"/>
+      <w:r>
+        <w:lastRenderedPageBreak/>
+        <w:t>LAMPIRAN</w:t>
+      </w:r>
+      <w:r>
+        <w:t xml:space="preserve"> 1</w:t>
+      </w:r>
+      <w:bookmarkEnd w:id="56"/>
+      <w:bookmarkEnd w:id="57"/>
+    </w:p>
+    <w:p>
+      <w:pPr>
+        <w:autoSpaceDE w:val="0"/>
+        <w:autoSpaceDN w:val="0"/>
+        <w:adjustRightInd w:val="0"/>
+        <w:spacing w:after="0"/>
+        <w:rPr>
+          <w:b/>
+          <w:szCs w:val="24"/>
+        </w:rPr>
+        <w:sectPr>
+          <w:pgSz w:w="11906" w:h="16838"/>
+          <w:pgMar w:top="1701" w:right="1701" w:bottom="1701" w:left="2268" w:header="850" w:footer="0" w:gutter="0"/>
+          <w:cols w:space="425"/>
+          <w:titlePg/>
+          <w:docGrid w:type="lines" w:linePitch="360"/>
+        </w:sectPr>
+      </w:pPr>
+    </w:p>
+    <w:p>
+      <w:pPr>
+        <w:pStyle w:val="Heading1"/>
+        <w:spacing w:after="0"/>
+      </w:pPr>
+      <w:bookmarkStart w:id="58" w:name="_Toc461179146"/>
+      <w:bookmarkStart w:id="59" w:name="_Toc464780007"/>
       <w:r>
         <w:lastRenderedPageBreak/>
         <w:t>LAMPIRAN 2</w:t>
@@ -14083,8 +14343,8 @@
         <w:br/>
         <w:t>BIOGRAFI PENULIS</w:t>
       </w:r>
-      <w:bookmarkEnd w:id="60"/>
-      <w:bookmarkEnd w:id="61"/>
+      <w:bookmarkEnd w:id="58"/>
+      <w:bookmarkEnd w:id="59"/>
     </w:p>
     <w:p>
       <w:pPr>
@@ -14095,13 +14355,13 @@
         </w:numPr>
         <w:spacing w:after="160" w:line="360" w:lineRule="auto"/>
       </w:pPr>
-      <w:bookmarkStart w:id="62" w:name="_Toc423945436"/>
-      <w:bookmarkStart w:id="63" w:name="_Toc464780008"/>
+      <w:bookmarkStart w:id="60" w:name="_Toc423945436"/>
+      <w:bookmarkStart w:id="61" w:name="_Toc464780008"/>
       <w:r>
         <w:t>DATA PRIBADI</w:t>
       </w:r>
-      <w:bookmarkEnd w:id="62"/>
-      <w:bookmarkEnd w:id="63"/>
+      <w:bookmarkEnd w:id="60"/>
+      <w:bookmarkEnd w:id="61"/>
     </w:p>
     <w:tbl>
       <w:tblPr>
@@ -14415,13 +14675,13 @@
         </w:numPr>
         <w:spacing w:after="160" w:line="360" w:lineRule="auto"/>
       </w:pPr>
-      <w:bookmarkStart w:id="64" w:name="_Toc423945437"/>
-      <w:bookmarkStart w:id="65" w:name="_Toc464780009"/>
+      <w:bookmarkStart w:id="62" w:name="_Toc423945437"/>
+      <w:bookmarkStart w:id="63" w:name="_Toc464780009"/>
       <w:r>
         <w:t>PENDIDIKAN</w:t>
       </w:r>
-      <w:bookmarkEnd w:id="64"/>
-      <w:bookmarkEnd w:id="65"/>
+      <w:bookmarkEnd w:id="62"/>
+      <w:bookmarkEnd w:id="63"/>
     </w:p>
     <w:tbl>
       <w:tblPr>
@@ -14618,13 +14878,13 @@
         </w:numPr>
         <w:spacing w:after="160" w:line="360" w:lineRule="auto"/>
       </w:pPr>
-      <w:bookmarkStart w:id="66" w:name="_Toc423945438"/>
-      <w:bookmarkStart w:id="67" w:name="_Toc464780010"/>
+      <w:bookmarkStart w:id="64" w:name="_Toc423945438"/>
+      <w:bookmarkStart w:id="65" w:name="_Toc464780010"/>
       <w:r>
         <w:t>PENGALAMAN KERJA &amp; ORGANISASI</w:t>
       </w:r>
-      <w:bookmarkEnd w:id="66"/>
-      <w:bookmarkEnd w:id="67"/>
+      <w:bookmarkEnd w:id="64"/>
+      <w:bookmarkEnd w:id="65"/>
     </w:p>
     <w:tbl>
       <w:tblPr>
@@ -14997,13 +15257,13 @@
         </w:numPr>
         <w:spacing w:after="160" w:line="360" w:lineRule="auto"/>
       </w:pPr>
-      <w:bookmarkStart w:id="68" w:name="_Toc423945439"/>
-      <w:bookmarkStart w:id="69" w:name="_Toc464780011"/>
+      <w:bookmarkStart w:id="66" w:name="_Toc423945439"/>
+      <w:bookmarkStart w:id="67" w:name="_Toc464780011"/>
       <w:r>
         <w:t>PRESTASI</w:t>
       </w:r>
-      <w:bookmarkEnd w:id="68"/>
-      <w:bookmarkEnd w:id="69"/>
+      <w:bookmarkEnd w:id="66"/>
+      <w:bookmarkEnd w:id="67"/>
     </w:p>
     <w:tbl>
       <w:tblPr>
@@ -15192,11 +15452,17 @@
     </w:tbl>
     <w:p>
       <w:pPr>
-        <w:spacing w:after="0"/>
+        <w:autoSpaceDE w:val="0"/>
+        <w:autoSpaceDN w:val="0"/>
+        <w:adjustRightInd w:val="0"/>
+        <w:spacing w:after="0"/>
+        <w:rPr>
+          <w:b/>
+          <w:szCs w:val="24"/>
+        </w:rPr>
       </w:pPr>
     </w:p>
     <w:sectPr>
-      <w:footerReference w:type="first" r:id="rId32"/>
       <w:pgSz w:w="11906" w:h="16838"/>
       <w:pgMar w:top="1701" w:right="1701" w:bottom="1701" w:left="2268" w:header="850" w:footer="0" w:gutter="0"/>
       <w:cols w:space="425"/>
@@ -15236,7 +15502,7 @@
 <w:ftr xmlns:wpc="http://schemas.microsoft.com/office/word/2010/wordprocessingCanvas" xmlns:cx="http://schemas.microsoft.com/office/drawing/2014/chartex" xmlns:cx1="http://schemas.microsoft.com/office/drawing/2015/9/8/chartex" xmlns:mc="http://schemas.openxmlformats.org/markup-compatibility/2006" xmlns:o="urn:schemas-microsoft-com:office:office" xmlns:r="http://schemas.openxmlformats.org/officeDocument/2006/relationships" xmlns:m="http://schemas.openxmlformats.org/officeDocument/2006/math" xmlns:v="urn:schemas-microsoft-com:vml" xmlns:wp14="http://schemas.microsoft.com/office/word/2010/wordprocessingDrawing" xmlns:wp="http://schemas.openxmlformats.org/drawingml/2006/wordprocessingDrawing" xmlns:w10="urn:schemas-microsoft-com:office:word" xmlns:w="http://schemas.openxmlformats.org/wordprocessingml/2006/main" xmlns:w14="http://schemas.microsoft.com/office/word/2010/wordml" xmlns:w15="http://schemas.microsoft.com/office/word/2012/wordml" xmlns:w16se="http://schemas.microsoft.com/office/word/2015/wordml/symex" xmlns:wpg="http://schemas.microsoft.com/office/word/2010/wordprocessingGroup" xmlns:wpi="http://schemas.microsoft.com/office/word/2010/wordprocessingInk" xmlns:wne="http://schemas.microsoft.com/office/word/2006/wordml" xmlns:wps="http://schemas.microsoft.com/office/word/2010/wordprocessingShape" mc:Ignorable="w14 w15 w16se wp14">
   <w:sdt>
     <w:sdtPr>
-      <w:id w:val="-180509667"/>
+      <w:id w:val="-189986371"/>
       <w:docPartObj>
         <w:docPartGallery w:val="Page Numbers (Bottom of Page)"/>
         <w:docPartUnique/>
@@ -15266,7 +15532,7 @@
           <w:rPr>
             <w:noProof/>
           </w:rPr>
-          <w:t>ii</w:t>
+          <w:t>1</w:t>
         </w:r>
         <w:r>
           <w:rPr>
@@ -15285,11 +15551,44 @@
 </w:ftr>
 </file>
 
-<file path=word/footer10.xml><?xml version="1.0" encoding="utf-8"?>
+<file path=word/footer2.xml><?xml version="1.0" encoding="utf-8"?>
 <w:ftr xmlns:wpc="http://schemas.microsoft.com/office/word/2010/wordprocessingCanvas" xmlns:cx="http://schemas.microsoft.com/office/drawing/2014/chartex" xmlns:cx1="http://schemas.microsoft.com/office/drawing/2015/9/8/chartex" xmlns:mc="http://schemas.openxmlformats.org/markup-compatibility/2006" xmlns:o="urn:schemas-microsoft-com:office:office" xmlns:r="http://schemas.openxmlformats.org/officeDocument/2006/relationships" xmlns:m="http://schemas.openxmlformats.org/officeDocument/2006/math" xmlns:v="urn:schemas-microsoft-com:vml" xmlns:wp14="http://schemas.microsoft.com/office/word/2010/wordprocessingDrawing" xmlns:wp="http://schemas.openxmlformats.org/drawingml/2006/wordprocessingDrawing" xmlns:w10="urn:schemas-microsoft-com:office:word" xmlns:w="http://schemas.openxmlformats.org/wordprocessingml/2006/main" xmlns:w14="http://schemas.microsoft.com/office/word/2010/wordml" xmlns:w15="http://schemas.microsoft.com/office/word/2012/wordml" xmlns:w16se="http://schemas.microsoft.com/office/word/2015/wordml/symex" xmlns:wpg="http://schemas.microsoft.com/office/word/2010/wordprocessingGroup" xmlns:wpi="http://schemas.microsoft.com/office/word/2010/wordprocessingInk" xmlns:wne="http://schemas.microsoft.com/office/word/2006/wordml" xmlns:wps="http://schemas.microsoft.com/office/word/2010/wordprocessingShape" mc:Ignorable="w14 w15 w16se wp14">
   <w:sdt>
     <w:sdtPr>
-      <w:id w:val="721021192"/>
+      <w:id w:val="-1270459196"/>
+      <w:docPartObj>
+        <w:docPartGallery w:val="Page Numbers (Bottom of Page)"/>
+        <w:docPartUnique/>
+      </w:docPartObj>
+    </w:sdtPr>
+    <w:sdtEndPr>
+      <w:rPr>
+        <w:noProof/>
+      </w:rPr>
+    </w:sdtEndPr>
+    <w:sdtContent>
+      <w:p>
+        <w:pPr>
+          <w:pStyle w:val="Footer"/>
+          <w:jc w:val="center"/>
+        </w:pPr>
+      </w:p>
+    </w:sdtContent>
+  </w:sdt>
+  <w:p>
+    <w:pPr>
+      <w:pStyle w:val="Footer"/>
+      <w:jc w:val="center"/>
+    </w:pPr>
+  </w:p>
+</w:ftr>
+</file>
+
+<file path=word/footer3.xml><?xml version="1.0" encoding="utf-8"?>
+<w:ftr xmlns:wpc="http://schemas.microsoft.com/office/word/2010/wordprocessingCanvas" xmlns:cx="http://schemas.microsoft.com/office/drawing/2014/chartex" xmlns:cx1="http://schemas.microsoft.com/office/drawing/2015/9/8/chartex" xmlns:mc="http://schemas.openxmlformats.org/markup-compatibility/2006" xmlns:o="urn:schemas-microsoft-com:office:office" xmlns:r="http://schemas.openxmlformats.org/officeDocument/2006/relationships" xmlns:m="http://schemas.openxmlformats.org/officeDocument/2006/math" xmlns:v="urn:schemas-microsoft-com:vml" xmlns:wp14="http://schemas.microsoft.com/office/word/2010/wordprocessingDrawing" xmlns:wp="http://schemas.openxmlformats.org/drawingml/2006/wordprocessingDrawing" xmlns:w10="urn:schemas-microsoft-com:office:word" xmlns:w="http://schemas.openxmlformats.org/wordprocessingml/2006/main" xmlns:w14="http://schemas.microsoft.com/office/word/2010/wordml" xmlns:w15="http://schemas.microsoft.com/office/word/2012/wordml" xmlns:w16se="http://schemas.microsoft.com/office/word/2015/wordml/symex" xmlns:wpg="http://schemas.microsoft.com/office/word/2010/wordprocessingGroup" xmlns:wpi="http://schemas.microsoft.com/office/word/2010/wordprocessingInk" xmlns:wne="http://schemas.microsoft.com/office/word/2006/wordml" xmlns:wps="http://schemas.microsoft.com/office/word/2010/wordprocessingShape" mc:Ignorable="w14 w15 w16se wp14">
+  <w:sdt>
+    <w:sdtPr>
+      <w:id w:val="-1465199846"/>
       <w:docPartObj>
         <w:docPartGallery w:val="Page Numbers (Bottom of Page)"/>
         <w:docPartUnique/>
@@ -15319,132 +15618,7 @@
           <w:rPr>
             <w:noProof/>
           </w:rPr>
-          <w:t>22</w:t>
-        </w:r>
-        <w:r>
-          <w:rPr>
-            <w:noProof/>
-          </w:rPr>
-          <w:fldChar w:fldCharType="end"/>
-        </w:r>
-      </w:p>
-    </w:sdtContent>
-  </w:sdt>
-  <w:p>
-    <w:pPr>
-      <w:pStyle w:val="Footer"/>
-      <w:jc w:val="center"/>
-    </w:pPr>
-  </w:p>
-</w:ftr>
-</file>
-
-<file path=word/footer11.xml><?xml version="1.0" encoding="utf-8"?>
-<w:ftr xmlns:wpc="http://schemas.microsoft.com/office/word/2010/wordprocessingCanvas" xmlns:cx="http://schemas.microsoft.com/office/drawing/2014/chartex" xmlns:cx1="http://schemas.microsoft.com/office/drawing/2015/9/8/chartex" xmlns:mc="http://schemas.openxmlformats.org/markup-compatibility/2006" xmlns:o="urn:schemas-microsoft-com:office:office" xmlns:r="http://schemas.openxmlformats.org/officeDocument/2006/relationships" xmlns:m="http://schemas.openxmlformats.org/officeDocument/2006/math" xmlns:v="urn:schemas-microsoft-com:vml" xmlns:wp14="http://schemas.microsoft.com/office/word/2010/wordprocessingDrawing" xmlns:wp="http://schemas.openxmlformats.org/drawingml/2006/wordprocessingDrawing" xmlns:w10="urn:schemas-microsoft-com:office:word" xmlns:w="http://schemas.openxmlformats.org/wordprocessingml/2006/main" xmlns:w14="http://schemas.microsoft.com/office/word/2010/wordml" xmlns:w15="http://schemas.microsoft.com/office/word/2012/wordml" xmlns:w16se="http://schemas.microsoft.com/office/word/2015/wordml/symex" xmlns:wpg="http://schemas.microsoft.com/office/word/2010/wordprocessingGroup" xmlns:wpi="http://schemas.microsoft.com/office/word/2010/wordprocessingInk" xmlns:wne="http://schemas.microsoft.com/office/word/2006/wordml" xmlns:wps="http://schemas.microsoft.com/office/word/2010/wordprocessingShape" mc:Ignorable="w14 w15 w16se wp14">
-  <w:sdt>
-    <w:sdtPr>
-      <w:id w:val="1778675241"/>
-      <w:docPartObj>
-        <w:docPartGallery w:val="Page Numbers (Bottom of Page)"/>
-        <w:docPartUnique/>
-      </w:docPartObj>
-    </w:sdtPr>
-    <w:sdtEndPr>
-      <w:rPr>
-        <w:noProof/>
-      </w:rPr>
-    </w:sdtEndPr>
-    <w:sdtContent>
-      <w:p>
-        <w:pPr>
-          <w:pStyle w:val="Footer"/>
-          <w:jc w:val="center"/>
-        </w:pPr>
-        <w:r>
-          <w:fldChar w:fldCharType="begin"/>
-        </w:r>
-        <w:r>
-          <w:instrText xml:space="preserve"> PAGE   \* MERGEFORMAT </w:instrText>
-        </w:r>
-        <w:r>
-          <w:fldChar w:fldCharType="separate"/>
-        </w:r>
-        <w:r>
-          <w:rPr>
-            <w:noProof/>
-          </w:rPr>
-          <w:t>23</w:t>
-        </w:r>
-        <w:r>
-          <w:rPr>
-            <w:noProof/>
-          </w:rPr>
-          <w:fldChar w:fldCharType="end"/>
-        </w:r>
-      </w:p>
-    </w:sdtContent>
-  </w:sdt>
-  <w:p>
-    <w:pPr>
-      <w:pStyle w:val="Footer"/>
-      <w:jc w:val="center"/>
-    </w:pPr>
-  </w:p>
-</w:ftr>
-</file>
-
-<file path=word/footer2.xml><?xml version="1.0" encoding="utf-8"?>
-<w:ftr xmlns:wpc="http://schemas.microsoft.com/office/word/2010/wordprocessingCanvas" xmlns:cx="http://schemas.microsoft.com/office/drawing/2014/chartex" xmlns:cx1="http://schemas.microsoft.com/office/drawing/2015/9/8/chartex" xmlns:mc="http://schemas.openxmlformats.org/markup-compatibility/2006" xmlns:o="urn:schemas-microsoft-com:office:office" xmlns:r="http://schemas.openxmlformats.org/officeDocument/2006/relationships" xmlns:m="http://schemas.openxmlformats.org/officeDocument/2006/math" xmlns:v="urn:schemas-microsoft-com:vml" xmlns:wp14="http://schemas.microsoft.com/office/word/2010/wordprocessingDrawing" xmlns:wp="http://schemas.openxmlformats.org/drawingml/2006/wordprocessingDrawing" xmlns:w10="urn:schemas-microsoft-com:office:word" xmlns:w="http://schemas.openxmlformats.org/wordprocessingml/2006/main" xmlns:w14="http://schemas.microsoft.com/office/word/2010/wordml" xmlns:w15="http://schemas.microsoft.com/office/word/2012/wordml" xmlns:w16se="http://schemas.microsoft.com/office/word/2015/wordml/symex" xmlns:wpg="http://schemas.microsoft.com/office/word/2010/wordprocessingGroup" xmlns:wpi="http://schemas.microsoft.com/office/word/2010/wordprocessingInk" xmlns:wne="http://schemas.microsoft.com/office/word/2006/wordml" xmlns:wps="http://schemas.microsoft.com/office/word/2010/wordprocessingShape" mc:Ignorable="w14 w15 w16se wp14">
-  <w:p>
-    <w:pPr>
-      <w:pStyle w:val="Footer"/>
-      <w:jc w:val="center"/>
-    </w:pPr>
-  </w:p>
-  <w:p>
-    <w:pPr>
-      <w:pStyle w:val="Footer"/>
-      <w:jc w:val="center"/>
-    </w:pPr>
-  </w:p>
-</w:ftr>
-</file>
-
-<file path=word/footer3.xml><?xml version="1.0" encoding="utf-8"?>
-<w:ftr xmlns:wpc="http://schemas.microsoft.com/office/word/2010/wordprocessingCanvas" xmlns:cx="http://schemas.microsoft.com/office/drawing/2014/chartex" xmlns:cx1="http://schemas.microsoft.com/office/drawing/2015/9/8/chartex" xmlns:mc="http://schemas.openxmlformats.org/markup-compatibility/2006" xmlns:o="urn:schemas-microsoft-com:office:office" xmlns:r="http://schemas.openxmlformats.org/officeDocument/2006/relationships" xmlns:m="http://schemas.openxmlformats.org/officeDocument/2006/math" xmlns:v="urn:schemas-microsoft-com:vml" xmlns:wp14="http://schemas.microsoft.com/office/word/2010/wordprocessingDrawing" xmlns:wp="http://schemas.openxmlformats.org/drawingml/2006/wordprocessingDrawing" xmlns:w10="urn:schemas-microsoft-com:office:word" xmlns:w="http://schemas.openxmlformats.org/wordprocessingml/2006/main" xmlns:w14="http://schemas.microsoft.com/office/word/2010/wordml" xmlns:w15="http://schemas.microsoft.com/office/word/2012/wordml" xmlns:w16se="http://schemas.microsoft.com/office/word/2015/wordml/symex" xmlns:wpg="http://schemas.microsoft.com/office/word/2010/wordprocessingGroup" xmlns:wpi="http://schemas.microsoft.com/office/word/2010/wordprocessingInk" xmlns:wne="http://schemas.microsoft.com/office/word/2006/wordml" xmlns:wps="http://schemas.microsoft.com/office/word/2010/wordprocessingShape" mc:Ignorable="w14 w15 w16se wp14">
-  <w:sdt>
-    <w:sdtPr>
-      <w:id w:val="-1465199846"/>
-      <w:docPartObj>
-        <w:docPartGallery w:val="Page Numbers (Bottom of Page)"/>
-        <w:docPartUnique/>
-      </w:docPartObj>
-    </w:sdtPr>
-    <w:sdtEndPr>
-      <w:rPr>
-        <w:noProof/>
-      </w:rPr>
-    </w:sdtEndPr>
-    <w:sdtContent>
-      <w:p>
-        <w:pPr>
-          <w:pStyle w:val="Footer"/>
-          <w:jc w:val="right"/>
-        </w:pPr>
-        <w:r>
-          <w:fldChar w:fldCharType="begin"/>
-        </w:r>
-        <w:r>
-          <w:instrText xml:space="preserve"> PAGE   \* MERGEFORMAT </w:instrText>
-        </w:r>
-        <w:r>
-          <w:fldChar w:fldCharType="separate"/>
-        </w:r>
-        <w:r>
-          <w:rPr>
-            <w:noProof/>
-          </w:rPr>
-          <w:t>v</w:t>
+          <w:t>ix</w:t>
         </w:r>
         <w:r>
           <w:rPr>
@@ -15497,7 +15671,7 @@
           <w:rPr>
             <w:noProof/>
           </w:rPr>
-          <w:t>iii</w:t>
+          <w:t>ii</w:t>
         </w:r>
         <w:r>
           <w:rPr>
@@ -15521,7 +15695,60 @@
 <w:ftr xmlns:wpc="http://schemas.microsoft.com/office/word/2010/wordprocessingCanvas" xmlns:cx="http://schemas.microsoft.com/office/drawing/2014/chartex" xmlns:cx1="http://schemas.microsoft.com/office/drawing/2015/9/8/chartex" xmlns:mc="http://schemas.openxmlformats.org/markup-compatibility/2006" xmlns:o="urn:schemas-microsoft-com:office:office" xmlns:r="http://schemas.openxmlformats.org/officeDocument/2006/relationships" xmlns:m="http://schemas.openxmlformats.org/officeDocument/2006/math" xmlns:v="urn:schemas-microsoft-com:vml" xmlns:wp14="http://schemas.microsoft.com/office/word/2010/wordprocessingDrawing" xmlns:wp="http://schemas.openxmlformats.org/drawingml/2006/wordprocessingDrawing" xmlns:w10="urn:schemas-microsoft-com:office:word" xmlns:w="http://schemas.openxmlformats.org/wordprocessingml/2006/main" xmlns:w14="http://schemas.microsoft.com/office/word/2010/wordml" xmlns:w15="http://schemas.microsoft.com/office/word/2012/wordml" xmlns:w16se="http://schemas.microsoft.com/office/word/2015/wordml/symex" xmlns:wpg="http://schemas.microsoft.com/office/word/2010/wordprocessingGroup" xmlns:wpi="http://schemas.microsoft.com/office/word/2010/wordprocessingInk" xmlns:wne="http://schemas.microsoft.com/office/word/2006/wordml" xmlns:wps="http://schemas.microsoft.com/office/word/2010/wordprocessingShape" mc:Ignorable="w14 w15 w16se wp14">
   <w:sdt>
     <w:sdtPr>
-      <w:id w:val="420216708"/>
+      <w:id w:val="1040708473"/>
+      <w:docPartObj>
+        <w:docPartGallery w:val="Page Numbers (Bottom of Page)"/>
+        <w:docPartUnique/>
+      </w:docPartObj>
+    </w:sdtPr>
+    <w:sdtEndPr>
+      <w:rPr>
+        <w:noProof/>
+      </w:rPr>
+    </w:sdtEndPr>
+    <w:sdtContent>
+      <w:p>
+        <w:pPr>
+          <w:pStyle w:val="Footer"/>
+          <w:jc w:val="right"/>
+        </w:pPr>
+        <w:r>
+          <w:fldChar w:fldCharType="begin"/>
+        </w:r>
+        <w:r>
+          <w:instrText xml:space="preserve"> PAGE   \* MERGEFORMAT </w:instrText>
+        </w:r>
+        <w:r>
+          <w:fldChar w:fldCharType="separate"/>
+        </w:r>
+        <w:r>
+          <w:rPr>
+            <w:noProof/>
+          </w:rPr>
+          <w:t>10</w:t>
+        </w:r>
+        <w:r>
+          <w:rPr>
+            <w:noProof/>
+          </w:rPr>
+          <w:fldChar w:fldCharType="end"/>
+        </w:r>
+      </w:p>
+    </w:sdtContent>
+  </w:sdt>
+  <w:p>
+    <w:pPr>
+      <w:pStyle w:val="Footer"/>
+    </w:pPr>
+  </w:p>
+</w:ftr>
+</file>
+
+<file path=word/footer6.xml><?xml version="1.0" encoding="utf-8"?>
+<w:ftr xmlns:wpc="http://schemas.microsoft.com/office/word/2010/wordprocessingCanvas" xmlns:cx="http://schemas.microsoft.com/office/drawing/2014/chartex" xmlns:cx1="http://schemas.microsoft.com/office/drawing/2015/9/8/chartex" xmlns:mc="http://schemas.openxmlformats.org/markup-compatibility/2006" xmlns:o="urn:schemas-microsoft-com:office:office" xmlns:r="http://schemas.openxmlformats.org/officeDocument/2006/relationships" xmlns:m="http://schemas.openxmlformats.org/officeDocument/2006/math" xmlns:v="urn:schemas-microsoft-com:vml" xmlns:wp14="http://schemas.microsoft.com/office/word/2010/wordprocessingDrawing" xmlns:wp="http://schemas.openxmlformats.org/drawingml/2006/wordprocessingDrawing" xmlns:w10="urn:schemas-microsoft-com:office:word" xmlns:w="http://schemas.openxmlformats.org/wordprocessingml/2006/main" xmlns:w14="http://schemas.microsoft.com/office/word/2010/wordml" xmlns:w15="http://schemas.microsoft.com/office/word/2012/wordml" xmlns:w16se="http://schemas.microsoft.com/office/word/2015/wordml/symex" xmlns:wpg="http://schemas.microsoft.com/office/word/2010/wordprocessingGroup" xmlns:wpi="http://schemas.microsoft.com/office/word/2010/wordprocessingInk" xmlns:wne="http://schemas.microsoft.com/office/word/2006/wordml" xmlns:wps="http://schemas.microsoft.com/office/word/2010/wordprocessingShape" mc:Ignorable="w14 w15 w16se wp14">
+  <w:sdt>
+    <w:sdtPr>
+      <w:id w:val="-1935048919"/>
       <w:docPartObj>
         <w:docPartGallery w:val="Page Numbers (Bottom of Page)"/>
         <w:docPartUnique/>
@@ -15551,7 +15778,7 @@
           <w:rPr>
             <w:noProof/>
           </w:rPr>
-          <w:t>4</w:t>
+          <w:t>22</w:t>
         </w:r>
         <w:r>
           <w:rPr>
@@ -15571,11 +15798,11 @@
 </w:ftr>
 </file>
 
-<file path=word/footer6.xml><?xml version="1.0" encoding="utf-8"?>
+<file path=word/footer7.xml><?xml version="1.0" encoding="utf-8"?>
 <w:ftr xmlns:wpc="http://schemas.microsoft.com/office/word/2010/wordprocessingCanvas" xmlns:cx="http://schemas.microsoft.com/office/drawing/2014/chartex" xmlns:cx1="http://schemas.microsoft.com/office/drawing/2015/9/8/chartex" xmlns:mc="http://schemas.openxmlformats.org/markup-compatibility/2006" xmlns:o="urn:schemas-microsoft-com:office:office" xmlns:r="http://schemas.openxmlformats.org/officeDocument/2006/relationships" xmlns:m="http://schemas.openxmlformats.org/officeDocument/2006/math" xmlns:v="urn:schemas-microsoft-com:vml" xmlns:wp14="http://schemas.microsoft.com/office/word/2010/wordprocessingDrawing" xmlns:wp="http://schemas.openxmlformats.org/drawingml/2006/wordprocessingDrawing" xmlns:w10="urn:schemas-microsoft-com:office:word" xmlns:w="http://schemas.openxmlformats.org/wordprocessingml/2006/main" xmlns:w14="http://schemas.microsoft.com/office/word/2010/wordml" xmlns:w15="http://schemas.microsoft.com/office/word/2012/wordml" xmlns:w16se="http://schemas.microsoft.com/office/word/2015/wordml/symex" xmlns:wpg="http://schemas.microsoft.com/office/word/2010/wordprocessingGroup" xmlns:wpi="http://schemas.microsoft.com/office/word/2010/wordprocessingInk" xmlns:wne="http://schemas.microsoft.com/office/word/2006/wordml" xmlns:wps="http://schemas.microsoft.com/office/word/2010/wordprocessingShape" mc:Ignorable="w14 w15 w16se wp14">
   <w:sdt>
     <w:sdtPr>
-      <w:id w:val="-435595704"/>
+      <w:id w:val="140247360"/>
       <w:docPartObj>
         <w:docPartGallery w:val="Page Numbers (Bottom of Page)"/>
         <w:docPartUnique/>
@@ -15605,7 +15832,7 @@
           <w:rPr>
             <w:noProof/>
           </w:rPr>
-          <w:t>13</w:t>
+          <w:t>16</w:t>
         </w:r>
         <w:r>
           <w:rPr>
@@ -15624,119 +15851,11 @@
 </w:ftr>
 </file>
 
-<file path=word/footer7.xml><?xml version="1.0" encoding="utf-8"?>
-<w:ftr xmlns:wpc="http://schemas.microsoft.com/office/word/2010/wordprocessingCanvas" xmlns:cx="http://schemas.microsoft.com/office/drawing/2014/chartex" xmlns:cx1="http://schemas.microsoft.com/office/drawing/2015/9/8/chartex" xmlns:mc="http://schemas.openxmlformats.org/markup-compatibility/2006" xmlns:o="urn:schemas-microsoft-com:office:office" xmlns:r="http://schemas.openxmlformats.org/officeDocument/2006/relationships" xmlns:m="http://schemas.openxmlformats.org/officeDocument/2006/math" xmlns:v="urn:schemas-microsoft-com:vml" xmlns:wp14="http://schemas.microsoft.com/office/word/2010/wordprocessingDrawing" xmlns:wp="http://schemas.openxmlformats.org/drawingml/2006/wordprocessingDrawing" xmlns:w10="urn:schemas-microsoft-com:office:word" xmlns:w="http://schemas.openxmlformats.org/wordprocessingml/2006/main" xmlns:w14="http://schemas.microsoft.com/office/word/2010/wordml" xmlns:w15="http://schemas.microsoft.com/office/word/2012/wordml" xmlns:w16se="http://schemas.microsoft.com/office/word/2015/wordml/symex" xmlns:wpg="http://schemas.microsoft.com/office/word/2010/wordprocessingGroup" xmlns:wpi="http://schemas.microsoft.com/office/word/2010/wordprocessingInk" xmlns:wne="http://schemas.microsoft.com/office/word/2006/wordml" xmlns:wps="http://schemas.microsoft.com/office/word/2010/wordprocessingShape" mc:Ignorable="w14 w15 w16se wp14">
-  <w:sdt>
-    <w:sdtPr>
-      <w:id w:val="-1631326106"/>
-      <w:docPartObj>
-        <w:docPartGallery w:val="Page Numbers (Bottom of Page)"/>
-        <w:docPartUnique/>
-      </w:docPartObj>
-    </w:sdtPr>
-    <w:sdtEndPr>
-      <w:rPr>
-        <w:noProof/>
-      </w:rPr>
-    </w:sdtEndPr>
-    <w:sdtContent>
-      <w:p>
-        <w:pPr>
-          <w:pStyle w:val="Footer"/>
-          <w:jc w:val="center"/>
-        </w:pPr>
-        <w:r>
-          <w:fldChar w:fldCharType="begin"/>
-        </w:r>
-        <w:r>
-          <w:instrText xml:space="preserve"> PAGE   \* MERGEFORMAT </w:instrText>
-        </w:r>
-        <w:r>
-          <w:fldChar w:fldCharType="separate"/>
-        </w:r>
-        <w:r>
-          <w:rPr>
-            <w:noProof/>
-          </w:rPr>
-          <w:t>11</w:t>
-        </w:r>
-        <w:r>
-          <w:rPr>
-            <w:noProof/>
-          </w:rPr>
-          <w:fldChar w:fldCharType="end"/>
-        </w:r>
-      </w:p>
-    </w:sdtContent>
-  </w:sdt>
-  <w:p>
-    <w:pPr>
-      <w:pStyle w:val="Footer"/>
-      <w:jc w:val="center"/>
-    </w:pPr>
-  </w:p>
-</w:ftr>
-</file>
-
 <file path=word/footer8.xml><?xml version="1.0" encoding="utf-8"?>
 <w:ftr xmlns:wpc="http://schemas.microsoft.com/office/word/2010/wordprocessingCanvas" xmlns:cx="http://schemas.microsoft.com/office/drawing/2014/chartex" xmlns:cx1="http://schemas.microsoft.com/office/drawing/2015/9/8/chartex" xmlns:mc="http://schemas.openxmlformats.org/markup-compatibility/2006" xmlns:o="urn:schemas-microsoft-com:office:office" xmlns:r="http://schemas.openxmlformats.org/officeDocument/2006/relationships" xmlns:m="http://schemas.openxmlformats.org/officeDocument/2006/math" xmlns:v="urn:schemas-microsoft-com:vml" xmlns:wp14="http://schemas.microsoft.com/office/word/2010/wordprocessingDrawing" xmlns:wp="http://schemas.openxmlformats.org/drawingml/2006/wordprocessingDrawing" xmlns:w10="urn:schemas-microsoft-com:office:word" xmlns:w="http://schemas.openxmlformats.org/wordprocessingml/2006/main" xmlns:w14="http://schemas.microsoft.com/office/word/2010/wordml" xmlns:w15="http://schemas.microsoft.com/office/word/2012/wordml" xmlns:w16se="http://schemas.microsoft.com/office/word/2015/wordml/symex" xmlns:wpg="http://schemas.microsoft.com/office/word/2010/wordprocessingGroup" xmlns:wpi="http://schemas.microsoft.com/office/word/2010/wordprocessingInk" xmlns:wne="http://schemas.microsoft.com/office/word/2006/wordml" xmlns:wps="http://schemas.microsoft.com/office/word/2010/wordprocessingShape" mc:Ignorable="w14 w15 w16se wp14">
   <w:sdt>
     <w:sdtPr>
-      <w:id w:val="1376280264"/>
-      <w:docPartObj>
-        <w:docPartGallery w:val="Page Numbers (Bottom of Page)"/>
-        <w:docPartUnique/>
-      </w:docPartObj>
-    </w:sdtPr>
-    <w:sdtEndPr>
-      <w:rPr>
-        <w:noProof/>
-      </w:rPr>
-    </w:sdtEndPr>
-    <w:sdtContent>
-      <w:p>
-        <w:pPr>
-          <w:pStyle w:val="Footer"/>
-          <w:jc w:val="center"/>
-        </w:pPr>
-        <w:r>
-          <w:fldChar w:fldCharType="begin"/>
-        </w:r>
-        <w:r>
-          <w:instrText xml:space="preserve"> PAGE   \* MERGEFORMAT </w:instrText>
-        </w:r>
-        <w:r>
-          <w:fldChar w:fldCharType="separate"/>
-        </w:r>
-        <w:r>
-          <w:rPr>
-            <w:noProof/>
-          </w:rPr>
-          <w:t>17</w:t>
-        </w:r>
-        <w:r>
-          <w:rPr>
-            <w:noProof/>
-          </w:rPr>
-          <w:fldChar w:fldCharType="end"/>
-        </w:r>
-      </w:p>
-    </w:sdtContent>
-  </w:sdt>
-  <w:p>
-    <w:pPr>
-      <w:pStyle w:val="Footer"/>
-      <w:jc w:val="center"/>
-    </w:pPr>
-  </w:p>
-</w:ftr>
-</file>
-
-<file path=word/footer9.xml><?xml version="1.0" encoding="utf-8"?>
-<w:ftr xmlns:wpc="http://schemas.microsoft.com/office/word/2010/wordprocessingCanvas" xmlns:cx="http://schemas.microsoft.com/office/drawing/2014/chartex" xmlns:cx1="http://schemas.microsoft.com/office/drawing/2015/9/8/chartex" xmlns:mc="http://schemas.openxmlformats.org/markup-compatibility/2006" xmlns:o="urn:schemas-microsoft-com:office:office" xmlns:r="http://schemas.openxmlformats.org/officeDocument/2006/relationships" xmlns:m="http://schemas.openxmlformats.org/officeDocument/2006/math" xmlns:v="urn:schemas-microsoft-com:vml" xmlns:wp14="http://schemas.microsoft.com/office/word/2010/wordprocessingDrawing" xmlns:wp="http://schemas.openxmlformats.org/drawingml/2006/wordprocessingDrawing" xmlns:w10="urn:schemas-microsoft-com:office:word" xmlns:w="http://schemas.openxmlformats.org/wordprocessingml/2006/main" xmlns:w14="http://schemas.microsoft.com/office/word/2010/wordml" xmlns:w15="http://schemas.microsoft.com/office/word/2012/wordml" xmlns:w16se="http://schemas.microsoft.com/office/word/2015/wordml/symex" xmlns:wpg="http://schemas.microsoft.com/office/word/2010/wordprocessingGroup" xmlns:wpi="http://schemas.microsoft.com/office/word/2010/wordprocessingInk" xmlns:wne="http://schemas.microsoft.com/office/word/2006/wordml" xmlns:wps="http://schemas.microsoft.com/office/word/2010/wordprocessingShape" mc:Ignorable="w14 w15 w16se wp14">
-  <w:sdt>
-    <w:sdtPr>
-      <w:id w:val="1530921713"/>
+      <w:id w:val="-1489162801"/>
       <w:docPartObj>
         <w:docPartGallery w:val="Page Numbers (Bottom of Page)"/>
         <w:docPartUnique/>
@@ -15766,7 +15885,7 @@
           <w:rPr>
             <w:noProof/>
           </w:rPr>
-          <w:t>19</w:t>
+          <w:t>20</w:t>
         </w:r>
         <w:r>
           <w:rPr>
@@ -15780,7 +15899,6 @@
   <w:p>
     <w:pPr>
       <w:pStyle w:val="Footer"/>
-      <w:jc w:val="center"/>
     </w:pPr>
   </w:p>
 </w:ftr>
@@ -15877,16 +15995,6 @@
 </file>
 
 <file path=word/header2.xml><?xml version="1.0" encoding="utf-8"?>
-<w:hdr xmlns:wpc="http://schemas.microsoft.com/office/word/2010/wordprocessingCanvas" xmlns:cx="http://schemas.microsoft.com/office/drawing/2014/chartex" xmlns:cx1="http://schemas.microsoft.com/office/drawing/2015/9/8/chartex" xmlns:mc="http://schemas.openxmlformats.org/markup-compatibility/2006" xmlns:o="urn:schemas-microsoft-com:office:office" xmlns:r="http://schemas.openxmlformats.org/officeDocument/2006/relationships" xmlns:m="http://schemas.openxmlformats.org/officeDocument/2006/math" xmlns:v="urn:schemas-microsoft-com:vml" xmlns:wp14="http://schemas.microsoft.com/office/word/2010/wordprocessingDrawing" xmlns:wp="http://schemas.openxmlformats.org/drawingml/2006/wordprocessingDrawing" xmlns:w10="urn:schemas-microsoft-com:office:word" xmlns:w="http://schemas.openxmlformats.org/wordprocessingml/2006/main" xmlns:w14="http://schemas.microsoft.com/office/word/2010/wordml" xmlns:w15="http://schemas.microsoft.com/office/word/2012/wordml" xmlns:w16se="http://schemas.microsoft.com/office/word/2015/wordml/symex" xmlns:wpg="http://schemas.microsoft.com/office/word/2010/wordprocessingGroup" xmlns:wpi="http://schemas.microsoft.com/office/word/2010/wordprocessingInk" xmlns:wne="http://schemas.microsoft.com/office/word/2006/wordml" xmlns:wps="http://schemas.microsoft.com/office/word/2010/wordprocessingShape" mc:Ignorable="w14 w15 w16se wp14">
-  <w:p>
-    <w:pPr>
-      <w:pStyle w:val="Header"/>
-    </w:pPr>
-  </w:p>
-</w:hdr>
-</file>
-
-<file path=word/header3.xml><?xml version="1.0" encoding="utf-8"?>
 <w:hdr xmlns:wpc="http://schemas.microsoft.com/office/word/2010/wordprocessingCanvas" xmlns:cx="http://schemas.microsoft.com/office/drawing/2014/chartex" xmlns:cx1="http://schemas.microsoft.com/office/drawing/2015/9/8/chartex" xmlns:mc="http://schemas.openxmlformats.org/markup-compatibility/2006" xmlns:o="urn:schemas-microsoft-com:office:office" xmlns:r="http://schemas.openxmlformats.org/officeDocument/2006/relationships" xmlns:m="http://schemas.openxmlformats.org/officeDocument/2006/math" xmlns:v="urn:schemas-microsoft-com:vml" xmlns:wp14="http://schemas.microsoft.com/office/word/2010/wordprocessingDrawing" xmlns:wp="http://schemas.openxmlformats.org/drawingml/2006/wordprocessingDrawing" xmlns:w10="urn:schemas-microsoft-com:office:word" xmlns:w="http://schemas.openxmlformats.org/wordprocessingml/2006/main" xmlns:w14="http://schemas.microsoft.com/office/word/2010/wordml" xmlns:w15="http://schemas.microsoft.com/office/word/2012/wordml" xmlns:w16se="http://schemas.microsoft.com/office/word/2015/wordml/symex" xmlns:wpg="http://schemas.microsoft.com/office/word/2010/wordprocessingGroup" xmlns:wpi="http://schemas.microsoft.com/office/word/2010/wordprocessingInk" xmlns:wne="http://schemas.microsoft.com/office/word/2006/wordml" xmlns:wps="http://schemas.microsoft.com/office/word/2010/wordprocessingShape" mc:Ignorable="w14 w15 w16se wp14">
   <w:p>
     <w:pPr>
@@ -20720,7 +20828,7 @@
 </file>
 
 <file path=customXml/itemProps1.xml><?xml version="1.0" encoding="utf-8"?>
-<ds:datastoreItem xmlns:ds="http://schemas.openxmlformats.org/officeDocument/2006/customXml" ds:itemID="{5E734F7A-09C5-4EA9-8A49-F4187E49ED76}">
+<ds:datastoreItem xmlns:ds="http://schemas.openxmlformats.org/officeDocument/2006/customXml" ds:itemID="{47FA806D-A5EE-440C-8A53-748307F72034}">
   <ds:schemaRefs>
     <ds:schemaRef ds:uri="http://schemas.openxmlformats.org/officeDocument/2006/bibliography"/>
   </ds:schemaRefs>

</xml_diff>

<commit_message>
Updated level, added beach template, updated scale function, added new assets, menu will now start level.
1. Level 3-1, 3-2, 3-3 playable
2. Beach template level added
3. Grabbing object won't scale the object anymore
4. Added free assets for the beach level
5. Menu will now start proper level when selected.
</commit_message>
<xml_diff>
--- a/Laporan/LaporanSkripsi-TopiaFabricator-Albert.docx
+++ b/Laporan/LaporanSkripsi-TopiaFabricator-Albert.docx
@@ -11734,13 +11734,7 @@
         <w:rPr>
           <w:szCs w:val="24"/>
         </w:rPr>
-        <w:t xml:space="preserve"> kiri kearah </w:t>
-      </w:r>
-      <w:r>
-        <w:rPr>
-          <w:szCs w:val="24"/>
-        </w:rPr>
-        <w:t>atas atau bawah.</w:t>
+        <w:t xml:space="preserve"> kiri kearah atas atau bawah.</w:t>
       </w:r>
     </w:p>
     <w:p>
@@ -11763,7 +11757,19 @@
         <w:rPr>
           <w:szCs w:val="24"/>
         </w:rPr>
-        <w:t xml:space="preserve">Untuk melakukan kalibrasi posisi, pemain dapat menggunakan tombol “L1” pada </w:t>
+        <w:t>Untuk melakukan kalibrasi posisi, pemain dapat menggunakan tombol “L</w:t>
+      </w:r>
+      <w:r>
+        <w:rPr>
+          <w:szCs w:val="24"/>
+        </w:rPr>
+        <w:t>B</w:t>
+      </w:r>
+      <w:r>
+        <w:rPr>
+          <w:szCs w:val="24"/>
+        </w:rPr>
+        <w:t xml:space="preserve">” pada </w:t>
       </w:r>
       <w:r>
         <w:rPr>
@@ -11819,8 +11825,17 @@
           <w:i/>
           <w:szCs w:val="24"/>
         </w:rPr>
-        <w:t>L2</w:t>
-      </w:r>
+        <w:t>L</w:t>
+      </w:r>
+      <w:r>
+        <w:rPr>
+          <w:i/>
+          <w:szCs w:val="24"/>
+        </w:rPr>
+        <w:t>T</w:t>
+      </w:r>
+      <w:bookmarkStart w:id="35" w:name="_GoBack"/>
+      <w:bookmarkEnd w:id="35"/>
       <w:r>
         <w:rPr>
           <w:szCs w:val="24"/>
@@ -12113,8 +12128,6 @@
         </w:rPr>
         <w:t xml:space="preserve">Kendali terbatas menggunakan gestur dan </w:t>
       </w:r>
-      <w:bookmarkStart w:id="35" w:name="_GoBack"/>
-      <w:bookmarkEnd w:id="35"/>
       <w:r>
         <w:rPr>
           <w:i/>
@@ -12221,51 +12234,25 @@
       <w:r>
         <w:t xml:space="preserve">Tabel </w:t>
       </w:r>
-      <w:r>
-        <w:fldChar w:fldCharType="begin"/>
-      </w:r>
-      <w:r>
-        <w:instrText xml:space="preserve"> STYLEREF 1 \s </w:instrText>
-      </w:r>
-      <w:r>
-        <w:fldChar w:fldCharType="separate"/>
-      </w:r>
-      <w:r>
-        <w:rPr>
-          <w:noProof/>
-        </w:rPr>
-        <w:t>3</w:t>
-      </w:r>
-      <w:r>
-        <w:rPr>
-          <w:noProof/>
-        </w:rPr>
-        <w:fldChar w:fldCharType="end"/>
-      </w:r>
+      <w:fldSimple w:instr=" STYLEREF 1 \s ">
+        <w:r>
+          <w:rPr>
+            <w:noProof/>
+          </w:rPr>
+          <w:t>3</w:t>
+        </w:r>
+      </w:fldSimple>
       <w:r>
         <w:t>.</w:t>
       </w:r>
-      <w:r>
-        <w:fldChar w:fldCharType="begin"/>
-      </w:r>
-      <w:r>
-        <w:instrText xml:space="preserve"> SEQ Tabel \* ARABIC \s 1 </w:instrText>
-      </w:r>
-      <w:r>
-        <w:fldChar w:fldCharType="separate"/>
-      </w:r>
-      <w:r>
-        <w:rPr>
-          <w:noProof/>
-        </w:rPr>
-        <w:t>1</w:t>
-      </w:r>
-      <w:r>
-        <w:rPr>
-          <w:noProof/>
-        </w:rPr>
-        <w:fldChar w:fldCharType="end"/>
-      </w:r>
+      <w:fldSimple w:instr=" SEQ Tabel \* ARABIC \s 1 ">
+        <w:r>
+          <w:rPr>
+            <w:noProof/>
+          </w:rPr>
+          <w:t>1</w:t>
+        </w:r>
+      </w:fldSimple>
       <w:r>
         <w:t xml:space="preserve"> Daftar Aset</w:t>
       </w:r>
@@ -12697,9 +12684,9 @@
                 <w:lang w:eastAsia="en-US"/>
               </w:rPr>
               <w:drawing>
-                <wp:inline distT="0" distB="0" distL="0" distR="0" wp14:anchorId="373FBCDC" wp14:editId="233D20D6">
+                <wp:inline distT="0" distB="0" distL="0" distR="0" wp14:anchorId="373FBCDC" wp14:editId="544EA843">
                   <wp:extent cx="850265" cy="850265"/>
-                  <wp:effectExtent l="0" t="0" r="6985" b="6985"/>
+                  <wp:effectExtent l="0" t="0" r="0" b="0"/>
                   <wp:docPr id="26" name="Picture 26"/>
                   <wp:cNvGraphicFramePr>
                     <a:graphicFrameLocks xmlns:a="http://schemas.openxmlformats.org/drawingml/2006/main" noChangeAspect="1"/>
@@ -12791,6 +12778,7 @@
             <w:pPr>
               <w:rPr>
                 <w:noProof/>
+                <w:lang w:eastAsia="en-US"/>
               </w:rPr>
             </w:pPr>
             <w:r>
@@ -12800,10 +12788,10 @@
               </w:rPr>
               <w:lastRenderedPageBreak/>
               <w:drawing>
-                <wp:inline distT="0" distB="0" distL="0" distR="0" wp14:anchorId="7B216E35" wp14:editId="4C8DD77F">
+                <wp:inline distT="0" distB="0" distL="0" distR="0" wp14:anchorId="030B0BE3" wp14:editId="59D3B464">
                   <wp:extent cx="850265" cy="850265"/>
                   <wp:effectExtent l="0" t="0" r="6985" b="6985"/>
-                  <wp:docPr id="4" name="Picture 4"/>
+                  <wp:docPr id="6" name="Picture 6"/>
                   <wp:cNvGraphicFramePr>
                     <a:graphicFrameLocks xmlns:a="http://schemas.openxmlformats.org/drawingml/2006/main" noChangeAspect="1"/>
                   </wp:cNvGraphicFramePr>
@@ -12846,6 +12834,102 @@
               <w:rPr>
                 <w:i/>
               </w:rPr>
+              <w:t>PolyIsland - Low Poly Assets</w:t>
+            </w:r>
+            <w:r>
+              <w:rPr>
+                <w:i/>
+              </w:rPr>
+              <w:t xml:space="preserve">: </w:t>
+            </w:r>
+            <w:r>
+              <w:t xml:space="preserve">Sebuah </w:t>
+            </w:r>
+            <w:r>
+              <w:rPr>
+                <w:i/>
+              </w:rPr>
+              <w:t>Asset Pack</w:t>
+            </w:r>
+            <w:r>
+              <w:t xml:space="preserve"> untuk pembangunan level.</w:t>
+            </w:r>
+          </w:p>
+        </w:tc>
+        <w:tc>
+          <w:tcPr>
+            <w:tcW w:w="2834" w:type="dxa"/>
+          </w:tcPr>
+          <w:p>
+            <w:r>
+              <w:t>Ovidiu Vladut</w:t>
+            </w:r>
+          </w:p>
+        </w:tc>
+      </w:tr>
+      <w:tr>
+        <w:tc>
+          <w:tcPr>
+            <w:tcW w:w="1555" w:type="dxa"/>
+          </w:tcPr>
+          <w:p>
+            <w:pPr>
+              <w:rPr>
+                <w:noProof/>
+              </w:rPr>
+            </w:pPr>
+            <w:r>
+              <w:rPr>
+                <w:noProof/>
+                <w:lang w:eastAsia="en-US"/>
+              </w:rPr>
+              <w:drawing>
+                <wp:inline distT="0" distB="0" distL="0" distR="0" wp14:anchorId="7B216E35" wp14:editId="4C8DD77F">
+                  <wp:extent cx="850265" cy="850265"/>
+                  <wp:effectExtent l="0" t="0" r="6985" b="6985"/>
+                  <wp:docPr id="4" name="Picture 4"/>
+                  <wp:cNvGraphicFramePr>
+                    <a:graphicFrameLocks xmlns:a="http://schemas.openxmlformats.org/drawingml/2006/main" noChangeAspect="1"/>
+                  </wp:cNvGraphicFramePr>
+                  <a:graphic xmlns:a="http://schemas.openxmlformats.org/drawingml/2006/main">
+                    <a:graphicData uri="http://schemas.openxmlformats.org/drawingml/2006/picture">
+                      <pic:pic xmlns:pic="http://schemas.openxmlformats.org/drawingml/2006/picture">
+                        <pic:nvPicPr>
+                          <pic:cNvPr id="1" name=""/>
+                          <pic:cNvPicPr/>
+                        </pic:nvPicPr>
+                        <pic:blipFill>
+                          <a:blip r:embed="rId26"/>
+                          <a:stretch>
+                            <a:fillRect/>
+                          </a:stretch>
+                        </pic:blipFill>
+                        <pic:spPr>
+                          <a:xfrm>
+                            <a:off x="0" y="0"/>
+                            <a:ext cx="850265" cy="850265"/>
+                          </a:xfrm>
+                          <a:prstGeom prst="rect">
+                            <a:avLst/>
+                          </a:prstGeom>
+                        </pic:spPr>
+                      </pic:pic>
+                    </a:graphicData>
+                  </a:graphic>
+                </wp:inline>
+              </w:drawing>
+            </w:r>
+          </w:p>
+        </w:tc>
+        <w:tc>
+          <w:tcPr>
+            <w:tcW w:w="3543" w:type="dxa"/>
+          </w:tcPr>
+          <w:p>
+            <w:r>
+              <w:rPr>
+                <w:i/>
+              </w:rPr>
               <w:t>Farland Skies – Cloudy Crown:</w:t>
             </w:r>
             <w:r>
@@ -12918,7 +13002,7 @@
                           </pic:cNvPicPr>
                         </pic:nvPicPr>
                         <pic:blipFill rotWithShape="1">
-                          <a:blip r:embed="rId26" cstate="print">
+                          <a:blip r:embed="rId27" cstate="print">
                             <a:extLst>
                               <a:ext uri="{28A0092B-C50C-407E-A947-70E740481C1C}">
                                 <a14:useLocalDpi xmlns:a14="http://schemas.microsoft.com/office/drawing/2010/main" val="0"/>
@@ -12972,7 +13056,13 @@
               <w:t>: Script</w:t>
             </w:r>
             <w:r>
-              <w:t xml:space="preserve"> yang memberikan cara untuk menyimpan dan mengambil array dari bergabai tipe yang ada di </w:t>
+              <w:t xml:space="preserve"> yang memberikan cara untuk menyimpan dan mengambil array dari ber</w:t>
+            </w:r>
+            <w:r>
+              <w:t>bagai</w:t>
+            </w:r>
+            <w:r>
+              <w:t xml:space="preserve"> tipe yang ada di </w:t>
             </w:r>
             <w:r>
               <w:rPr>
@@ -13028,7 +13118,7 @@
                           </pic:cNvPicPr>
                         </pic:nvPicPr>
                         <pic:blipFill>
-                          <a:blip r:embed="rId27" cstate="print">
+                          <a:blip r:embed="rId28" cstate="print">
                             <a:extLst>
                               <a:ext uri="{28A0092B-C50C-407E-A947-70E740481C1C}">
                                 <a14:useLocalDpi xmlns:a14="http://schemas.microsoft.com/office/drawing/2010/main" val="0"/>
@@ -13150,7 +13240,7 @@
                           </pic:cNvPicPr>
                         </pic:nvPicPr>
                         <pic:blipFill>
-                          <a:blip r:embed="rId27" cstate="print">
+                          <a:blip r:embed="rId28" cstate="print">
                             <a:extLst>
                               <a:ext uri="{28A0092B-C50C-407E-A947-70E740481C1C}">
                                 <a14:useLocalDpi xmlns:a14="http://schemas.microsoft.com/office/drawing/2010/main" val="0"/>
@@ -13200,7 +13290,7 @@
               <w:t xml:space="preserve">Samba Flamenca: </w:t>
             </w:r>
             <w:r>
-              <w:t xml:space="preserve">Lagu yang digunakan sebagai iringan penyelesaian </w:t>
+              <w:t xml:space="preserve">Lagu yang digunakan sebagai iringan </w:t>
             </w:r>
             <w:r>
               <w:rPr>
@@ -13335,7 +13425,7 @@
           <w:szCs w:val="24"/>
         </w:rPr>
         <w:sectPr>
-          <w:footerReference w:type="default" r:id="rId28"/>
+          <w:footerReference w:type="default" r:id="rId29"/>
           <w:pgSz w:w="11906" w:h="16838"/>
           <w:pgMar w:top="1701" w:right="1701" w:bottom="1701" w:left="2268" w:header="850" w:footer="0" w:gutter="0"/>
           <w:cols w:space="425"/>
@@ -13839,7 +13929,7 @@
           <w:szCs w:val="24"/>
         </w:rPr>
         <w:sectPr>
-          <w:footerReference w:type="default" r:id="rId29"/>
+          <w:footerReference w:type="default" r:id="rId30"/>
           <w:pgSz w:w="11906" w:h="16838"/>
           <w:pgMar w:top="1701" w:right="1701" w:bottom="1701" w:left="2268" w:header="850" w:footer="0" w:gutter="0"/>
           <w:cols w:space="425"/>
@@ -20828,7 +20918,7 @@
 </file>
 
 <file path=customXml/itemProps1.xml><?xml version="1.0" encoding="utf-8"?>
-<ds:datastoreItem xmlns:ds="http://schemas.openxmlformats.org/officeDocument/2006/customXml" ds:itemID="{47FA806D-A5EE-440C-8A53-748307F72034}">
+<ds:datastoreItem xmlns:ds="http://schemas.openxmlformats.org/officeDocument/2006/customXml" ds:itemID="{FB1EC09B-23E3-4235-AD0D-10D3F74DCFDF}">
   <ds:schemaRefs>
     <ds:schemaRef ds:uri="http://schemas.openxmlformats.org/officeDocument/2006/bibliography"/>
   </ds:schemaRefs>

</xml_diff>

<commit_message>
Added return to menu function, updated beach level 1, added flowchart in visio format
</commit_message>
<xml_diff>
--- a/Laporan/LaporanSkripsi-TopiaFabricator-Albert.docx
+++ b/Laporan/LaporanSkripsi-TopiaFabricator-Albert.docx
@@ -11834,8 +11834,6 @@
         </w:rPr>
         <w:t>T</w:t>
       </w:r>
-      <w:bookmarkStart w:id="35" w:name="_GoBack"/>
-      <w:bookmarkEnd w:id="35"/>
       <w:r>
         <w:rPr>
           <w:szCs w:val="24"/>
@@ -11896,7 +11894,7 @@
           <w:i/>
           <w:szCs w:val="24"/>
         </w:rPr>
-        <w:t>Options</w:t>
+        <w:t>Start</w:t>
       </w:r>
       <w:r>
         <w:rPr>
@@ -12213,24 +12211,24 @@
       <w:pPr>
         <w:pStyle w:val="Heading2"/>
       </w:pPr>
-      <w:bookmarkStart w:id="36" w:name="_Toc464779993"/>
+      <w:bookmarkStart w:id="35" w:name="_Toc464779993"/>
       <w:r>
         <w:t>Penggunaan Aset</w:t>
       </w:r>
-      <w:bookmarkEnd w:id="36"/>
+      <w:bookmarkEnd w:id="35"/>
     </w:p>
     <w:p>
       <w:pPr>
         <w:pStyle w:val="Caption"/>
         <w:keepNext/>
       </w:pPr>
-      <w:bookmarkStart w:id="37" w:name="_Toc461759780"/>
-      <w:bookmarkStart w:id="38" w:name="_Toc461760067"/>
-      <w:bookmarkStart w:id="39" w:name="_Toc461760229"/>
-      <w:bookmarkStart w:id="40" w:name="_Toc461760679"/>
-      <w:bookmarkStart w:id="41" w:name="_Toc461760766"/>
-      <w:bookmarkStart w:id="42" w:name="_Toc461761608"/>
-      <w:bookmarkStart w:id="43" w:name="_Toc461761680"/>
+      <w:bookmarkStart w:id="36" w:name="_Toc461759780"/>
+      <w:bookmarkStart w:id="37" w:name="_Toc461760067"/>
+      <w:bookmarkStart w:id="38" w:name="_Toc461760229"/>
+      <w:bookmarkStart w:id="39" w:name="_Toc461760679"/>
+      <w:bookmarkStart w:id="40" w:name="_Toc461760766"/>
+      <w:bookmarkStart w:id="41" w:name="_Toc461761608"/>
+      <w:bookmarkStart w:id="42" w:name="_Toc461761680"/>
       <w:r>
         <w:t xml:space="preserve">Tabel </w:t>
       </w:r>
@@ -12256,13 +12254,13 @@
       <w:r>
         <w:t xml:space="preserve"> Daftar Aset</w:t>
       </w:r>
+      <w:bookmarkEnd w:id="36"/>
       <w:bookmarkEnd w:id="37"/>
       <w:bookmarkEnd w:id="38"/>
       <w:bookmarkEnd w:id="39"/>
       <w:bookmarkEnd w:id="40"/>
       <w:bookmarkEnd w:id="41"/>
       <w:bookmarkEnd w:id="42"/>
-      <w:bookmarkEnd w:id="43"/>
     </w:p>
     <w:tbl>
       <w:tblPr>
@@ -13325,14 +13323,100 @@
       <w:pPr>
         <w:pStyle w:val="Heading2"/>
       </w:pPr>
-      <w:bookmarkStart w:id="44" w:name="_Toc464779994"/>
+      <w:bookmarkStart w:id="43" w:name="_Toc464779994"/>
       <w:r>
         <w:t>Perancangan Sistem</w:t>
       </w:r>
+      <w:bookmarkEnd w:id="43"/>
+      <w:r>
+        <w:tab/>
+      </w:r>
+    </w:p>
+    <w:p>
+      <w:pPr>
+        <w:ind w:firstLine="720"/>
+      </w:pPr>
+      <w:r>
+        <w:t xml:space="preserve">Sistem terlebih dahulu didesain menggunakan </w:t>
+      </w:r>
+      <w:r>
+        <w:rPr>
+          <w:i/>
+        </w:rPr>
+        <w:t>flowchart</w:t>
+      </w:r>
+      <w:r>
+        <w:t xml:space="preserve"> sebagai landasan pemrograman sistem. </w:t>
+      </w:r>
+      <w:r>
+        <w:t xml:space="preserve">Rancangan </w:t>
+      </w:r>
+      <w:r>
+        <w:rPr>
+          <w:i/>
+        </w:rPr>
+        <w:t>video game</w:t>
+      </w:r>
+      <w:r>
+        <w:t xml:space="preserve"> secara umum dapat dilihat pada Gambar 3.1.</w:t>
+      </w:r>
+    </w:p>
+    <w:p>
+      <w:r>
+        <w:object w:dxaOrig="10666" w:dyaOrig="10905" w14:anchorId="101B38FE">
+          <v:shapetype id="_x0000_t75" coordsize="21600,21600" o:spt="75" o:preferrelative="t" path="m@4@5l@4@11@9@11@9@5xe" filled="f" stroked="f">
+            <v:stroke joinstyle="miter"/>
+            <v:formulas>
+              <v:f eqn="if lineDrawn pixelLineWidth 0"/>
+              <v:f eqn="sum @0 1 0"/>
+              <v:f eqn="sum 0 0 @1"/>
+              <v:f eqn="prod @2 1 2"/>
+              <v:f eqn="prod @3 21600 pixelWidth"/>
+              <v:f eqn="prod @3 21600 pixelHeight"/>
+              <v:f eqn="sum @0 0 1"/>
+              <v:f eqn="prod @6 1 2"/>
+              <v:f eqn="prod @7 21600 pixelWidth"/>
+              <v:f eqn="sum @8 21600 0"/>
+              <v:f eqn="prod @7 21600 pixelHeight"/>
+              <v:f eqn="sum @10 21600 0"/>
+            </v:formulas>
+            <v:path o:extrusionok="f" gradientshapeok="t" o:connecttype="rect"/>
+            <o:lock v:ext="edit" aspectratio="t"/>
+          </v:shapetype>
+          <v:shape id="_x0000_i1036" type="#_x0000_t75" style="width:390.55pt;height:399.4pt" o:ole="">
+            <v:imagedata r:id="rId29" o:title=""/>
+          </v:shape>
+          <o:OLEObject Type="Embed" ProgID="Visio.Drawing.15" ShapeID="_x0000_i1036" DrawAspect="Content" ObjectID="_1539198626" r:id="rId30"/>
+        </w:object>
+      </w:r>
+    </w:p>
+    <w:p>
+      <w:pPr>
+        <w:jc w:val="center"/>
+      </w:pPr>
+      <w:r>
+        <w:t xml:space="preserve">Gambar 3.1 </w:t>
+      </w:r>
+      <w:r>
+        <w:rPr>
+          <w:i/>
+        </w:rPr>
+        <w:t xml:space="preserve">Flowchart </w:t>
+      </w:r>
+      <w:r>
+        <w:t xml:space="preserve">Sistem </w:t>
+      </w:r>
+      <w:r>
+        <w:rPr>
+          <w:i/>
+        </w:rPr>
+        <w:t>Video Game</w:t>
+      </w:r>
+      <w:r>
+        <w:t xml:space="preserve"> Secara Umum</w:t>
+      </w:r>
+      <w:bookmarkStart w:id="44" w:name="_GoBack"/>
       <w:bookmarkEnd w:id="44"/>
-      <w:r>
-        <w:tab/>
-      </w:r>
     </w:p>
     <w:p>
       <w:pPr>
@@ -13425,7 +13509,7 @@
           <w:szCs w:val="24"/>
         </w:rPr>
         <w:sectPr>
-          <w:footerReference w:type="default" r:id="rId29"/>
+          <w:footerReference w:type="default" r:id="rId31"/>
           <w:pgSz w:w="11906" w:h="16838"/>
           <w:pgMar w:top="1701" w:right="1701" w:bottom="1701" w:left="2268" w:header="850" w:footer="0" w:gutter="0"/>
           <w:cols w:space="425"/>
@@ -13453,9 +13537,29 @@
     </w:p>
     <w:p>
       <w:pPr>
+        <w:pStyle w:val="ListParagraph"/>
+        <w:keepNext/>
+        <w:numPr>
+          <w:ilvl w:val="0"/>
+          <w:numId w:val="5"/>
+        </w:numPr>
+        <w:spacing w:after="0" w:line="480" w:lineRule="auto"/>
+        <w:contextualSpacing w:val="0"/>
+        <w:jc w:val="left"/>
+        <w:outlineLvl w:val="1"/>
+        <w:rPr>
+          <w:rFonts w:eastAsiaTheme="majorEastAsia"/>
+          <w:b/>
+          <w:vanish/>
+          <w:szCs w:val="24"/>
+        </w:rPr>
+      </w:pPr>
+      <w:bookmarkStart w:id="47" w:name="_Toc464779997"/>
+    </w:p>
+    <w:p>
+      <w:pPr>
         <w:pStyle w:val="Heading2"/>
       </w:pPr>
-      <w:bookmarkStart w:id="47" w:name="_Toc464779997"/>
       <w:r>
         <w:t>Spesifikasi Perangkat</w:t>
       </w:r>
@@ -13929,7 +14033,7 @@
           <w:szCs w:val="24"/>
         </w:rPr>
         <w:sectPr>
-          <w:footerReference w:type="default" r:id="rId30"/>
+          <w:footerReference w:type="default" r:id="rId32"/>
           <w:pgSz w:w="11906" w:h="16838"/>
           <w:pgMar w:top="1701" w:right="1701" w:bottom="1701" w:left="2268" w:header="850" w:footer="0" w:gutter="0"/>
           <w:cols w:space="425"/>
@@ -15868,7 +15972,7 @@
           <w:rPr>
             <w:noProof/>
           </w:rPr>
-          <w:t>22</w:t>
+          <w:t>23</w:t>
         </w:r>
         <w:r>
           <w:rPr>
@@ -15922,7 +16026,7 @@
           <w:rPr>
             <w:noProof/>
           </w:rPr>
-          <w:t>16</w:t>
+          <w:t>17</w:t>
         </w:r>
         <w:r>
           <w:rPr>
@@ -15975,7 +16079,7 @@
           <w:rPr>
             <w:noProof/>
           </w:rPr>
-          <w:t>20</w:t>
+          <w:t>21</w:t>
         </w:r>
         <w:r>
           <w:rPr>
@@ -16029,7 +16133,7 @@
             <w:rPr>
               <w:noProof/>
             </w:rPr>
-            <w:t>1</w:t>
+            <w:t>16</w:t>
           </w:r>
           <w:r>
             <w:rPr>
@@ -20918,7 +21022,7 @@
 </file>
 
 <file path=customXml/itemProps1.xml><?xml version="1.0" encoding="utf-8"?>
-<ds:datastoreItem xmlns:ds="http://schemas.openxmlformats.org/officeDocument/2006/customXml" ds:itemID="{FB1EC09B-23E3-4235-AD0D-10D3F74DCFDF}">
+<ds:datastoreItem xmlns:ds="http://schemas.openxmlformats.org/officeDocument/2006/customXml" ds:itemID="{0E372B20-92AD-410B-AAFF-98D0C1CBF16A}">
   <ds:schemaRefs>
     <ds:schemaRef ds:uri="http://schemas.openxmlformats.org/officeDocument/2006/bibliography"/>
   </ds:schemaRefs>

</xml_diff>

<commit_message>
Level 9-14 Done, added graphic image for menu, updated offset to 40 degree, added PlayMovieTexture
</commit_message>
<xml_diff>
--- a/Laporan/LaporanSkripsi-TopiaFabricator-Albert.docx
+++ b/Laporan/LaporanSkripsi-TopiaFabricator-Albert.docx
@@ -11,8 +11,6 @@
           <w:sz w:val="28"/>
         </w:rPr>
       </w:pPr>
-      <w:bookmarkStart w:id="0" w:name="_GoBack"/>
-      <w:bookmarkEnd w:id="0"/>
       <w:r>
         <w:rPr>
           <w:rFonts w:hint="eastAsia"/>
@@ -78,7 +76,25 @@
           <w:color w:val="000000"/>
           <w:szCs w:val="24"/>
         </w:rPr>
-        <w:t>Diajukan sebagai salah satu syarat untuk memperoleh gelar Sarjana Komputer (S.Kom.)</w:t>
+        <w:t>Diajukan sebagai salah satu syarat untuk memperoleh gelar Sarjana Komputer (</w:t>
+      </w:r>
+      <w:proofErr w:type="gramStart"/>
+      <w:r>
+        <w:rPr>
+          <w:b/>
+          <w:color w:val="000000"/>
+          <w:szCs w:val="24"/>
+        </w:rPr>
+        <w:t>S.Kom</w:t>
+      </w:r>
+      <w:proofErr w:type="gramEnd"/>
+      <w:r>
+        <w:rPr>
+          <w:b/>
+          <w:color w:val="000000"/>
+          <w:szCs w:val="24"/>
+        </w:rPr>
+        <w:t>.)</w:t>
       </w:r>
     </w:p>
     <w:p>
@@ -1054,12 +1070,12 @@
         <w:pStyle w:val="Heading1"/>
         <w:spacing w:after="0"/>
       </w:pPr>
-      <w:bookmarkStart w:id="1" w:name="_Toc465744194"/>
+      <w:bookmarkStart w:id="0" w:name="_Toc465744194"/>
       <w:r>
         <w:lastRenderedPageBreak/>
         <w:t>PERNYATAAN TIDAK MELAKUKAN PLAGIAT</w:t>
       </w:r>
-      <w:bookmarkEnd w:id="1"/>
+      <w:bookmarkEnd w:id="0"/>
       <w:r>
         <w:t xml:space="preserve"> </w:t>
       </w:r>
@@ -1492,11 +1508,11 @@
       <w:pPr>
         <w:pStyle w:val="Heading1"/>
       </w:pPr>
-      <w:bookmarkStart w:id="2" w:name="_Toc465744195"/>
+      <w:bookmarkStart w:id="1" w:name="_Toc465744195"/>
       <w:r>
         <w:t>ABSTRAKSI</w:t>
       </w:r>
-      <w:bookmarkEnd w:id="2"/>
+      <w:bookmarkEnd w:id="1"/>
     </w:p>
     <w:p>
       <w:pPr>
@@ -1544,12 +1560,12 @@
         <w:pStyle w:val="Heading1"/>
         <w:spacing w:after="0"/>
       </w:pPr>
-      <w:bookmarkStart w:id="3" w:name="_Toc465744196"/>
+      <w:bookmarkStart w:id="2" w:name="_Toc465744196"/>
       <w:r>
         <w:lastRenderedPageBreak/>
         <w:t>KATA PENGANTAR</w:t>
       </w:r>
-      <w:bookmarkEnd w:id="3"/>
+      <w:bookmarkEnd w:id="2"/>
     </w:p>
     <w:p>
       <w:pPr>
@@ -1749,7 +1765,7 @@
         <w:t>Albert Van Otto</w:t>
       </w:r>
     </w:p>
-    <w:bookmarkStart w:id="4" w:name="_Toc465744197" w:displacedByCustomXml="next"/>
+    <w:bookmarkStart w:id="3" w:name="_Toc465744197" w:displacedByCustomXml="next"/>
     <w:sdt>
       <w:sdtPr>
         <w:rPr>
@@ -1775,18 +1791,17 @@
         <w:p>
           <w:pPr>
             <w:pStyle w:val="Heading1"/>
-            <w:spacing w:after="0"/>
+            <w:spacing w:after="0" w:line="0" w:lineRule="atLeast"/>
           </w:pPr>
           <w:r>
             <w:t>DAFTAR ISI</w:t>
           </w:r>
-          <w:bookmarkEnd w:id="4"/>
+          <w:bookmarkEnd w:id="3"/>
         </w:p>
         <w:p>
           <w:pPr>
             <w:pStyle w:val="TOC1"/>
             <w:rPr>
-              <w:bCs w:val="0"/>
               <w:noProof/>
               <w:sz w:val="22"/>
               <w:lang w:eastAsia="en-US"/>
@@ -1872,7 +1887,6 @@
           <w:pPr>
             <w:pStyle w:val="TOC1"/>
             <w:rPr>
-              <w:bCs w:val="0"/>
               <w:noProof/>
               <w:sz w:val="22"/>
               <w:lang w:eastAsia="en-US"/>
@@ -1940,7 +1954,6 @@
           <w:pPr>
             <w:pStyle w:val="TOC1"/>
             <w:rPr>
-              <w:bCs w:val="0"/>
               <w:noProof/>
               <w:sz w:val="22"/>
               <w:lang w:eastAsia="en-US"/>
@@ -2008,7 +2021,6 @@
           <w:pPr>
             <w:pStyle w:val="TOC1"/>
             <w:rPr>
-              <w:bCs w:val="0"/>
               <w:noProof/>
               <w:sz w:val="22"/>
               <w:lang w:eastAsia="en-US"/>
@@ -2076,7 +2088,6 @@
           <w:pPr>
             <w:pStyle w:val="TOC1"/>
             <w:rPr>
-              <w:bCs w:val="0"/>
               <w:noProof/>
               <w:sz w:val="22"/>
               <w:lang w:eastAsia="en-US"/>
@@ -2144,7 +2155,6 @@
           <w:pPr>
             <w:pStyle w:val="TOC1"/>
             <w:rPr>
-              <w:bCs w:val="0"/>
               <w:noProof/>
               <w:sz w:val="22"/>
               <w:lang w:eastAsia="en-US"/>
@@ -2211,6 +2221,7 @@
         <w:p>
           <w:pPr>
             <w:pStyle w:val="TOC2"/>
+            <w:spacing w:line="0" w:lineRule="atLeast"/>
             <w:rPr>
               <w:bCs w:val="0"/>
               <w:noProof/>
@@ -2295,6 +2306,7 @@
         <w:p>
           <w:pPr>
             <w:pStyle w:val="TOC2"/>
+            <w:spacing w:line="0" w:lineRule="atLeast"/>
             <w:rPr>
               <w:bCs w:val="0"/>
               <w:noProof/>
@@ -2379,6 +2391,7 @@
         <w:p>
           <w:pPr>
             <w:pStyle w:val="TOC2"/>
+            <w:spacing w:line="0" w:lineRule="atLeast"/>
             <w:rPr>
               <w:bCs w:val="0"/>
               <w:noProof/>
@@ -2463,6 +2476,7 @@
         <w:p>
           <w:pPr>
             <w:pStyle w:val="TOC2"/>
+            <w:spacing w:line="0" w:lineRule="atLeast"/>
             <w:rPr>
               <w:bCs w:val="0"/>
               <w:noProof/>
@@ -2547,6 +2561,7 @@
         <w:p>
           <w:pPr>
             <w:pStyle w:val="TOC2"/>
+            <w:spacing w:line="0" w:lineRule="atLeast"/>
             <w:rPr>
               <w:bCs w:val="0"/>
               <w:noProof/>
@@ -2631,6 +2646,7 @@
         <w:p>
           <w:pPr>
             <w:pStyle w:val="TOC2"/>
+            <w:spacing w:line="0" w:lineRule="atLeast"/>
             <w:rPr>
               <w:bCs w:val="0"/>
               <w:noProof/>
@@ -2716,7 +2732,6 @@
           <w:pPr>
             <w:pStyle w:val="TOC1"/>
             <w:rPr>
-              <w:bCs w:val="0"/>
               <w:noProof/>
               <w:sz w:val="22"/>
               <w:lang w:eastAsia="en-US"/>
@@ -2783,6 +2798,7 @@
         <w:p>
           <w:pPr>
             <w:pStyle w:val="TOC2"/>
+            <w:spacing w:line="0" w:lineRule="atLeast"/>
             <w:rPr>
               <w:bCs w:val="0"/>
               <w:noProof/>
@@ -2867,6 +2883,7 @@
         <w:p>
           <w:pPr>
             <w:pStyle w:val="TOC2"/>
+            <w:spacing w:line="0" w:lineRule="atLeast"/>
             <w:rPr>
               <w:bCs w:val="0"/>
               <w:noProof/>
@@ -2951,6 +2968,7 @@
         <w:p>
           <w:pPr>
             <w:pStyle w:val="TOC2"/>
+            <w:spacing w:line="0" w:lineRule="atLeast"/>
             <w:rPr>
               <w:bCs w:val="0"/>
               <w:noProof/>
@@ -3035,6 +3053,7 @@
         <w:p>
           <w:pPr>
             <w:pStyle w:val="TOC2"/>
+            <w:spacing w:line="0" w:lineRule="atLeast"/>
             <w:rPr>
               <w:bCs w:val="0"/>
               <w:noProof/>
@@ -3119,6 +3138,7 @@
         <w:p>
           <w:pPr>
             <w:pStyle w:val="TOC2"/>
+            <w:spacing w:line="0" w:lineRule="atLeast"/>
             <w:rPr>
               <w:bCs w:val="0"/>
               <w:noProof/>
@@ -3204,7 +3224,6 @@
           <w:pPr>
             <w:pStyle w:val="TOC1"/>
             <w:rPr>
-              <w:bCs w:val="0"/>
               <w:noProof/>
               <w:sz w:val="22"/>
               <w:lang w:eastAsia="en-US"/>
@@ -3271,6 +3290,7 @@
         <w:p>
           <w:pPr>
             <w:pStyle w:val="TOC2"/>
+            <w:spacing w:line="0" w:lineRule="atLeast"/>
             <w:rPr>
               <w:bCs w:val="0"/>
               <w:noProof/>
@@ -3355,6 +3375,7 @@
         <w:p>
           <w:pPr>
             <w:pStyle w:val="TOC3"/>
+            <w:spacing w:line="0" w:lineRule="atLeast"/>
             <w:rPr>
               <w:rFonts w:ascii="Times New Roman" w:hAnsi="Times New Roman"/>
               <w:noProof/>
@@ -3450,6 +3471,7 @@
         <w:p>
           <w:pPr>
             <w:pStyle w:val="TOC3"/>
+            <w:spacing w:line="0" w:lineRule="atLeast"/>
             <w:rPr>
               <w:rFonts w:ascii="Times New Roman" w:hAnsi="Times New Roman"/>
               <w:noProof/>
@@ -3545,6 +3567,7 @@
         <w:p>
           <w:pPr>
             <w:pStyle w:val="TOC3"/>
+            <w:spacing w:line="0" w:lineRule="atLeast"/>
             <w:rPr>
               <w:rFonts w:ascii="Times New Roman" w:hAnsi="Times New Roman"/>
               <w:noProof/>
@@ -3640,6 +3663,7 @@
         <w:p>
           <w:pPr>
             <w:pStyle w:val="TOC2"/>
+            <w:spacing w:line="0" w:lineRule="atLeast"/>
             <w:rPr>
               <w:bCs w:val="0"/>
               <w:noProof/>
@@ -3724,6 +3748,7 @@
         <w:p>
           <w:pPr>
             <w:pStyle w:val="TOC2"/>
+            <w:spacing w:line="0" w:lineRule="atLeast"/>
             <w:rPr>
               <w:bCs w:val="0"/>
               <w:noProof/>
@@ -3808,6 +3833,7 @@
         <w:p>
           <w:pPr>
             <w:pStyle w:val="TOC2"/>
+            <w:spacing w:line="0" w:lineRule="atLeast"/>
             <w:rPr>
               <w:bCs w:val="0"/>
               <w:noProof/>
@@ -3893,7 +3919,6 @@
           <w:pPr>
             <w:pStyle w:val="TOC1"/>
             <w:rPr>
-              <w:bCs w:val="0"/>
               <w:noProof/>
               <w:sz w:val="22"/>
               <w:lang w:eastAsia="en-US"/>
@@ -3960,6 +3985,7 @@
         <w:p>
           <w:pPr>
             <w:pStyle w:val="TOC2"/>
+            <w:spacing w:line="0" w:lineRule="atLeast"/>
             <w:rPr>
               <w:bCs w:val="0"/>
               <w:noProof/>
@@ -4044,6 +4070,7 @@
         <w:p>
           <w:pPr>
             <w:pStyle w:val="TOC3"/>
+            <w:spacing w:line="0" w:lineRule="atLeast"/>
             <w:rPr>
               <w:rFonts w:ascii="Times New Roman" w:hAnsi="Times New Roman"/>
               <w:noProof/>
@@ -4139,6 +4166,7 @@
         <w:p>
           <w:pPr>
             <w:pStyle w:val="TOC3"/>
+            <w:spacing w:line="0" w:lineRule="atLeast"/>
             <w:rPr>
               <w:rFonts w:ascii="Times New Roman" w:hAnsi="Times New Roman"/>
               <w:noProof/>
@@ -4234,6 +4262,7 @@
         <w:p>
           <w:pPr>
             <w:pStyle w:val="TOC2"/>
+            <w:spacing w:line="0" w:lineRule="atLeast"/>
             <w:rPr>
               <w:bCs w:val="0"/>
               <w:noProof/>
@@ -4318,6 +4347,7 @@
         <w:p>
           <w:pPr>
             <w:pStyle w:val="TOC2"/>
+            <w:spacing w:line="0" w:lineRule="atLeast"/>
             <w:rPr>
               <w:bCs w:val="0"/>
               <w:noProof/>
@@ -4403,7 +4433,6 @@
           <w:pPr>
             <w:pStyle w:val="TOC1"/>
             <w:rPr>
-              <w:bCs w:val="0"/>
               <w:noProof/>
               <w:sz w:val="22"/>
               <w:lang w:eastAsia="en-US"/>
@@ -4470,6 +4499,7 @@
         <w:p>
           <w:pPr>
             <w:pStyle w:val="TOC2"/>
+            <w:spacing w:line="0" w:lineRule="atLeast"/>
             <w:rPr>
               <w:bCs w:val="0"/>
               <w:noProof/>
@@ -4554,6 +4584,7 @@
         <w:p>
           <w:pPr>
             <w:pStyle w:val="TOC2"/>
+            <w:spacing w:line="0" w:lineRule="atLeast"/>
             <w:rPr>
               <w:bCs w:val="0"/>
               <w:noProof/>
@@ -4639,7 +4670,6 @@
           <w:pPr>
             <w:pStyle w:val="TOC1"/>
             <w:rPr>
-              <w:bCs w:val="0"/>
               <w:noProof/>
               <w:sz w:val="22"/>
               <w:lang w:eastAsia="en-US"/>
@@ -4707,7 +4737,6 @@
           <w:pPr>
             <w:pStyle w:val="TOC1"/>
             <w:rPr>
-              <w:bCs w:val="0"/>
               <w:noProof/>
               <w:sz w:val="22"/>
               <w:lang w:eastAsia="en-US"/>
@@ -4775,7 +4804,6 @@
           <w:pPr>
             <w:pStyle w:val="TOC1"/>
             <w:rPr>
-              <w:bCs w:val="0"/>
               <w:noProof/>
               <w:sz w:val="22"/>
               <w:lang w:eastAsia="en-US"/>
@@ -4842,6 +4870,7 @@
         <w:p>
           <w:pPr>
             <w:pStyle w:val="TOC2"/>
+            <w:spacing w:line="0" w:lineRule="atLeast"/>
             <w:rPr>
               <w:bCs w:val="0"/>
               <w:noProof/>
@@ -4926,6 +4955,7 @@
         <w:p>
           <w:pPr>
             <w:pStyle w:val="TOC2"/>
+            <w:spacing w:line="0" w:lineRule="atLeast"/>
             <w:rPr>
               <w:bCs w:val="0"/>
               <w:noProof/>
@@ -5010,6 +5040,7 @@
         <w:p>
           <w:pPr>
             <w:pStyle w:val="TOC2"/>
+            <w:spacing w:line="0" w:lineRule="atLeast"/>
             <w:rPr>
               <w:bCs w:val="0"/>
               <w:noProof/>
@@ -5094,6 +5125,7 @@
         <w:p>
           <w:pPr>
             <w:pStyle w:val="TOC2"/>
+            <w:spacing w:line="0" w:lineRule="atLeast"/>
             <w:rPr>
               <w:bCs w:val="0"/>
               <w:noProof/>
@@ -5177,7 +5209,7 @@
         </w:p>
         <w:p>
           <w:pPr>
-            <w:spacing w:after="0"/>
+            <w:spacing w:after="0" w:line="0" w:lineRule="atLeast"/>
             <w:rPr>
               <w:noProof/>
               <w:szCs w:val="24"/>
@@ -5225,6 +5257,8 @@
         <w:tabs>
           <w:tab w:val="right" w:leader="dot" w:pos="7927"/>
         </w:tabs>
+        <w:spacing w:line="0" w:lineRule="atLeast"/>
+        <w:ind w:left="482" w:hanging="482"/>
         <w:rPr>
           <w:rFonts w:asciiTheme="minorHAnsi" w:hAnsiTheme="minorHAnsi" w:cstheme="minorBidi"/>
           <w:bCs w:val="0"/>
@@ -5321,6 +5355,7 @@
         <w:tabs>
           <w:tab w:val="right" w:leader="dot" w:pos="7927"/>
         </w:tabs>
+        <w:spacing w:line="0" w:lineRule="atLeast"/>
         <w:rPr>
           <w:rFonts w:asciiTheme="minorHAnsi" w:hAnsiTheme="minorHAnsi" w:cstheme="minorBidi"/>
           <w:bCs w:val="0"/>
@@ -5393,6 +5428,7 @@
         <w:tabs>
           <w:tab w:val="right" w:leader="dot" w:pos="7927"/>
         </w:tabs>
+        <w:spacing w:line="0" w:lineRule="atLeast"/>
         <w:rPr>
           <w:rFonts w:asciiTheme="minorHAnsi" w:hAnsiTheme="minorHAnsi" w:cstheme="minorBidi"/>
           <w:bCs w:val="0"/>
@@ -5495,6 +5531,7 @@
         <w:tabs>
           <w:tab w:val="right" w:leader="dot" w:pos="7927"/>
         </w:tabs>
+        <w:spacing w:line="0" w:lineRule="atLeast"/>
         <w:rPr>
           <w:rFonts w:asciiTheme="minorHAnsi" w:hAnsiTheme="minorHAnsi" w:cstheme="minorBidi"/>
           <w:bCs w:val="0"/>
@@ -5590,6 +5627,7 @@
         <w:tabs>
           <w:tab w:val="right" w:leader="dot" w:pos="7927"/>
         </w:tabs>
+        <w:spacing w:line="0" w:lineRule="atLeast"/>
         <w:rPr>
           <w:rFonts w:asciiTheme="minorHAnsi" w:hAnsiTheme="minorHAnsi" w:cstheme="minorBidi"/>
           <w:bCs w:val="0"/>
@@ -5677,6 +5715,7 @@
         <w:tabs>
           <w:tab w:val="right" w:leader="dot" w:pos="7927"/>
         </w:tabs>
+        <w:spacing w:line="0" w:lineRule="atLeast"/>
         <w:rPr>
           <w:rFonts w:asciiTheme="minorHAnsi" w:hAnsiTheme="minorHAnsi" w:cstheme="minorBidi"/>
           <w:bCs w:val="0"/>
@@ -5757,6 +5796,7 @@
         <w:tabs>
           <w:tab w:val="right" w:leader="dot" w:pos="7927"/>
         </w:tabs>
+        <w:spacing w:line="0" w:lineRule="atLeast"/>
         <w:rPr>
           <w:rFonts w:asciiTheme="minorHAnsi" w:hAnsiTheme="minorHAnsi" w:cstheme="minorBidi"/>
           <w:bCs w:val="0"/>
@@ -5837,6 +5877,7 @@
         <w:tabs>
           <w:tab w:val="right" w:leader="dot" w:pos="7927"/>
         </w:tabs>
+        <w:spacing w:line="0" w:lineRule="atLeast"/>
         <w:rPr>
           <w:rFonts w:asciiTheme="minorHAnsi" w:hAnsiTheme="minorHAnsi" w:cstheme="minorBidi"/>
           <w:bCs w:val="0"/>
@@ -5917,6 +5958,7 @@
         <w:tabs>
           <w:tab w:val="right" w:leader="dot" w:pos="7927"/>
         </w:tabs>
+        <w:spacing w:line="0" w:lineRule="atLeast"/>
         <w:rPr>
           <w:rFonts w:asciiTheme="minorHAnsi" w:hAnsiTheme="minorHAnsi" w:cstheme="minorBidi"/>
           <w:bCs w:val="0"/>
@@ -5997,6 +6039,7 @@
         <w:tabs>
           <w:tab w:val="right" w:leader="dot" w:pos="7927"/>
         </w:tabs>
+        <w:spacing w:line="0" w:lineRule="atLeast"/>
         <w:rPr>
           <w:rFonts w:asciiTheme="minorHAnsi" w:hAnsiTheme="minorHAnsi" w:cstheme="minorBidi"/>
           <w:bCs w:val="0"/>
@@ -6077,6 +6120,7 @@
         <w:tabs>
           <w:tab w:val="right" w:leader="dot" w:pos="7927"/>
         </w:tabs>
+        <w:spacing w:line="0" w:lineRule="atLeast"/>
         <w:rPr>
           <w:rFonts w:asciiTheme="minorHAnsi" w:hAnsiTheme="minorHAnsi" w:cstheme="minorBidi"/>
           <w:bCs w:val="0"/>
@@ -6153,6 +6197,7 @@
     </w:p>
     <w:p>
       <w:pPr>
+        <w:spacing w:line="0" w:lineRule="atLeast"/>
         <w:jc w:val="right"/>
       </w:pPr>
       <w:r>
@@ -6177,7 +6222,7 @@
         </w:tabs>
         <w:spacing w:after="0" w:line="240" w:lineRule="auto"/>
       </w:pPr>
-      <w:bookmarkStart w:id="5" w:name="_Toc465744198"/>
+      <w:bookmarkStart w:id="4" w:name="_Toc465744198"/>
       <w:r>
         <w:lastRenderedPageBreak/>
         <w:t xml:space="preserve">DAFTAR </w:t>
@@ -6185,7 +6230,7 @@
       <w:r>
         <w:t>TABEL</w:t>
       </w:r>
-      <w:bookmarkEnd w:id="5"/>
+      <w:bookmarkEnd w:id="4"/>
     </w:p>
     <w:p>
       <w:pPr>
@@ -6294,7 +6339,7 @@
       <w:pPr>
         <w:pStyle w:val="Heading1"/>
       </w:pPr>
-      <w:bookmarkStart w:id="6" w:name="_Toc465744199"/>
+      <w:bookmarkStart w:id="5" w:name="_Toc465744199"/>
       <w:r>
         <w:lastRenderedPageBreak/>
         <w:t xml:space="preserve">BAB I </w:t>
@@ -6305,17 +6350,17 @@
       <w:r>
         <w:t>PENDAHULUAN</w:t>
       </w:r>
+      <w:bookmarkEnd w:id="5"/>
+    </w:p>
+    <w:p>
+      <w:pPr>
+        <w:pStyle w:val="Heading2"/>
+      </w:pPr>
+      <w:bookmarkStart w:id="6" w:name="_Toc465744200"/>
+      <w:r>
+        <w:t>Latar Belakang</w:t>
+      </w:r>
       <w:bookmarkEnd w:id="6"/>
-    </w:p>
-    <w:p>
-      <w:pPr>
-        <w:pStyle w:val="Heading2"/>
-      </w:pPr>
-      <w:bookmarkStart w:id="7" w:name="_Toc465744200"/>
-      <w:r>
-        <w:t>Latar Belakang</w:t>
-      </w:r>
-      <w:bookmarkEnd w:id="7"/>
     </w:p>
     <w:p>
       <w:pPr>
@@ -6326,11 +6371,13 @@
         <w:ind w:firstLine="540"/>
         <w:rPr>
           <w:szCs w:val="24"/>
-        </w:rPr>
-      </w:pPr>
-      <w:r>
-        <w:rPr>
-          <w:szCs w:val="24"/>
+          <w:highlight w:val="yellow"/>
+        </w:rPr>
+      </w:pPr>
+      <w:r>
+        <w:rPr>
+          <w:szCs w:val="24"/>
+          <w:highlight w:val="yellow"/>
         </w:rPr>
         <w:t xml:space="preserve">Dalam beberapa tahun terakhir, </w:t>
       </w:r>
@@ -6338,12 +6385,14 @@
         <w:rPr>
           <w:i/>
           <w:szCs w:val="24"/>
+          <w:highlight w:val="yellow"/>
         </w:rPr>
         <w:t>video game</w:t>
       </w:r>
       <w:r>
         <w:rPr>
           <w:szCs w:val="24"/>
+          <w:highlight w:val="yellow"/>
         </w:rPr>
         <w:t xml:space="preserve"> atau aplikasi permainan telah menjadi sebuah aktifitas waktu luang yang populer bagi banyak orang. Namun dengan berkembangnya kualitas desain yang ada dari sebuah </w:t>
       </w:r>
@@ -6351,19 +6400,14 @@
         <w:rPr>
           <w:i/>
           <w:szCs w:val="24"/>
-        </w:rPr>
-        <w:t xml:space="preserve">video </w:t>
-      </w:r>
-      <w:r>
-        <w:rPr>
-          <w:i/>
-          <w:szCs w:val="24"/>
-        </w:rPr>
-        <w:t>game</w:t>
-      </w:r>
-      <w:r>
-        <w:rPr>
-          <w:szCs w:val="24"/>
+          <w:highlight w:val="yellow"/>
+        </w:rPr>
+        <w:t>video game</w:t>
+      </w:r>
+      <w:r>
+        <w:rPr>
+          <w:szCs w:val="24"/>
+          <w:highlight w:val="yellow"/>
         </w:rPr>
         <w:t xml:space="preserve">, telah membawa banyak riset yang menganggap bahwa </w:t>
       </w:r>
@@ -6371,12 +6415,14 @@
         <w:rPr>
           <w:i/>
           <w:szCs w:val="24"/>
+          <w:highlight w:val="yellow"/>
         </w:rPr>
         <w:t>video game</w:t>
       </w:r>
       <w:r>
         <w:rPr>
           <w:szCs w:val="24"/>
+          <w:highlight w:val="yellow"/>
         </w:rPr>
         <w:t xml:space="preserve"> adalah sebuah aktifitas yang negatif, dan mencari manfaat positif </w:t>
       </w:r>
@@ -6384,12 +6430,14 @@
         <w:rPr>
           <w:i/>
           <w:szCs w:val="24"/>
+          <w:highlight w:val="yellow"/>
         </w:rPr>
         <w:t>video game</w:t>
       </w:r>
       <w:r>
         <w:rPr>
           <w:szCs w:val="24"/>
+          <w:highlight w:val="yellow"/>
         </w:rPr>
         <w:t xml:space="preserve"> adalah topik yang hangat dilakukan oleh banyak peneliti saat ini. Sebagai contoh, </w:t>
       </w:r>
@@ -6397,12 +6445,14 @@
         <w:rPr>
           <w:i/>
           <w:szCs w:val="24"/>
+          <w:highlight w:val="yellow"/>
         </w:rPr>
         <w:t>video game</w:t>
       </w:r>
       <w:r>
         <w:rPr>
           <w:szCs w:val="24"/>
+          <w:highlight w:val="yellow"/>
         </w:rPr>
         <w:t xml:space="preserve"> dapat digunakan sebagai pengobatan dalam penyakit stress medis (Carmen Russoniello, Kevin O’Brien, Jennifer Parks, 2009), dan meningkatkan kemampuan kinerja otak (Ian Spence &amp; Jing Feng, 2010).</w:t>
       </w:r>
@@ -6416,11 +6466,13 @@
         <w:ind w:firstLine="540"/>
         <w:rPr>
           <w:szCs w:val="24"/>
-        </w:rPr>
-      </w:pPr>
-      <w:r>
-        <w:rPr>
-          <w:szCs w:val="24"/>
+          <w:highlight w:val="yellow"/>
+        </w:rPr>
+      </w:pPr>
+      <w:r>
+        <w:rPr>
+          <w:szCs w:val="24"/>
+          <w:highlight w:val="yellow"/>
         </w:rPr>
         <w:t xml:space="preserve">Salah satu jenis dari </w:t>
       </w:r>
@@ -6428,12 +6480,14 @@
         <w:rPr>
           <w:i/>
           <w:szCs w:val="24"/>
+          <w:highlight w:val="yellow"/>
         </w:rPr>
         <w:t>video game</w:t>
       </w:r>
       <w:r>
         <w:rPr>
           <w:szCs w:val="24"/>
+          <w:highlight w:val="yellow"/>
         </w:rPr>
         <w:t xml:space="preserve"> yang mendukung penelitian tersebut adalah </w:t>
       </w:r>
@@ -6441,12 +6495,14 @@
         <w:rPr>
           <w:i/>
           <w:szCs w:val="24"/>
+          <w:highlight w:val="yellow"/>
         </w:rPr>
         <w:t>puzzle</w:t>
       </w:r>
       <w:r>
         <w:rPr>
           <w:szCs w:val="24"/>
+          <w:highlight w:val="yellow"/>
         </w:rPr>
         <w:t xml:space="preserve">, yang memiliki fokus untuk menyelesaikan masalah, dan mempelajari penggunaan </w:t>
       </w:r>
@@ -6454,12 +6510,14 @@
         <w:rPr>
           <w:i/>
           <w:szCs w:val="24"/>
+          <w:highlight w:val="yellow"/>
         </w:rPr>
         <w:t>tool</w:t>
       </w:r>
       <w:r>
         <w:rPr>
           <w:szCs w:val="24"/>
+          <w:highlight w:val="yellow"/>
         </w:rPr>
         <w:t xml:space="preserve"> dari mekanisme desain yang ada (Mark J. P. Wolf, 2001).  Dalam Penelitian yang dilakukan oleh Adam &amp; Michael (2014) menyatakan bahwa penggunaan rutin </w:t>
       </w:r>
@@ -6467,12 +6525,14 @@
         <w:rPr>
           <w:i/>
           <w:szCs w:val="24"/>
+          <w:highlight w:val="yellow"/>
         </w:rPr>
         <w:t>puzzle</w:t>
       </w:r>
       <w:r>
         <w:rPr>
           <w:szCs w:val="24"/>
+          <w:highlight w:val="yellow"/>
         </w:rPr>
         <w:t xml:space="preserve"> </w:t>
       </w:r>
@@ -6480,12 +6540,14 @@
         <w:rPr>
           <w:i/>
           <w:szCs w:val="24"/>
+          <w:highlight w:val="yellow"/>
         </w:rPr>
         <w:t>video game</w:t>
       </w:r>
       <w:r>
         <w:rPr>
           <w:szCs w:val="24"/>
+          <w:highlight w:val="yellow"/>
         </w:rPr>
         <w:t xml:space="preserve"> menghasilkan peningkatan yang signifikan pada kinerja </w:t>
       </w:r>
@@ -6493,12 +6555,14 @@
         <w:rPr>
           <w:i/>
           <w:szCs w:val="24"/>
+          <w:highlight w:val="yellow"/>
         </w:rPr>
         <w:t xml:space="preserve">executive functions </w:t>
       </w:r>
       <w:r>
         <w:rPr>
           <w:szCs w:val="24"/>
+          <w:highlight w:val="yellow"/>
         </w:rPr>
         <w:t xml:space="preserve">pada otak. Namun pada penelitian ini penguji hanya menguji pada metode antarmuka natural berbasis </w:t>
       </w:r>
@@ -6506,12 +6570,14 @@
         <w:rPr>
           <w:i/>
           <w:szCs w:val="24"/>
+          <w:highlight w:val="yellow"/>
         </w:rPr>
         <w:t>touch screen</w:t>
       </w:r>
       <w:r>
         <w:rPr>
           <w:szCs w:val="24"/>
+          <w:highlight w:val="yellow"/>
         </w:rPr>
         <w:t xml:space="preserve"> dimana </w:t>
       </w:r>
@@ -6519,12 +6585,14 @@
         <w:rPr>
           <w:i/>
           <w:szCs w:val="24"/>
+          <w:highlight w:val="yellow"/>
         </w:rPr>
         <w:t xml:space="preserve">video game </w:t>
       </w:r>
       <w:r>
         <w:rPr>
           <w:szCs w:val="24"/>
+          <w:highlight w:val="yellow"/>
         </w:rPr>
         <w:t xml:space="preserve">yang diuji semua didesain dalam platform </w:t>
       </w:r>
@@ -6532,12 +6600,14 @@
         <w:rPr>
           <w:i/>
           <w:szCs w:val="24"/>
+          <w:highlight w:val="yellow"/>
         </w:rPr>
         <w:t>smartphone</w:t>
       </w:r>
       <w:r>
         <w:rPr>
           <w:szCs w:val="24"/>
+          <w:highlight w:val="yellow"/>
         </w:rPr>
         <w:t xml:space="preserve"> sehingga validasi lebih lanjut dianjurkan dengan alternatif </w:t>
       </w:r>
@@ -6545,12 +6615,14 @@
         <w:rPr>
           <w:i/>
           <w:szCs w:val="24"/>
+          <w:highlight w:val="yellow"/>
         </w:rPr>
         <w:t>mechanism</w:t>
       </w:r>
       <w:r>
         <w:rPr>
           <w:szCs w:val="24"/>
+          <w:highlight w:val="yellow"/>
         </w:rPr>
         <w:t xml:space="preserve"> lainnya. </w:t>
       </w:r>
@@ -6569,6 +6641,7 @@
       <w:r>
         <w:rPr>
           <w:szCs w:val="24"/>
+          <w:highlight w:val="yellow"/>
         </w:rPr>
         <w:t xml:space="preserve">Hadirnya Leap Motion Controller yang berfungsi sebagai </w:t>
       </w:r>
@@ -6576,12 +6649,14 @@
         <w:rPr>
           <w:i/>
           <w:szCs w:val="24"/>
+          <w:highlight w:val="yellow"/>
         </w:rPr>
         <w:t xml:space="preserve">gesture recognition </w:t>
       </w:r>
       <w:r>
         <w:rPr>
           <w:szCs w:val="24"/>
+          <w:highlight w:val="yellow"/>
         </w:rPr>
         <w:t xml:space="preserve">dalam antarmuka natural dapat menjadi metode alternatif dengan </w:t>
       </w:r>
@@ -6589,12 +6664,14 @@
         <w:rPr>
           <w:i/>
           <w:szCs w:val="24"/>
+          <w:highlight w:val="yellow"/>
         </w:rPr>
         <w:t>mechanism</w:t>
       </w:r>
       <w:r>
         <w:rPr>
           <w:szCs w:val="24"/>
+          <w:highlight w:val="yellow"/>
         </w:rPr>
         <w:t xml:space="preserve"> yang berbeda dengan </w:t>
       </w:r>
@@ -6602,12 +6679,14 @@
         <w:rPr>
           <w:i/>
           <w:szCs w:val="24"/>
+          <w:highlight w:val="yellow"/>
         </w:rPr>
         <w:t>touch screen</w:t>
       </w:r>
       <w:r>
         <w:rPr>
           <w:szCs w:val="24"/>
+          <w:highlight w:val="yellow"/>
         </w:rPr>
         <w:t xml:space="preserve">. Dengan </w:t>
       </w:r>
@@ -6615,12 +6694,14 @@
         <w:rPr>
           <w:i/>
           <w:szCs w:val="24"/>
+          <w:highlight w:val="yellow"/>
         </w:rPr>
         <w:t>gesture recognition</w:t>
       </w:r>
       <w:r>
         <w:rPr>
           <w:szCs w:val="24"/>
+          <w:highlight w:val="yellow"/>
         </w:rPr>
         <w:t xml:space="preserve">, interaksi </w:t>
       </w:r>
@@ -6628,18 +6709,21 @@
         <w:rPr>
           <w:i/>
           <w:szCs w:val="24"/>
+          <w:highlight w:val="yellow"/>
         </w:rPr>
         <w:t>touch screen</w:t>
       </w:r>
       <w:r>
         <w:rPr>
           <w:szCs w:val="24"/>
+          <w:highlight w:val="yellow"/>
         </w:rPr>
         <w:t xml:space="preserve"> </w:t>
       </w:r>
       <w:r>
         <w:rPr>
           <w:szCs w:val="24"/>
+          <w:highlight w:val="yellow"/>
         </w:rPr>
         <w:lastRenderedPageBreak/>
         <w:t xml:space="preserve">yang hanya dapat menerima input 2D dapat digantikan dengan input 3D yang lebih detil sehingga dapat memberikan respon yang lebih kognitif kepada pengguna. Metode </w:t>
@@ -6648,12 +6732,14 @@
         <w:rPr>
           <w:i/>
           <w:szCs w:val="24"/>
+          <w:highlight w:val="yellow"/>
         </w:rPr>
         <w:t>gesture recognition</w:t>
       </w:r>
       <w:r>
         <w:rPr>
           <w:szCs w:val="24"/>
+          <w:highlight w:val="yellow"/>
         </w:rPr>
         <w:t xml:space="preserve"> ini akan menjadi bahan penelitian pada rancang bangun aplikasi.</w:t>
       </w:r>
@@ -6662,61 +6748,73 @@
       <w:pPr>
         <w:pStyle w:val="Heading2"/>
       </w:pPr>
-      <w:bookmarkStart w:id="8" w:name="_Toc465744201"/>
+      <w:bookmarkStart w:id="7" w:name="_Toc465744201"/>
       <w:r>
         <w:t>Rumusan Masalah</w:t>
       </w:r>
+      <w:bookmarkEnd w:id="7"/>
+    </w:p>
+    <w:p>
+      <w:pPr>
+        <w:ind w:firstLine="720"/>
+        <w:rPr>
+          <w:szCs w:val="24"/>
+        </w:rPr>
+      </w:pPr>
+      <w:r>
+        <w:rPr>
+          <w:szCs w:val="24"/>
+        </w:rPr>
+        <w:t xml:space="preserve">Berdasarkan latar belakang masalah, rumusan masalah yang didapat adalah </w:t>
+      </w:r>
+      <w:r>
+        <w:rPr>
+          <w:szCs w:val="24"/>
+        </w:rPr>
+        <w:t>b</w:t>
+      </w:r>
+      <w:r>
+        <w:rPr>
+          <w:szCs w:val="24"/>
+        </w:rPr>
+        <w:t xml:space="preserve">agaimana cara merancang dan membangun aplikasi </w:t>
+      </w:r>
+      <w:r>
+        <w:rPr>
+          <w:i/>
+          <w:szCs w:val="24"/>
+        </w:rPr>
+        <w:t xml:space="preserve">puzzle game </w:t>
+      </w:r>
+      <w:r>
+        <w:rPr>
+          <w:szCs w:val="24"/>
+        </w:rPr>
+        <w:t>“</w:t>
+      </w:r>
+      <w:r>
+        <w:rPr>
+          <w:i/>
+          <w:szCs w:val="24"/>
+        </w:rPr>
+        <w:t xml:space="preserve">Match Shape” </w:t>
+      </w:r>
+      <w:r>
+        <w:rPr>
+          <w:szCs w:val="24"/>
+        </w:rPr>
+        <w:t>berbasis Leap Motion Controller?</w:t>
+      </w:r>
+    </w:p>
+    <w:p>
+      <w:pPr>
+        <w:pStyle w:val="Heading2"/>
+      </w:pPr>
+      <w:bookmarkStart w:id="8" w:name="_Toc465744202"/>
+      <w:r>
+        <w:t>Batasan Masalah</w:t>
+      </w:r>
       <w:bookmarkEnd w:id="8"/>
-    </w:p>
-    <w:p>
-      <w:pPr>
-        <w:ind w:firstLine="720"/>
-        <w:rPr>
-          <w:szCs w:val="24"/>
-        </w:rPr>
-      </w:pPr>
-      <w:r>
-        <w:rPr>
-          <w:szCs w:val="24"/>
-        </w:rPr>
-        <w:t xml:space="preserve">Berdasarkan latar belakang masalah, rumusan masalah yang didapat adalah Bagaimana cara merancang dan membangun aplikasi </w:t>
-      </w:r>
-      <w:r>
-        <w:rPr>
-          <w:i/>
-          <w:szCs w:val="24"/>
-        </w:rPr>
-        <w:t xml:space="preserve">puzzle game </w:t>
-      </w:r>
-      <w:r>
-        <w:rPr>
-          <w:szCs w:val="24"/>
-        </w:rPr>
-        <w:t>“</w:t>
-      </w:r>
-      <w:r>
-        <w:rPr>
-          <w:i/>
-          <w:szCs w:val="24"/>
-        </w:rPr>
-        <w:t xml:space="preserve">Match Shape” </w:t>
-      </w:r>
-      <w:r>
-        <w:rPr>
-          <w:szCs w:val="24"/>
-        </w:rPr>
-        <w:t>berbasis Leap Motion Controller?</w:t>
-      </w:r>
-    </w:p>
-    <w:p>
-      <w:pPr>
-        <w:pStyle w:val="Heading2"/>
-      </w:pPr>
-      <w:bookmarkStart w:id="9" w:name="_Toc465744202"/>
-      <w:r>
-        <w:t>Batasan Masalah</w:t>
-      </w:r>
-      <w:bookmarkEnd w:id="9"/>
     </w:p>
     <w:p>
       <w:pPr>
@@ -6728,14 +6826,21 @@
           <w:szCs w:val="24"/>
         </w:rPr>
       </w:pPr>
-      <w:bookmarkStart w:id="10" w:name="OLE_LINK3"/>
-      <w:bookmarkStart w:id="11" w:name="OLE_LINK4"/>
+      <w:bookmarkStart w:id="9" w:name="OLE_LINK3"/>
+      <w:bookmarkStart w:id="10" w:name="OLE_LINK4"/>
       <w:r>
         <w:rPr>
           <w:rFonts w:hint="eastAsia"/>
           <w:szCs w:val="24"/>
         </w:rPr>
-        <w:t>Batasan masalah dalam penelitian ini:</w:t>
+        <w:t>Batas</w:t>
+      </w:r>
+      <w:r>
+        <w:rPr>
+          <w:rFonts w:hint="eastAsia"/>
+          <w:szCs w:val="24"/>
+        </w:rPr>
+        <w:t>an masalah dalam penelitian ini adalah sebagai berikut.</w:t>
       </w:r>
     </w:p>
     <w:p>
@@ -6745,9 +6850,10 @@
           <w:numId w:val="24"/>
         </w:numPr>
         <w:tabs>
-          <w:tab w:val="left" w:pos="709"/>
+          <w:tab w:val="left" w:pos="284"/>
         </w:tabs>
         <w:spacing w:after="0"/>
+        <w:ind w:left="0" w:firstLine="0"/>
         <w:rPr>
           <w:szCs w:val="24"/>
         </w:rPr>
@@ -6791,9 +6897,11 @@
           <w:numId w:val="24"/>
         </w:numPr>
         <w:tabs>
+          <w:tab w:val="left" w:pos="284"/>
           <w:tab w:val="left" w:pos="709"/>
         </w:tabs>
         <w:spacing w:after="0"/>
+        <w:ind w:left="0" w:firstLine="0"/>
         <w:rPr>
           <w:szCs w:val="24"/>
         </w:rPr>
@@ -6825,9 +6933,11 @@
           <w:numId w:val="24"/>
         </w:numPr>
         <w:tabs>
-          <w:tab w:val="left" w:pos="709"/>
+          <w:tab w:val="left" w:pos="284"/>
+          <w:tab w:val="left" w:pos="993"/>
         </w:tabs>
         <w:spacing w:after="0"/>
+        <w:ind w:left="0" w:firstLine="0"/>
         <w:rPr>
           <w:szCs w:val="24"/>
         </w:rPr>
@@ -6846,9 +6956,11 @@
           <w:numId w:val="24"/>
         </w:numPr>
         <w:tabs>
+          <w:tab w:val="left" w:pos="284"/>
           <w:tab w:val="left" w:pos="709"/>
         </w:tabs>
         <w:spacing w:after="0"/>
+        <w:ind w:left="0" w:firstLine="0"/>
         <w:rPr>
           <w:szCs w:val="24"/>
         </w:rPr>
@@ -6867,18 +6979,28 @@
           <w:numId w:val="24"/>
         </w:numPr>
         <w:tabs>
+          <w:tab w:val="left" w:pos="284"/>
           <w:tab w:val="left" w:pos="709"/>
         </w:tabs>
         <w:spacing w:after="0"/>
-        <w:rPr>
-          <w:szCs w:val="24"/>
-        </w:rPr>
-      </w:pPr>
-      <w:r>
-        <w:rPr>
-          <w:szCs w:val="24"/>
-        </w:rPr>
-        <w:t>Pemain hanya dapat menggunakan satu atau dua tangan untuk mengontrol permainan.</w:t>
+        <w:ind w:left="0" w:firstLine="0"/>
+        <w:rPr>
+          <w:szCs w:val="24"/>
+        </w:rPr>
+      </w:pPr>
+      <w:r>
+        <w:rPr>
+          <w:szCs w:val="24"/>
+        </w:rPr>
+        <w:t>Pemain hanya dapat menggunakan satu atau dua tan</w:t>
+      </w:r>
+      <w:bookmarkStart w:id="11" w:name="_GoBack"/>
+      <w:bookmarkEnd w:id="11"/>
+      <w:r>
+        <w:rPr>
+          <w:szCs w:val="24"/>
+        </w:rPr>
+        <w:t>gan untuk mengontrol permainan.</w:t>
       </w:r>
     </w:p>
     <w:p>
@@ -6888,9 +7010,11 @@
           <w:numId w:val="24"/>
         </w:numPr>
         <w:tabs>
+          <w:tab w:val="left" w:pos="284"/>
           <w:tab w:val="left" w:pos="709"/>
         </w:tabs>
         <w:spacing w:after="0"/>
+        <w:ind w:left="0" w:firstLine="0"/>
         <w:rPr>
           <w:szCs w:val="24"/>
         </w:rPr>
@@ -6909,18 +7033,33 @@
           <w:numId w:val="24"/>
         </w:numPr>
         <w:tabs>
+          <w:tab w:val="left" w:pos="284"/>
           <w:tab w:val="left" w:pos="709"/>
         </w:tabs>
         <w:spacing w:after="0"/>
-        <w:rPr>
-          <w:szCs w:val="24"/>
-        </w:rPr>
-      </w:pPr>
-      <w:r>
-        <w:rPr>
-          <w:szCs w:val="24"/>
-        </w:rPr>
-        <w:t xml:space="preserve">Permainan hanya akan menyediakan 20 </w:t>
+        <w:ind w:left="0" w:firstLine="0"/>
+        <w:rPr>
+          <w:szCs w:val="24"/>
+        </w:rPr>
+      </w:pPr>
+      <w:r>
+        <w:rPr>
+          <w:szCs w:val="24"/>
+        </w:rPr>
+        <w:t xml:space="preserve">Permainan hanya akan menyediakan </w:t>
+      </w:r>
+      <w:r>
+        <w:rPr>
+          <w:szCs w:val="24"/>
+          <w:highlight w:val="yellow"/>
+        </w:rPr>
+        <w:t>20</w:t>
+      </w:r>
+      <w:r>
+        <w:rPr>
+          <w:szCs w:val="24"/>
+        </w:rPr>
+        <w:t xml:space="preserve"> </w:t>
       </w:r>
       <w:r>
         <w:rPr>
@@ -6943,9 +7082,11 @@
           <w:numId w:val="24"/>
         </w:numPr>
         <w:tabs>
+          <w:tab w:val="left" w:pos="284"/>
           <w:tab w:val="left" w:pos="709"/>
         </w:tabs>
         <w:spacing w:after="0"/>
+        <w:ind w:left="0" w:firstLine="0"/>
         <w:rPr>
           <w:szCs w:val="24"/>
         </w:rPr>
@@ -6979,9 +7120,11 @@
           <w:numId w:val="24"/>
         </w:numPr>
         <w:tabs>
+          <w:tab w:val="left" w:pos="284"/>
           <w:tab w:val="left" w:pos="709"/>
         </w:tabs>
         <w:spacing w:after="0"/>
+        <w:ind w:left="0" w:firstLine="0"/>
         <w:rPr>
           <w:szCs w:val="24"/>
         </w:rPr>
@@ -6998,8 +7141,8 @@
         <w:pStyle w:val="Heading2"/>
       </w:pPr>
       <w:bookmarkStart w:id="12" w:name="_Toc465744203"/>
+      <w:bookmarkEnd w:id="9"/>
       <w:bookmarkEnd w:id="10"/>
-      <w:bookmarkEnd w:id="11"/>
       <w:r>
         <w:lastRenderedPageBreak/>
         <w:t>Tujuan Penelitian</w:t>
@@ -7102,6 +7245,7 @@
       <w:pPr>
         <w:pStyle w:val="ListParagraph"/>
         <w:spacing w:after="0"/>
+        <w:ind w:left="0"/>
       </w:pPr>
       <w:r>
         <w:t>Sistematika penulisan laporan skripsi ini dijelaskan sebagai berikut.</w:t>
@@ -7110,7 +7254,6 @@
     <w:p>
       <w:pPr>
         <w:spacing w:after="0"/>
-        <w:ind w:firstLine="720"/>
         <w:rPr>
           <w:b/>
         </w:rPr>
@@ -7137,20 +7280,54 @@
     <w:p>
       <w:pPr>
         <w:spacing w:after="0"/>
-        <w:ind w:left="660" w:firstLine="60"/>
-      </w:pPr>
-      <w:r>
-        <w:t>Berisi Latar belakang, rumusan masalah, batasan masalah, tujuan penelitian,</w:t>
-      </w:r>
-      <w:r>
+      </w:pPr>
+      <w:r>
+        <w:t>Berisi Latar belakang, rumusan masalah, bata</w:t>
+      </w:r>
+      <w:r>
+        <w:t xml:space="preserve">san masalah, tujuan penelitian, </w:t>
+      </w:r>
+      <w:r>
+        <w:t>manfaat penelitian dan sistematika penulisan.</w:t>
+      </w:r>
+    </w:p>
+    <w:p>
+      <w:pPr>
+        <w:spacing w:after="0"/>
+        <w:rPr>
+          <w:b/>
+        </w:rPr>
+      </w:pPr>
+      <w:r>
+        <w:rPr>
+          <w:b/>
+        </w:rPr>
+        <w:t>Bab II</w:t>
+      </w:r>
+      <w:r>
+        <w:rPr>
+          <w:b/>
+        </w:rPr>
         <w:tab/>
-        <w:t>manfaat penelitian dan sistematika penulisan.</w:t>
+      </w:r>
+      <w:r>
+        <w:rPr>
+          <w:b/>
+        </w:rPr>
+        <w:t>Tinjauan Pustaka</w:t>
       </w:r>
     </w:p>
     <w:p>
       <w:pPr>
         <w:spacing w:after="0"/>
-        <w:ind w:firstLine="720"/>
+      </w:pPr>
+      <w:r>
+        <w:t>Berisi landasan teori</w:t>
+      </w:r>
+    </w:p>
+    <w:p>
+      <w:pPr>
+        <w:spacing w:after="0"/>
         <w:rPr>
           <w:b/>
         </w:rPr>
@@ -7159,34 +7336,54 @@
         <w:rPr>
           <w:b/>
         </w:rPr>
-        <w:t>Bab II</w:t>
+        <w:t xml:space="preserve">Bab III </w:t>
       </w:r>
       <w:r>
         <w:rPr>
           <w:b/>
         </w:rPr>
-        <w:tab/>
-      </w:r>
-      <w:r>
+        <w:t>Metodologi Penelitian dan Perancangan Sistem</w:t>
+      </w:r>
+    </w:p>
+    <w:p>
+      <w:pPr>
+        <w:spacing w:after="0"/>
+      </w:pPr>
+      <w:r>
+        <w:t>Berisi metodologi penelitian yang digunakan serta proses perancangan terkait dengan kebutuhan sistem dan desain keseluruhan sistem yang meliputi studi literatur, perancangan sistem, serta daftar penggunaan aset.</w:t>
+      </w:r>
+    </w:p>
+    <w:p>
+      <w:pPr>
+        <w:spacing w:after="0"/>
         <w:rPr>
           <w:b/>
         </w:rPr>
-        <w:t>Tinjauan Pustaka</w:t>
+      </w:pPr>
+      <w:r>
+        <w:rPr>
+          <w:b/>
+        </w:rPr>
+        <w:t xml:space="preserve">Bab IV </w:t>
+      </w:r>
+      <w:r>
+        <w:rPr>
+          <w:b/>
+        </w:rPr>
+        <w:t>Implementasi dan Uji Coba</w:t>
       </w:r>
     </w:p>
     <w:p>
       <w:pPr>
         <w:spacing w:after="0"/>
-        <w:ind w:firstLine="720"/>
-      </w:pPr>
-      <w:r>
-        <w:t>Berisi landasan teori</w:t>
+      </w:pPr>
+      <w:r>
+        <w:t>Berisi penjelasan mengenai implementasi dan hasil uji coba sistem.</w:t>
       </w:r>
     </w:p>
     <w:p>
       <w:pPr>
         <w:spacing w:after="0"/>
-        <w:ind w:left="720"/>
         <w:rPr>
           <w:b/>
         </w:rPr>
@@ -7195,79 +7392,18 @@
         <w:rPr>
           <w:b/>
         </w:rPr>
-        <w:t xml:space="preserve">Bab III </w:t>
+        <w:t xml:space="preserve">Bab V </w:t>
       </w:r>
       <w:r>
         <w:rPr>
           <w:b/>
         </w:rPr>
-        <w:t>Metodologi Penelitian dan Perancangan Sistem</w:t>
+        <w:t>Kesimpulan Dan Saran</w:t>
       </w:r>
     </w:p>
     <w:p>
       <w:pPr>
         <w:spacing w:after="0"/>
-        <w:ind w:left="720"/>
-      </w:pPr>
-      <w:r>
-        <w:t>Berisi metodologi penelitian yang digunakan serta proses perancangan terkait dengan kebutuhan sistem dan desain keseluruhan sistem yang meliputi studi literatur, perancangan sistem, serta daftar penggunaan aset.</w:t>
-      </w:r>
-    </w:p>
-    <w:p>
-      <w:pPr>
-        <w:spacing w:after="0"/>
-        <w:ind w:firstLine="720"/>
-        <w:rPr>
-          <w:b/>
-        </w:rPr>
-      </w:pPr>
-      <w:r>
-        <w:rPr>
-          <w:b/>
-        </w:rPr>
-        <w:t xml:space="preserve">Bab IV </w:t>
-      </w:r>
-      <w:r>
-        <w:rPr>
-          <w:b/>
-        </w:rPr>
-        <w:t>Implementasi dan Uji Coba</w:t>
-      </w:r>
-    </w:p>
-    <w:p>
-      <w:pPr>
-        <w:spacing w:after="0"/>
-        <w:ind w:firstLine="720"/>
-      </w:pPr>
-      <w:r>
-        <w:t>Berisi penjelasan mengenai implementasi dan hasil uji coba sistem.</w:t>
-      </w:r>
-    </w:p>
-    <w:p>
-      <w:pPr>
-        <w:spacing w:after="0"/>
-        <w:ind w:firstLine="720"/>
-        <w:rPr>
-          <w:b/>
-        </w:rPr>
-      </w:pPr>
-      <w:r>
-        <w:rPr>
-          <w:b/>
-        </w:rPr>
-        <w:t xml:space="preserve">Bab V </w:t>
-      </w:r>
-      <w:r>
-        <w:rPr>
-          <w:b/>
-        </w:rPr>
-        <w:t>Kesimpulan Dan Saran</w:t>
-      </w:r>
-    </w:p>
-    <w:p>
-      <w:pPr>
-        <w:spacing w:after="0"/>
-        <w:ind w:firstLine="720"/>
         <w:sectPr>
           <w:footerReference w:type="default" r:id="rId15"/>
           <w:footerReference w:type="first" r:id="rId16"/>
@@ -7975,10 +8111,14 @@
           <w:ilvl w:val="0"/>
           <w:numId w:val="25"/>
         </w:numPr>
+        <w:tabs>
+          <w:tab w:val="left" w:pos="284"/>
+        </w:tabs>
         <w:autoSpaceDE w:val="0"/>
         <w:autoSpaceDN w:val="0"/>
         <w:adjustRightInd w:val="0"/>
         <w:spacing w:after="0"/>
+        <w:ind w:left="0" w:firstLine="0"/>
         <w:rPr>
           <w:i/>
           <w:szCs w:val="24"/>
@@ -7999,7 +8139,7 @@
         <w:autoSpaceDN w:val="0"/>
         <w:adjustRightInd w:val="0"/>
         <w:spacing w:after="0"/>
-        <w:ind w:left="1260"/>
+        <w:ind w:left="284"/>
         <w:rPr>
           <w:szCs w:val="24"/>
         </w:rPr>
@@ -8018,10 +8158,14 @@
           <w:ilvl w:val="0"/>
           <w:numId w:val="25"/>
         </w:numPr>
+        <w:tabs>
+          <w:tab w:val="left" w:pos="284"/>
+        </w:tabs>
         <w:autoSpaceDE w:val="0"/>
         <w:autoSpaceDN w:val="0"/>
         <w:adjustRightInd w:val="0"/>
         <w:spacing w:after="0"/>
+        <w:ind w:left="0" w:firstLine="0"/>
         <w:rPr>
           <w:i/>
           <w:szCs w:val="24"/>
@@ -8042,7 +8186,7 @@
         <w:autoSpaceDN w:val="0"/>
         <w:adjustRightInd w:val="0"/>
         <w:spacing w:after="0"/>
-        <w:ind w:left="1260"/>
+        <w:ind w:left="284"/>
         <w:rPr>
           <w:szCs w:val="24"/>
         </w:rPr>
@@ -8068,10 +8212,14 @@
           <w:ilvl w:val="0"/>
           <w:numId w:val="25"/>
         </w:numPr>
+        <w:tabs>
+          <w:tab w:val="left" w:pos="284"/>
+        </w:tabs>
         <w:autoSpaceDE w:val="0"/>
         <w:autoSpaceDN w:val="0"/>
         <w:adjustRightInd w:val="0"/>
         <w:spacing w:after="0"/>
+        <w:ind w:left="0" w:firstLine="0"/>
         <w:rPr>
           <w:i/>
           <w:szCs w:val="24"/>
@@ -8092,7 +8240,7 @@
         <w:autoSpaceDN w:val="0"/>
         <w:adjustRightInd w:val="0"/>
         <w:spacing w:after="0"/>
-        <w:ind w:left="1260"/>
+        <w:ind w:left="284"/>
         <w:rPr>
           <w:szCs w:val="24"/>
         </w:rPr>
@@ -8132,10 +8280,14 @@
           <w:ilvl w:val="0"/>
           <w:numId w:val="25"/>
         </w:numPr>
+        <w:tabs>
+          <w:tab w:val="left" w:pos="284"/>
+        </w:tabs>
         <w:autoSpaceDE w:val="0"/>
         <w:autoSpaceDN w:val="0"/>
         <w:adjustRightInd w:val="0"/>
         <w:spacing w:after="0"/>
+        <w:ind w:left="0" w:firstLine="0"/>
         <w:rPr>
           <w:i/>
           <w:szCs w:val="24"/>
@@ -8147,6 +8299,247 @@
           <w:szCs w:val="24"/>
         </w:rPr>
         <w:t>Rules</w:t>
+      </w:r>
+    </w:p>
+    <w:p>
+      <w:pPr>
+        <w:pStyle w:val="ListParagraph"/>
+        <w:tabs>
+          <w:tab w:val="left" w:pos="284"/>
+        </w:tabs>
+        <w:autoSpaceDE w:val="0"/>
+        <w:autoSpaceDN w:val="0"/>
+        <w:adjustRightInd w:val="0"/>
+        <w:spacing w:after="0"/>
+        <w:ind w:left="284"/>
+        <w:rPr>
+          <w:szCs w:val="24"/>
+        </w:rPr>
+      </w:pPr>
+      <w:r>
+        <w:rPr>
+          <w:i/>
+          <w:szCs w:val="24"/>
+        </w:rPr>
+        <w:t>Rules</w:t>
+      </w:r>
+      <w:r>
+        <w:rPr>
+          <w:szCs w:val="24"/>
+        </w:rPr>
+        <w:t xml:space="preserve"> mendefinisikan aturan dan tindakan yang diperbolehkan atau dilarang dari permainan.</w:t>
+      </w:r>
+    </w:p>
+    <w:p>
+      <w:pPr>
+        <w:pStyle w:val="ListParagraph"/>
+        <w:numPr>
+          <w:ilvl w:val="0"/>
+          <w:numId w:val="25"/>
+        </w:numPr>
+        <w:tabs>
+          <w:tab w:val="left" w:pos="284"/>
+        </w:tabs>
+        <w:autoSpaceDE w:val="0"/>
+        <w:autoSpaceDN w:val="0"/>
+        <w:adjustRightInd w:val="0"/>
+        <w:spacing w:after="0"/>
+        <w:ind w:left="0" w:firstLine="0"/>
+        <w:rPr>
+          <w:i/>
+          <w:szCs w:val="24"/>
+        </w:rPr>
+      </w:pPr>
+      <w:r>
+        <w:rPr>
+          <w:i/>
+          <w:szCs w:val="24"/>
+        </w:rPr>
+        <w:t>Resources</w:t>
+      </w:r>
+    </w:p>
+    <w:p>
+      <w:pPr>
+        <w:pStyle w:val="ListParagraph"/>
+        <w:tabs>
+          <w:tab w:val="left" w:pos="284"/>
+        </w:tabs>
+        <w:autoSpaceDE w:val="0"/>
+        <w:autoSpaceDN w:val="0"/>
+        <w:adjustRightInd w:val="0"/>
+        <w:spacing w:after="0"/>
+        <w:ind w:left="284"/>
+        <w:rPr>
+          <w:szCs w:val="24"/>
+        </w:rPr>
+      </w:pPr>
+      <w:r>
+        <w:rPr>
+          <w:i/>
+          <w:szCs w:val="24"/>
+        </w:rPr>
+        <w:t>Resources</w:t>
+      </w:r>
+      <w:r>
+        <w:rPr>
+          <w:szCs w:val="24"/>
+        </w:rPr>
+        <w:t xml:space="preserve"> mendefinisikan elemen yang ada dalam sebuah permainan yang berhubungan dengan pemain untuk digunakan.</w:t>
+      </w:r>
+    </w:p>
+    <w:p>
+      <w:pPr>
+        <w:pStyle w:val="ListParagraph"/>
+        <w:numPr>
+          <w:ilvl w:val="0"/>
+          <w:numId w:val="25"/>
+        </w:numPr>
+        <w:tabs>
+          <w:tab w:val="left" w:pos="284"/>
+        </w:tabs>
+        <w:autoSpaceDE w:val="0"/>
+        <w:autoSpaceDN w:val="0"/>
+        <w:adjustRightInd w:val="0"/>
+        <w:spacing w:after="0"/>
+        <w:ind w:left="0" w:firstLine="0"/>
+        <w:rPr>
+          <w:i/>
+          <w:szCs w:val="24"/>
+        </w:rPr>
+      </w:pPr>
+      <w:r>
+        <w:rPr>
+          <w:i/>
+          <w:szCs w:val="24"/>
+        </w:rPr>
+        <w:t>Conflict</w:t>
+      </w:r>
+    </w:p>
+    <w:p>
+      <w:pPr>
+        <w:pStyle w:val="ListParagraph"/>
+        <w:tabs>
+          <w:tab w:val="left" w:pos="284"/>
+        </w:tabs>
+        <w:autoSpaceDE w:val="0"/>
+        <w:autoSpaceDN w:val="0"/>
+        <w:adjustRightInd w:val="0"/>
+        <w:spacing w:after="0"/>
+        <w:ind w:left="284"/>
+        <w:rPr>
+          <w:szCs w:val="24"/>
+        </w:rPr>
+      </w:pPr>
+      <w:r>
+        <w:rPr>
+          <w:i/>
+          <w:szCs w:val="24"/>
+        </w:rPr>
+        <w:t>Conflict</w:t>
+      </w:r>
+      <w:r>
+        <w:rPr>
+          <w:szCs w:val="24"/>
+        </w:rPr>
+        <w:t xml:space="preserve"> mendefinisikan problem yang akan muncul dalam menyelesaikan tujuan akhir dari permainan berdasarkan </w:t>
+      </w:r>
+      <w:r>
+        <w:rPr>
+          <w:i/>
+          <w:szCs w:val="24"/>
+        </w:rPr>
+        <w:t>Rules</w:t>
+      </w:r>
+      <w:r>
+        <w:rPr>
+          <w:szCs w:val="24"/>
+        </w:rPr>
+        <w:t>.</w:t>
+      </w:r>
+    </w:p>
+    <w:p>
+      <w:pPr>
+        <w:pStyle w:val="ListParagraph"/>
+        <w:numPr>
+          <w:ilvl w:val="0"/>
+          <w:numId w:val="25"/>
+        </w:numPr>
+        <w:tabs>
+          <w:tab w:val="left" w:pos="284"/>
+        </w:tabs>
+        <w:autoSpaceDE w:val="0"/>
+        <w:autoSpaceDN w:val="0"/>
+        <w:adjustRightInd w:val="0"/>
+        <w:spacing w:after="0"/>
+        <w:ind w:left="0" w:firstLine="0"/>
+        <w:rPr>
+          <w:i/>
+          <w:szCs w:val="24"/>
+        </w:rPr>
+      </w:pPr>
+      <w:r>
+        <w:rPr>
+          <w:i/>
+          <w:szCs w:val="24"/>
+        </w:rPr>
+        <w:t>Boundaries</w:t>
+      </w:r>
+    </w:p>
+    <w:p>
+      <w:pPr>
+        <w:pStyle w:val="ListParagraph"/>
+        <w:tabs>
+          <w:tab w:val="left" w:pos="284"/>
+        </w:tabs>
+        <w:autoSpaceDE w:val="0"/>
+        <w:autoSpaceDN w:val="0"/>
+        <w:adjustRightInd w:val="0"/>
+        <w:spacing w:after="0"/>
+        <w:ind w:left="284"/>
+        <w:rPr>
+          <w:szCs w:val="24"/>
+        </w:rPr>
+      </w:pPr>
+      <w:r>
+        <w:rPr>
+          <w:i/>
+          <w:szCs w:val="24"/>
+        </w:rPr>
+        <w:t>Boundaries</w:t>
+      </w:r>
+      <w:r>
+        <w:rPr>
+          <w:szCs w:val="24"/>
+        </w:rPr>
+        <w:t xml:space="preserve"> mendefinisikan batasan dari permainan, atau tidak. Batasan ini dibuat untuk mendefinisikan bagian mana saja yang masih termasuk sebagai permainan.</w:t>
+      </w:r>
+    </w:p>
+    <w:p>
+      <w:pPr>
+        <w:pStyle w:val="ListParagraph"/>
+        <w:numPr>
+          <w:ilvl w:val="0"/>
+          <w:numId w:val="25"/>
+        </w:numPr>
+        <w:tabs>
+          <w:tab w:val="left" w:pos="284"/>
+        </w:tabs>
+        <w:autoSpaceDE w:val="0"/>
+        <w:autoSpaceDN w:val="0"/>
+        <w:adjustRightInd w:val="0"/>
+        <w:spacing w:after="0"/>
+        <w:ind w:left="0" w:firstLine="0"/>
+        <w:rPr>
+          <w:i/>
+          <w:szCs w:val="24"/>
+        </w:rPr>
+      </w:pPr>
+      <w:r>
+        <w:rPr>
+          <w:i/>
+          <w:szCs w:val="24"/>
+        </w:rPr>
+        <w:t>Outcome</w:t>
       </w:r>
     </w:p>
     <w:p>
@@ -8156,220 +8549,7 @@
         <w:autoSpaceDN w:val="0"/>
         <w:adjustRightInd w:val="0"/>
         <w:spacing w:after="0"/>
-        <w:ind w:left="1260"/>
-        <w:rPr>
-          <w:szCs w:val="24"/>
-        </w:rPr>
-      </w:pPr>
-      <w:r>
-        <w:rPr>
-          <w:i/>
-          <w:szCs w:val="24"/>
-        </w:rPr>
-        <w:t>Rules</w:t>
-      </w:r>
-      <w:r>
-        <w:rPr>
-          <w:szCs w:val="24"/>
-        </w:rPr>
-        <w:t xml:space="preserve"> mendefinisikan aturan dan tindakan yang diperbolehkan atau dilarang dari permainan.</w:t>
-      </w:r>
-    </w:p>
-    <w:p>
-      <w:pPr>
-        <w:pStyle w:val="ListParagraph"/>
-        <w:numPr>
-          <w:ilvl w:val="0"/>
-          <w:numId w:val="25"/>
-        </w:numPr>
-        <w:autoSpaceDE w:val="0"/>
-        <w:autoSpaceDN w:val="0"/>
-        <w:adjustRightInd w:val="0"/>
-        <w:spacing w:after="0"/>
-        <w:rPr>
-          <w:i/>
-          <w:szCs w:val="24"/>
-        </w:rPr>
-      </w:pPr>
-      <w:r>
-        <w:rPr>
-          <w:i/>
-          <w:szCs w:val="24"/>
-        </w:rPr>
-        <w:t>Resources</w:t>
-      </w:r>
-    </w:p>
-    <w:p>
-      <w:pPr>
-        <w:pStyle w:val="ListParagraph"/>
-        <w:autoSpaceDE w:val="0"/>
-        <w:autoSpaceDN w:val="0"/>
-        <w:adjustRightInd w:val="0"/>
-        <w:spacing w:after="0"/>
-        <w:ind w:left="1260"/>
-        <w:rPr>
-          <w:szCs w:val="24"/>
-        </w:rPr>
-      </w:pPr>
-      <w:r>
-        <w:rPr>
-          <w:i/>
-          <w:szCs w:val="24"/>
-        </w:rPr>
-        <w:t>Resources</w:t>
-      </w:r>
-      <w:r>
-        <w:rPr>
-          <w:szCs w:val="24"/>
-        </w:rPr>
-        <w:t xml:space="preserve"> mendefinisikan elemen yang ada dalam sebuah permainan yang berhubungan dengan pemain untuk digunakan.</w:t>
-      </w:r>
-    </w:p>
-    <w:p>
-      <w:pPr>
-        <w:pStyle w:val="ListParagraph"/>
-        <w:numPr>
-          <w:ilvl w:val="0"/>
-          <w:numId w:val="25"/>
-        </w:numPr>
-        <w:autoSpaceDE w:val="0"/>
-        <w:autoSpaceDN w:val="0"/>
-        <w:adjustRightInd w:val="0"/>
-        <w:spacing w:after="0"/>
-        <w:rPr>
-          <w:i/>
-          <w:szCs w:val="24"/>
-        </w:rPr>
-      </w:pPr>
-      <w:r>
-        <w:rPr>
-          <w:i/>
-          <w:szCs w:val="24"/>
-        </w:rPr>
-        <w:t>Conflict</w:t>
-      </w:r>
-    </w:p>
-    <w:p>
-      <w:pPr>
-        <w:pStyle w:val="ListParagraph"/>
-        <w:autoSpaceDE w:val="0"/>
-        <w:autoSpaceDN w:val="0"/>
-        <w:adjustRightInd w:val="0"/>
-        <w:spacing w:after="0"/>
-        <w:ind w:left="1260"/>
-        <w:rPr>
-          <w:szCs w:val="24"/>
-        </w:rPr>
-      </w:pPr>
-      <w:r>
-        <w:rPr>
-          <w:i/>
-          <w:szCs w:val="24"/>
-        </w:rPr>
-        <w:t>Conflict</w:t>
-      </w:r>
-      <w:r>
-        <w:rPr>
-          <w:szCs w:val="24"/>
-        </w:rPr>
-        <w:t xml:space="preserve"> mendefinisikan problem yang akan muncul dalam menyelesaikan tujuan akhir dari permainan berdasarkan </w:t>
-      </w:r>
-      <w:r>
-        <w:rPr>
-          <w:i/>
-          <w:szCs w:val="24"/>
-        </w:rPr>
-        <w:t>Rules</w:t>
-      </w:r>
-      <w:r>
-        <w:rPr>
-          <w:szCs w:val="24"/>
-        </w:rPr>
-        <w:t>.</w:t>
-      </w:r>
-    </w:p>
-    <w:p>
-      <w:pPr>
-        <w:pStyle w:val="ListParagraph"/>
-        <w:numPr>
-          <w:ilvl w:val="0"/>
-          <w:numId w:val="25"/>
-        </w:numPr>
-        <w:autoSpaceDE w:val="0"/>
-        <w:autoSpaceDN w:val="0"/>
-        <w:adjustRightInd w:val="0"/>
-        <w:spacing w:after="0"/>
-        <w:rPr>
-          <w:i/>
-          <w:szCs w:val="24"/>
-        </w:rPr>
-      </w:pPr>
-      <w:r>
-        <w:rPr>
-          <w:i/>
-          <w:szCs w:val="24"/>
-        </w:rPr>
-        <w:t>Boundaries</w:t>
-      </w:r>
-    </w:p>
-    <w:p>
-      <w:pPr>
-        <w:pStyle w:val="ListParagraph"/>
-        <w:autoSpaceDE w:val="0"/>
-        <w:autoSpaceDN w:val="0"/>
-        <w:adjustRightInd w:val="0"/>
-        <w:spacing w:after="0"/>
-        <w:ind w:left="1260"/>
-        <w:rPr>
-          <w:szCs w:val="24"/>
-        </w:rPr>
-      </w:pPr>
-      <w:r>
-        <w:rPr>
-          <w:i/>
-          <w:szCs w:val="24"/>
-        </w:rPr>
-        <w:t>Boundaries</w:t>
-      </w:r>
-      <w:r>
-        <w:rPr>
-          <w:szCs w:val="24"/>
-        </w:rPr>
-        <w:t xml:space="preserve"> mendefinisikan batasan dari permainan, atau tidak. Batasan ini dibuat untuk mendefinisikan bagian mana saja yang masih termasuk sebagai permainan.</w:t>
-      </w:r>
-    </w:p>
-    <w:p>
-      <w:pPr>
-        <w:pStyle w:val="ListParagraph"/>
-        <w:numPr>
-          <w:ilvl w:val="0"/>
-          <w:numId w:val="25"/>
-        </w:numPr>
-        <w:autoSpaceDE w:val="0"/>
-        <w:autoSpaceDN w:val="0"/>
-        <w:adjustRightInd w:val="0"/>
-        <w:spacing w:after="0"/>
-        <w:rPr>
-          <w:i/>
-          <w:szCs w:val="24"/>
-        </w:rPr>
-      </w:pPr>
-      <w:r>
-        <w:rPr>
-          <w:i/>
-          <w:szCs w:val="24"/>
-        </w:rPr>
-        <w:t>Outcome</w:t>
-      </w:r>
-    </w:p>
-    <w:p>
-      <w:pPr>
-        <w:pStyle w:val="ListParagraph"/>
-        <w:autoSpaceDE w:val="0"/>
-        <w:autoSpaceDN w:val="0"/>
-        <w:adjustRightInd w:val="0"/>
-        <w:spacing w:after="0"/>
-        <w:ind w:left="1260"/>
+        <w:ind w:left="284"/>
         <w:rPr>
           <w:szCs w:val="24"/>
         </w:rPr>
@@ -8527,6 +8707,7 @@
         <w:autoSpaceDN w:val="0"/>
         <w:adjustRightInd w:val="0"/>
         <w:spacing w:after="0"/>
+        <w:ind w:left="284" w:hanging="284"/>
         <w:rPr>
           <w:szCs w:val="24"/>
         </w:rPr>
@@ -8555,6 +8736,7 @@
         <w:autoSpaceDN w:val="0"/>
         <w:adjustRightInd w:val="0"/>
         <w:spacing w:after="0"/>
+        <w:ind w:left="284" w:hanging="284"/>
         <w:rPr>
           <w:szCs w:val="24"/>
         </w:rPr>
@@ -8583,6 +8765,7 @@
         <w:autoSpaceDN w:val="0"/>
         <w:adjustRightInd w:val="0"/>
         <w:spacing w:after="0"/>
+        <w:ind w:left="284" w:hanging="284"/>
         <w:rPr>
           <w:szCs w:val="24"/>
         </w:rPr>
@@ -8611,6 +8794,7 @@
         <w:autoSpaceDN w:val="0"/>
         <w:adjustRightInd w:val="0"/>
         <w:spacing w:after="0"/>
+        <w:ind w:left="284" w:hanging="284"/>
         <w:rPr>
           <w:szCs w:val="24"/>
         </w:rPr>
@@ -8750,6 +8934,7 @@
         <w:autoSpaceDN w:val="0"/>
         <w:adjustRightInd w:val="0"/>
         <w:spacing w:after="0"/>
+        <w:ind w:left="426" w:hanging="426"/>
         <w:rPr>
           <w:i/>
           <w:szCs w:val="24"/>
@@ -8774,6 +8959,7 @@
         <w:autoSpaceDN w:val="0"/>
         <w:adjustRightInd w:val="0"/>
         <w:spacing w:after="0"/>
+        <w:ind w:left="426" w:hanging="426"/>
         <w:rPr>
           <w:i/>
           <w:szCs w:val="24"/>
@@ -8798,6 +8984,7 @@
         <w:autoSpaceDN w:val="0"/>
         <w:adjustRightInd w:val="0"/>
         <w:spacing w:after="0"/>
+        <w:ind w:left="426" w:hanging="426"/>
         <w:rPr>
           <w:i/>
           <w:szCs w:val="24"/>
@@ -8822,6 +9009,7 @@
         <w:autoSpaceDN w:val="0"/>
         <w:adjustRightInd w:val="0"/>
         <w:spacing w:after="0"/>
+        <w:ind w:left="426" w:hanging="426"/>
         <w:rPr>
           <w:i/>
           <w:szCs w:val="24"/>
@@ -8846,6 +9034,7 @@
         <w:autoSpaceDN w:val="0"/>
         <w:adjustRightInd w:val="0"/>
         <w:spacing w:after="0"/>
+        <w:ind w:left="426" w:hanging="426"/>
         <w:rPr>
           <w:i/>
           <w:szCs w:val="24"/>
@@ -8870,17 +9059,17 @@
         <w:autoSpaceDN w:val="0"/>
         <w:adjustRightInd w:val="0"/>
         <w:spacing w:after="0"/>
-        <w:rPr>
-          <w:i/>
-          <w:szCs w:val="24"/>
-        </w:rPr>
-      </w:pPr>
-      <w:r>
-        <w:rPr>
-          <w:i/>
-          <w:szCs w:val="24"/>
-        </w:rPr>
-        <w:lastRenderedPageBreak/>
+        <w:ind w:left="426" w:hanging="426"/>
+        <w:rPr>
+          <w:i/>
+          <w:szCs w:val="24"/>
+        </w:rPr>
+      </w:pPr>
+      <w:r>
+        <w:rPr>
+          <w:i/>
+          <w:szCs w:val="24"/>
+        </w:rPr>
         <w:t>I felt comfortable using this system.</w:t>
       </w:r>
     </w:p>
@@ -8895,6 +9084,7 @@
         <w:autoSpaceDN w:val="0"/>
         <w:adjustRightInd w:val="0"/>
         <w:spacing w:after="0"/>
+        <w:ind w:left="426" w:hanging="426"/>
         <w:rPr>
           <w:i/>
           <w:szCs w:val="24"/>
@@ -8919,16 +9109,18 @@
         <w:autoSpaceDN w:val="0"/>
         <w:adjustRightInd w:val="0"/>
         <w:spacing w:after="0"/>
-        <w:rPr>
-          <w:i/>
-          <w:szCs w:val="24"/>
-        </w:rPr>
-      </w:pPr>
-      <w:r>
-        <w:rPr>
-          <w:i/>
-          <w:szCs w:val="24"/>
-        </w:rPr>
+        <w:ind w:left="426" w:hanging="426"/>
+        <w:rPr>
+          <w:i/>
+          <w:szCs w:val="24"/>
+        </w:rPr>
+      </w:pPr>
+      <w:r>
+        <w:rPr>
+          <w:i/>
+          <w:szCs w:val="24"/>
+        </w:rPr>
+        <w:lastRenderedPageBreak/>
         <w:t>I believe I could become productive quickly using this system.</w:t>
       </w:r>
     </w:p>
@@ -8998,6 +9190,7 @@
         <w:autoSpaceDN w:val="0"/>
         <w:adjustRightInd w:val="0"/>
         <w:spacing w:after="0"/>
+        <w:ind w:left="426" w:hanging="426"/>
         <w:rPr>
           <w:i/>
           <w:szCs w:val="24"/>
@@ -9022,6 +9215,7 @@
         <w:autoSpaceDN w:val="0"/>
         <w:adjustRightInd w:val="0"/>
         <w:spacing w:after="0"/>
+        <w:ind w:left="426" w:hanging="426"/>
         <w:rPr>
           <w:i/>
           <w:szCs w:val="24"/>
@@ -9046,6 +9240,7 @@
         <w:autoSpaceDN w:val="0"/>
         <w:adjustRightInd w:val="0"/>
         <w:spacing w:after="0"/>
+        <w:ind w:left="426" w:hanging="426"/>
         <w:rPr>
           <w:i/>
           <w:szCs w:val="24"/>
@@ -9070,6 +9265,7 @@
         <w:autoSpaceDN w:val="0"/>
         <w:adjustRightInd w:val="0"/>
         <w:spacing w:after="0"/>
+        <w:ind w:left="426" w:hanging="426"/>
         <w:rPr>
           <w:i/>
           <w:szCs w:val="24"/>
@@ -9094,6 +9290,7 @@
         <w:autoSpaceDN w:val="0"/>
         <w:adjustRightInd w:val="0"/>
         <w:spacing w:after="0"/>
+        <w:ind w:left="426" w:hanging="426"/>
         <w:rPr>
           <w:i/>
           <w:szCs w:val="24"/>
@@ -9118,6 +9315,7 @@
         <w:autoSpaceDN w:val="0"/>
         <w:adjustRightInd w:val="0"/>
         <w:spacing w:after="0"/>
+        <w:ind w:left="426" w:hanging="426"/>
         <w:rPr>
           <w:i/>
           <w:szCs w:val="24"/>
@@ -9142,6 +9340,7 @@
         <w:autoSpaceDN w:val="0"/>
         <w:adjustRightInd w:val="0"/>
         <w:spacing w:after="0"/>
+        <w:ind w:left="426" w:hanging="426"/>
         <w:rPr>
           <w:i/>
           <w:szCs w:val="24"/>
@@ -9221,6 +9420,7 @@
         <w:autoSpaceDN w:val="0"/>
         <w:adjustRightInd w:val="0"/>
         <w:spacing w:after="0"/>
+        <w:ind w:left="426" w:hanging="426"/>
         <w:rPr>
           <w:i/>
           <w:szCs w:val="24"/>
@@ -9245,6 +9445,7 @@
         <w:autoSpaceDN w:val="0"/>
         <w:adjustRightInd w:val="0"/>
         <w:spacing w:after="0"/>
+        <w:ind w:left="426" w:hanging="426"/>
         <w:rPr>
           <w:i/>
           <w:szCs w:val="24"/>
@@ -9269,6 +9470,7 @@
         <w:autoSpaceDN w:val="0"/>
         <w:adjustRightInd w:val="0"/>
         <w:spacing w:after="0"/>
+        <w:ind w:left="426" w:hanging="426"/>
         <w:rPr>
           <w:i/>
           <w:szCs w:val="24"/>
@@ -9342,6 +9544,7 @@
         <w:autoSpaceDN w:val="0"/>
         <w:adjustRightInd w:val="0"/>
         <w:spacing w:after="0"/>
+        <w:ind w:left="426" w:hanging="426"/>
         <w:rPr>
           <w:i/>
           <w:szCs w:val="24"/>
@@ -9384,6 +9587,7 @@
         <w:autoSpaceDN w:val="0"/>
         <w:adjustRightInd w:val="0"/>
         <w:spacing w:after="0"/>
+        <w:ind w:left="426" w:hanging="426"/>
         <w:rPr>
           <w:szCs w:val="24"/>
         </w:rPr>
@@ -9399,7 +9603,7 @@
       <w:tblPr>
         <w:tblStyle w:val="TableGrid"/>
         <w:tblW w:w="0" w:type="auto"/>
-        <w:tblInd w:w="1080" w:type="dxa"/>
+        <w:tblInd w:w="421" w:type="dxa"/>
         <w:tblLook w:val="04A0" w:firstRow="1" w:lastRow="0" w:firstColumn="1" w:lastColumn="0" w:noHBand="0" w:noVBand="1"/>
       </w:tblPr>
       <w:tblGrid>
@@ -9419,7 +9623,7 @@
         </w:trPr>
         <w:tc>
           <w:tcPr>
-            <w:tcW w:w="880" w:type="dxa"/>
+            <w:tcW w:w="1044" w:type="dxa"/>
           </w:tcPr>
           <w:p>
             <w:pPr>
@@ -9443,7 +9647,7 @@
         </w:tc>
         <w:tc>
           <w:tcPr>
-            <w:tcW w:w="881" w:type="dxa"/>
+            <w:tcW w:w="677" w:type="dxa"/>
             <w:vAlign w:val="center"/>
           </w:tcPr>
           <w:p>
@@ -9471,7 +9675,7 @@
         </w:tc>
         <w:tc>
           <w:tcPr>
-            <w:tcW w:w="881" w:type="dxa"/>
+            <w:tcW w:w="677" w:type="dxa"/>
             <w:vAlign w:val="center"/>
           </w:tcPr>
           <w:p>
@@ -9499,7 +9703,7 @@
         </w:tc>
         <w:tc>
           <w:tcPr>
-            <w:tcW w:w="881" w:type="dxa"/>
+            <w:tcW w:w="676" w:type="dxa"/>
             <w:vAlign w:val="center"/>
           </w:tcPr>
           <w:p>
@@ -9527,7 +9731,7 @@
         </w:tc>
         <w:tc>
           <w:tcPr>
-            <w:tcW w:w="881" w:type="dxa"/>
+            <w:tcW w:w="676" w:type="dxa"/>
             <w:vAlign w:val="center"/>
           </w:tcPr>
           <w:p>
@@ -9555,7 +9759,7 @@
         </w:tc>
         <w:tc>
           <w:tcPr>
-            <w:tcW w:w="881" w:type="dxa"/>
+            <w:tcW w:w="676" w:type="dxa"/>
             <w:vAlign w:val="center"/>
           </w:tcPr>
           <w:p>
@@ -9583,7 +9787,7 @@
         </w:tc>
         <w:tc>
           <w:tcPr>
-            <w:tcW w:w="881" w:type="dxa"/>
+            <w:tcW w:w="676" w:type="dxa"/>
             <w:vAlign w:val="center"/>
           </w:tcPr>
           <w:p>
@@ -9611,7 +9815,7 @@
         </w:tc>
         <w:tc>
           <w:tcPr>
-            <w:tcW w:w="881" w:type="dxa"/>
+            <w:tcW w:w="676" w:type="dxa"/>
             <w:vAlign w:val="center"/>
           </w:tcPr>
           <w:p>
@@ -9639,7 +9843,7 @@
         </w:tc>
         <w:tc>
           <w:tcPr>
-            <w:tcW w:w="881" w:type="dxa"/>
+            <w:tcW w:w="1069" w:type="dxa"/>
           </w:tcPr>
           <w:p>
             <w:pPr>
@@ -9670,7 +9874,7 @@
         <w:autoSpaceDN w:val="0"/>
         <w:adjustRightInd w:val="0"/>
         <w:spacing w:after="0" w:line="276" w:lineRule="auto"/>
-        <w:ind w:left="1080"/>
+        <w:ind w:left="426"/>
         <w:rPr>
           <w:szCs w:val="24"/>
         </w:rPr>
@@ -9691,7 +9895,6 @@
         <w:rPr>
           <w:rFonts w:hint="eastAsia"/>
         </w:rPr>
-        <w:lastRenderedPageBreak/>
         <w:t>Pe</w:t>
       </w:r>
       <w:r>
@@ -9737,76 +9940,175 @@
         <w:t>angka problem usability dapat ditemukan dengan menggunakan formula:</w:t>
       </w:r>
     </w:p>
-    <w:p>
-      <w:pPr>
-        <w:autoSpaceDE w:val="0"/>
-        <w:autoSpaceDN w:val="0"/>
-        <w:adjustRightInd w:val="0"/>
-        <w:spacing w:after="0"/>
-        <w:ind w:firstLine="540"/>
-        <w:rPr>
-          <w:szCs w:val="24"/>
-        </w:rPr>
-      </w:pPr>
-      <m:oMathPara>
-        <m:oMath>
-          <m:r>
-            <w:rPr>
-              <w:rFonts w:ascii="Cambria Math" w:hAnsi="Cambria Math"/>
-              <w:sz w:val="36"/>
-              <w:szCs w:val="24"/>
-            </w:rPr>
-            <m:t>N(1-</m:t>
-          </m:r>
-          <m:sSup>
-            <m:sSupPr>
-              <m:ctrlPr>
-                <w:rPr>
-                  <w:rFonts w:ascii="Cambria Math" w:hAnsi="Cambria Math"/>
-                  <w:i/>
-                  <w:sz w:val="36"/>
-                  <w:szCs w:val="24"/>
-                </w:rPr>
-              </m:ctrlPr>
-            </m:sSupPr>
-            <m:e>
-              <m:d>
-                <m:dPr>
-                  <m:ctrlPr>
-                    <w:rPr>
-                      <w:rFonts w:ascii="Cambria Math" w:hAnsi="Cambria Math"/>
-                      <w:i/>
-                      <w:sz w:val="36"/>
-                      <w:szCs w:val="24"/>
-                    </w:rPr>
-                  </m:ctrlPr>
-                </m:dPr>
-                <m:e>
-                  <m:r>
-                    <w:rPr>
-                      <w:rFonts w:ascii="Cambria Math" w:hAnsi="Cambria Math"/>
-                      <w:sz w:val="36"/>
-                      <w:szCs w:val="24"/>
-                    </w:rPr>
-                    <m:t>1-L</m:t>
-                  </m:r>
-                </m:e>
-              </m:d>
-            </m:e>
-            <m:sup>
-              <m:r>
-                <w:rPr>
-                  <w:rFonts w:ascii="Cambria Math" w:hAnsi="Cambria Math"/>
-                  <w:sz w:val="36"/>
-                  <w:szCs w:val="24"/>
-                </w:rPr>
-                <m:t>n</m:t>
-              </m:r>
-            </m:sup>
-          </m:sSup>
-        </m:oMath>
-      </m:oMathPara>
-    </w:p>
+    <w:tbl>
+      <w:tblPr>
+        <w:tblStyle w:val="TableGrid"/>
+        <w:tblW w:w="5000" w:type="pct"/>
+        <w:tblBorders>
+          <w:top w:val="none" w:sz="0" w:space="0" w:color="auto"/>
+          <w:left w:val="none" w:sz="0" w:space="0" w:color="auto"/>
+          <w:bottom w:val="none" w:sz="0" w:space="0" w:color="auto"/>
+          <w:right w:val="none" w:sz="0" w:space="0" w:color="auto"/>
+          <w:insideH w:val="none" w:sz="0" w:space="0" w:color="auto"/>
+          <w:insideV w:val="none" w:sz="0" w:space="0" w:color="auto"/>
+        </w:tblBorders>
+        <w:tblLook w:val="04A0" w:firstRow="1" w:lastRow="0" w:firstColumn="1" w:lastColumn="0" w:noHBand="0" w:noVBand="1"/>
+      </w:tblPr>
+      <w:tblGrid>
+        <w:gridCol w:w="730"/>
+        <w:gridCol w:w="6264"/>
+        <w:gridCol w:w="943"/>
+      </w:tblGrid>
+      <w:tr>
+        <w:trPr>
+          <w:trHeight w:val="417"/>
+        </w:trPr>
+        <w:tc>
+          <w:tcPr>
+            <w:tcW w:w="747" w:type="dxa"/>
+          </w:tcPr>
+          <w:p>
+            <w:pPr>
+              <w:pStyle w:val="Tabel"/>
+            </w:pPr>
+          </w:p>
+        </w:tc>
+        <w:tc>
+          <w:tcPr>
+            <w:tcW w:w="6449" w:type="dxa"/>
+            <w:vAlign w:val="center"/>
+          </w:tcPr>
+          <w:p>
+            <w:pPr>
+              <w:autoSpaceDE w:val="0"/>
+              <w:autoSpaceDN w:val="0"/>
+              <w:adjustRightInd w:val="0"/>
+              <w:spacing w:line="240" w:lineRule="auto"/>
+              <w:ind w:firstLine="540"/>
+              <w:jc w:val="center"/>
+              <w:rPr>
+                <w:sz w:val="18"/>
+                <w:szCs w:val="24"/>
+              </w:rPr>
+            </w:pPr>
+            <m:oMathPara>
+              <m:oMath>
+                <m:r>
+                  <w:rPr>
+                    <w:rFonts w:ascii="Cambria Math" w:hAnsi="Cambria Math"/>
+                    <w:szCs w:val="24"/>
+                  </w:rPr>
+                  <m:t>N(1-</m:t>
+                </m:r>
+                <m:sSup>
+                  <m:sSupPr>
+                    <m:ctrlPr>
+                      <w:rPr>
+                        <w:rFonts w:ascii="Cambria Math" w:hAnsi="Cambria Math"/>
+                        <w:i/>
+                        <w:szCs w:val="24"/>
+                      </w:rPr>
+                    </m:ctrlPr>
+                  </m:sSupPr>
+                  <m:e>
+                    <m:d>
+                      <m:dPr>
+                        <m:ctrlPr>
+                          <w:rPr>
+                            <w:rFonts w:ascii="Cambria Math" w:hAnsi="Cambria Math"/>
+                            <w:i/>
+                            <w:szCs w:val="24"/>
+                          </w:rPr>
+                        </m:ctrlPr>
+                      </m:dPr>
+                      <m:e>
+                        <m:r>
+                          <w:rPr>
+                            <w:rFonts w:ascii="Cambria Math" w:hAnsi="Cambria Math"/>
+                            <w:szCs w:val="24"/>
+                          </w:rPr>
+                          <m:t>1-L</m:t>
+                        </m:r>
+                      </m:e>
+                    </m:d>
+                  </m:e>
+                  <m:sup>
+                    <m:r>
+                      <w:rPr>
+                        <w:rFonts w:ascii="Cambria Math" w:hAnsi="Cambria Math"/>
+                        <w:szCs w:val="24"/>
+                      </w:rPr>
+                      <m:t>n</m:t>
+                    </m:r>
+                  </m:sup>
+                </m:sSup>
+              </m:oMath>
+            </m:oMathPara>
+          </w:p>
+        </w:tc>
+        <w:tc>
+          <w:tcPr>
+            <w:tcW w:w="958" w:type="dxa"/>
+            <w:vAlign w:val="center"/>
+          </w:tcPr>
+          <w:p>
+            <w:pPr>
+              <w:pStyle w:val="Tabel"/>
+              <w:jc w:val="center"/>
+            </w:pPr>
+            <w:bookmarkStart w:id="32" w:name="_Toc332604635"/>
+            <w:bookmarkStart w:id="33" w:name="_Toc332604722"/>
+            <w:r>
+              <w:t xml:space="preserve">..( </w:t>
+            </w:r>
+            <w:r>
+              <w:fldChar w:fldCharType="begin"/>
+            </w:r>
+            <w:r>
+              <w:instrText xml:space="preserve"> STYLEREF 1 \s </w:instrText>
+            </w:r>
+            <w:r>
+              <w:fldChar w:fldCharType="separate"/>
+            </w:r>
+            <w:r>
+              <w:rPr>
+                <w:noProof/>
+              </w:rPr>
+              <w:t>2</w:t>
+            </w:r>
+            <w:r>
+              <w:fldChar w:fldCharType="end"/>
+            </w:r>
+            <w:r>
+              <w:t>.</w:t>
+            </w:r>
+            <w:r>
+              <w:fldChar w:fldCharType="begin"/>
+            </w:r>
+            <w:r>
+              <w:instrText xml:space="preserve"> SEQ ..( \* ARABIC \s 1 </w:instrText>
+            </w:r>
+            <w:r>
+              <w:fldChar w:fldCharType="separate"/>
+            </w:r>
+            <w:r>
+              <w:rPr>
+                <w:noProof/>
+              </w:rPr>
+              <w:t>1</w:t>
+            </w:r>
+            <w:r>
+              <w:fldChar w:fldCharType="end"/>
+            </w:r>
+            <w:r>
+              <w:t xml:space="preserve"> )</w:t>
+            </w:r>
+            <w:bookmarkEnd w:id="32"/>
+            <w:bookmarkEnd w:id="33"/>
+          </w:p>
+        </w:tc>
+      </w:tr>
+    </w:tbl>
     <w:p>
       <w:pPr>
         <w:autoSpaceDE w:val="0"/>
@@ -9965,7 +10267,7 @@
         <w:pStyle w:val="Caption"/>
         <w:spacing w:after="0" w:line="240" w:lineRule="auto"/>
       </w:pPr>
-      <w:bookmarkStart w:id="32" w:name="_Toc465744312"/>
+      <w:bookmarkStart w:id="34" w:name="_Toc465744312"/>
       <w:r>
         <w:t xml:space="preserve">Gambar </w:t>
       </w:r>
@@ -9975,7 +10277,7 @@
       <w:r>
         <w:t>. Area plotting dari pencarian problem usability</w:t>
       </w:r>
-      <w:bookmarkEnd w:id="32"/>
+      <w:bookmarkEnd w:id="34"/>
       <w:r>
         <w:t xml:space="preserve"> </w:t>
       </w:r>
@@ -10012,21 +10314,14 @@
         <w:rPr>
           <w:szCs w:val="24"/>
         </w:rPr>
-        <w:t xml:space="preserve">Hasil menunjukan bahwa pengujian dari 0 orang menghasilkan 0% problem. Pada saat lebih banyak pengujian dilakukan, problem yang didapatkan oleh penguji pertama meningkat hingga 31%, penguji kedua akan memberikan peningkatan yang menyerupai penguji pertama, begitu juga dengan penguji ketiga. Namun semakin bertambahnya penguji yang ada, peningkatan problem akan berkurang karena mereka akan melihat problem yang sama lagi dan lagi. Sehingga pengujian akan </w:t>
-      </w:r>
-      <w:r>
-        <w:rPr>
-          <w:szCs w:val="24"/>
-        </w:rPr>
-        <w:lastRenderedPageBreak/>
-        <w:t>lebih optimal pada saat membatasi pengujian pada orang ke-5 (Jakob Nielsen, 2000)</w:t>
+        <w:t>Hasil menunjukan bahwa pengujian dari 0 orang menghasilkan 0% problem. Pada saat lebih banyak pengujian dilakukan, problem yang didapatkan oleh penguji pertama meningkat hingga 31%, penguji kedua akan memberikan peningkatan yang menyerupai penguji pertama, begitu juga dengan penguji ketiga. Namun semakin bertambahnya penguji yang ada, peningkatan problem akan berkurang karena mereka akan melihat problem yang sama lagi dan lagi. Sehingga pengujian akan lebih optimal pada saat membatasi pengujian pada orang ke-5 (Jakob Nielsen, 2000)</w:t>
       </w:r>
     </w:p>
     <w:p>
       <w:pPr>
         <w:pStyle w:val="Heading1"/>
       </w:pPr>
-      <w:bookmarkStart w:id="33" w:name="_Toc465744214"/>
+      <w:bookmarkStart w:id="35" w:name="_Toc465744214"/>
       <w:r>
         <w:lastRenderedPageBreak/>
         <w:t>BAB III</w:t>
@@ -10037,7 +10332,7 @@
       <w:r>
         <w:t>METODOLOGI PENELITIAN DAN PERANCANGAN SISTEM</w:t>
       </w:r>
-      <w:bookmarkEnd w:id="33"/>
+      <w:bookmarkEnd w:id="35"/>
     </w:p>
     <w:p>
       <w:pPr>
@@ -10058,22 +10353,22 @@
           <w:szCs w:val="24"/>
         </w:rPr>
       </w:pPr>
-      <w:bookmarkStart w:id="34" w:name="_Toc464779943"/>
-      <w:bookmarkStart w:id="35" w:name="_Toc464779988"/>
-      <w:bookmarkStart w:id="36" w:name="_Toc465744215"/>
-      <w:bookmarkEnd w:id="34"/>
-      <w:bookmarkEnd w:id="35"/>
+      <w:bookmarkStart w:id="36" w:name="_Toc464779943"/>
+      <w:bookmarkStart w:id="37" w:name="_Toc464779988"/>
+      <w:bookmarkStart w:id="38" w:name="_Toc465744215"/>
       <w:bookmarkEnd w:id="36"/>
+      <w:bookmarkEnd w:id="37"/>
+      <w:bookmarkEnd w:id="38"/>
     </w:p>
     <w:p>
       <w:pPr>
         <w:pStyle w:val="Heading2"/>
       </w:pPr>
-      <w:bookmarkStart w:id="37" w:name="_Toc465744216"/>
+      <w:bookmarkStart w:id="39" w:name="_Toc465744216"/>
       <w:r>
         <w:t>Metode Penelitian</w:t>
       </w:r>
-      <w:bookmarkEnd w:id="37"/>
+      <w:bookmarkEnd w:id="39"/>
     </w:p>
     <w:p>
       <w:pPr>
@@ -10090,7 +10385,13 @@
         <w:rPr>
           <w:szCs w:val="24"/>
         </w:rPr>
-        <w:t>Metode penelitian yang akan dilakukan berupa</w:t>
+        <w:t xml:space="preserve">Metode penelitian yang akan dilakukan </w:t>
+      </w:r>
+      <w:r>
+        <w:rPr>
+          <w:szCs w:val="24"/>
+        </w:rPr>
+        <w:t>adalah sebagai berikut</w:t>
       </w:r>
     </w:p>
     <w:p>
@@ -10103,6 +10404,7 @@
         <w:autoSpaceDN w:val="0"/>
         <w:adjustRightInd w:val="0"/>
         <w:spacing w:after="0"/>
+        <w:ind w:left="426" w:hanging="426"/>
         <w:rPr>
           <w:szCs w:val="24"/>
         </w:rPr>
@@ -10120,7 +10422,7 @@
         <w:autoSpaceDN w:val="0"/>
         <w:adjustRightInd w:val="0"/>
         <w:spacing w:after="0"/>
-        <w:ind w:left="1260"/>
+        <w:ind w:left="426"/>
         <w:rPr>
           <w:szCs w:val="24"/>
         </w:rPr>
@@ -10168,6 +10470,7 @@
         <w:autoSpaceDN w:val="0"/>
         <w:adjustRightInd w:val="0"/>
         <w:spacing w:after="0"/>
+        <w:ind w:left="426" w:hanging="426"/>
         <w:rPr>
           <w:szCs w:val="24"/>
         </w:rPr>
@@ -10198,7 +10501,7 @@
         <w:autoSpaceDN w:val="0"/>
         <w:adjustRightInd w:val="0"/>
         <w:spacing w:after="0"/>
-        <w:ind w:left="1260"/>
+        <w:ind w:left="426"/>
         <w:rPr>
           <w:szCs w:val="24"/>
         </w:rPr>
@@ -10246,6 +10549,7 @@
         <w:autoSpaceDN w:val="0"/>
         <w:adjustRightInd w:val="0"/>
         <w:spacing w:after="0"/>
+        <w:ind w:left="426" w:hanging="426"/>
         <w:rPr>
           <w:szCs w:val="24"/>
         </w:rPr>
@@ -10270,7 +10574,7 @@
         <w:autoSpaceDN w:val="0"/>
         <w:adjustRightInd w:val="0"/>
         <w:spacing w:after="0"/>
-        <w:ind w:left="1260"/>
+        <w:ind w:left="426"/>
         <w:rPr>
           <w:szCs w:val="24"/>
         </w:rPr>
@@ -10320,6 +10624,7 @@
         <w:autoSpaceDN w:val="0"/>
         <w:adjustRightInd w:val="0"/>
         <w:spacing w:after="0"/>
+        <w:ind w:left="426" w:hanging="426"/>
         <w:rPr>
           <w:szCs w:val="24"/>
         </w:rPr>
@@ -10337,7 +10642,7 @@
         <w:autoSpaceDN w:val="0"/>
         <w:adjustRightInd w:val="0"/>
         <w:spacing w:after="0"/>
-        <w:ind w:left="1260"/>
+        <w:ind w:left="426"/>
         <w:rPr>
           <w:szCs w:val="24"/>
         </w:rPr>
@@ -10411,6 +10716,7 @@
         <w:autoSpaceDN w:val="0"/>
         <w:adjustRightInd w:val="0"/>
         <w:spacing w:after="0"/>
+        <w:ind w:left="426" w:hanging="426"/>
         <w:rPr>
           <w:szCs w:val="24"/>
         </w:rPr>
@@ -10428,7 +10734,7 @@
         <w:autoSpaceDN w:val="0"/>
         <w:adjustRightInd w:val="0"/>
         <w:spacing w:after="0"/>
-        <w:ind w:left="1260"/>
+        <w:ind w:left="426"/>
         <w:rPr>
           <w:szCs w:val="24"/>
         </w:rPr>
@@ -10451,6 +10757,7 @@
         <w:autoSpaceDN w:val="0"/>
         <w:adjustRightInd w:val="0"/>
         <w:spacing w:after="0"/>
+        <w:ind w:left="426" w:hanging="426"/>
         <w:rPr>
           <w:szCs w:val="24"/>
         </w:rPr>
@@ -10468,7 +10775,7 @@
         <w:autoSpaceDN w:val="0"/>
         <w:adjustRightInd w:val="0"/>
         <w:spacing w:after="0"/>
-        <w:ind w:left="1260"/>
+        <w:ind w:left="426"/>
         <w:rPr>
           <w:szCs w:val="24"/>
         </w:rPr>
@@ -10509,15 +10816,19 @@
     <w:p>
       <w:pPr>
         <w:pStyle w:val="Heading3"/>
-      </w:pPr>
-      <w:bookmarkStart w:id="38" w:name="_Toc465744217"/>
+        <w:rPr>
+          <w:highlight w:val="yellow"/>
+        </w:rPr>
+      </w:pPr>
+      <w:bookmarkStart w:id="40" w:name="_Toc465744217"/>
       <w:r>
         <w:rPr>
           <w:rFonts w:hint="eastAsia"/>
+          <w:highlight w:val="yellow"/>
         </w:rPr>
         <w:t>Variabel Penelitian</w:t>
       </w:r>
-      <w:bookmarkEnd w:id="38"/>
+      <w:bookmarkEnd w:id="40"/>
     </w:p>
     <w:p>
       <w:pPr>
@@ -10529,13 +10840,16 @@
         <w:autoSpaceDN w:val="0"/>
         <w:adjustRightInd w:val="0"/>
         <w:spacing w:after="0"/>
-        <w:rPr>
-          <w:szCs w:val="24"/>
-        </w:rPr>
-      </w:pPr>
-      <w:r>
-        <w:rPr>
-          <w:szCs w:val="24"/>
+        <w:ind w:left="426" w:hanging="426"/>
+        <w:rPr>
+          <w:szCs w:val="24"/>
+          <w:highlight w:val="yellow"/>
+        </w:rPr>
+      </w:pPr>
+      <w:r>
+        <w:rPr>
+          <w:szCs w:val="24"/>
+          <w:highlight w:val="yellow"/>
         </w:rPr>
         <w:t xml:space="preserve">Variasi </w:t>
       </w:r>
@@ -10543,12 +10857,14 @@
         <w:rPr>
           <w:i/>
           <w:szCs w:val="24"/>
+          <w:highlight w:val="yellow"/>
         </w:rPr>
         <w:t>puzzle</w:t>
       </w:r>
       <w:r>
         <w:rPr>
           <w:szCs w:val="24"/>
+          <w:highlight w:val="yellow"/>
         </w:rPr>
         <w:t xml:space="preserve">, yaitu variasi dari </w:t>
       </w:r>
@@ -10556,12 +10872,14 @@
         <w:rPr>
           <w:i/>
           <w:szCs w:val="24"/>
+          <w:highlight w:val="yellow"/>
         </w:rPr>
         <w:t>puzzle</w:t>
       </w:r>
       <w:r>
         <w:rPr>
           <w:szCs w:val="24"/>
+          <w:highlight w:val="yellow"/>
         </w:rPr>
         <w:t xml:space="preserve"> yang disajikan pada aplikasi.</w:t>
       </w:r>
@@ -10576,13 +10894,16 @@
         <w:autoSpaceDN w:val="0"/>
         <w:adjustRightInd w:val="0"/>
         <w:spacing w:after="0"/>
-        <w:rPr>
-          <w:szCs w:val="24"/>
-        </w:rPr>
-      </w:pPr>
-      <w:r>
-        <w:rPr>
-          <w:szCs w:val="24"/>
+        <w:ind w:left="426" w:hanging="426"/>
+        <w:rPr>
+          <w:szCs w:val="24"/>
+          <w:highlight w:val="yellow"/>
+        </w:rPr>
+      </w:pPr>
+      <w:r>
+        <w:rPr>
+          <w:szCs w:val="24"/>
+          <w:highlight w:val="yellow"/>
         </w:rPr>
         <w:t>Variasi gestur, yaitu variasi gestur yang dapat dilakukan pada aplikasi.</w:t>
       </w:r>
@@ -10590,15 +10911,19 @@
     <w:p>
       <w:pPr>
         <w:pStyle w:val="Heading3"/>
-      </w:pPr>
-      <w:bookmarkStart w:id="39" w:name="_Toc465744218"/>
+        <w:rPr>
+          <w:highlight w:val="yellow"/>
+        </w:rPr>
+      </w:pPr>
+      <w:bookmarkStart w:id="41" w:name="_Toc465744218"/>
       <w:r>
         <w:rPr>
           <w:rFonts w:hint="eastAsia"/>
+          <w:highlight w:val="yellow"/>
         </w:rPr>
         <w:t>Teknik Pengumpulan Data</w:t>
       </w:r>
-      <w:bookmarkEnd w:id="39"/>
+      <w:bookmarkEnd w:id="41"/>
     </w:p>
     <w:p>
       <w:pPr>
@@ -10614,6 +10939,7 @@
       <w:r>
         <w:rPr>
           <w:szCs w:val="24"/>
+          <w:highlight w:val="yellow"/>
         </w:rPr>
         <w:t>Dalam uji coba lapangan, akan dipilih 5 peserta dari berbagai kalangan usia dan latar belakang. Dalam uji coba, setiap peserta sebelumnya akan diberikan tugas untuk mengurutkan buku sesuai petunjuk spesifik, setiap peserta memiliki petunjuk tersendiri sehingga setiap peserta tidak memiliki tugas yang sama. Kemudian, peserta akan diminta menggunakan aplikasi tanpa gangguan dari orang lain selama 20 menit. Kemudian, setiap peserta akan diminta untuk melakukan tugas yang sama dengan petunjuk yang berbeda. Terakhir, setiap peserta akan diberikan kuesioner berdasarkan 19 pertanyaan PSSUQ yang harus dijawab.</w:t>
       </w:r>
@@ -10649,11 +10975,11 @@
       <w:pPr>
         <w:pStyle w:val="Heading3"/>
       </w:pPr>
-      <w:bookmarkStart w:id="40" w:name="_Toc465744219"/>
+      <w:bookmarkStart w:id="42" w:name="_Toc465744219"/>
       <w:r>
         <w:t>Struktur Permainan</w:t>
       </w:r>
-      <w:bookmarkEnd w:id="40"/>
+      <w:bookmarkEnd w:id="42"/>
     </w:p>
     <w:p>
       <w:pPr>
@@ -10690,7 +11016,7 @@
         <w:autoSpaceDN w:val="0"/>
         <w:adjustRightInd w:val="0"/>
         <w:spacing w:after="0"/>
-        <w:ind w:left="1134" w:hanging="567"/>
+        <w:ind w:left="426" w:hanging="426"/>
         <w:rPr>
           <w:b/>
           <w:i/>
@@ -10712,7 +11038,7 @@
         <w:autoSpaceDN w:val="0"/>
         <w:adjustRightInd w:val="0"/>
         <w:spacing w:after="0"/>
-        <w:ind w:left="1134" w:hanging="567"/>
+        <w:ind w:left="426" w:hanging="426"/>
         <w:rPr>
           <w:szCs w:val="24"/>
         </w:rPr>
@@ -10743,7 +11069,7 @@
         <w:autoSpaceDN w:val="0"/>
         <w:adjustRightInd w:val="0"/>
         <w:spacing w:after="0"/>
-        <w:ind w:left="1134" w:hanging="567"/>
+        <w:ind w:left="426" w:hanging="426"/>
         <w:rPr>
           <w:b/>
           <w:szCs w:val="24"/>
@@ -10765,7 +11091,7 @@
         <w:autoSpaceDN w:val="0"/>
         <w:adjustRightInd w:val="0"/>
         <w:spacing w:after="0"/>
-        <w:ind w:left="567"/>
+        <w:ind w:left="426" w:hanging="426"/>
         <w:rPr>
           <w:szCs w:val="24"/>
         </w:rPr>
@@ -10801,7 +11127,7 @@
         <w:autoSpaceDN w:val="0"/>
         <w:adjustRightInd w:val="0"/>
         <w:spacing w:after="0"/>
-        <w:ind w:left="1134" w:hanging="567"/>
+        <w:ind w:left="426" w:hanging="426"/>
         <w:rPr>
           <w:b/>
           <w:szCs w:val="24"/>
@@ -10836,7 +11162,7 @@
         <w:autoSpaceDN w:val="0"/>
         <w:adjustRightInd w:val="0"/>
         <w:spacing w:after="0"/>
-        <w:ind w:left="1701" w:hanging="567"/>
+        <w:ind w:left="426" w:hanging="426"/>
         <w:rPr>
           <w:szCs w:val="24"/>
         </w:rPr>
@@ -10886,7 +11212,7 @@
         <w:autoSpaceDN w:val="0"/>
         <w:adjustRightInd w:val="0"/>
         <w:spacing w:after="0"/>
-        <w:ind w:left="1701" w:hanging="567"/>
+        <w:ind w:left="426" w:hanging="426"/>
         <w:rPr>
           <w:szCs w:val="24"/>
         </w:rPr>
@@ -10922,7 +11248,7 @@
         <w:autoSpaceDN w:val="0"/>
         <w:adjustRightInd w:val="0"/>
         <w:spacing w:after="0"/>
-        <w:ind w:left="1701" w:hanging="567"/>
+        <w:ind w:left="426" w:hanging="426"/>
         <w:rPr>
           <w:szCs w:val="24"/>
         </w:rPr>
@@ -10958,7 +11284,7 @@
         <w:autoSpaceDN w:val="0"/>
         <w:adjustRightInd w:val="0"/>
         <w:spacing w:after="0"/>
-        <w:ind w:left="1701" w:hanging="567"/>
+        <w:ind w:left="426" w:hanging="426"/>
         <w:rPr>
           <w:szCs w:val="24"/>
         </w:rPr>
@@ -10995,7 +11321,7 @@
         <w:autoSpaceDN w:val="0"/>
         <w:adjustRightInd w:val="0"/>
         <w:spacing w:after="0"/>
-        <w:ind w:left="1701" w:hanging="567"/>
+        <w:ind w:left="426" w:hanging="426"/>
         <w:rPr>
           <w:szCs w:val="24"/>
         </w:rPr>
@@ -11038,7 +11364,7 @@
         <w:autoSpaceDN w:val="0"/>
         <w:adjustRightInd w:val="0"/>
         <w:spacing w:after="0"/>
-        <w:ind w:left="1134" w:hanging="567"/>
+        <w:ind w:left="426" w:hanging="426"/>
         <w:rPr>
           <w:b/>
           <w:szCs w:val="24"/>
@@ -11064,7 +11390,7 @@
         <w:autoSpaceDN w:val="0"/>
         <w:adjustRightInd w:val="0"/>
         <w:spacing w:after="0"/>
-        <w:ind w:left="1701" w:hanging="567"/>
+        <w:ind w:left="426" w:hanging="426"/>
         <w:rPr>
           <w:szCs w:val="24"/>
         </w:rPr>
@@ -11149,7 +11475,7 @@
         <w:autoSpaceDN w:val="0"/>
         <w:adjustRightInd w:val="0"/>
         <w:spacing w:after="0"/>
-        <w:ind w:left="1701" w:hanging="567"/>
+        <w:ind w:left="426" w:hanging="426"/>
         <w:rPr>
           <w:szCs w:val="24"/>
         </w:rPr>
@@ -11193,7 +11519,7 @@
         <w:autoSpaceDN w:val="0"/>
         <w:adjustRightInd w:val="0"/>
         <w:spacing w:after="0"/>
-        <w:ind w:left="1701" w:hanging="567"/>
+        <w:ind w:left="426" w:hanging="426"/>
         <w:rPr>
           <w:szCs w:val="24"/>
         </w:rPr>
@@ -11241,7 +11567,7 @@
         <w:autoSpaceDN w:val="0"/>
         <w:adjustRightInd w:val="0"/>
         <w:spacing w:after="0"/>
-        <w:ind w:left="1701" w:hanging="567"/>
+        <w:ind w:left="426" w:hanging="426"/>
         <w:rPr>
           <w:szCs w:val="24"/>
         </w:rPr>
@@ -11277,7 +11603,7 @@
         <w:autoSpaceDN w:val="0"/>
         <w:adjustRightInd w:val="0"/>
         <w:spacing w:after="0"/>
-        <w:ind w:left="1701" w:hanging="567"/>
+        <w:ind w:left="426" w:hanging="426"/>
         <w:rPr>
           <w:szCs w:val="24"/>
         </w:rPr>
@@ -11313,7 +11639,7 @@
         <w:autoSpaceDN w:val="0"/>
         <w:adjustRightInd w:val="0"/>
         <w:spacing w:after="0"/>
-        <w:ind w:left="1701" w:hanging="567"/>
+        <w:ind w:left="426" w:hanging="426"/>
         <w:rPr>
           <w:szCs w:val="24"/>
         </w:rPr>
@@ -11341,7 +11667,19 @@
         <w:rPr>
           <w:szCs w:val="24"/>
         </w:rPr>
-        <w:t xml:space="preserve"> kiri kearah kiri atau kanan.</w:t>
+        <w:t xml:space="preserve"> kiri ke</w:t>
+      </w:r>
+      <w:r>
+        <w:rPr>
+          <w:szCs w:val="24"/>
+        </w:rPr>
+        <w:t xml:space="preserve"> </w:t>
+      </w:r>
+      <w:r>
+        <w:rPr>
+          <w:szCs w:val="24"/>
+        </w:rPr>
+        <w:t>arah kiri atau kanan.</w:t>
       </w:r>
     </w:p>
     <w:p>
@@ -11355,7 +11693,7 @@
         <w:autoSpaceDN w:val="0"/>
         <w:adjustRightInd w:val="0"/>
         <w:spacing w:after="0"/>
-        <w:ind w:left="1701" w:hanging="567"/>
+        <w:ind w:left="426" w:hanging="426"/>
         <w:rPr>
           <w:szCs w:val="24"/>
         </w:rPr>
@@ -11395,7 +11733,19 @@
         <w:rPr>
           <w:szCs w:val="24"/>
         </w:rPr>
-        <w:t xml:space="preserve"> kiri kearah atas atau bawah.</w:t>
+        <w:t xml:space="preserve"> kiri ke</w:t>
+      </w:r>
+      <w:r>
+        <w:rPr>
+          <w:szCs w:val="24"/>
+        </w:rPr>
+        <w:t xml:space="preserve"> </w:t>
+      </w:r>
+      <w:r>
+        <w:rPr>
+          <w:szCs w:val="24"/>
+        </w:rPr>
+        <w:t>arah atas atau bawah.</w:t>
       </w:r>
     </w:p>
     <w:p>
@@ -11409,7 +11759,7 @@
         <w:autoSpaceDN w:val="0"/>
         <w:adjustRightInd w:val="0"/>
         <w:spacing w:after="0"/>
-        <w:ind w:left="1701" w:hanging="567"/>
+        <w:ind w:left="426" w:hanging="426"/>
         <w:rPr>
           <w:szCs w:val="24"/>
         </w:rPr>
@@ -11451,7 +11801,7 @@
         <w:autoSpaceDN w:val="0"/>
         <w:adjustRightInd w:val="0"/>
         <w:spacing w:after="0"/>
-        <w:ind w:left="1701" w:hanging="567"/>
+        <w:ind w:left="426" w:hanging="426"/>
         <w:rPr>
           <w:szCs w:val="24"/>
         </w:rPr>
@@ -11513,7 +11863,7 @@
         <w:autoSpaceDN w:val="0"/>
         <w:adjustRightInd w:val="0"/>
         <w:spacing w:after="0"/>
-        <w:ind w:left="1701" w:hanging="567"/>
+        <w:ind w:left="426" w:hanging="426"/>
         <w:rPr>
           <w:szCs w:val="24"/>
         </w:rPr>
@@ -11575,7 +11925,7 @@
         <w:autoSpaceDN w:val="0"/>
         <w:adjustRightInd w:val="0"/>
         <w:spacing w:after="0"/>
-        <w:ind w:left="1134" w:hanging="567"/>
+        <w:ind w:left="426" w:hanging="426"/>
         <w:rPr>
           <w:b/>
           <w:szCs w:val="24"/>
@@ -11601,6 +11951,7 @@
         <w:autoSpaceDN w:val="0"/>
         <w:adjustRightInd w:val="0"/>
         <w:spacing w:after="0"/>
+        <w:ind w:left="426" w:hanging="426"/>
         <w:rPr>
           <w:szCs w:val="24"/>
           <w:lang w:val="id-ID"/>
@@ -11625,6 +11976,7 @@
         <w:autoSpaceDN w:val="0"/>
         <w:adjustRightInd w:val="0"/>
         <w:spacing w:after="0"/>
+        <w:ind w:left="426" w:hanging="426"/>
         <w:rPr>
           <w:szCs w:val="24"/>
           <w:lang w:val="id-ID"/>
@@ -11649,6 +12001,7 @@
         <w:autoSpaceDN w:val="0"/>
         <w:adjustRightInd w:val="0"/>
         <w:spacing w:after="0"/>
+        <w:ind w:left="426" w:hanging="426"/>
         <w:rPr>
           <w:szCs w:val="24"/>
           <w:lang w:val="id-ID"/>
@@ -11681,7 +12034,7 @@
         <w:autoSpaceDN w:val="0"/>
         <w:adjustRightInd w:val="0"/>
         <w:spacing w:after="0"/>
-        <w:ind w:left="1134" w:hanging="567"/>
+        <w:ind w:left="426" w:hanging="426"/>
         <w:rPr>
           <w:b/>
           <w:szCs w:val="24"/>
@@ -11693,7 +12046,6 @@
           <w:szCs w:val="24"/>
           <w:lang w:val="id-ID"/>
         </w:rPr>
-        <w:lastRenderedPageBreak/>
         <w:t>Conflict</w:t>
       </w:r>
     </w:p>
@@ -11703,7 +12055,7 @@
         <w:autoSpaceDN w:val="0"/>
         <w:adjustRightInd w:val="0"/>
         <w:spacing w:after="0"/>
-        <w:ind w:left="1134"/>
+        <w:ind w:left="426" w:hanging="426"/>
         <w:rPr>
           <w:szCs w:val="24"/>
         </w:rPr>
@@ -11739,7 +12091,7 @@
         <w:autoSpaceDN w:val="0"/>
         <w:adjustRightInd w:val="0"/>
         <w:spacing w:after="0"/>
-        <w:ind w:left="1134" w:hanging="567"/>
+        <w:ind w:left="426" w:hanging="426"/>
         <w:rPr>
           <w:b/>
           <w:szCs w:val="24"/>
@@ -11751,6 +12103,7 @@
           <w:szCs w:val="24"/>
           <w:lang w:val="id-ID"/>
         </w:rPr>
+        <w:lastRenderedPageBreak/>
         <w:t>Boundaries</w:t>
       </w:r>
     </w:p>
@@ -11765,7 +12118,7 @@
         <w:autoSpaceDN w:val="0"/>
         <w:adjustRightInd w:val="0"/>
         <w:spacing w:after="0"/>
-        <w:ind w:left="1701" w:hanging="567"/>
+        <w:ind w:left="426" w:hanging="426"/>
         <w:rPr>
           <w:szCs w:val="24"/>
         </w:rPr>
@@ -11801,7 +12154,7 @@
         <w:autoSpaceDN w:val="0"/>
         <w:adjustRightInd w:val="0"/>
         <w:spacing w:after="0"/>
-        <w:ind w:left="1701" w:hanging="567"/>
+        <w:ind w:left="426" w:hanging="426"/>
         <w:rPr>
           <w:szCs w:val="24"/>
         </w:rPr>
@@ -11837,7 +12190,7 @@
         <w:autoSpaceDN w:val="0"/>
         <w:adjustRightInd w:val="0"/>
         <w:spacing w:after="0"/>
-        <w:ind w:left="1701" w:hanging="567"/>
+        <w:ind w:left="426" w:hanging="426"/>
         <w:rPr>
           <w:szCs w:val="24"/>
         </w:rPr>
@@ -11860,7 +12213,7 @@
         <w:autoSpaceDN w:val="0"/>
         <w:adjustRightInd w:val="0"/>
         <w:spacing w:after="0"/>
-        <w:ind w:left="1701" w:hanging="567"/>
+        <w:ind w:left="426" w:hanging="426"/>
         <w:rPr>
           <w:szCs w:val="24"/>
         </w:rPr>
@@ -11909,7 +12262,7 @@
         <w:autoSpaceDN w:val="0"/>
         <w:adjustRightInd w:val="0"/>
         <w:spacing w:after="0"/>
-        <w:ind w:left="1134" w:hanging="567"/>
+        <w:ind w:left="426" w:hanging="426"/>
         <w:rPr>
           <w:b/>
           <w:szCs w:val="24"/>
@@ -11930,7 +12283,7 @@
         <w:autoSpaceDN w:val="0"/>
         <w:adjustRightInd w:val="0"/>
         <w:spacing w:after="0"/>
-        <w:ind w:left="414" w:firstLine="720"/>
+        <w:ind w:left="426" w:hanging="426"/>
         <w:rPr>
           <w:szCs w:val="24"/>
         </w:rPr>
@@ -11952,34 +12305,40 @@
       <w:pPr>
         <w:pStyle w:val="Heading2"/>
       </w:pPr>
-      <w:bookmarkStart w:id="41" w:name="_Toc465744220"/>
+      <w:bookmarkStart w:id="43" w:name="_Toc465744220"/>
       <w:r>
         <w:t>Penggunaan Aset</w:t>
       </w:r>
-      <w:bookmarkEnd w:id="41"/>
+      <w:bookmarkEnd w:id="43"/>
     </w:p>
     <w:p>
       <w:pPr>
         <w:pStyle w:val="Caption"/>
         <w:keepNext/>
       </w:pPr>
-      <w:bookmarkStart w:id="42" w:name="_Toc461759780"/>
-      <w:bookmarkStart w:id="43" w:name="_Toc461760067"/>
-      <w:bookmarkStart w:id="44" w:name="_Toc461760229"/>
-      <w:bookmarkStart w:id="45" w:name="_Toc461760679"/>
-      <w:bookmarkStart w:id="46" w:name="_Toc461760766"/>
-      <w:bookmarkStart w:id="47" w:name="_Toc461761608"/>
-      <w:bookmarkStart w:id="48" w:name="_Toc461761680"/>
-      <w:bookmarkStart w:id="49" w:name="_Toc465744043"/>
-      <w:bookmarkStart w:id="50" w:name="_Toc465744313"/>
+      <w:bookmarkStart w:id="44" w:name="_Toc461759780"/>
+      <w:bookmarkStart w:id="45" w:name="_Toc461760067"/>
+      <w:bookmarkStart w:id="46" w:name="_Toc461760229"/>
+      <w:bookmarkStart w:id="47" w:name="_Toc461760679"/>
+      <w:bookmarkStart w:id="48" w:name="_Toc461760766"/>
+      <w:bookmarkStart w:id="49" w:name="_Toc461761608"/>
+      <w:bookmarkStart w:id="50" w:name="_Toc461761680"/>
+      <w:bookmarkStart w:id="51" w:name="_Toc465744043"/>
+      <w:bookmarkStart w:id="52" w:name="_Toc465744313"/>
       <w:r>
         <w:t xml:space="preserve">Tabel </w:t>
       </w:r>
       <w:r>
+        <w:t>3</w:t>
+      </w:r>
+      <w:r>
+        <w:t>.</w:t>
+      </w:r>
+      <w:r>
         <w:fldChar w:fldCharType="begin"/>
       </w:r>
       <w:r>
-        <w:instrText xml:space="preserve"> STYLEREF 1 \s </w:instrText>
+        <w:instrText xml:space="preserve"> SEQ Tabel \* ARABIC \s 1 </w:instrText>
       </w:r>
       <w:r>
         <w:fldChar w:fldCharType="separate"/>
@@ -11988,7 +12347,7 @@
         <w:rPr>
           <w:noProof/>
         </w:rPr>
-        <w:t>0</w:t>
+        <w:t>1</w:t>
       </w:r>
       <w:r>
         <w:rPr>
@@ -11997,34 +12356,8 @@
         <w:fldChar w:fldCharType="end"/>
       </w:r>
       <w:r>
-        <w:t>.</w:t>
-      </w:r>
-      <w:r>
-        <w:fldChar w:fldCharType="begin"/>
-      </w:r>
-      <w:r>
-        <w:instrText xml:space="preserve"> SEQ Tabel \* ARABIC \s 1 </w:instrText>
-      </w:r>
-      <w:r>
-        <w:fldChar w:fldCharType="separate"/>
-      </w:r>
-      <w:r>
-        <w:rPr>
-          <w:noProof/>
-        </w:rPr>
-        <w:t>1</w:t>
-      </w:r>
-      <w:r>
-        <w:rPr>
-          <w:noProof/>
-        </w:rPr>
-        <w:fldChar w:fldCharType="end"/>
-      </w:r>
-      <w:r>
         <w:t xml:space="preserve"> Daftar Aset</w:t>
       </w:r>
-      <w:bookmarkEnd w:id="42"/>
-      <w:bookmarkEnd w:id="43"/>
       <w:bookmarkEnd w:id="44"/>
       <w:bookmarkEnd w:id="45"/>
       <w:bookmarkEnd w:id="46"/>
@@ -12032,6 +12365,8 @@
       <w:bookmarkEnd w:id="48"/>
       <w:bookmarkEnd w:id="49"/>
       <w:bookmarkEnd w:id="50"/>
+      <w:bookmarkEnd w:id="51"/>
+      <w:bookmarkEnd w:id="52"/>
     </w:p>
     <w:tbl>
       <w:tblPr>
@@ -12331,7 +12666,6 @@
                 <w:noProof/>
                 <w:lang w:eastAsia="en-US"/>
               </w:rPr>
-              <w:lastRenderedPageBreak/>
               <w:drawing>
                 <wp:inline distT="0" distB="0" distL="0" distR="0" wp14:anchorId="4BB64CA2" wp14:editId="2BA6C0D0">
                   <wp:extent cx="837065" cy="981075"/>
@@ -12453,6 +12787,7 @@
                 <w:noProof/>
                 <w:lang w:eastAsia="en-US"/>
               </w:rPr>
+              <w:lastRenderedPageBreak/>
               <w:drawing>
                 <wp:inline distT="0" distB="0" distL="0" distR="0" wp14:anchorId="373FBCDC" wp14:editId="544EA843">
                   <wp:extent cx="850265" cy="850265"/>
@@ -13091,7 +13426,6 @@
                 <w:noProof/>
                 <w:lang w:eastAsia="en-US"/>
               </w:rPr>
-              <w:lastRenderedPageBreak/>
               <w:drawing>
                 <wp:inline distT="0" distB="0" distL="0" distR="0" wp14:anchorId="5A164AC1" wp14:editId="2914B0E3">
                   <wp:extent cx="861147" cy="342900"/>
@@ -13186,11 +13520,12 @@
       <w:pPr>
         <w:pStyle w:val="Heading2"/>
       </w:pPr>
-      <w:bookmarkStart w:id="51" w:name="_Toc465744221"/>
-      <w:r>
+      <w:bookmarkStart w:id="53" w:name="_Toc465744221"/>
+      <w:r>
+        <w:lastRenderedPageBreak/>
         <w:t>Perancangan Sistem</w:t>
       </w:r>
-      <w:bookmarkEnd w:id="51"/>
+      <w:bookmarkEnd w:id="53"/>
       <w:r>
         <w:tab/>
       </w:r>
@@ -13246,10 +13581,10 @@
             <v:path o:extrusionok="f" gradientshapeok="t" o:connecttype="rect"/>
             <o:lock v:ext="edit" aspectratio="t"/>
           </v:shapetype>
-          <v:shape id="_x0000_i1045" type="#_x0000_t75" style="width:396.85pt;height:430.25pt" o:ole="">
+          <v:shape id="_x0000_i1025" type="#_x0000_t75" style="width:396.75pt;height:430.5pt" o:ole="">
             <v:imagedata r:id="rId30" o:title=""/>
           </v:shape>
-          <o:OLEObject Type="Embed" ProgID="Visio.Drawing.15" ShapeID="_x0000_i1045" DrawAspect="Content" ObjectID="_1539488098" r:id="rId31"/>
+          <o:OLEObject Type="Embed" ProgID="Visio.Drawing.15" ShapeID="_x0000_i1025" DrawAspect="Content" ObjectID="_1539560458" r:id="rId31"/>
         </w:object>
       </w:r>
     </w:p>
@@ -13257,7 +13592,7 @@
       <w:pPr>
         <w:pStyle w:val="Caption"/>
       </w:pPr>
-      <w:bookmarkStart w:id="52" w:name="_Toc465744314"/>
+      <w:bookmarkStart w:id="54" w:name="_Toc465744314"/>
       <w:r>
         <w:t xml:space="preserve">Gambar 3.1 </w:t>
       </w:r>
@@ -13279,11 +13614,10 @@
       <w:r>
         <w:t xml:space="preserve"> Secara Umum</w:t>
       </w:r>
-      <w:bookmarkEnd w:id="52"/>
-    </w:p>
-    <w:p>
-      <w:r>
-        <w:lastRenderedPageBreak/>
+      <w:bookmarkEnd w:id="54"/>
+    </w:p>
+    <w:p>
+      <w:r>
         <w:tab/>
         <w:t xml:space="preserve">Pada Gambar 3.1 dapat dilihat pada saat permainan dimulai, </w:t>
       </w:r>
@@ -13330,7 +13664,11 @@
         <w:t>”</w:t>
       </w:r>
       <w:r>
-        <w:t xml:space="preserve"> maka akan ditampilkan </w:t>
+        <w:t xml:space="preserve"> </w:t>
+      </w:r>
+      <w:r>
+        <w:lastRenderedPageBreak/>
+        <w:t xml:space="preserve">maka akan ditampilkan </w:t>
       </w:r>
       <w:r>
         <w:rPr>
@@ -13468,7 +13806,10 @@
         <w:t>level</w:t>
       </w:r>
       <w:r>
-        <w:t xml:space="preserve"> yang diinginkan, akan di tampilkan </w:t>
+        <w:t xml:space="preserve"> yang diinginkan, akan di</w:t>
+      </w:r>
+      <w:r>
+        <w:t xml:space="preserve">tampilkan </w:t>
       </w:r>
       <w:r>
         <w:t>“</w:t>
@@ -13681,11 +14022,11 @@
     <w:p/>
     <w:p>
       <w:r>
-        <w:object w:dxaOrig="13411" w:dyaOrig="12301" w14:anchorId="679D0965">
-          <v:shape id="_x0000_i1095" type="#_x0000_t75" style="width:396.3pt;height:363.45pt" o:ole="">
+        <w:object w:dxaOrig="13411" w:dyaOrig="12301" w14:anchorId="7F0D6F3F">
+          <v:shape id="_x0000_i1026" type="#_x0000_t75" style="width:396pt;height:363.75pt" o:ole="">
             <v:imagedata r:id="rId32" o:title=""/>
           </v:shape>
-          <o:OLEObject Type="Embed" ProgID="Visio.Drawing.15" ShapeID="_x0000_i1095" DrawAspect="Content" ObjectID="_1539488099" r:id="rId33"/>
+          <o:OLEObject Type="Embed" ProgID="Visio.Drawing.15" ShapeID="_x0000_i1026" DrawAspect="Content" ObjectID="_1539560459" r:id="rId33"/>
         </w:object>
       </w:r>
     </w:p>
@@ -13693,7 +14034,7 @@
       <w:pPr>
         <w:pStyle w:val="Caption"/>
       </w:pPr>
-      <w:bookmarkStart w:id="53" w:name="_Toc465744315"/>
+      <w:bookmarkStart w:id="55" w:name="_Toc465744315"/>
       <w:r>
         <w:t xml:space="preserve">Gambar 3.2 </w:t>
       </w:r>
@@ -13712,9 +14053,12 @@
         </w:rPr>
         <w:t>“Game Scene”</w:t>
       </w:r>
-      <w:bookmarkEnd w:id="53"/>
-    </w:p>
-    <w:p>
+      <w:bookmarkEnd w:id="55"/>
+    </w:p>
+    <w:p>
+      <w:pPr>
+        <w:spacing w:after="0"/>
+      </w:pPr>
       <w:r>
         <w:tab/>
         <w:t xml:space="preserve">Pada Gambar 3.2 proses dimulai dengan membuka </w:t>
@@ -13775,6 +14119,9 @@
       </w:r>
     </w:p>
     <w:p>
+      <w:pPr>
+        <w:spacing w:after="0"/>
+      </w:pPr>
       <w:r>
         <w:tab/>
         <w:t xml:space="preserve">Sistem kemudian akan melakukan deteksi tangan pemain. Bila tangan pemain dideteksi oleh </w:t>
@@ -13909,287 +14256,289 @@
     </w:p>
     <w:p>
       <w:pPr>
-        <w:ind w:firstLine="709"/>
-      </w:pPr>
-      <w:r>
-        <w:t xml:space="preserve">Kemudian cek terhadap posisi benda dilakukan, bila benda bersentuhan dengan </w:t>
-      </w:r>
-      <w:r>
-        <w:rPr>
-          <w:i/>
-        </w:rPr>
-        <w:t>t</w:t>
-      </w:r>
-      <w:r>
-        <w:rPr>
-          <w:i/>
-        </w:rPr>
-        <w:t>arget</w:t>
-      </w:r>
-      <w:r>
-        <w:t xml:space="preserve"> maka dilakukan cek apakah rotasi benda sama dengan </w:t>
-      </w:r>
-      <w:r>
-        <w:rPr>
-          <w:i/>
-        </w:rPr>
-        <w:t>target</w:t>
-      </w:r>
-      <w:r>
-        <w:t xml:space="preserve"> benda? Bila sama maka dilakukan cek berikutnya apakah ID dari benda sama dengan </w:t>
-      </w:r>
-      <w:r>
-        <w:rPr>
-          <w:i/>
-        </w:rPr>
-        <w:t>target</w:t>
-      </w:r>
-      <w:r>
-        <w:t xml:space="preserve"> benda? Bila sama maka benda akan dilepaskan dengan </w:t>
-      </w:r>
-      <w:r>
-        <w:rPr>
-          <w:i/>
-        </w:rPr>
-        <w:t>Hand Object</w:t>
-      </w:r>
-      <w:r>
-        <w:t xml:space="preserve">, </w:t>
-      </w:r>
-      <w:r>
-        <w:t xml:space="preserve">kemudian </w:t>
-      </w:r>
-      <w:r>
-        <w:rPr>
-          <w:i/>
-        </w:rPr>
-        <w:t>R</w:t>
-      </w:r>
-      <w:r>
-        <w:rPr>
-          <w:i/>
-        </w:rPr>
-        <w:t>igidbody</w:t>
-      </w:r>
-      <w:r>
-        <w:t xml:space="preserve"> dari benda kembali dinyalakan, </w:t>
-      </w:r>
-      <w:r>
-        <w:t xml:space="preserve">kemudian </w:t>
-      </w:r>
-      <w:r>
-        <w:rPr>
-          <w:i/>
-        </w:rPr>
-        <w:t>target</w:t>
-      </w:r>
-      <w:r>
-        <w:t xml:space="preserve"> akan disembunyikan, kemudian suara penanda beserta kilat cahaya akan dimainkan di antarmuka pemain, kemudian akan ditambahkan 1 poin ke </w:t>
-      </w:r>
-      <w:r>
-        <w:rPr>
-          <w:i/>
-        </w:rPr>
-        <w:t>Shape Counter</w:t>
-      </w:r>
-      <w:r>
-        <w:t xml:space="preserve">. Bila rotasi benda berbeda dengan </w:t>
-      </w:r>
-      <w:r>
-        <w:rPr>
-          <w:i/>
-        </w:rPr>
-        <w:t>target</w:t>
-      </w:r>
-      <w:r>
-        <w:t xml:space="preserve"> benda atau bila ID dari benda berbeda dengan </w:t>
-      </w:r>
-      <w:r>
-        <w:rPr>
-          <w:i/>
-        </w:rPr>
-        <w:t>target</w:t>
-      </w:r>
-      <w:r>
-        <w:t xml:space="preserve"> benda </w:t>
-      </w:r>
-      <w:r>
-        <w:t xml:space="preserve">maka benda akan tetap terpasang dengan </w:t>
-      </w:r>
-      <w:r>
-        <w:rPr>
-          <w:i/>
-        </w:rPr>
-        <w:t>Hand Object</w:t>
-      </w:r>
-      <w:r>
-        <w:t>.</w:t>
-      </w:r>
-    </w:p>
-    <w:p>
-      <w:pPr>
-        <w:ind w:firstLine="709"/>
-        <w:rPr>
-          <w:rFonts w:hint="eastAsia"/>
-        </w:rPr>
-      </w:pPr>
-      <w:r>
-        <w:t xml:space="preserve">Kemudian cek terhadap </w:t>
-      </w:r>
-      <w:r>
-        <w:rPr>
-          <w:i/>
-        </w:rPr>
-        <w:t>Shape Counter</w:t>
-      </w:r>
-      <w:r>
-        <w:t xml:space="preserve"> dilakukan dengan jumlah </w:t>
-      </w:r>
-      <w:r>
-        <w:rPr>
-          <w:i/>
-        </w:rPr>
-        <w:t>Total Shape</w:t>
-      </w:r>
-      <w:r>
-        <w:t xml:space="preserve"> yang sebelumnya sudah ditentukan per</w:t>
-      </w:r>
-      <w:r>
-        <w:rPr>
-          <w:i/>
-        </w:rPr>
-        <w:t>level</w:t>
-      </w:r>
-      <w:r>
-        <w:t xml:space="preserve">. Bila menyamai maka antarmuka </w:t>
-      </w:r>
-      <w:r>
-        <w:rPr>
-          <w:i/>
-        </w:rPr>
-        <w:t>“Finish”</w:t>
-      </w:r>
-      <w:r>
-        <w:t xml:space="preserve"> akan ditampilkan, kemudian </w:t>
-      </w:r>
-      <w:r>
-        <w:rPr>
-          <w:i/>
-        </w:rPr>
-        <w:t>Timer Countdown</w:t>
-      </w:r>
-      <w:r>
-        <w:t xml:space="preserve"> akan dihentikan, dan </w:t>
-      </w:r>
-      <w:r>
-        <w:rPr>
-          <w:i/>
-        </w:rPr>
-        <w:t>Timer Record Array</w:t>
-      </w:r>
-      <w:r>
-        <w:t xml:space="preserve"> di</w:t>
-      </w:r>
-      <w:r>
-        <w:t xml:space="preserve">ambil dari </w:t>
-      </w:r>
-      <w:r>
-        <w:rPr>
-          <w:i/>
-        </w:rPr>
-        <w:t>PlayerPrefs</w:t>
-      </w:r>
-      <w:r>
-        <w:t xml:space="preserve">, kemudian dilakukan pengecekan apakah </w:t>
-      </w:r>
-      <w:r>
-        <w:rPr>
-          <w:i/>
-        </w:rPr>
-        <w:t>Timer Count</w:t>
-      </w:r>
-      <w:r>
-        <w:t xml:space="preserve"> lebih rendah dari </w:t>
-      </w:r>
-      <w:r>
-        <w:rPr>
-          <w:i/>
-        </w:rPr>
-        <w:t>Timer Record Array</w:t>
-      </w:r>
-      <w:r>
-        <w:t xml:space="preserve"> dari</w:t>
-      </w:r>
-      <w:r>
-        <w:rPr>
-          <w:i/>
-        </w:rPr>
-        <w:t xml:space="preserve"> level</w:t>
-      </w:r>
-      <w:r>
-        <w:t xml:space="preserve"> yang dilakukan. Bila lebih rendah maka </w:t>
-      </w:r>
-      <w:r>
-        <w:rPr>
-          <w:i/>
-        </w:rPr>
-        <w:t>Timer Count</w:t>
-      </w:r>
-      <w:r>
-        <w:t xml:space="preserve"> akan disimpan kedalam </w:t>
-      </w:r>
-      <w:r>
-        <w:rPr>
-          <w:i/>
-        </w:rPr>
-        <w:t>Timer Record Array</w:t>
-      </w:r>
-      <w:r>
-        <w:t xml:space="preserve"> dan disimpan kembali kedalam </w:t>
-      </w:r>
-      <w:r>
-        <w:rPr>
-          <w:i/>
-        </w:rPr>
-        <w:t>PlayerPrefs</w:t>
-      </w:r>
-      <w:r>
-        <w:t>. B</w:t>
-      </w:r>
-      <w:r>
-        <w:t xml:space="preserve">ila tidak maka </w:t>
-      </w:r>
-      <w:r>
-        <w:rPr>
-          <w:i/>
-        </w:rPr>
-        <w:t>Timer Count</w:t>
-      </w:r>
-      <w:r>
-        <w:t xml:space="preserve"> akan dibuang.</w:t>
-      </w:r>
-    </w:p>
-    <w:p>
-      <w:pPr>
-        <w:pStyle w:val="Heading2"/>
-      </w:pPr>
-      <w:bookmarkStart w:id="54" w:name="_Toc465744222"/>
-      <w:r>
-        <w:lastRenderedPageBreak/>
-        <w:t>Perancangan Tampilan Antarmuka</w:t>
-      </w:r>
-      <w:bookmarkEnd w:id="54"/>
-      <w:r>
-        <w:tab/>
-      </w:r>
-    </w:p>
-    <w:p>
-      <w:pPr>
         <w:spacing w:after="0"/>
         <w:ind w:firstLine="709"/>
       </w:pPr>
       <w:r>
-        <w:t xml:space="preserve">Rancangan antarmuka berikut dibuat untuk memberi panduan dalam pembuatan desain UI beserta fungsionalitas didalamnya sehingga memudahkan proses pengembangan permainan. Berikut adalah rancangan daripada antarmuka </w:t>
+        <w:t xml:space="preserve">Kemudian cek terhadap posisi benda dilakukan, bila benda bersentuhan dengan </w:t>
+      </w:r>
+      <w:r>
+        <w:rPr>
+          <w:i/>
+        </w:rPr>
+        <w:t>t</w:t>
+      </w:r>
+      <w:r>
+        <w:rPr>
+          <w:i/>
+        </w:rPr>
+        <w:t>arget</w:t>
+      </w:r>
+      <w:r>
+        <w:t xml:space="preserve"> maka dilakukan cek apakah rotasi benda sama dengan </w:t>
+      </w:r>
+      <w:r>
+        <w:rPr>
+          <w:i/>
+        </w:rPr>
+        <w:t>target</w:t>
+      </w:r>
+      <w:r>
+        <w:t xml:space="preserve"> benda? Bila sama maka dilakukan cek berikutnya apakah ID dari benda sama dengan </w:t>
+      </w:r>
+      <w:r>
+        <w:rPr>
+          <w:i/>
+        </w:rPr>
+        <w:t>target</w:t>
+      </w:r>
+      <w:r>
+        <w:t xml:space="preserve"> benda? Bila sama maka benda akan dilepaskan dengan </w:t>
+      </w:r>
+      <w:r>
+        <w:rPr>
+          <w:i/>
+        </w:rPr>
+        <w:t>Hand Object</w:t>
+      </w:r>
+      <w:r>
+        <w:t xml:space="preserve">, </w:t>
+      </w:r>
+      <w:r>
+        <w:t xml:space="preserve">kemudian </w:t>
+      </w:r>
+      <w:r>
+        <w:rPr>
+          <w:i/>
+        </w:rPr>
+        <w:t>R</w:t>
+      </w:r>
+      <w:r>
+        <w:rPr>
+          <w:i/>
+        </w:rPr>
+        <w:t>igidbody</w:t>
+      </w:r>
+      <w:r>
+        <w:t xml:space="preserve"> dari benda kembali dinyalakan, </w:t>
+      </w:r>
+      <w:r>
+        <w:t xml:space="preserve">kemudian </w:t>
+      </w:r>
+      <w:r>
+        <w:rPr>
+          <w:i/>
+        </w:rPr>
+        <w:t>target</w:t>
+      </w:r>
+      <w:r>
+        <w:t xml:space="preserve"> akan disembunyikan, kemudian suara penanda beserta kilat cahaya akan dimainkan di antarmuka pemain, kemudian akan ditambahkan 1 poin ke </w:t>
+      </w:r>
+      <w:r>
+        <w:rPr>
+          <w:i/>
+        </w:rPr>
+        <w:t>Shape Counter</w:t>
+      </w:r>
+      <w:r>
+        <w:t xml:space="preserve">. Bila rotasi benda berbeda dengan </w:t>
+      </w:r>
+      <w:r>
+        <w:rPr>
+          <w:i/>
+        </w:rPr>
+        <w:t>target</w:t>
+      </w:r>
+      <w:r>
+        <w:t xml:space="preserve"> benda atau bila ID dari benda berbeda dengan </w:t>
+      </w:r>
+      <w:r>
+        <w:rPr>
+          <w:i/>
+        </w:rPr>
+        <w:t>target</w:t>
+      </w:r>
+      <w:r>
+        <w:t xml:space="preserve"> benda </w:t>
+      </w:r>
+      <w:r>
+        <w:t xml:space="preserve">maka benda akan tetap terpasang dengan </w:t>
+      </w:r>
+      <w:r>
+        <w:rPr>
+          <w:i/>
+        </w:rPr>
+        <w:t>Hand Object</w:t>
+      </w:r>
+      <w:r>
+        <w:t>.</w:t>
+      </w:r>
+    </w:p>
+    <w:p>
+      <w:pPr>
+        <w:spacing w:after="0"/>
+        <w:ind w:firstLine="709"/>
+      </w:pPr>
+      <w:r>
+        <w:t xml:space="preserve">Kemudian cek terhadap </w:t>
+      </w:r>
+      <w:r>
+        <w:rPr>
+          <w:i/>
+        </w:rPr>
+        <w:t>Shape Counter</w:t>
+      </w:r>
+      <w:r>
+        <w:t xml:space="preserve"> dilakukan dengan jumlah </w:t>
+      </w:r>
+      <w:r>
+        <w:rPr>
+          <w:i/>
+        </w:rPr>
+        <w:t>Total Shape</w:t>
+      </w:r>
+      <w:r>
+        <w:t xml:space="preserve"> yang sebelumnya sudah ditentukan per</w:t>
+      </w:r>
+      <w:r>
+        <w:rPr>
+          <w:i/>
+        </w:rPr>
+        <w:t>level</w:t>
+      </w:r>
+      <w:r>
+        <w:t xml:space="preserve">. Bila menyamai maka antarmuka </w:t>
+      </w:r>
+      <w:r>
+        <w:rPr>
+          <w:i/>
+        </w:rPr>
+        <w:t>“Finish”</w:t>
+      </w:r>
+      <w:r>
+        <w:t xml:space="preserve"> akan ditampilkan, kemudian </w:t>
+      </w:r>
+      <w:r>
+        <w:rPr>
+          <w:i/>
+        </w:rPr>
+        <w:t>Timer Countdown</w:t>
+      </w:r>
+      <w:r>
+        <w:t xml:space="preserve"> akan dihentikan, dan </w:t>
+      </w:r>
+      <w:r>
+        <w:rPr>
+          <w:i/>
+        </w:rPr>
+        <w:t>Timer Record Array</w:t>
+      </w:r>
+      <w:r>
+        <w:t xml:space="preserve"> di</w:t>
+      </w:r>
+      <w:r>
+        <w:t xml:space="preserve">ambil dari </w:t>
+      </w:r>
+      <w:r>
+        <w:rPr>
+          <w:i/>
+        </w:rPr>
+        <w:t>PlayerPrefs</w:t>
+      </w:r>
+      <w:r>
+        <w:t xml:space="preserve">, kemudian dilakukan pengecekan apakah </w:t>
+      </w:r>
+      <w:r>
+        <w:rPr>
+          <w:i/>
+        </w:rPr>
+        <w:t>Timer Count</w:t>
+      </w:r>
+      <w:r>
+        <w:t xml:space="preserve"> lebih rendah dari </w:t>
+      </w:r>
+      <w:r>
+        <w:rPr>
+          <w:i/>
+        </w:rPr>
+        <w:t>Timer Record Array</w:t>
+      </w:r>
+      <w:r>
+        <w:t xml:space="preserve"> dari</w:t>
+      </w:r>
+      <w:r>
+        <w:rPr>
+          <w:i/>
+        </w:rPr>
+        <w:t xml:space="preserve"> level</w:t>
+      </w:r>
+      <w:r>
+        <w:t xml:space="preserve"> yang dilakukan. Bila lebih rendah maka </w:t>
+      </w:r>
+      <w:r>
+        <w:rPr>
+          <w:i/>
+        </w:rPr>
+        <w:t>Timer Count</w:t>
+      </w:r>
+      <w:r>
+        <w:t xml:space="preserve"> akan disimpan kedalam </w:t>
+      </w:r>
+      <w:r>
+        <w:rPr>
+          <w:i/>
+        </w:rPr>
+        <w:t>Timer Record Array</w:t>
+      </w:r>
+      <w:r>
+        <w:t xml:space="preserve"> dan disimpan kembali kedalam </w:t>
+      </w:r>
+      <w:r>
+        <w:rPr>
+          <w:i/>
+        </w:rPr>
+        <w:t>PlayerPrefs</w:t>
+      </w:r>
+      <w:r>
+        <w:t>. B</w:t>
+      </w:r>
+      <w:r>
+        <w:t xml:space="preserve">ila tidak maka </w:t>
+      </w:r>
+      <w:r>
+        <w:rPr>
+          <w:i/>
+        </w:rPr>
+        <w:t>Timer Count</w:t>
+      </w:r>
+      <w:r>
+        <w:t xml:space="preserve"> akan dibuang.</w:t>
+      </w:r>
+    </w:p>
+    <w:p>
+      <w:pPr>
+        <w:pStyle w:val="Heading2"/>
+      </w:pPr>
+      <w:bookmarkStart w:id="56" w:name="_Toc465744222"/>
+      <w:r>
+        <w:t>Perancangan Tampilan Antarmuka</w:t>
+      </w:r>
+      <w:bookmarkEnd w:id="56"/>
+      <w:r>
+        <w:tab/>
+      </w:r>
+    </w:p>
+    <w:p>
+      <w:pPr>
+        <w:spacing w:after="0"/>
+        <w:ind w:firstLine="709"/>
+      </w:pPr>
+      <w:r>
+        <w:t xml:space="preserve">Rancangan antarmuka berikut dibuat untuk memberi panduan dalam pembuatan desain UI beserta fungsionalitas didalamnya sehingga memudahkan </w:t>
+      </w:r>
+      <w:r>
+        <w:lastRenderedPageBreak/>
+        <w:t xml:space="preserve">proses pengembangan permainan. Berikut adalah rancangan daripada antarmuka </w:t>
       </w:r>
       <w:r>
         <w:rPr>
@@ -14204,10 +14553,10 @@
     <w:p>
       <w:r>
         <w:object w:dxaOrig="14881" w:dyaOrig="10111" w14:anchorId="48F45C04">
-          <v:shape id="_x0000_i1097" type="#_x0000_t75" style="width:396.85pt;height:269.55pt" o:ole="">
+          <v:shape id="_x0000_i1027" type="#_x0000_t75" style="width:396.75pt;height:269.25pt" o:ole="">
             <v:imagedata r:id="rId34" o:title=""/>
           </v:shape>
-          <o:OLEObject Type="Embed" ProgID="Visio.Drawing.15" ShapeID="_x0000_i1097" DrawAspect="Content" ObjectID="_1539488100" r:id="rId35"/>
+          <o:OLEObject Type="Embed" ProgID="Visio.Drawing.15" ShapeID="_x0000_i1027" DrawAspect="Content" ObjectID="_1539560460" r:id="rId35"/>
         </w:object>
       </w:r>
     </w:p>
@@ -14215,7 +14564,7 @@
       <w:pPr>
         <w:pStyle w:val="Caption"/>
       </w:pPr>
-      <w:bookmarkStart w:id="55" w:name="_Toc465744316"/>
+      <w:bookmarkStart w:id="57" w:name="_Toc465744316"/>
       <w:r>
         <w:t xml:space="preserve">Gambar 3.3 Diagram Tampilan </w:t>
       </w:r>
@@ -14228,7 +14577,7 @@
       <w:r>
         <w:t xml:space="preserve"> Utama</w:t>
       </w:r>
-      <w:bookmarkEnd w:id="55"/>
+      <w:bookmarkEnd w:id="57"/>
     </w:p>
     <w:p>
       <w:pPr>
@@ -14383,10 +14732,10 @@
     <w:p>
       <w:r>
         <w:object w:dxaOrig="14881" w:dyaOrig="10111" w14:anchorId="29D0D93E">
-          <v:shape id="_x0000_i1234" type="#_x0000_t75" style="width:396.85pt;height:269.55pt" o:ole="">
+          <v:shape id="_x0000_i1028" type="#_x0000_t75" style="width:396.75pt;height:269.25pt" o:ole="">
             <v:imagedata r:id="rId36" o:title=""/>
           </v:shape>
-          <o:OLEObject Type="Embed" ProgID="Visio.Drawing.15" ShapeID="_x0000_i1234" DrawAspect="Content" ObjectID="_1539488101" r:id="rId37"/>
+          <o:OLEObject Type="Embed" ProgID="Visio.Drawing.15" ShapeID="_x0000_i1028" DrawAspect="Content" ObjectID="_1539560461" r:id="rId37"/>
         </w:object>
       </w:r>
       <w:r>
@@ -14397,7 +14746,7 @@
       <w:pPr>
         <w:pStyle w:val="Caption"/>
       </w:pPr>
-      <w:bookmarkStart w:id="56" w:name="_Toc465744317"/>
+      <w:bookmarkStart w:id="58" w:name="_Toc465744317"/>
       <w:r>
         <w:t xml:space="preserve">Gambar 3.4 Diagram Tampilan </w:t>
       </w:r>
@@ -14407,7 +14756,7 @@
         </w:rPr>
         <w:t>HOW TO PLAY</w:t>
       </w:r>
-      <w:bookmarkEnd w:id="56"/>
+      <w:bookmarkEnd w:id="58"/>
     </w:p>
     <w:p>
       <w:pPr>
@@ -14469,10 +14818,10 @@
     <w:p>
       <w:r>
         <w:object w:dxaOrig="14881" w:dyaOrig="10111" w14:anchorId="2F2C7ED7">
-          <v:shape id="_x0000_i1175" type="#_x0000_t75" style="width:396.85pt;height:269.55pt" o:ole="">
+          <v:shape id="_x0000_i1029" type="#_x0000_t75" style="width:396.75pt;height:269.25pt" o:ole="">
             <v:imagedata r:id="rId38" o:title=""/>
           </v:shape>
-          <o:OLEObject Type="Embed" ProgID="Visio.Drawing.15" ShapeID="_x0000_i1175" DrawAspect="Content" ObjectID="_1539488102" r:id="rId39"/>
+          <o:OLEObject Type="Embed" ProgID="Visio.Drawing.15" ShapeID="_x0000_i1029" DrawAspect="Content" ObjectID="_1539560462" r:id="rId39"/>
         </w:object>
       </w:r>
       <w:r>
@@ -14483,7 +14832,7 @@
       <w:pPr>
         <w:pStyle w:val="Caption"/>
       </w:pPr>
-      <w:bookmarkStart w:id="57" w:name="_Toc465744318"/>
+      <w:bookmarkStart w:id="59" w:name="_Toc465744318"/>
       <w:r>
         <w:t xml:space="preserve">Gambar 3.5 Diagram Tampilan </w:t>
       </w:r>
@@ -14493,7 +14842,7 @@
         </w:rPr>
         <w:t>THEME SELECT</w:t>
       </w:r>
-      <w:bookmarkEnd w:id="57"/>
+      <w:bookmarkEnd w:id="59"/>
     </w:p>
     <w:p>
       <w:pPr>
@@ -14519,7 +14868,13 @@
         <w:t>“START”</w:t>
       </w:r>
       <w:r>
-        <w:t xml:space="preserve">, tampilan ini menampilkan 4 tombol yang memberikan visualisasi mengenai tema yang pemain bias pilih. Setiap tombol akan membawa pemain menuju </w:t>
+        <w:t>, tampilan ini menampilkan 4 tombol yang memberikan visualisasi mengenai tema yang pemain bi</w:t>
+      </w:r>
+      <w:r>
+        <w:t>sa</w:t>
+      </w:r>
+      <w:r>
+        <w:t xml:space="preserve"> pilih. Setiap tombol akan membawa pemain menuju </w:t>
       </w:r>
       <w:r>
         <w:rPr>
@@ -14552,10 +14907,10 @@
     <w:p>
       <w:r>
         <w:object w:dxaOrig="14881" w:dyaOrig="10111" w14:anchorId="466C64E7">
-          <v:shape id="_x0000_i1172" type="#_x0000_t75" style="width:396.85pt;height:269.55pt" o:ole="">
+          <v:shape id="_x0000_i1030" type="#_x0000_t75" style="width:396.75pt;height:269.25pt" o:ole="">
             <v:imagedata r:id="rId40" o:title=""/>
           </v:shape>
-          <o:OLEObject Type="Embed" ProgID="Visio.Drawing.15" ShapeID="_x0000_i1172" DrawAspect="Content" ObjectID="_1539488103" r:id="rId41"/>
+          <o:OLEObject Type="Embed" ProgID="Visio.Drawing.15" ShapeID="_x0000_i1030" DrawAspect="Content" ObjectID="_1539560463" r:id="rId41"/>
         </w:object>
       </w:r>
     </w:p>
@@ -14563,7 +14918,7 @@
       <w:pPr>
         <w:pStyle w:val="Caption"/>
       </w:pPr>
-      <w:bookmarkStart w:id="58" w:name="_Toc465744319"/>
+      <w:bookmarkStart w:id="60" w:name="_Toc465744319"/>
       <w:r>
         <w:t>Gambar 3.</w:t>
       </w:r>
@@ -14579,7 +14934,7 @@
         </w:rPr>
         <w:t>LEVEL SELECT</w:t>
       </w:r>
-      <w:bookmarkEnd w:id="58"/>
+      <w:bookmarkEnd w:id="60"/>
     </w:p>
     <w:p>
       <w:pPr>
@@ -14740,7 +15095,7 @@
       <w:pPr>
         <w:pStyle w:val="Caption"/>
       </w:pPr>
-      <w:bookmarkStart w:id="59" w:name="_Toc465744320"/>
+      <w:bookmarkStart w:id="61" w:name="_Toc465744320"/>
       <w:r>
         <w:t xml:space="preserve">Gambar 3.7 Diagram Tampilan </w:t>
       </w:r>
@@ -14750,7 +15105,7 @@
         </w:rPr>
         <w:t>Level</w:t>
       </w:r>
-      <w:bookmarkEnd w:id="59"/>
+      <w:bookmarkEnd w:id="61"/>
     </w:p>
     <w:p>
       <w:pPr>
@@ -14848,10 +15203,10 @@
       </w:pPr>
       <w:r>
         <w:object w:dxaOrig="14895" w:dyaOrig="10111" w14:anchorId="3BA175BF">
-          <v:shape id="_x0000_i1187" type="#_x0000_t75" style="width:396.3pt;height:269pt" o:ole="">
+          <v:shape id="_x0000_i1031" type="#_x0000_t75" style="width:396pt;height:269.25pt" o:ole="">
             <v:imagedata r:id="rId43" o:title=""/>
           </v:shape>
-          <o:OLEObject Type="Embed" ProgID="Visio.Drawing.15" ShapeID="_x0000_i1187" DrawAspect="Content" ObjectID="_1539488104" r:id="rId44"/>
+          <o:OLEObject Type="Embed" ProgID="Visio.Drawing.15" ShapeID="_x0000_i1031" DrawAspect="Content" ObjectID="_1539560464" r:id="rId44"/>
         </w:object>
       </w:r>
     </w:p>
@@ -14859,7 +15214,7 @@
       <w:pPr>
         <w:pStyle w:val="Caption"/>
       </w:pPr>
-      <w:bookmarkStart w:id="60" w:name="_Toc465744321"/>
+      <w:bookmarkStart w:id="62" w:name="_Toc465744321"/>
       <w:r>
         <w:t xml:space="preserve">Gambar 3.8 Diagram Tampilan Antarmuka </w:t>
       </w:r>
@@ -14869,7 +15224,7 @@
         </w:rPr>
         <w:t>START</w:t>
       </w:r>
-      <w:bookmarkEnd w:id="60"/>
+      <w:bookmarkEnd w:id="62"/>
     </w:p>
     <w:p>
       <w:pPr>
@@ -14918,10 +15273,10 @@
       </w:pPr>
       <w:r>
         <w:object w:dxaOrig="14881" w:dyaOrig="10111" w14:anchorId="2719E20B">
-          <v:shape id="_x0000_i1189" type="#_x0000_t75" style="width:396.85pt;height:269.55pt" o:ole="">
+          <v:shape id="_x0000_i1032" type="#_x0000_t75" style="width:396.75pt;height:269.25pt" o:ole="">
             <v:imagedata r:id="rId45" o:title=""/>
           </v:shape>
-          <o:OLEObject Type="Embed" ProgID="Visio.Drawing.15" ShapeID="_x0000_i1189" DrawAspect="Content" ObjectID="_1539488105" r:id="rId46"/>
+          <o:OLEObject Type="Embed" ProgID="Visio.Drawing.15" ShapeID="_x0000_i1032" DrawAspect="Content" ObjectID="_1539560465" r:id="rId46"/>
         </w:object>
       </w:r>
     </w:p>
@@ -14929,7 +15284,7 @@
       <w:pPr>
         <w:pStyle w:val="Caption"/>
       </w:pPr>
-      <w:bookmarkStart w:id="61" w:name="_Toc465744322"/>
+      <w:bookmarkStart w:id="63" w:name="_Toc465744322"/>
       <w:r>
         <w:t>Gambar 3.</w:t>
       </w:r>
@@ -14945,7 +15300,7 @@
         </w:rPr>
         <w:t>FINISH</w:t>
       </w:r>
-      <w:bookmarkEnd w:id="61"/>
+      <w:bookmarkEnd w:id="63"/>
     </w:p>
     <w:p>
       <w:pPr>
@@ -15079,7 +15434,7 @@
       <w:pPr>
         <w:pStyle w:val="Heading1"/>
       </w:pPr>
-      <w:bookmarkStart w:id="62" w:name="_Toc465744223"/>
+      <w:bookmarkStart w:id="64" w:name="_Toc465744223"/>
       <w:r>
         <w:lastRenderedPageBreak/>
         <w:t>BAB IV</w:t>
@@ -15090,7 +15445,7 @@
       <w:r>
         <w:t>IMPLEMENTASI DAN UJI COBA</w:t>
       </w:r>
-      <w:bookmarkEnd w:id="62"/>
+      <w:bookmarkEnd w:id="64"/>
     </w:p>
     <w:p>
       <w:pPr>
@@ -15111,28 +15466,28 @@
           <w:szCs w:val="24"/>
         </w:rPr>
       </w:pPr>
-      <w:bookmarkStart w:id="63" w:name="_Toc465744224"/>
-      <w:bookmarkEnd w:id="63"/>
+      <w:bookmarkStart w:id="65" w:name="_Toc465744224"/>
+      <w:bookmarkEnd w:id="65"/>
     </w:p>
     <w:p>
       <w:pPr>
         <w:pStyle w:val="Heading2"/>
       </w:pPr>
-      <w:bookmarkStart w:id="64" w:name="_Toc465744225"/>
+      <w:bookmarkStart w:id="66" w:name="_Toc465744225"/>
       <w:r>
         <w:t>Spesifikasi Perangkat</w:t>
       </w:r>
-      <w:bookmarkEnd w:id="64"/>
+      <w:bookmarkEnd w:id="66"/>
     </w:p>
     <w:p>
       <w:pPr>
         <w:pStyle w:val="Heading3"/>
       </w:pPr>
-      <w:bookmarkStart w:id="65" w:name="_Toc465744226"/>
+      <w:bookmarkStart w:id="67" w:name="_Toc465744226"/>
       <w:r>
         <w:t>Perangkat Keras</w:t>
       </w:r>
-      <w:bookmarkEnd w:id="65"/>
+      <w:bookmarkEnd w:id="67"/>
     </w:p>
     <w:p>
       <w:pPr>
@@ -15375,11 +15730,11 @@
       <w:pPr>
         <w:pStyle w:val="Heading3"/>
       </w:pPr>
-      <w:bookmarkStart w:id="66" w:name="_Toc465744227"/>
+      <w:bookmarkStart w:id="68" w:name="_Toc465744227"/>
       <w:r>
         <w:t>Perangkat Lunak</w:t>
       </w:r>
-      <w:bookmarkEnd w:id="66"/>
+      <w:bookmarkEnd w:id="68"/>
     </w:p>
     <w:p>
       <w:pPr>
@@ -15501,21 +15856,21 @@
       <w:pPr>
         <w:pStyle w:val="Heading2"/>
       </w:pPr>
-      <w:bookmarkStart w:id="67" w:name="_Toc465744228"/>
+      <w:bookmarkStart w:id="69" w:name="_Toc465744228"/>
       <w:r>
         <w:t>Implementasi</w:t>
       </w:r>
-      <w:bookmarkEnd w:id="67"/>
+      <w:bookmarkEnd w:id="69"/>
     </w:p>
     <w:p>
       <w:pPr>
         <w:pStyle w:val="Heading2"/>
       </w:pPr>
-      <w:bookmarkStart w:id="68" w:name="_Toc465744229"/>
+      <w:bookmarkStart w:id="70" w:name="_Toc465744229"/>
       <w:r>
         <w:t>Pengujian</w:t>
       </w:r>
-      <w:bookmarkEnd w:id="68"/>
+      <w:bookmarkEnd w:id="70"/>
     </w:p>
     <w:p>
       <w:pPr>
@@ -15541,7 +15896,7 @@
       <w:pPr>
         <w:pStyle w:val="Heading1"/>
       </w:pPr>
-      <w:bookmarkStart w:id="69" w:name="_Toc465744230"/>
+      <w:bookmarkStart w:id="71" w:name="_Toc465744230"/>
       <w:r>
         <w:lastRenderedPageBreak/>
         <w:t xml:space="preserve">BAB </w:t>
@@ -15553,27 +15908,27 @@
         <w:br/>
         <w:t>KESIMPULAN DAN SARAN</w:t>
       </w:r>
-      <w:bookmarkEnd w:id="69"/>
+      <w:bookmarkEnd w:id="71"/>
     </w:p>
     <w:p>
       <w:pPr>
         <w:pStyle w:val="Heading2"/>
       </w:pPr>
-      <w:bookmarkStart w:id="70" w:name="_Toc465744231"/>
+      <w:bookmarkStart w:id="72" w:name="_Toc465744231"/>
       <w:r>
         <w:t>Kesimpulan</w:t>
       </w:r>
-      <w:bookmarkEnd w:id="70"/>
+      <w:bookmarkEnd w:id="72"/>
     </w:p>
     <w:p>
       <w:pPr>
         <w:pStyle w:val="Heading2"/>
       </w:pPr>
-      <w:bookmarkStart w:id="71" w:name="_Toc465744232"/>
+      <w:bookmarkStart w:id="73" w:name="_Toc465744232"/>
       <w:r>
         <w:t>Saran</w:t>
       </w:r>
-      <w:bookmarkEnd w:id="71"/>
+      <w:bookmarkEnd w:id="73"/>
     </w:p>
     <w:p>
       <w:pPr>
@@ -15598,12 +15953,12 @@
       <w:pPr>
         <w:pStyle w:val="Heading1"/>
       </w:pPr>
-      <w:bookmarkStart w:id="72" w:name="_Toc465744233"/>
+      <w:bookmarkStart w:id="74" w:name="_Toc465744233"/>
       <w:r>
         <w:lastRenderedPageBreak/>
         <w:t>DAFTAR PUSTAKA</w:t>
       </w:r>
-      <w:bookmarkEnd w:id="72"/>
+      <w:bookmarkEnd w:id="74"/>
     </w:p>
     <w:p>
       <w:pPr>
@@ -15634,7 +15989,25 @@
           <w:iCs/>
           <w:szCs w:val="24"/>
         </w:rPr>
-        <w:t>Game Design Workshop A Playcentric Approach To Creating Innovative Games</w:t>
+        <w:t xml:space="preserve">Game Design Workshop </w:t>
+      </w:r>
+      <w:proofErr w:type="gramStart"/>
+      <w:r>
+        <w:rPr>
+          <w:i/>
+          <w:iCs/>
+          <w:szCs w:val="24"/>
+        </w:rPr>
+        <w:t>A</w:t>
+      </w:r>
+      <w:proofErr w:type="gramEnd"/>
+      <w:r>
+        <w:rPr>
+          <w:i/>
+          <w:iCs/>
+          <w:szCs w:val="24"/>
+        </w:rPr>
+        <w:t xml:space="preserve"> Playcentric Approach To Creating Innovative Games</w:t>
       </w:r>
       <w:r>
         <w:rPr>
@@ -15968,8 +16341,8 @@
         <w:pStyle w:val="Heading1"/>
         <w:spacing w:after="0"/>
       </w:pPr>
-      <w:bookmarkStart w:id="73" w:name="_Toc461179145"/>
-      <w:bookmarkStart w:id="74" w:name="_Toc465744234"/>
+      <w:bookmarkStart w:id="75" w:name="_Toc461179145"/>
+      <w:bookmarkStart w:id="76" w:name="_Toc465744234"/>
       <w:r>
         <w:lastRenderedPageBreak/>
         <w:t>LAMPIRAN</w:t>
@@ -15977,8 +16350,8 @@
       <w:r>
         <w:t xml:space="preserve"> 1</w:t>
       </w:r>
-      <w:bookmarkEnd w:id="73"/>
-      <w:bookmarkEnd w:id="74"/>
+      <w:bookmarkEnd w:id="75"/>
+      <w:bookmarkEnd w:id="76"/>
     </w:p>
     <w:p>
       <w:pPr>
@@ -16004,8 +16377,8 @@
         <w:pStyle w:val="Heading1"/>
         <w:spacing w:after="0"/>
       </w:pPr>
-      <w:bookmarkStart w:id="75" w:name="_Toc461179146"/>
-      <w:bookmarkStart w:id="76" w:name="_Toc465744235"/>
+      <w:bookmarkStart w:id="77" w:name="_Toc461179146"/>
+      <w:bookmarkStart w:id="78" w:name="_Toc465744235"/>
       <w:r>
         <w:lastRenderedPageBreak/>
         <w:t>LAMPIRAN 2</w:t>
@@ -16014,8 +16387,8 @@
         <w:br/>
         <w:t>BIOGRAFI PENULIS</w:t>
       </w:r>
-      <w:bookmarkEnd w:id="75"/>
-      <w:bookmarkEnd w:id="76"/>
+      <w:bookmarkEnd w:id="77"/>
+      <w:bookmarkEnd w:id="78"/>
     </w:p>
     <w:p>
       <w:pPr>
@@ -16026,13 +16399,13 @@
         </w:numPr>
         <w:spacing w:after="160" w:line="360" w:lineRule="auto"/>
       </w:pPr>
-      <w:bookmarkStart w:id="77" w:name="_Toc423945436"/>
-      <w:bookmarkStart w:id="78" w:name="_Toc465744236"/>
+      <w:bookmarkStart w:id="79" w:name="_Toc423945436"/>
+      <w:bookmarkStart w:id="80" w:name="_Toc465744236"/>
       <w:r>
         <w:t>DATA PRIBADI</w:t>
       </w:r>
-      <w:bookmarkEnd w:id="77"/>
-      <w:bookmarkEnd w:id="78"/>
+      <w:bookmarkEnd w:id="79"/>
+      <w:bookmarkEnd w:id="80"/>
     </w:p>
     <w:tbl>
       <w:tblPr>
@@ -16346,13 +16719,13 @@
         </w:numPr>
         <w:spacing w:after="160" w:line="360" w:lineRule="auto"/>
       </w:pPr>
-      <w:bookmarkStart w:id="79" w:name="_Toc423945437"/>
-      <w:bookmarkStart w:id="80" w:name="_Toc465744237"/>
+      <w:bookmarkStart w:id="81" w:name="_Toc423945437"/>
+      <w:bookmarkStart w:id="82" w:name="_Toc465744237"/>
       <w:r>
         <w:t>PENDIDIKAN</w:t>
       </w:r>
-      <w:bookmarkEnd w:id="79"/>
-      <w:bookmarkEnd w:id="80"/>
+      <w:bookmarkEnd w:id="81"/>
+      <w:bookmarkEnd w:id="82"/>
     </w:p>
     <w:tbl>
       <w:tblPr>
@@ -16549,13 +16922,13 @@
         </w:numPr>
         <w:spacing w:after="160" w:line="360" w:lineRule="auto"/>
       </w:pPr>
-      <w:bookmarkStart w:id="81" w:name="_Toc423945438"/>
-      <w:bookmarkStart w:id="82" w:name="_Toc465744238"/>
+      <w:bookmarkStart w:id="83" w:name="_Toc423945438"/>
+      <w:bookmarkStart w:id="84" w:name="_Toc465744238"/>
       <w:r>
         <w:t>PENGALAMAN KERJA &amp; ORGANISASI</w:t>
       </w:r>
-      <w:bookmarkEnd w:id="81"/>
-      <w:bookmarkEnd w:id="82"/>
+      <w:bookmarkEnd w:id="83"/>
+      <w:bookmarkEnd w:id="84"/>
     </w:p>
     <w:tbl>
       <w:tblPr>
@@ -16928,13 +17301,13 @@
         </w:numPr>
         <w:spacing w:after="160" w:line="360" w:lineRule="auto"/>
       </w:pPr>
-      <w:bookmarkStart w:id="83" w:name="_Toc423945439"/>
-      <w:bookmarkStart w:id="84" w:name="_Toc465744239"/>
+      <w:bookmarkStart w:id="85" w:name="_Toc423945439"/>
+      <w:bookmarkStart w:id="86" w:name="_Toc465744239"/>
       <w:r>
         <w:t>PRESTASI</w:t>
       </w:r>
-      <w:bookmarkEnd w:id="83"/>
-      <w:bookmarkEnd w:id="84"/>
+      <w:bookmarkEnd w:id="85"/>
+      <w:bookmarkEnd w:id="86"/>
     </w:p>
     <w:tbl>
       <w:tblPr>
@@ -17289,7 +17662,7 @@
           <w:rPr>
             <w:noProof/>
           </w:rPr>
-          <w:t>iii</w:t>
+          <w:t>viii</w:t>
         </w:r>
         <w:r>
           <w:rPr>
@@ -17366,7 +17739,7 @@
 <w:ftr xmlns:wpc="http://schemas.microsoft.com/office/word/2010/wordprocessingCanvas" xmlns:cx="http://schemas.microsoft.com/office/drawing/2014/chartex" xmlns:cx1="http://schemas.microsoft.com/office/drawing/2015/9/8/chartex" xmlns:mc="http://schemas.openxmlformats.org/markup-compatibility/2006" xmlns:o="urn:schemas-microsoft-com:office:office" xmlns:r="http://schemas.openxmlformats.org/officeDocument/2006/relationships" xmlns:m="http://schemas.openxmlformats.org/officeDocument/2006/math" xmlns:v="urn:schemas-microsoft-com:vml" xmlns:wp14="http://schemas.microsoft.com/office/word/2010/wordprocessingDrawing" xmlns:wp="http://schemas.openxmlformats.org/drawingml/2006/wordprocessingDrawing" xmlns:w10="urn:schemas-microsoft-com:office:word" xmlns:w="http://schemas.openxmlformats.org/wordprocessingml/2006/main" xmlns:w14="http://schemas.microsoft.com/office/word/2010/wordml" xmlns:w15="http://schemas.microsoft.com/office/word/2012/wordml" xmlns:w16se="http://schemas.microsoft.com/office/word/2015/wordml/symex" xmlns:wpg="http://schemas.microsoft.com/office/word/2010/wordprocessingGroup" xmlns:wpi="http://schemas.microsoft.com/office/word/2010/wordprocessingInk" xmlns:wne="http://schemas.microsoft.com/office/word/2006/wordml" xmlns:wps="http://schemas.microsoft.com/office/word/2010/wordprocessingShape" mc:Ignorable="w14 w15 w16se wp14">
   <w:sdt>
     <w:sdtPr>
-      <w:id w:val="1040708473"/>
+      <w:id w:val="-1124928771"/>
       <w:docPartObj>
         <w:docPartGallery w:val="Page Numbers (Bottom of Page)"/>
         <w:docPartUnique/>
@@ -17419,7 +17792,7 @@
 <w:ftr xmlns:wpc="http://schemas.microsoft.com/office/word/2010/wordprocessingCanvas" xmlns:cx="http://schemas.microsoft.com/office/drawing/2014/chartex" xmlns:cx1="http://schemas.microsoft.com/office/drawing/2015/9/8/chartex" xmlns:mc="http://schemas.openxmlformats.org/markup-compatibility/2006" xmlns:o="urn:schemas-microsoft-com:office:office" xmlns:r="http://schemas.openxmlformats.org/officeDocument/2006/relationships" xmlns:m="http://schemas.openxmlformats.org/officeDocument/2006/math" xmlns:v="urn:schemas-microsoft-com:vml" xmlns:wp14="http://schemas.microsoft.com/office/word/2010/wordprocessingDrawing" xmlns:wp="http://schemas.openxmlformats.org/drawingml/2006/wordprocessingDrawing" xmlns:w10="urn:schemas-microsoft-com:office:word" xmlns:w="http://schemas.openxmlformats.org/wordprocessingml/2006/main" xmlns:w14="http://schemas.microsoft.com/office/word/2010/wordml" xmlns:w15="http://schemas.microsoft.com/office/word/2012/wordml" xmlns:w16se="http://schemas.microsoft.com/office/word/2015/wordml/symex" xmlns:wpg="http://schemas.microsoft.com/office/word/2010/wordprocessingGroup" xmlns:wpi="http://schemas.microsoft.com/office/word/2010/wordprocessingInk" xmlns:wne="http://schemas.microsoft.com/office/word/2006/wordml" xmlns:wps="http://schemas.microsoft.com/office/word/2010/wordprocessingShape" mc:Ignorable="w14 w15 w16se wp14">
   <w:sdt>
     <w:sdtPr>
-      <w:id w:val="-1935048919"/>
+      <w:id w:val="1145552050"/>
       <w:docPartObj>
         <w:docPartGallery w:val="Page Numbers (Bottom of Page)"/>
         <w:docPartUnique/>
@@ -17449,7 +17822,7 @@
           <w:rPr>
             <w:noProof/>
           </w:rPr>
-          <w:t>12</w:t>
+          <w:t>11</w:t>
         </w:r>
         <w:r>
           <w:rPr>
@@ -17503,7 +17876,7 @@
           <w:rPr>
             <w:noProof/>
           </w:rPr>
-          <w:t>28</w:t>
+          <w:t>14</w:t>
         </w:r>
         <w:r>
           <w:rPr>
@@ -17556,7 +17929,7 @@
           <w:rPr>
             <w:noProof/>
           </w:rPr>
-          <w:t>35</w:t>
+          <w:t>34</w:t>
         </w:r>
         <w:r>
           <w:rPr>
@@ -21266,7 +21639,7 @@
     <w:lsdException w:name="Table Web 2" w:semiHidden="1" w:unhideWhenUsed="1"/>
     <w:lsdException w:name="Table Web 3" w:semiHidden="1" w:unhideWhenUsed="1"/>
     <w:lsdException w:name="Balloon Text" w:semiHidden="1" w:unhideWhenUsed="1"/>
-    <w:lsdException w:name="Table Grid" w:uiPriority="39"/>
+    <w:lsdException w:name="Table Grid" w:uiPriority="59"/>
     <w:lsdException w:name="Table Theme" w:semiHidden="1" w:unhideWhenUsed="1"/>
     <w:lsdException w:name="Placeholder Text" w:semiHidden="1"/>
     <w:lsdException w:name="No Spacing" w:uiPriority="1" w:qFormat="1"/>
@@ -21628,6 +22001,7 @@
   <w:style w:type="character" w:default="1" w:styleId="DefaultParagraphFont">
     <w:name w:val="Default Paragraph Font"/>
     <w:uiPriority w:val="1"/>
+    <w:semiHidden/>
     <w:unhideWhenUsed/>
   </w:style>
   <w:style w:type="table" w:default="1" w:styleId="TableNormal">
@@ -21784,7 +22158,7 @@
   <w:style w:type="table" w:styleId="TableGrid">
     <w:name w:val="Table Grid"/>
     <w:basedOn w:val="TableNormal"/>
-    <w:uiPriority w:val="39"/>
+    <w:uiPriority w:val="59"/>
     <w:rsid w:val="00B276F5"/>
     <w:pPr>
       <w:spacing w:after="0" w:line="240" w:lineRule="auto"/>
@@ -21934,12 +22308,12 @@
     <w:autoRedefine/>
     <w:uiPriority w:val="39"/>
     <w:unhideWhenUsed/>
-    <w:rsid w:val="004A0B63"/>
+    <w:rsid w:val="00B11E07"/>
     <w:pPr>
       <w:tabs>
         <w:tab w:val="right" w:leader="dot" w:pos="7927"/>
       </w:tabs>
-      <w:spacing w:after="0" w:line="240" w:lineRule="auto"/>
+      <w:spacing w:after="0" w:line="0" w:lineRule="atLeast"/>
       <w:jc w:val="distribute"/>
     </w:pPr>
   </w:style>
@@ -22229,6 +22603,23 @@
       <w:sz w:val="24"/>
     </w:rPr>
   </w:style>
+  <w:style w:type="paragraph" w:customStyle="1" w:styleId="Tabel">
+    <w:name w:val="Tabel"/>
+    <w:qFormat/>
+    <w:rsid w:val="000F0FEB"/>
+    <w:pPr>
+      <w:keepNext/>
+      <w:keepLines/>
+      <w:suppressAutoHyphens/>
+      <w:spacing w:after="120" w:line="240" w:lineRule="auto"/>
+    </w:pPr>
+    <w:rPr>
+      <w:rFonts w:ascii="Times New Roman" w:eastAsia="Calibri" w:hAnsi="Times New Roman" w:cs="Times New Roman"/>
+      <w:sz w:val="24"/>
+      <w:szCs w:val="24"/>
+      <w:lang w:val="id-ID" w:eastAsia="en-US"/>
+    </w:rPr>
+  </w:style>
 </w:styles>
 </file>
 
@@ -22498,7 +22889,7 @@
 </file>
 
 <file path=customXml/itemProps1.xml><?xml version="1.0" encoding="utf-8"?>
-<ds:datastoreItem xmlns:ds="http://schemas.openxmlformats.org/officeDocument/2006/customXml" ds:itemID="{547FACEE-739D-459C-9176-FB6438215851}">
+<ds:datastoreItem xmlns:ds="http://schemas.openxmlformats.org/officeDocument/2006/customXml" ds:itemID="{087B7F07-B85C-43CC-B8C1-17B7341F3A85}">
   <ds:schemaRefs>
     <ds:schemaRef ds:uri="http://schemas.openxmlformats.org/officeDocument/2006/bibliography"/>
   </ds:schemaRefs>

</xml_diff>

<commit_message>
Release Candidate - 1, All content finished!
</commit_message>
<xml_diff>
--- a/Laporan/LaporanSkripsi-TopiaFabricator-Albert.docx
+++ b/Laporan/LaporanSkripsi-TopiaFabricator-Albert.docx
@@ -10641,8 +10641,16 @@
         <w:rPr>
           <w:szCs w:val="24"/>
         </w:rPr>
-        <w:t>Dalam kuesioner, contoh pertanyaan yang akan disajikan sebagai berikut:</w:t>
-      </w:r>
+        <w:t>Dalam kuesioner, contoh pertanyaan yang</w:t>
+      </w:r>
+      <w:r>
+        <w:rPr>
+          <w:szCs w:val="24"/>
+        </w:rPr>
+        <w:t xml:space="preserve"> akan disajikan sebagai berikut.</w:t>
+      </w:r>
+      <w:bookmarkStart w:id="44" w:name="_GoBack"/>
+      <w:bookmarkEnd w:id="44"/>
     </w:p>
     <w:p>
       <w:pPr>
@@ -10881,15 +10889,15 @@
               <mc:AlternateContent>
                 <mc:Choice Requires="wps">
                   <w:drawing>
-                    <wp:anchor distT="0" distB="0" distL="114300" distR="114300" simplePos="0" relativeHeight="251659264" behindDoc="0" locked="0" layoutInCell="1" allowOverlap="1" wp14:anchorId="732DF283" wp14:editId="37B7CA97">
+                    <wp:anchor distT="0" distB="0" distL="114300" distR="114300" simplePos="0" relativeHeight="251659264" behindDoc="0" locked="0" layoutInCell="1" allowOverlap="1" wp14:anchorId="732DF283" wp14:editId="221A3BD0">
                       <wp:simplePos x="0" y="0"/>
                       <wp:positionH relativeFrom="column">
-                        <wp:posOffset>-3201035</wp:posOffset>
+                        <wp:posOffset>-3191510</wp:posOffset>
                       </wp:positionH>
                       <wp:positionV relativeFrom="paragraph">
-                        <wp:posOffset>-379730</wp:posOffset>
+                        <wp:posOffset>-382270</wp:posOffset>
                       </wp:positionV>
-                      <wp:extent cx="5191125" cy="1333500"/>
+                      <wp:extent cx="5191125" cy="1104900"/>
                       <wp:effectExtent l="0" t="0" r="28575" b="19050"/>
                       <wp:wrapNone/>
                       <wp:docPr id="11" name="Rectangle 11"/>
@@ -10901,7 +10909,7 @@
                             <wps:spPr>
                               <a:xfrm>
                                 <a:off x="0" y="0"/>
-                                <a:ext cx="5191125" cy="1333500"/>
+                                <a:ext cx="5191125" cy="1104900"/>
                               </a:xfrm>
                               <a:prstGeom prst="rect">
                                 <a:avLst/>
@@ -10942,7 +10950,7 @@
                 </mc:Choice>
                 <mc:Fallback>
                   <w:pict>
-                    <v:rect w14:anchorId="24D92CA4" id="Rectangle 11" o:spid="_x0000_s1026" style="position:absolute;margin-left:-252.05pt;margin-top:-29.9pt;width:408.75pt;height:105pt;z-index:251659264;visibility:visible;mso-wrap-style:square;mso-width-percent:0;mso-height-percent:0;mso-wrap-distance-left:9pt;mso-wrap-distance-top:0;mso-wrap-distance-right:9pt;mso-wrap-distance-bottom:0;mso-position-horizontal:absolute;mso-position-horizontal-relative:text;mso-position-vertical:absolute;mso-position-vertical-relative:text;mso-width-percent:0;mso-height-percent:0;mso-width-relative:margin;mso-height-relative:margin;v-text-anchor:middle" o:gfxdata="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" filled="f" strokecolor="black [3200]" strokeweight="1pt"/>
+                    <v:rect w14:anchorId="62EC4050" id="Rectangle 11" o:spid="_x0000_s1026" style="position:absolute;margin-left:-251.3pt;margin-top:-30.1pt;width:408.75pt;height:87pt;z-index:251659264;visibility:visible;mso-wrap-style:square;mso-width-percent:0;mso-height-percent:0;mso-wrap-distance-left:9pt;mso-wrap-distance-top:0;mso-wrap-distance-right:9pt;mso-wrap-distance-bottom:0;mso-position-horizontal:absolute;mso-position-horizontal-relative:text;mso-position-vertical:absolute;mso-position-vertical-relative:text;mso-width-percent:0;mso-height-percent:0;mso-width-relative:margin;mso-height-relative:margin;v-text-anchor:middle" o:gfxdata="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" filled="f" strokecolor="black [3200]" strokeweight="1pt"/>
                   </w:pict>
                 </mc:Fallback>
               </mc:AlternateContent>
@@ -11026,25 +11034,6 @@
         <w:rPr>
           <w:szCs w:val="24"/>
         </w:rPr>
-        <w:t>Comments:</w:t>
-      </w:r>
-    </w:p>
-    <w:p>
-      <w:pPr>
-        <w:pStyle w:val="ListParagraph"/>
-        <w:autoSpaceDE w:val="0"/>
-        <w:autoSpaceDN w:val="0"/>
-        <w:adjustRightInd w:val="0"/>
-        <w:spacing w:after="0" w:line="276" w:lineRule="auto"/>
-        <w:ind w:left="426"/>
-        <w:rPr>
-          <w:szCs w:val="24"/>
-        </w:rPr>
-      </w:pPr>
-      <w:r>
-        <w:rPr>
-          <w:szCs w:val="24"/>
-        </w:rPr>
         <w:t>…</w:t>
       </w:r>
     </w:p>
@@ -11052,17 +11041,17 @@
       <w:pPr>
         <w:pStyle w:val="Caption"/>
       </w:pPr>
-      <w:bookmarkStart w:id="44" w:name="_Toc465943579"/>
+      <w:bookmarkStart w:id="45" w:name="_Toc465943579"/>
       <w:r>
         <w:t>Gambar 2.2 Contoh Penyajian Pertanyaan PSSUQ</w:t>
       </w:r>
-      <w:bookmarkEnd w:id="44"/>
+      <w:bookmarkEnd w:id="45"/>
     </w:p>
     <w:p>
       <w:pPr>
         <w:pStyle w:val="Heading2"/>
       </w:pPr>
-      <w:bookmarkStart w:id="45" w:name="_Toc465943524"/>
+      <w:bookmarkStart w:id="46" w:name="_Toc465943524"/>
       <w:r>
         <w:rPr>
           <w:rFonts w:hint="eastAsia"/>
@@ -11072,7 +11061,7 @@
       <w:r>
         <w:t>ncarian Problem Usability</w:t>
       </w:r>
-      <w:bookmarkEnd w:id="45"/>
+      <w:bookmarkEnd w:id="46"/>
     </w:p>
     <w:p>
       <w:pPr>
@@ -11228,8 +11217,8 @@
               <w:pStyle w:val="Tabel"/>
               <w:jc w:val="center"/>
             </w:pPr>
-            <w:bookmarkStart w:id="46" w:name="_Toc332604635"/>
-            <w:bookmarkStart w:id="47" w:name="_Toc332604722"/>
+            <w:bookmarkStart w:id="47" w:name="_Toc332604635"/>
+            <w:bookmarkStart w:id="48" w:name="_Toc332604722"/>
             <w:r>
               <w:t xml:space="preserve">..( </w:t>
             </w:r>
@@ -11275,8 +11264,8 @@
             <w:r>
               <w:t xml:space="preserve"> )</w:t>
             </w:r>
-            <w:bookmarkEnd w:id="46"/>
             <w:bookmarkEnd w:id="47"/>
+            <w:bookmarkEnd w:id="48"/>
           </w:p>
         </w:tc>
       </w:tr>
@@ -11439,7 +11428,7 @@
         <w:pStyle w:val="Caption"/>
         <w:spacing w:after="0" w:line="240" w:lineRule="auto"/>
       </w:pPr>
-      <w:bookmarkStart w:id="48" w:name="_Toc465943580"/>
+      <w:bookmarkStart w:id="49" w:name="_Toc465943580"/>
       <w:r>
         <w:t xml:space="preserve">Gambar </w:t>
       </w:r>
@@ -11452,7 +11441,7 @@
       <w:r>
         <w:t xml:space="preserve"> Area plotting dari pencarian problem usability</w:t>
       </w:r>
-      <w:bookmarkEnd w:id="48"/>
+      <w:bookmarkEnd w:id="49"/>
       <w:r>
         <w:t xml:space="preserve"> </w:t>
       </w:r>
@@ -11496,7 +11485,7 @@
       <w:pPr>
         <w:pStyle w:val="Heading1"/>
       </w:pPr>
-      <w:bookmarkStart w:id="49" w:name="_Toc465943525"/>
+      <w:bookmarkStart w:id="50" w:name="_Toc465943525"/>
       <w:r>
         <w:lastRenderedPageBreak/>
         <w:t>BAB III</w:t>
@@ -11507,7 +11496,7 @@
       <w:r>
         <w:t>METODOLOGI PENELITIAN DAN PERANCANGAN SISTEM</w:t>
       </w:r>
-      <w:bookmarkEnd w:id="49"/>
+      <w:bookmarkEnd w:id="50"/>
     </w:p>
     <w:p>
       <w:pPr>
@@ -11528,16 +11517,15 @@
           <w:szCs w:val="24"/>
         </w:rPr>
       </w:pPr>
-      <w:bookmarkStart w:id="50" w:name="_Toc464779943"/>
-      <w:bookmarkStart w:id="51" w:name="_Toc464779988"/>
-      <w:bookmarkStart w:id="52" w:name="_Toc465744215"/>
-      <w:bookmarkStart w:id="53" w:name="_Toc465903713"/>
-      <w:bookmarkStart w:id="54" w:name="_Toc465904415"/>
-      <w:bookmarkStart w:id="55" w:name="_Toc465904461"/>
-      <w:bookmarkStart w:id="56" w:name="_Toc465923492"/>
-      <w:bookmarkStart w:id="57" w:name="_Toc465943480"/>
-      <w:bookmarkStart w:id="58" w:name="_Toc465943526"/>
-      <w:bookmarkEnd w:id="50"/>
+      <w:bookmarkStart w:id="51" w:name="_Toc464779943"/>
+      <w:bookmarkStart w:id="52" w:name="_Toc464779988"/>
+      <w:bookmarkStart w:id="53" w:name="_Toc465744215"/>
+      <w:bookmarkStart w:id="54" w:name="_Toc465903713"/>
+      <w:bookmarkStart w:id="55" w:name="_Toc465904415"/>
+      <w:bookmarkStart w:id="56" w:name="_Toc465904461"/>
+      <w:bookmarkStart w:id="57" w:name="_Toc465923492"/>
+      <w:bookmarkStart w:id="58" w:name="_Toc465943480"/>
+      <w:bookmarkStart w:id="59" w:name="_Toc465943526"/>
       <w:bookmarkEnd w:id="51"/>
       <w:bookmarkEnd w:id="52"/>
       <w:bookmarkEnd w:id="53"/>
@@ -11546,16 +11534,17 @@
       <w:bookmarkEnd w:id="56"/>
       <w:bookmarkEnd w:id="57"/>
       <w:bookmarkEnd w:id="58"/>
+      <w:bookmarkEnd w:id="59"/>
     </w:p>
     <w:p>
       <w:pPr>
         <w:pStyle w:val="Heading2"/>
       </w:pPr>
-      <w:bookmarkStart w:id="59" w:name="_Toc465943527"/>
+      <w:bookmarkStart w:id="60" w:name="_Toc465943527"/>
       <w:r>
         <w:t>Metode Penelitian</w:t>
       </w:r>
-      <w:bookmarkEnd w:id="59"/>
+      <w:bookmarkEnd w:id="60"/>
     </w:p>
     <w:p>
       <w:pPr>
@@ -12004,11 +11993,11 @@
       <w:pPr>
         <w:pStyle w:val="Heading2"/>
       </w:pPr>
-      <w:bookmarkStart w:id="60" w:name="_Toc465943528"/>
+      <w:bookmarkStart w:id="61" w:name="_Toc465943528"/>
       <w:r>
         <w:t>Struktur Permainan</w:t>
       </w:r>
-      <w:bookmarkEnd w:id="60"/>
+      <w:bookmarkEnd w:id="61"/>
     </w:p>
     <w:p>
       <w:pPr>
@@ -13333,31 +13322,31 @@
       <w:pPr>
         <w:pStyle w:val="Heading2"/>
       </w:pPr>
-      <w:bookmarkStart w:id="61" w:name="_Toc465943529"/>
+      <w:bookmarkStart w:id="62" w:name="_Toc465943529"/>
       <w:r>
         <w:t>Penggunaan Aset</w:t>
       </w:r>
-      <w:bookmarkEnd w:id="61"/>
+      <w:bookmarkEnd w:id="62"/>
     </w:p>
     <w:p>
       <w:pPr>
         <w:pStyle w:val="Caption"/>
         <w:keepNext/>
       </w:pPr>
-      <w:bookmarkStart w:id="62" w:name="_Toc461759780"/>
-      <w:bookmarkStart w:id="63" w:name="_Toc461760067"/>
-      <w:bookmarkStart w:id="64" w:name="_Toc461760229"/>
-      <w:bookmarkStart w:id="65" w:name="_Toc461760679"/>
-      <w:bookmarkStart w:id="66" w:name="_Toc461760766"/>
-      <w:bookmarkStart w:id="67" w:name="_Toc461761608"/>
-      <w:bookmarkStart w:id="68" w:name="_Toc461761680"/>
-      <w:bookmarkStart w:id="69" w:name="_Toc465744043"/>
-      <w:bookmarkStart w:id="70" w:name="_Toc465744313"/>
-      <w:bookmarkStart w:id="71" w:name="_Toc465903741"/>
-      <w:bookmarkStart w:id="72" w:name="_Toc465903804"/>
-      <w:bookmarkStart w:id="73" w:name="_Toc465923035"/>
-      <w:bookmarkStart w:id="74" w:name="_Toc465943552"/>
-      <w:bookmarkStart w:id="75" w:name="_Toc465943581"/>
+      <w:bookmarkStart w:id="63" w:name="_Toc461759780"/>
+      <w:bookmarkStart w:id="64" w:name="_Toc461760067"/>
+      <w:bookmarkStart w:id="65" w:name="_Toc461760229"/>
+      <w:bookmarkStart w:id="66" w:name="_Toc461760679"/>
+      <w:bookmarkStart w:id="67" w:name="_Toc461760766"/>
+      <w:bookmarkStart w:id="68" w:name="_Toc461761608"/>
+      <w:bookmarkStart w:id="69" w:name="_Toc461761680"/>
+      <w:bookmarkStart w:id="70" w:name="_Toc465744043"/>
+      <w:bookmarkStart w:id="71" w:name="_Toc465744313"/>
+      <w:bookmarkStart w:id="72" w:name="_Toc465903741"/>
+      <w:bookmarkStart w:id="73" w:name="_Toc465903804"/>
+      <w:bookmarkStart w:id="74" w:name="_Toc465923035"/>
+      <w:bookmarkStart w:id="75" w:name="_Toc465943552"/>
+      <w:bookmarkStart w:id="76" w:name="_Toc465943581"/>
       <w:r>
         <w:t xml:space="preserve">Tabel </w:t>
       </w:r>
@@ -13367,18 +13356,33 @@
       <w:r>
         <w:t>.</w:t>
       </w:r>
-      <w:fldSimple w:instr=" SEQ Tabel \* ARABIC \s 1 ">
-        <w:r>
-          <w:rPr>
-            <w:noProof/>
-          </w:rPr>
-          <w:t>1</w:t>
-        </w:r>
-      </w:fldSimple>
+      <w:r>
+        <w:fldChar w:fldCharType="begin"/>
+      </w:r>
+      <w:r>
+        <w:instrText xml:space="preserve"> SEQ Tabel \* ARABIC \s</w:instrText>
+      </w:r>
+      <w:r>
+        <w:instrText xml:space="preserve"> 1 </w:instrText>
+      </w:r>
+      <w:r>
+        <w:fldChar w:fldCharType="separate"/>
+      </w:r>
+      <w:r>
+        <w:rPr>
+          <w:noProof/>
+        </w:rPr>
+        <w:t>1</w:t>
+      </w:r>
+      <w:r>
+        <w:rPr>
+          <w:noProof/>
+        </w:rPr>
+        <w:fldChar w:fldCharType="end"/>
+      </w:r>
       <w:r>
         <w:t xml:space="preserve"> Daftar Aset</w:t>
       </w:r>
-      <w:bookmarkEnd w:id="62"/>
       <w:bookmarkEnd w:id="63"/>
       <w:bookmarkEnd w:id="64"/>
       <w:bookmarkEnd w:id="65"/>
@@ -13392,6 +13396,7 @@
       <w:bookmarkEnd w:id="73"/>
       <w:bookmarkEnd w:id="74"/>
       <w:bookmarkEnd w:id="75"/>
+      <w:bookmarkEnd w:id="76"/>
     </w:p>
     <w:tbl>
       <w:tblPr>
@@ -14546,11 +14551,11 @@
       <w:pPr>
         <w:pStyle w:val="Heading2"/>
       </w:pPr>
-      <w:bookmarkStart w:id="76" w:name="_Toc465943530"/>
+      <w:bookmarkStart w:id="77" w:name="_Toc465943530"/>
       <w:r>
         <w:t>Perancangan Sistem</w:t>
       </w:r>
-      <w:bookmarkEnd w:id="76"/>
+      <w:bookmarkEnd w:id="77"/>
       <w:r>
         <w:tab/>
       </w:r>
@@ -14609,10 +14614,10 @@
             <v:path o:extrusionok="f" gradientshapeok="t" o:connecttype="rect"/>
             <o:lock v:ext="edit" aspectratio="t"/>
           </v:shapetype>
-          <v:shape id="_x0000_i1025" type="#_x0000_t75" style="width:328.5pt;height:355.5pt" o:ole="">
+          <v:shape id="_x0000_i1025" type="#_x0000_t75" style="width:328.7pt;height:355.6pt" o:ole="">
             <v:imagedata r:id="rId30" o:title=""/>
           </v:shape>
-          <o:OLEObject Type="Embed" ProgID="Visio.Drawing.15" ShapeID="_x0000_i1025" DrawAspect="Content" ObjectID="_1539686780" r:id="rId31"/>
+          <o:OLEObject Type="Embed" ProgID="Visio.Drawing.15" ShapeID="_x0000_i1025" DrawAspect="Content" ObjectID="_1539760412" r:id="rId31"/>
         </w:object>
       </w:r>
     </w:p>
@@ -14620,7 +14625,7 @@
       <w:pPr>
         <w:pStyle w:val="Caption"/>
       </w:pPr>
-      <w:bookmarkStart w:id="77" w:name="_Toc465943582"/>
+      <w:bookmarkStart w:id="78" w:name="_Toc465943582"/>
       <w:r>
         <w:t xml:space="preserve">Gambar 3.1 </w:t>
       </w:r>
@@ -14642,7 +14647,7 @@
       <w:r>
         <w:t xml:space="preserve"> Secara Umum</w:t>
       </w:r>
-      <w:bookmarkEnd w:id="77"/>
+      <w:bookmarkEnd w:id="78"/>
     </w:p>
     <w:p>
       <w:pPr>
@@ -15057,10 +15062,10 @@
     <w:p>
       <w:r>
         <w:object w:dxaOrig="13411" w:dyaOrig="12301" w14:anchorId="7F0D6F3F">
-          <v:shape id="_x0000_i1026" type="#_x0000_t75" style="width:396pt;height:363.75pt" o:ole="">
+          <v:shape id="_x0000_i1026" type="#_x0000_t75" style="width:396.3pt;height:363.75pt" o:ole="">
             <v:imagedata r:id="rId32" o:title=""/>
           </v:shape>
-          <o:OLEObject Type="Embed" ProgID="Visio.Drawing.15" ShapeID="_x0000_i1026" DrawAspect="Content" ObjectID="_1539686781" r:id="rId33"/>
+          <o:OLEObject Type="Embed" ProgID="Visio.Drawing.15" ShapeID="_x0000_i1026" DrawAspect="Content" ObjectID="_1539760413" r:id="rId33"/>
         </w:object>
       </w:r>
     </w:p>
@@ -15068,7 +15073,7 @@
       <w:pPr>
         <w:pStyle w:val="Caption"/>
       </w:pPr>
-      <w:bookmarkStart w:id="78" w:name="_Toc465943583"/>
+      <w:bookmarkStart w:id="79" w:name="_Toc465943583"/>
       <w:r>
         <w:t xml:space="preserve">Gambar 3.2 </w:t>
       </w:r>
@@ -15087,7 +15092,7 @@
         </w:rPr>
         <w:t>“Game Scene”</w:t>
       </w:r>
-      <w:bookmarkEnd w:id="78"/>
+      <w:bookmarkEnd w:id="79"/>
     </w:p>
     <w:p>
       <w:pPr>
@@ -15553,11 +15558,11 @@
       <w:pPr>
         <w:pStyle w:val="Heading2"/>
       </w:pPr>
-      <w:bookmarkStart w:id="79" w:name="_Toc465943531"/>
+      <w:bookmarkStart w:id="80" w:name="_Toc465943531"/>
       <w:r>
         <w:t>Perancangan Tampilan Antarmuka</w:t>
       </w:r>
-      <w:bookmarkEnd w:id="79"/>
+      <w:bookmarkEnd w:id="80"/>
       <w:r>
         <w:tab/>
       </w:r>
@@ -15590,7 +15595,7 @@
           <v:shape id="_x0000_i1027" type="#_x0000_t75" style="width:396.3pt;height:269.2pt" o:ole="">
             <v:imagedata r:id="rId34" o:title=""/>
           </v:shape>
-          <o:OLEObject Type="Embed" ProgID="Visio.Drawing.15" ShapeID="_x0000_i1027" DrawAspect="Content" ObjectID="_1539686782" r:id="rId35"/>
+          <o:OLEObject Type="Embed" ProgID="Visio.Drawing.15" ShapeID="_x0000_i1027" DrawAspect="Content" ObjectID="_1539760414" r:id="rId35"/>
         </w:object>
       </w:r>
     </w:p>
@@ -15598,7 +15603,7 @@
       <w:pPr>
         <w:pStyle w:val="Caption"/>
       </w:pPr>
-      <w:bookmarkStart w:id="80" w:name="_Toc465943584"/>
+      <w:bookmarkStart w:id="81" w:name="_Toc465943584"/>
       <w:r>
         <w:t xml:space="preserve">Gambar 3.3 Diagram Tampilan </w:t>
       </w:r>
@@ -15611,7 +15616,7 @@
       <w:r>
         <w:t xml:space="preserve"> Utama</w:t>
       </w:r>
-      <w:bookmarkEnd w:id="80"/>
+      <w:bookmarkEnd w:id="81"/>
     </w:p>
     <w:p>
       <w:pPr>
@@ -15769,7 +15774,7 @@
           <v:shape id="_x0000_i1028" type="#_x0000_t75" style="width:396.3pt;height:269.2pt" o:ole="">
             <v:imagedata r:id="rId36" o:title=""/>
           </v:shape>
-          <o:OLEObject Type="Embed" ProgID="Visio.Drawing.15" ShapeID="_x0000_i1028" DrawAspect="Content" ObjectID="_1539686783" r:id="rId37"/>
+          <o:OLEObject Type="Embed" ProgID="Visio.Drawing.15" ShapeID="_x0000_i1028" DrawAspect="Content" ObjectID="_1539760415" r:id="rId37"/>
         </w:object>
       </w:r>
       <w:r>
@@ -15780,7 +15785,7 @@
       <w:pPr>
         <w:pStyle w:val="Caption"/>
       </w:pPr>
-      <w:bookmarkStart w:id="81" w:name="_Toc465943585"/>
+      <w:bookmarkStart w:id="82" w:name="_Toc465943585"/>
       <w:r>
         <w:t xml:space="preserve">Gambar 3.4 Diagram Tampilan </w:t>
       </w:r>
@@ -15790,7 +15795,7 @@
         </w:rPr>
         <w:t>HOW TO PLAY</w:t>
       </w:r>
-      <w:bookmarkEnd w:id="81"/>
+      <w:bookmarkEnd w:id="82"/>
     </w:p>
     <w:p>
       <w:pPr>
@@ -15855,7 +15860,7 @@
           <v:shape id="_x0000_i1029" type="#_x0000_t75" style="width:396.3pt;height:269.2pt" o:ole="">
             <v:imagedata r:id="rId38" o:title=""/>
           </v:shape>
-          <o:OLEObject Type="Embed" ProgID="Visio.Drawing.15" ShapeID="_x0000_i1029" DrawAspect="Content" ObjectID="_1539686784" r:id="rId39"/>
+          <o:OLEObject Type="Embed" ProgID="Visio.Drawing.15" ShapeID="_x0000_i1029" DrawAspect="Content" ObjectID="_1539760416" r:id="rId39"/>
         </w:object>
       </w:r>
       <w:r>
@@ -15866,7 +15871,7 @@
       <w:pPr>
         <w:pStyle w:val="Caption"/>
       </w:pPr>
-      <w:bookmarkStart w:id="82" w:name="_Toc465943586"/>
+      <w:bookmarkStart w:id="83" w:name="_Toc465943586"/>
       <w:r>
         <w:t xml:space="preserve">Gambar 3.5 Diagram Tampilan </w:t>
       </w:r>
@@ -15876,7 +15881,7 @@
         </w:rPr>
         <w:t>THEME SELECT</w:t>
       </w:r>
-      <w:bookmarkEnd w:id="82"/>
+      <w:bookmarkEnd w:id="83"/>
     </w:p>
     <w:p>
       <w:pPr>
@@ -15944,7 +15949,7 @@
           <v:shape id="_x0000_i1030" type="#_x0000_t75" style="width:396.3pt;height:269.2pt" o:ole="">
             <v:imagedata r:id="rId40" o:title=""/>
           </v:shape>
-          <o:OLEObject Type="Embed" ProgID="Visio.Drawing.15" ShapeID="_x0000_i1030" DrawAspect="Content" ObjectID="_1539686785" r:id="rId41"/>
+          <o:OLEObject Type="Embed" ProgID="Visio.Drawing.15" ShapeID="_x0000_i1030" DrawAspect="Content" ObjectID="_1539760417" r:id="rId41"/>
         </w:object>
       </w:r>
     </w:p>
@@ -15952,7 +15957,7 @@
       <w:pPr>
         <w:pStyle w:val="Caption"/>
       </w:pPr>
-      <w:bookmarkStart w:id="83" w:name="_Toc465943587"/>
+      <w:bookmarkStart w:id="84" w:name="_Toc465943587"/>
       <w:r>
         <w:t>Gambar 3.</w:t>
       </w:r>
@@ -15968,7 +15973,7 @@
         </w:rPr>
         <w:t>LEVEL SELECT</w:t>
       </w:r>
-      <w:bookmarkEnd w:id="83"/>
+      <w:bookmarkEnd w:id="84"/>
     </w:p>
     <w:p>
       <w:pPr>
@@ -16129,7 +16134,7 @@
       <w:pPr>
         <w:pStyle w:val="Caption"/>
       </w:pPr>
-      <w:bookmarkStart w:id="84" w:name="_Toc465943588"/>
+      <w:bookmarkStart w:id="85" w:name="_Toc465943588"/>
       <w:r>
         <w:t xml:space="preserve">Gambar 3.7 Diagram Tampilan </w:t>
       </w:r>
@@ -16139,7 +16144,7 @@
         </w:rPr>
         <w:t>Level</w:t>
       </w:r>
-      <w:bookmarkEnd w:id="84"/>
+      <w:bookmarkEnd w:id="85"/>
     </w:p>
     <w:p>
       <w:pPr>
@@ -16240,7 +16245,7 @@
           <v:shape id="_x0000_i1031" type="#_x0000_t75" style="width:396.3pt;height:269.2pt" o:ole="">
             <v:imagedata r:id="rId43" o:title=""/>
           </v:shape>
-          <o:OLEObject Type="Embed" ProgID="Visio.Drawing.15" ShapeID="_x0000_i1031" DrawAspect="Content" ObjectID="_1539686786" r:id="rId44"/>
+          <o:OLEObject Type="Embed" ProgID="Visio.Drawing.15" ShapeID="_x0000_i1031" DrawAspect="Content" ObjectID="_1539760418" r:id="rId44"/>
         </w:object>
       </w:r>
     </w:p>
@@ -16248,7 +16253,7 @@
       <w:pPr>
         <w:pStyle w:val="Caption"/>
       </w:pPr>
-      <w:bookmarkStart w:id="85" w:name="_Toc465943589"/>
+      <w:bookmarkStart w:id="86" w:name="_Toc465943589"/>
       <w:r>
         <w:t xml:space="preserve">Gambar 3.8 Diagram Tampilan Antarmuka </w:t>
       </w:r>
@@ -16258,7 +16263,7 @@
         </w:rPr>
         <w:t>START</w:t>
       </w:r>
-      <w:bookmarkEnd w:id="85"/>
+      <w:bookmarkEnd w:id="86"/>
     </w:p>
     <w:p>
       <w:pPr>
@@ -16310,7 +16315,7 @@
           <v:shape id="_x0000_i1032" type="#_x0000_t75" style="width:396.3pt;height:269.2pt" o:ole="">
             <v:imagedata r:id="rId45" o:title=""/>
           </v:shape>
-          <o:OLEObject Type="Embed" ProgID="Visio.Drawing.15" ShapeID="_x0000_i1032" DrawAspect="Content" ObjectID="_1539686787" r:id="rId46"/>
+          <o:OLEObject Type="Embed" ProgID="Visio.Drawing.15" ShapeID="_x0000_i1032" DrawAspect="Content" ObjectID="_1539760419" r:id="rId46"/>
         </w:object>
       </w:r>
     </w:p>
@@ -16318,7 +16323,7 @@
       <w:pPr>
         <w:pStyle w:val="Caption"/>
       </w:pPr>
-      <w:bookmarkStart w:id="86" w:name="_Toc465943590"/>
+      <w:bookmarkStart w:id="87" w:name="_Toc465943590"/>
       <w:r>
         <w:t>Gambar 3.</w:t>
       </w:r>
@@ -16334,7 +16339,7 @@
         </w:rPr>
         <w:t>FINISH</w:t>
       </w:r>
-      <w:bookmarkEnd w:id="86"/>
+      <w:bookmarkEnd w:id="87"/>
     </w:p>
     <w:p>
       <w:pPr>
@@ -16468,7 +16473,7 @@
       <w:pPr>
         <w:pStyle w:val="Heading1"/>
       </w:pPr>
-      <w:bookmarkStart w:id="87" w:name="_Toc465943532"/>
+      <w:bookmarkStart w:id="88" w:name="_Toc465943532"/>
       <w:r>
         <w:lastRenderedPageBreak/>
         <w:t>BAB IV</w:t>
@@ -16479,7 +16484,7 @@
       <w:r>
         <w:t>IMPLEMENTASI DAN UJI COBA</w:t>
       </w:r>
-      <w:bookmarkEnd w:id="87"/>
+      <w:bookmarkEnd w:id="88"/>
     </w:p>
     <w:p>
       <w:pPr>
@@ -16500,40 +16505,40 @@
           <w:szCs w:val="24"/>
         </w:rPr>
       </w:pPr>
-      <w:bookmarkStart w:id="88" w:name="_Toc465744224"/>
-      <w:bookmarkStart w:id="89" w:name="_Toc465903722"/>
-      <w:bookmarkStart w:id="90" w:name="_Toc465904422"/>
-      <w:bookmarkStart w:id="91" w:name="_Toc465904468"/>
-      <w:bookmarkStart w:id="92" w:name="_Toc465923499"/>
-      <w:bookmarkStart w:id="93" w:name="_Toc465943487"/>
-      <w:bookmarkStart w:id="94" w:name="_Toc465943533"/>
-      <w:bookmarkEnd w:id="88"/>
+      <w:bookmarkStart w:id="89" w:name="_Toc465744224"/>
+      <w:bookmarkStart w:id="90" w:name="_Toc465903722"/>
+      <w:bookmarkStart w:id="91" w:name="_Toc465904422"/>
+      <w:bookmarkStart w:id="92" w:name="_Toc465904468"/>
+      <w:bookmarkStart w:id="93" w:name="_Toc465923499"/>
+      <w:bookmarkStart w:id="94" w:name="_Toc465943487"/>
+      <w:bookmarkStart w:id="95" w:name="_Toc465943533"/>
       <w:bookmarkEnd w:id="89"/>
       <w:bookmarkEnd w:id="90"/>
       <w:bookmarkEnd w:id="91"/>
       <w:bookmarkEnd w:id="92"/>
       <w:bookmarkEnd w:id="93"/>
       <w:bookmarkEnd w:id="94"/>
+      <w:bookmarkEnd w:id="95"/>
     </w:p>
     <w:p>
       <w:pPr>
         <w:pStyle w:val="Heading2"/>
       </w:pPr>
-      <w:bookmarkStart w:id="95" w:name="_Toc465943534"/>
+      <w:bookmarkStart w:id="96" w:name="_Toc465943534"/>
       <w:r>
         <w:t>Spesifikasi Perangkat</w:t>
       </w:r>
-      <w:bookmarkEnd w:id="95"/>
+      <w:bookmarkEnd w:id="96"/>
     </w:p>
     <w:p>
       <w:pPr>
         <w:pStyle w:val="Heading3"/>
       </w:pPr>
-      <w:bookmarkStart w:id="96" w:name="_Toc465943535"/>
+      <w:bookmarkStart w:id="97" w:name="_Toc465943535"/>
       <w:r>
         <w:t>Perangkat Keras</w:t>
       </w:r>
-      <w:bookmarkEnd w:id="96"/>
+      <w:bookmarkEnd w:id="97"/>
     </w:p>
     <w:p>
       <w:pPr>
@@ -16787,11 +16792,11 @@
       <w:pPr>
         <w:pStyle w:val="Heading3"/>
       </w:pPr>
-      <w:bookmarkStart w:id="97" w:name="_Toc465943536"/>
+      <w:bookmarkStart w:id="98" w:name="_Toc465943536"/>
       <w:r>
         <w:t>Perangkat Lunak</w:t>
       </w:r>
-      <w:bookmarkEnd w:id="97"/>
+      <w:bookmarkEnd w:id="98"/>
     </w:p>
     <w:p>
       <w:pPr>
@@ -16919,11 +16924,11 @@
       <w:pPr>
         <w:pStyle w:val="Heading2"/>
       </w:pPr>
-      <w:bookmarkStart w:id="98" w:name="_Toc465943537"/>
+      <w:bookmarkStart w:id="99" w:name="_Toc465943537"/>
       <w:r>
         <w:t>Implementasi</w:t>
       </w:r>
-      <w:bookmarkEnd w:id="98"/>
+      <w:bookmarkEnd w:id="99"/>
     </w:p>
     <w:p>
       <w:pPr>
@@ -17049,11 +17054,11 @@
       <w:pPr>
         <w:pStyle w:val="Caption"/>
       </w:pPr>
-      <w:bookmarkStart w:id="99" w:name="_Toc465943591"/>
+      <w:bookmarkStart w:id="100" w:name="_Toc465943591"/>
       <w:r>
         <w:t>Gambar 4.1 Leap Motion Controller Dengan Penjepit Baju</w:t>
       </w:r>
-      <w:bookmarkEnd w:id="99"/>
+      <w:bookmarkEnd w:id="100"/>
     </w:p>
     <w:p>
       <w:pPr>
@@ -17229,7 +17234,7 @@
           <w:i/>
         </w:rPr>
       </w:pPr>
-      <w:bookmarkStart w:id="100" w:name="_Toc465943592"/>
+      <w:bookmarkStart w:id="101" w:name="_Toc465943592"/>
       <w:r>
         <w:t xml:space="preserve">Gambar 4.2 Potongan Kode Untuk Inisialisasi </w:t>
       </w:r>
@@ -17239,7 +17244,7 @@
         </w:rPr>
         <w:t>Timer</w:t>
       </w:r>
-      <w:bookmarkEnd w:id="100"/>
+      <w:bookmarkEnd w:id="101"/>
     </w:p>
     <w:p>
       <w:pPr>
@@ -17466,7 +17471,7 @@
       <w:pPr>
         <w:pStyle w:val="Caption"/>
       </w:pPr>
-      <w:bookmarkStart w:id="101" w:name="_Toc465943593"/>
+      <w:bookmarkStart w:id="102" w:name="_Toc465943593"/>
       <w:r>
         <w:t xml:space="preserve">Gambar 4.3 Potongan Kode </w:t>
       </w:r>
@@ -17497,7 +17502,7 @@
       <w:r>
         <w:t>estur</w:t>
       </w:r>
-      <w:bookmarkEnd w:id="101"/>
+      <w:bookmarkEnd w:id="102"/>
     </w:p>
     <w:p>
       <w:r>
@@ -17786,7 +17791,7 @@
       <w:pPr>
         <w:pStyle w:val="Caption"/>
       </w:pPr>
-      <w:bookmarkStart w:id="102" w:name="_Toc465943594"/>
+      <w:bookmarkStart w:id="103" w:name="_Toc465943594"/>
       <w:r>
         <w:t xml:space="preserve">Gambar 4.4 Potongan Kode Pengecekan </w:t>
       </w:r>
@@ -17805,7 +17810,7 @@
         </w:rPr>
         <w:t>ObjectToMove</w:t>
       </w:r>
-      <w:bookmarkEnd w:id="102"/>
+      <w:bookmarkEnd w:id="103"/>
     </w:p>
     <w:p>
       <w:r>
@@ -17950,7 +17955,7 @@
       <w:pPr>
         <w:pStyle w:val="Caption"/>
       </w:pPr>
-      <w:bookmarkStart w:id="103" w:name="_Toc465943595"/>
+      <w:bookmarkStart w:id="104" w:name="_Toc465943595"/>
       <w:r>
         <w:t xml:space="preserve">Gambar 4.5 Potongan Kode Pengecekan Rotasi </w:t>
       </w:r>
@@ -17960,7 +17965,7 @@
         </w:rPr>
         <w:t>ObjectToMove</w:t>
       </w:r>
-      <w:bookmarkEnd w:id="103"/>
+      <w:bookmarkEnd w:id="104"/>
     </w:p>
     <w:p>
       <w:r>
@@ -18091,7 +18096,7 @@
       <w:pPr>
         <w:pStyle w:val="Caption"/>
       </w:pPr>
-      <w:bookmarkStart w:id="104" w:name="_Toc465943596"/>
+      <w:bookmarkStart w:id="105" w:name="_Toc465943596"/>
       <w:r>
         <w:t xml:space="preserve">Gambar 4.6 Tampilan Pengisian Array Rotasi </w:t>
       </w:r>
@@ -18101,7 +18106,7 @@
         </w:rPr>
         <w:t>TargetObject</w:t>
       </w:r>
-      <w:bookmarkEnd w:id="104"/>
+      <w:bookmarkEnd w:id="105"/>
     </w:p>
     <w:p>
       <w:r>
@@ -18191,14 +18196,14 @@
       <w:pPr>
         <w:pStyle w:val="Caption"/>
       </w:pPr>
-      <w:bookmarkStart w:id="105" w:name="_Toc465943597"/>
+      <w:bookmarkStart w:id="106" w:name="_Toc465943597"/>
       <w:r>
         <w:t xml:space="preserve">Gambar 4.7 Potongan Kode </w:t>
       </w:r>
       <w:r>
         <w:t>Yang Dijalankan Bila Pengecekan Berhasil</w:t>
       </w:r>
-      <w:bookmarkEnd w:id="105"/>
+      <w:bookmarkEnd w:id="106"/>
     </w:p>
     <w:p>
       <w:r>
@@ -18334,14 +18339,14 @@
       <w:pPr>
         <w:pStyle w:val="Caption"/>
       </w:pPr>
-      <w:bookmarkStart w:id="106" w:name="_Toc465943598"/>
+      <w:bookmarkStart w:id="107" w:name="_Toc465943598"/>
       <w:r>
         <w:t>Gambar 4.8</w:t>
       </w:r>
       <w:r>
         <w:t xml:space="preserve"> Potongan Kode Penambahan Skor dan Pengecekan Jumlah Skor</w:t>
       </w:r>
-      <w:bookmarkEnd w:id="106"/>
+      <w:bookmarkEnd w:id="107"/>
     </w:p>
     <w:p>
       <w:r>
@@ -18505,34 +18510,32 @@
       <w:pPr>
         <w:pStyle w:val="Caption"/>
       </w:pPr>
-      <w:bookmarkStart w:id="107" w:name="_Toc465943599"/>
+      <w:bookmarkStart w:id="108" w:name="_Toc465943599"/>
       <w:r>
         <w:t>Gambar 4.9 Potongan Kode Peng</w:t>
       </w:r>
       <w:r>
         <w:t>h</w:t>
       </w:r>
-      <w:bookmarkStart w:id="108" w:name="_GoBack"/>
+      <w:r>
+        <w:t xml:space="preserve">entian </w:t>
+      </w:r>
+      <w:r>
+        <w:rPr>
+          <w:i/>
+        </w:rPr>
+        <w:t>Timer</w:t>
+      </w:r>
+      <w:r>
+        <w:t xml:space="preserve"> dan Penyimpanan </w:t>
+      </w:r>
+      <w:r>
+        <w:rPr>
+          <w:i/>
+        </w:rPr>
+        <w:t>highScore</w:t>
+      </w:r>
       <w:bookmarkEnd w:id="108"/>
-      <w:r>
-        <w:t xml:space="preserve">entian </w:t>
-      </w:r>
-      <w:r>
-        <w:rPr>
-          <w:i/>
-        </w:rPr>
-        <w:t>Timer</w:t>
-      </w:r>
-      <w:r>
-        <w:t xml:space="preserve"> dan Penyimpanan </w:t>
-      </w:r>
-      <w:r>
-        <w:rPr>
-          <w:i/>
-        </w:rPr>
-        <w:t>highScore</w:t>
-      </w:r>
-      <w:bookmarkEnd w:id="107"/>
     </w:p>
     <w:p>
       <w:r>
@@ -21155,7 +21158,7 @@
           <w:rPr>
             <w:noProof/>
           </w:rPr>
-          <w:t>10</w:t>
+          <w:t>9</w:t>
         </w:r>
         <w:r>
           <w:rPr>
@@ -21208,7 +21211,7 @@
           <w:rPr>
             <w:noProof/>
           </w:rPr>
-          <w:t>43</w:t>
+          <w:t>11</w:t>
         </w:r>
         <w:r>
           <w:rPr>
@@ -21262,7 +21265,7 @@
           <w:rPr>
             <w:noProof/>
           </w:rPr>
-          <w:t>26</w:t>
+          <w:t>18</w:t>
         </w:r>
         <w:r>
           <w:rPr>
@@ -21315,7 +21318,7 @@
           <w:rPr>
             <w:noProof/>
           </w:rPr>
-          <w:t>35</w:t>
+          <w:t>44</w:t>
         </w:r>
         <w:r>
           <w:rPr>
@@ -25417,6 +25420,7 @@
   <w:style w:type="character" w:default="1" w:styleId="DefaultParagraphFont">
     <w:name w:val="Default Paragraph Font"/>
     <w:uiPriority w:val="1"/>
+    <w:semiHidden/>
     <w:unhideWhenUsed/>
   </w:style>
   <w:style w:type="table" w:default="1" w:styleId="TableNormal">
@@ -26316,7 +26320,7 @@
 </file>
 
 <file path=customXml/itemProps1.xml><?xml version="1.0" encoding="utf-8"?>
-<ds:datastoreItem xmlns:ds="http://schemas.openxmlformats.org/officeDocument/2006/customXml" ds:itemID="{A6F4F81D-0B61-4B95-A6F6-B9DFF8FCC38A}">
+<ds:datastoreItem xmlns:ds="http://schemas.openxmlformats.org/officeDocument/2006/customXml" ds:itemID="{28B0087C-09E6-4BD5-AA2E-077627C2C25A}">
   <ds:schemaRefs>
     <ds:schemaRef ds:uri="http://schemas.openxmlformats.org/officeDocument/2006/bibliography"/>
   </ds:schemaRefs>

</xml_diff>

<commit_message>
Report update, added Form Response
</commit_message>
<xml_diff>
--- a/Laporan/LaporanSkripsi-TopiaFabricator-Albert.docx
+++ b/Laporan/LaporanSkripsi-TopiaFabricator-Albert.docx
@@ -15152,7 +15152,7 @@
           <v:shape id="_x0000_i1025" type="#_x0000_t75" style="width:328.7pt;height:355.6pt" o:ole="">
             <v:imagedata r:id="rId29" o:title=""/>
           </v:shape>
-          <o:OLEObject Type="Embed" ProgID="Visio.Drawing.15" ShapeID="_x0000_i1025" DrawAspect="Content" ObjectID="_1540110545" r:id="rId30"/>
+          <o:OLEObject Type="Embed" ProgID="Visio.Drawing.15" ShapeID="_x0000_i1025" DrawAspect="Content" ObjectID="_1540110909" r:id="rId30"/>
         </w:object>
       </w:r>
     </w:p>
@@ -15600,7 +15600,7 @@
           <v:shape id="_x0000_i1026" type="#_x0000_t75" style="width:396.3pt;height:363.75pt" o:ole="">
             <v:imagedata r:id="rId31" o:title=""/>
           </v:shape>
-          <o:OLEObject Type="Embed" ProgID="Visio.Drawing.15" ShapeID="_x0000_i1026" DrawAspect="Content" ObjectID="_1540110546" r:id="rId32"/>
+          <o:OLEObject Type="Embed" ProgID="Visio.Drawing.15" ShapeID="_x0000_i1026" DrawAspect="Content" ObjectID="_1540110910" r:id="rId32"/>
         </w:object>
       </w:r>
     </w:p>
@@ -16130,7 +16130,7 @@
           <v:shape id="_x0000_i1027" type="#_x0000_t75" style="width:396.3pt;height:269.2pt" o:ole="">
             <v:imagedata r:id="rId33" o:title=""/>
           </v:shape>
-          <o:OLEObject Type="Embed" ProgID="Visio.Drawing.15" ShapeID="_x0000_i1027" DrawAspect="Content" ObjectID="_1540110547" r:id="rId34"/>
+          <o:OLEObject Type="Embed" ProgID="Visio.Drawing.15" ShapeID="_x0000_i1027" DrawAspect="Content" ObjectID="_1540110911" r:id="rId34"/>
         </w:object>
       </w:r>
     </w:p>
@@ -16309,7 +16309,7 @@
           <v:shape id="_x0000_i1028" type="#_x0000_t75" style="width:396.3pt;height:269.2pt" o:ole="">
             <v:imagedata r:id="rId35" o:title=""/>
           </v:shape>
-          <o:OLEObject Type="Embed" ProgID="Visio.Drawing.15" ShapeID="_x0000_i1028" DrawAspect="Content" ObjectID="_1540110548" r:id="rId36"/>
+          <o:OLEObject Type="Embed" ProgID="Visio.Drawing.15" ShapeID="_x0000_i1028" DrawAspect="Content" ObjectID="_1540110912" r:id="rId36"/>
         </w:object>
       </w:r>
       <w:r>
@@ -16395,7 +16395,7 @@
           <v:shape id="_x0000_i1029" type="#_x0000_t75" style="width:396.3pt;height:269.2pt" o:ole="">
             <v:imagedata r:id="rId37" o:title=""/>
           </v:shape>
-          <o:OLEObject Type="Embed" ProgID="Visio.Drawing.15" ShapeID="_x0000_i1029" DrawAspect="Content" ObjectID="_1540110549" r:id="rId38"/>
+          <o:OLEObject Type="Embed" ProgID="Visio.Drawing.15" ShapeID="_x0000_i1029" DrawAspect="Content" ObjectID="_1540110913" r:id="rId38"/>
         </w:object>
       </w:r>
       <w:r>
@@ -16484,7 +16484,7 @@
           <v:shape id="_x0000_i1030" type="#_x0000_t75" style="width:396.3pt;height:269.2pt" o:ole="">
             <v:imagedata r:id="rId39" o:title=""/>
           </v:shape>
-          <o:OLEObject Type="Embed" ProgID="Visio.Drawing.15" ShapeID="_x0000_i1030" DrawAspect="Content" ObjectID="_1540110550" r:id="rId40"/>
+          <o:OLEObject Type="Embed" ProgID="Visio.Drawing.15" ShapeID="_x0000_i1030" DrawAspect="Content" ObjectID="_1540110914" r:id="rId40"/>
         </w:object>
       </w:r>
     </w:p>
@@ -16780,7 +16780,7 @@
           <v:shape id="_x0000_i1031" type="#_x0000_t75" style="width:396.3pt;height:269.2pt" o:ole="">
             <v:imagedata r:id="rId42" o:title=""/>
           </v:shape>
-          <o:OLEObject Type="Embed" ProgID="Visio.Drawing.15" ShapeID="_x0000_i1031" DrawAspect="Content" ObjectID="_1540110551" r:id="rId43"/>
+          <o:OLEObject Type="Embed" ProgID="Visio.Drawing.15" ShapeID="_x0000_i1031" DrawAspect="Content" ObjectID="_1540110915" r:id="rId43"/>
         </w:object>
       </w:r>
     </w:p>
@@ -16850,7 +16850,7 @@
           <v:shape id="_x0000_i1032" type="#_x0000_t75" style="width:396.3pt;height:269.2pt" o:ole="">
             <v:imagedata r:id="rId44" o:title=""/>
           </v:shape>
-          <o:OLEObject Type="Embed" ProgID="Visio.Drawing.15" ShapeID="_x0000_i1032" DrawAspect="Content" ObjectID="_1540110552" r:id="rId45"/>
+          <o:OLEObject Type="Embed" ProgID="Visio.Drawing.15" ShapeID="_x0000_i1032" DrawAspect="Content" ObjectID="_1540110916" r:id="rId45"/>
         </w:object>
       </w:r>
     </w:p>
@@ -35269,7 +35269,7 @@
 </file>
 
 <file path=customXml/itemProps1.xml><?xml version="1.0" encoding="utf-8"?>
-<ds:datastoreItem xmlns:ds="http://schemas.openxmlformats.org/officeDocument/2006/customXml" ds:itemID="{BBE075A6-CB0A-4796-88A5-B98986C569E6}">
+<ds:datastoreItem xmlns:ds="http://schemas.openxmlformats.org/officeDocument/2006/customXml" ds:itemID="{4D5DAB93-1A64-44D0-BADE-046CF3EEBD66}">
   <ds:schemaRefs>
     <ds:schemaRef ds:uri="http://schemas.openxmlformats.org/officeDocument/2006/bibliography"/>
   </ds:schemaRefs>

</xml_diff>